<commit_message>
Changed config for tpcds100 run
</commit_message>
<xml_diff>
--- a/docs/Progress Report.docx
+++ b/docs/Progress Report.docx
@@ -52,14 +52,7 @@
           <w:sz w:val="24"/>
           <w:szCs w:val="24"/>
         </w:rPr>
-        <w:t>Amongst the key processes to ensure efficient execution of queries in a relational database, is the writing of well-crafted query text and the execution of a compiled access plan that aligns with available run time computational resources. Informally refer</w:t>
-      </w:r>
-      <w:r>
-        <w:rPr>
-          <w:sz w:val="24"/>
-          <w:szCs w:val="24"/>
-        </w:rPr>
-        <w:t>red to as an execution plan, an access plan is a set o</w:t>
+        <w:t>Amongst the key processes to ensure efficient execution of queries in a relational database, is the writing of well-crafted query text and the execution of a compiled access plan that aligns with available run time computational resources. Informally referred to as an execution plan, an access plan is a set o</w:t>
       </w:r>
       <w:r>
         <w:rPr>
@@ -73,28 +66,7 @@
           <w:sz w:val="24"/>
           <w:szCs w:val="24"/>
         </w:rPr>
-        <w:t xml:space="preserve">an </w:t>
-      </w:r>
-      <w:r>
-        <w:rPr>
-          <w:sz w:val="24"/>
-          <w:szCs w:val="24"/>
-        </w:rPr>
-        <w:t>u</w:t>
-      </w:r>
-      <w:r>
-        <w:rPr>
-          <w:sz w:val="24"/>
-          <w:szCs w:val="24"/>
-        </w:rPr>
-        <w:t>nderlying database. Efficiency is a measure expressed in   terms of computational resources parameters (e.g. dis</w:t>
-      </w:r>
-      <w:r>
-        <w:rPr>
-          <w:sz w:val="24"/>
-          <w:szCs w:val="24"/>
-        </w:rPr>
-        <w:t>k bandwidth, number of CPU cycles) and performance character</w:t>
+        <w:t>an underlying database. Efficiency is a measure expressed in   terms of computational resources parameters (e.g. disk bandwidth, number of CPU cycles) and performance character</w:t>
       </w:r>
       <w:r>
         <w:rPr>
@@ -108,14 +80,7 @@
           <w:sz w:val="24"/>
           <w:szCs w:val="24"/>
         </w:rPr>
-        <w:t xml:space="preserve">finding the most efficient access plan for a general purpose relational calculus query, on which SQL’s queries were initially built, is a NP-hard problem </w:t>
-      </w:r>
-      <w:r>
-        <w:rPr>
-          <w:sz w:val="24"/>
-          <w:szCs w:val="24"/>
-        </w:rPr>
-        <w:t xml:space="preserve">[1, 2]. Query </w:t>
+        <w:t xml:space="preserve">finding the most efficient access plan for a general purpose relational calculus query, on which SQL’s queries were initially built, is a NP-hard problem [1, 2]. Query </w:t>
       </w:r>
       <w:r>
         <w:rPr>
@@ -143,14 +108,7 @@
           <w:sz w:val="24"/>
           <w:szCs w:val="24"/>
         </w:rPr>
-        <w:t xml:space="preserve">and varied categories of database schemas, use statistics related measures [3]. They are also referred to as optimizer statistics, utilized to translate a query into a reasonable access plan. For </w:t>
-      </w:r>
-      <w:r>
-        <w:rPr>
-          <w:sz w:val="24"/>
-          <w:szCs w:val="24"/>
-        </w:rPr>
-        <w:t>the query optimizer component of a DBMS to make more informed decisions, statistics are generated based on the volume and distribution of the underlying data. Therefore this relationship ties the effectiveness of an SQL</w:t>
+        <w:t>and varied categories of database schemas, use statistics related measures [3]. They are also referred to as optimizer statistics, utilized to translate a query into a reasonable access plan. For the query optimizer component of a DBMS to make more informed decisions, statistics are generated based on the volume and distribution of the underlying data. Therefore this relationship ties the effectiveness of an SQL</w:t>
       </w:r>
       <w:r>
         <w:rPr>
@@ -178,14 +136,7 @@
           <w:sz w:val="24"/>
           <w:szCs w:val="24"/>
         </w:rPr>
-        <w:t xml:space="preserve"> tractable and also co</w:t>
-      </w:r>
-      <w:r>
-        <w:rPr>
-          <w:sz w:val="24"/>
-          <w:szCs w:val="24"/>
-        </w:rPr>
-        <w:t xml:space="preserve">mes at a cost; i.e. to generate and hold. The use of statistics in query </w:t>
+        <w:t xml:space="preserve"> tractable and also comes at a cost; i.e. to generate and hold. The use of statistics in query </w:t>
       </w:r>
       <w:r>
         <w:rPr>
@@ -213,14 +164,7 @@
           <w:sz w:val="24"/>
           <w:szCs w:val="24"/>
         </w:rPr>
-        <w:t>non-updated) statistics (also referred to as stats here onward), which is of</w:t>
-      </w:r>
-      <w:r>
-        <w:rPr>
-          <w:sz w:val="24"/>
-          <w:szCs w:val="24"/>
-        </w:rPr>
-        <w:t xml:space="preserve">ten the case when new data is introduced in the underlying schema, as well as drastic and abrupt modifications of existing data, followed by no updating of optimizer stats [4]. </w:t>
+        <w:t xml:space="preserve">non-updated) statistics (also referred to as stats here onward), which is often the case when new data is introduced in the underlying schema, as well as drastic and abrupt modifications of existing data, followed by no updating of optimizer stats [4]. </w:t>
       </w:r>
     </w:p>
     <w:p>
@@ -257,15 +201,7 @@
           <w:szCs w:val="24"/>
           <w:highlight w:val="white"/>
         </w:rPr>
-        <w:t>Therefore this research will attempt to tackle the following challe</w:t>
-      </w:r>
-      <w:r>
-        <w:rPr>
-          <w:sz w:val="24"/>
-          <w:szCs w:val="24"/>
-          <w:highlight w:val="white"/>
-        </w:rPr>
-        <w:t xml:space="preserve">nges: </w:t>
+        <w:t xml:space="preserve">Therefore this research will attempt to tackle the following challenges: </w:t>
       </w:r>
     </w:p>
     <w:p>
@@ -320,15 +256,7 @@
           <w:highlight w:val="white"/>
         </w:rPr>
         <w:lastRenderedPageBreak/>
-        <w:t xml:space="preserve">2. </w:t>
-      </w:r>
-      <w:r>
-        <w:rPr>
-          <w:sz w:val="24"/>
-          <w:szCs w:val="24"/>
-          <w:highlight w:val="white"/>
-        </w:rPr>
-        <w:t xml:space="preserve">Once a maintenance time window has been established, three challenges can be highlighted: </w:t>
+        <w:t xml:space="preserve">2. Once a maintenance time window has been established, three challenges can be highlighted: </w:t>
       </w:r>
     </w:p>
     <w:p>
@@ -360,23 +288,7 @@
           <w:szCs w:val="24"/>
           <w:highlight w:val="white"/>
         </w:rPr>
-        <w:t xml:space="preserve"> of which schema objects (e.g. database tables, columns, indexes, partitions) to gather stats upon. Due to the day to day execution workflow affecting </w:t>
-      </w:r>
-      <w:r>
-        <w:rPr>
-          <w:sz w:val="24"/>
-          <w:szCs w:val="24"/>
-          <w:highlight w:val="white"/>
-        </w:rPr>
-        <w:t>and depending on multiple schema objects for efficient execution of operations, it is detrimental to gather optimizer stats for the correct database structures as required by the impending schedule. This pinpointing of specific objects to generate stats up</w:t>
-      </w:r>
-      <w:r>
-        <w:rPr>
-          <w:sz w:val="24"/>
-          <w:szCs w:val="24"/>
-          <w:highlight w:val="white"/>
-        </w:rPr>
-        <w:t xml:space="preserve">on depends on the flow of execution, in which such a proposed system must be aware of what is going to be executed next so as to be pre-emptive with the stats generation process. </w:t>
+        <w:t xml:space="preserve"> of which schema objects (e.g. database tables, columns, indexes, partitions) to gather stats upon. Due to the day to day execution workflow affecting and depending on multiple schema objects for efficient execution of operations, it is detrimental to gather optimizer stats for the correct database structures as required by the impending schedule. This pinpointing of specific objects to generate stats upon depends on the flow of execution, in which such a proposed system must be aware of what is going to be executed next so as to be pre-emptive with the stats generation process. </w:t>
       </w:r>
     </w:p>
     <w:p>
@@ -408,23 +320,7 @@
           <w:szCs w:val="24"/>
           <w:highlight w:val="white"/>
         </w:rPr>
-        <w:t xml:space="preserve"> of which optimizer statistics to gather. With multiple types </w:t>
-      </w:r>
-      <w:r>
-        <w:rPr>
-          <w:sz w:val="24"/>
-          <w:szCs w:val="24"/>
-          <w:highlight w:val="white"/>
-        </w:rPr>
-        <w:t xml:space="preserve">of statistics, each possessing varied importance subject to the task at hand, the decision making for statistics generation must be intelligent enough to prioritize certain types of statistics over others [15], whilst keeping within the constraints of the </w:t>
-      </w:r>
-      <w:r>
-        <w:rPr>
-          <w:sz w:val="24"/>
-          <w:szCs w:val="24"/>
-          <w:highlight w:val="white"/>
-        </w:rPr>
-        <w:t xml:space="preserve">day to day schedule. </w:t>
+        <w:t xml:space="preserve"> of which optimizer statistics to gather. With multiple types of statistics, each possessing varied importance subject to the task at hand, the decision making for statistics generation must be intelligent enough to prioritize certain types of statistics over others [15], whilst keeping within the constraints of the day to day schedule. </w:t>
       </w:r>
     </w:p>
     <w:p>
@@ -448,15 +344,7 @@
           <w:szCs w:val="24"/>
           <w:highlight w:val="white"/>
         </w:rPr>
-        <w:t>Finally, those prioritized statistics found to be stale, must be generated within the predicted maintenance time window, to avoid exceeding the allocated time for stats generation and risk conflicting with a batch schedule. These stat</w:t>
-      </w:r>
-      <w:r>
-        <w:rPr>
-          <w:sz w:val="24"/>
-          <w:szCs w:val="24"/>
-          <w:highlight w:val="white"/>
-        </w:rPr>
-        <w:t xml:space="preserve">s generation jobs need to be weighted in order of time taken to complete, and otherwise dropped in </w:t>
+        <w:t xml:space="preserve">Finally, those prioritized statistics found to be stale, must be generated within the predicted maintenance time window, to avoid exceeding the allocated time for stats generation and risk conflicting with a batch schedule. These stats generation jobs need to be weighted in order of time taken to complete, and otherwise dropped in </w:t>
       </w:r>
       <w:r>
         <w:rPr>
@@ -508,28 +396,7 @@
           <w:sz w:val="24"/>
           <w:szCs w:val="24"/>
         </w:rPr>
-        <w:t>A problem stems from the constant requ</w:t>
-      </w:r>
-      <w:r>
-        <w:rPr>
-          <w:sz w:val="24"/>
-          <w:szCs w:val="24"/>
-        </w:rPr>
-        <w:t>irement of statistics upkeep, a process which is traditionally overseen by the system’s database administrator (DBA), a task which requires adaptation to schema changes (e.g. new attributes or indexes) and new data to ensure optimum statistics generation f</w:t>
-      </w:r>
-      <w:r>
-        <w:rPr>
-          <w:sz w:val="24"/>
-          <w:szCs w:val="24"/>
-        </w:rPr>
-        <w:t>or the ensuing database workloads. Many DBMSs have introduced automated processes for the task at hand [5],  however these tend to tackle the  problem by introducing fixed automated jobs of stats gathering, which are set to run at predetermined points in t</w:t>
-      </w:r>
-      <w:r>
-        <w:rPr>
-          <w:sz w:val="24"/>
-          <w:szCs w:val="24"/>
-        </w:rPr>
-        <w:t xml:space="preserve">ime as defined by the DBA. Although this alleviates the </w:t>
+        <w:t xml:space="preserve">A problem stems from the constant requirement of statistics upkeep, a process which is traditionally overseen by the system’s database administrator (DBA), a task which requires adaptation to schema changes (e.g. new attributes or indexes) and new data to ensure optimum statistics generation for the ensuing database workloads. Many DBMSs have introduced automated processes for the task at hand [5],  however these tend to tackle the  problem by introducing fixed automated jobs of stats gathering, which are set to run at predetermined points in time as defined by the DBA. Although this alleviates the </w:t>
       </w:r>
       <w:r>
         <w:rPr>
@@ -543,14 +410,7 @@
           <w:sz w:val="24"/>
           <w:szCs w:val="24"/>
         </w:rPr>
-        <w:t>, it still does not factor in the day to day shifting demands of varied business work flows, a constant and real issue for many online transaction processing (OLTP) and online ana</w:t>
-      </w:r>
-      <w:r>
-        <w:rPr>
-          <w:sz w:val="24"/>
-          <w:szCs w:val="24"/>
-        </w:rPr>
-        <w:t xml:space="preserve">lytical processing (OLAP) </w:t>
+        <w:t xml:space="preserve">, it still does not factor in the day to day shifting demands of varied business work flows, a constant and real issue for many online transaction processing (OLTP) and online analytical processing (OLAP) </w:t>
       </w:r>
       <w:r>
         <w:rPr>
@@ -572,28 +432,7 @@
           <w:szCs w:val="24"/>
         </w:rPr>
         <w:lastRenderedPageBreak/>
-        <w:t>level agreements (SLA) which must be met and delivered in time. Another facet of this problem is that due to very stringent time schedules of varied database workloads, it is o</w:t>
-      </w:r>
-      <w:r>
-        <w:rPr>
-          <w:sz w:val="24"/>
-          <w:szCs w:val="24"/>
-        </w:rPr>
-        <w:t>ften a problematic task to obtain an optimal time window which can be allocated for database maintenance and optimizer statistic generation, a slot of time where database activity is at its lowest so as to reduce any negative impact on the critical batch a</w:t>
-      </w:r>
-      <w:r>
-        <w:rPr>
-          <w:sz w:val="24"/>
-          <w:szCs w:val="24"/>
-        </w:rPr>
-        <w:t>nd online processing. Past literature [6] suggests ‘just in time’ approaches, where in relevant statistics are gathered prior to query execution. Such a task is considered too workload specific to solve by traditional automatic approaches, and too costly t</w:t>
-      </w:r>
-      <w:r>
-        <w:rPr>
-          <w:sz w:val="24"/>
-          <w:szCs w:val="24"/>
-        </w:rPr>
-        <w:t>o solve by manual intervention; consequently an ideal scenario for a machine learning approach.</w:t>
+        <w:t>level agreements (SLA) which must be met and delivered in time. Another facet of this problem is that due to very stringent time schedules of varied database workloads, it is often a problematic task to obtain an optimal time window which can be allocated for database maintenance and optimizer statistic generation, a slot of time where database activity is at its lowest so as to reduce any negative impact on the critical batch and online processing. Past literature [6] suggests ‘just in time’ approaches, where in relevant statistics are gathered prior to query execution. Such a task is considered too workload specific to solve by traditional automatic approaches, and too costly to solve by manual intervention; consequently an ideal scenario for a machine learning approach.</w:t>
       </w:r>
     </w:p>
     <w:p>
@@ -610,35 +449,7 @@
           <w:sz w:val="24"/>
           <w:szCs w:val="24"/>
         </w:rPr>
-        <w:t xml:space="preserve">Further to the above, it is highlighted [6, 7, 10] that the issue is not simply a task of determining the occurrence of a maintenance window where in optimizer </w:t>
-      </w:r>
-      <w:r>
-        <w:rPr>
-          <w:sz w:val="24"/>
-          <w:szCs w:val="24"/>
-        </w:rPr>
-        <w:t>statistics can be gathered. It is also the quality of the gathered stats which determines the efficiency of an optimizer stats gathering processes, both in terms of the stats gathering job itself, and also the degree of accuracy with which it can anticipat</w:t>
-      </w:r>
-      <w:r>
-        <w:rPr>
-          <w:sz w:val="24"/>
-          <w:szCs w:val="24"/>
-        </w:rPr>
-        <w:t>e subsequent reliance of stats in the future. Attempts have been made to tackle this fundamental aspect of statistics upkeep through automated means [3], particularly through use of novel techniques which aim to reduce the varied amounts of stats being gat</w:t>
-      </w:r>
-      <w:r>
-        <w:rPr>
-          <w:sz w:val="24"/>
-          <w:szCs w:val="24"/>
-        </w:rPr>
-        <w:t>hered, and pinpointing those that are needed. Other techniques involve the usage of rule defined solutions, as demonstrated on DB2 [7], where in it is recognized the need to offload the task of maintenance upkeep from the DBA, and offload this work to be d</w:t>
-      </w:r>
-      <w:r>
-        <w:rPr>
-          <w:sz w:val="24"/>
-          <w:szCs w:val="24"/>
-        </w:rPr>
-        <w:t>one automatically by the database itself. Through usage of DB2’s RUNSTATS statistics collection utility [8, 9] and constant statistic monitoring, th</w:t>
+        <w:t>Further to the above, it is highlighted [6, 7, 10] that the issue is not simply a task of determining the occurrence of a maintenance window where in optimizer statistics can be gathered. It is also the quality of the gathered stats which determines the efficiency of an optimizer stats gathering processes, both in terms of the stats gathering job itself, and also the degree of accuracy with which it can anticipate subsequent reliance of stats in the future. Attempts have been made to tackle this fundamental aspect of statistics upkeep through automated means [3], particularly through use of novel techniques which aim to reduce the varied amounts of stats being gathered, and pinpointing those that are needed. Other techniques involve the usage of rule defined solutions, as demonstrated on DB2 [7], where in it is recognized the need to offload the task of maintenance upkeep from the DBA, and offload this work to be done automatically by the database itself. Through usage of DB2’s RUNSTATS statistics collection utility [8, 9] and constant statistic monitoring, th</w:t>
       </w:r>
       <w:r>
         <w:rPr>
@@ -652,14 +463,7 @@
           <w:sz w:val="24"/>
           <w:szCs w:val="24"/>
         </w:rPr>
-        <w:t>schema tables are eligible for statistics upkeep. Whilst this technique appr</w:t>
-      </w:r>
-      <w:r>
-        <w:rPr>
-          <w:sz w:val="24"/>
-          <w:szCs w:val="24"/>
-        </w:rPr>
-        <w:t>oximates an automated routine which caters of statistics upkeep, it does not take into consideration two important factors:</w:t>
+        <w:t>schema tables are eligible for statistics upkeep. Whilst this technique approximates an automated routine which caters of statistics upkeep, it does not take into consideration two important factors:</w:t>
       </w:r>
     </w:p>
     <w:p>
@@ -681,21 +485,7 @@
           <w:sz w:val="24"/>
           <w:szCs w:val="24"/>
         </w:rPr>
-        <w:t xml:space="preserve">The routine for statistics generation is executed in a predefined maintenance window, specifically set by the DBA. In addition, the </w:t>
-      </w:r>
-      <w:r>
-        <w:rPr>
-          <w:sz w:val="24"/>
-          <w:szCs w:val="24"/>
-        </w:rPr>
-        <w:t>aforementioned literature [7] proposes a throttling mechanism of stats generation during the day, risking the potentiality that stats upkeep becomes a lengthy process, whilst putting a tamper on available hardware resources due to the constant background s</w:t>
-      </w:r>
-      <w:r>
-        <w:rPr>
-          <w:sz w:val="24"/>
-          <w:szCs w:val="24"/>
-        </w:rPr>
-        <w:t>tats process.</w:t>
+        <w:t>The routine for statistics generation is executed in a predefined maintenance window, specifically set by the DBA. In addition, the aforementioned literature [7] proposes a throttling mechanism of stats generation during the day, risking the potentiality that stats upkeep becomes a lengthy process, whilst putting a tamper on available hardware resources due to the constant background stats process.</w:t>
       </w:r>
     </w:p>
     <w:p>
@@ -727,25 +517,100 @@
         </w:rPr>
         <w:t>relevant</w:t>
       </w:r>
+      <w:r>
+        <w:rPr>
+          <w:sz w:val="24"/>
+          <w:szCs w:val="24"/>
+        </w:rPr>
+        <w:t>.</w:t>
+      </w:r>
+    </w:p>
+    <w:p>
+      <w:pPr>
+        <w:spacing w:before="160" w:after="0"/>
+        <w:jc w:val="both"/>
+        <w:rPr>
+          <w:b/>
+          <w:sz w:val="24"/>
+          <w:szCs w:val="24"/>
+        </w:rPr>
+      </w:pPr>
+      <w:r>
+        <w:rPr>
+          <w:b/>
+          <w:sz w:val="24"/>
+          <w:szCs w:val="24"/>
+        </w:rPr>
+        <w:t>Methodology</w:t>
+      </w:r>
+    </w:p>
+    <w:p>
+      <w:pPr>
+        <w:spacing w:before="160" w:after="0"/>
+        <w:jc w:val="both"/>
+        <w:rPr>
+          <w:sz w:val="24"/>
+          <w:szCs w:val="24"/>
+        </w:rPr>
+      </w:pPr>
+      <w:r>
+        <w:rPr>
+          <w:sz w:val="24"/>
+          <w:szCs w:val="24"/>
+        </w:rPr>
+        <w:t xml:space="preserve">Therefore, to address the </w:t>
+      </w:r>
+      <w:r>
+        <w:rPr>
+          <w:sz w:val="24"/>
+          <w:szCs w:val="24"/>
+        </w:rPr>
+        <w:t>afore mentioned</w:t>
+      </w:r>
+      <w:r>
+        <w:rPr>
+          <w:sz w:val="24"/>
+          <w:szCs w:val="24"/>
+        </w:rPr>
+        <w:t xml:space="preserve"> objectives and effectively produce a number of proposals worthy of tackling the proposed challenges, </w:t>
+      </w:r>
+      <w:r>
+        <w:rPr>
+          <w:sz w:val="24"/>
+          <w:szCs w:val="24"/>
+        </w:rPr>
+        <w:t>a representative dataset is required to base any testing and evaluations upon.</w:t>
+      </w:r>
+      <w:r>
+        <w:rPr>
+          <w:sz w:val="24"/>
+          <w:szCs w:val="24"/>
+        </w:rPr>
+        <w:t xml:space="preserve"> A decision support TPC Benchmark Schema has been chosen, particularly for its varied</w:t>
+      </w:r>
+      <w:r>
+        <w:rPr>
+          <w:sz w:val="24"/>
+          <w:szCs w:val="24"/>
+        </w:rPr>
+        <w:t xml:space="preserve">, sizeable </w:t>
+      </w:r>
+      <w:r>
+        <w:rPr>
+          <w:sz w:val="24"/>
+          <w:szCs w:val="24"/>
+        </w:rPr>
+        <w:t xml:space="preserve">SQL transactions it is capable of imposing upon the </w:t>
+      </w:r>
+      <w:r>
+        <w:rPr>
+          <w:sz w:val="24"/>
+          <w:szCs w:val="24"/>
+        </w:rPr>
+        <w:t>instance under test.</w:t>
+      </w:r>
       <w:bookmarkStart w:id="0" w:name="_GoBack"/>
       <w:bookmarkEnd w:id="0"/>
-      <w:r>
-        <w:rPr>
-          <w:sz w:val="24"/>
-          <w:szCs w:val="24"/>
-        </w:rPr>
-        <w:t>.</w:t>
-      </w:r>
-    </w:p>
-    <w:p>
-      <w:pPr>
-        <w:spacing w:before="160" w:after="0"/>
-        <w:jc w:val="both"/>
-        <w:rPr>
-          <w:sz w:val="24"/>
-          <w:szCs w:val="24"/>
-        </w:rPr>
-      </w:pPr>
     </w:p>
     <w:p>
       <w:pPr>
@@ -805,15 +670,7 @@
           <w:szCs w:val="24"/>
           <w:highlight w:val="white"/>
         </w:rPr>
-        <w:t>[2] T. Ibaraki and T. Kameda, "On the optimal nesting order for computing N-relational joins",</w:t>
-      </w:r>
-      <w:r>
-        <w:rPr>
-          <w:sz w:val="24"/>
-          <w:szCs w:val="24"/>
-          <w:highlight w:val="white"/>
-        </w:rPr>
-        <w:t xml:space="preserve"> ACM Transactions on Database Systems, vol. 9, no. 3, pp. 482-502, 1984.</w:t>
+        <w:t>[2] T. Ibaraki and T. Kameda, "On the optimal nesting order for computing N-relational joins", ACM Transactions on Database Systems, vol. 9, no. 3, pp. 482-502, 1984.</w:t>
       </w:r>
     </w:p>
     <w:p>
@@ -849,41 +706,25 @@
           <w:szCs w:val="24"/>
           <w:highlight w:val="white"/>
         </w:rPr>
-        <w:t>[4] R.</w:t>
-      </w:r>
-      <w:r>
-        <w:rPr>
-          <w:sz w:val="24"/>
-          <w:szCs w:val="24"/>
-          <w:highlight w:val="white"/>
-        </w:rPr>
-        <w:t xml:space="preserve"> Borovica-Gajic, S. Idreos, A. ilamaki, M. Zukowski and C. Fraser, "Smooth Scan: Statistics -Oblivious Access Paths", IEEE, Seoul, South Korea, 2015</w:t>
-      </w:r>
-    </w:p>
-    <w:p>
-      <w:pPr>
-        <w:jc w:val="both"/>
-        <w:rPr>
-          <w:sz w:val="24"/>
-          <w:szCs w:val="24"/>
-          <w:highlight w:val="white"/>
-        </w:rPr>
-      </w:pPr>
-      <w:r>
-        <w:rPr>
-          <w:sz w:val="24"/>
-          <w:szCs w:val="24"/>
-          <w:highlight w:val="white"/>
-        </w:rPr>
-        <w:t>[5] D. K. Burleson, Oracle Tuning, The Definitive Reference Second Edition, 2nd ed. Ora, 2008, pp. 241 -280</w:t>
-      </w:r>
-      <w:r>
-        <w:rPr>
-          <w:sz w:val="24"/>
-          <w:szCs w:val="24"/>
-          <w:highlight w:val="white"/>
-        </w:rPr>
-        <w:t>.</w:t>
+        <w:t>[4] R. Borovica-Gajic, S. Idreos, A. ilamaki, M. Zukowski and C. Fraser, "Smooth Scan: Statistics -Oblivious Access Paths", IEEE, Seoul, South Korea, 2015</w:t>
+      </w:r>
+    </w:p>
+    <w:p>
+      <w:pPr>
+        <w:jc w:val="both"/>
+        <w:rPr>
+          <w:sz w:val="24"/>
+          <w:szCs w:val="24"/>
+          <w:highlight w:val="white"/>
+        </w:rPr>
+      </w:pPr>
+      <w:r>
+        <w:rPr>
+          <w:sz w:val="24"/>
+          <w:szCs w:val="24"/>
+          <w:highlight w:val="white"/>
+        </w:rPr>
+        <w:t>[5] D. K. Burleson, Oracle Tuning, The Definitive Reference Second Edition, 2nd ed. Ora, 2008, pp. 241 -280.</w:t>
       </w:r>
     </w:p>
     <w:p>
@@ -919,32 +760,25 @@
           <w:szCs w:val="24"/>
           <w:highlight w:val="white"/>
         </w:rPr>
-        <w:t xml:space="preserve">[7] A. Aboulnaga, P. Haas, M. Kandil, </w:t>
-      </w:r>
-      <w:r>
-        <w:rPr>
-          <w:sz w:val="24"/>
-          <w:szCs w:val="24"/>
-          <w:highlight w:val="white"/>
-        </w:rPr>
-        <w:t>S. Lightstone, G. Lohman, V. Markl, I. Popivanov and V. Raman, "Automated statistics collection in DB2 UDB", Proceedings of the Thirtieth international conference on Very large data bases, vol. 30, no. 04, pp. 1158-1169, 2004.</w:t>
-      </w:r>
-    </w:p>
-    <w:p>
-      <w:pPr>
-        <w:jc w:val="both"/>
-        <w:rPr>
-          <w:sz w:val="24"/>
-          <w:szCs w:val="24"/>
-          <w:highlight w:val="white"/>
-        </w:rPr>
-      </w:pPr>
-      <w:r>
-        <w:rPr>
-          <w:sz w:val="24"/>
-          <w:szCs w:val="24"/>
-          <w:highlight w:val="white"/>
-        </w:rPr>
+        <w:t>[7] A. Aboulnaga, P. Haas, M. Kandil, S. Lightstone, G. Lohman, V. Markl, I. Popivanov and V. Raman, "Automated statistics collection in DB2 UDB", Proceedings of the Thirtieth international conference on Very large data bases, vol. 30, no. 04, pp. 1158-1169, 2004.</w:t>
+      </w:r>
+    </w:p>
+    <w:p>
+      <w:pPr>
+        <w:jc w:val="both"/>
+        <w:rPr>
+          <w:sz w:val="24"/>
+          <w:szCs w:val="24"/>
+          <w:highlight w:val="white"/>
+        </w:rPr>
+      </w:pPr>
+      <w:r>
+        <w:rPr>
+          <w:sz w:val="24"/>
+          <w:szCs w:val="24"/>
+          <w:highlight w:val="white"/>
+        </w:rPr>
+        <w:lastRenderedPageBreak/>
         <w:t>[8] International Business Machines Corporation, Armonk, N.Y., "SYSTEM FOR DATASTRUCTURE LOADING WITH CONCURRENT STATISTICAL ANALYSIS", 5,873,091, 1997.</w:t>
       </w:r>
     </w:p>
@@ -963,42 +797,25 @@
           <w:szCs w:val="24"/>
           <w:highlight w:val="white"/>
         </w:rPr>
-        <w:t>[9] [3]"IBM Knowledge Center", Ibm.com, 2018. [Online]. Available: https://www.ibm.com/support/knowledg</w:t>
-      </w:r>
-      <w:r>
-        <w:rPr>
-          <w:sz w:val="24"/>
-          <w:szCs w:val="24"/>
-          <w:highlight w:val="white"/>
-        </w:rPr>
-        <w:t>ecenter/en/SSEPEK_10.0.0/ugref/src/tpc/db2z_utl_runstats.html. [Accessed: 17- Aug- 2018].</w:t>
-      </w:r>
-    </w:p>
-    <w:p>
-      <w:pPr>
-        <w:jc w:val="both"/>
-        <w:rPr>
-          <w:sz w:val="24"/>
-          <w:szCs w:val="24"/>
-          <w:highlight w:val="white"/>
-        </w:rPr>
-      </w:pPr>
-      <w:r>
-        <w:rPr>
-          <w:sz w:val="24"/>
-          <w:szCs w:val="24"/>
-          <w:highlight w:val="white"/>
-        </w:rPr>
-        <w:lastRenderedPageBreak/>
-        <w:t>[10] M. Ziauddin and F. Calif, "METHODS FOR COLLECTING QUERY Attorney, Agent, or Firm Wagner, Murabito &amp; Hao LLP WORKLOAD BASED STATISTICS ON COLUMN GROUPS IDENTIFIED</w:t>
-      </w:r>
-      <w:r>
-        <w:rPr>
-          <w:sz w:val="24"/>
-          <w:szCs w:val="24"/>
-          <w:highlight w:val="white"/>
-        </w:rPr>
-        <w:t xml:space="preserve"> BY RDBMS OPTIMIZER", 6,029,163, 2000.</w:t>
+        <w:t>[9] [3]"IBM Knowledge Center", Ibm.com, 2018. [Online]. Available: https://www.ibm.com/support/knowledgecenter/en/SSEPEK_10.0.0/ugref/src/tpc/db2z_utl_runstats.html. [Accessed: 17- Aug- 2018].</w:t>
+      </w:r>
+    </w:p>
+    <w:p>
+      <w:pPr>
+        <w:jc w:val="both"/>
+        <w:rPr>
+          <w:sz w:val="24"/>
+          <w:szCs w:val="24"/>
+          <w:highlight w:val="white"/>
+        </w:rPr>
+      </w:pPr>
+      <w:r>
+        <w:rPr>
+          <w:sz w:val="24"/>
+          <w:szCs w:val="24"/>
+          <w:highlight w:val="white"/>
+        </w:rPr>
+        <w:t>[10] M. Ziauddin and F. Calif, "METHODS FOR COLLECTING QUERY Attorney, Agent, or Firm Wagner, Murabito &amp; Hao LLP WORKLOAD BASED STATISTICS ON COLUMN GROUPS IDENTIFIED BY RDBMS OPTIMIZER", 6,029,163, 2000.</w:t>
       </w:r>
     </w:p>
     <w:p>
@@ -1086,7 +903,7 @@
       <w:rPr>
         <w:noProof/>
       </w:rPr>
-      <w:t>2</w:t>
+      <w:t>5</w:t>
     </w:r>
     <w:r>
       <w:fldChar w:fldCharType="end"/>
@@ -1903,6 +1720,17 @@
       <w:szCs w:val="30"/>
     </w:rPr>
   </w:style>
+  <w:style w:type="paragraph" w:styleId="ListParagraph">
+    <w:name w:val="List Paragraph"/>
+    <w:basedOn w:val="Normal"/>
+    <w:uiPriority w:val="34"/>
+    <w:qFormat/>
+    <w:rsid w:val="00AE76CA"/>
+    <w:pPr>
+      <w:ind w:left="720"/>
+      <w:contextualSpacing/>
+    </w:pPr>
+  </w:style>
 </w:styles>
 </file>
 

</xml_diff>

<commit_message>
Pushing later copy of progress report
</commit_message>
<xml_diff>
--- a/docs/Progress Report.docx
+++ b/docs/Progress Report.docx
@@ -449,7 +449,23 @@
           <w:sz w:val="24"/>
           <w:szCs w:val="24"/>
         </w:rPr>
-        <w:t>Further to the above, it is highlighted [6, 7, 10] that the issue is not simply a task of determining the occurrence of a maintenance window where in optimizer statistics can be gathered. It is also the quality of the gathered stats which determines the efficiency of an optimizer stats gathering processes, both in terms of the stats gathering job itself, and also the degree of accuracy with which it can anticipate subsequent reliance of stats in the future. Attempts have been made to tackle this fundamental aspect of statistics upkeep through automated means [3], particularly through use of novel techniques which aim to reduce the varied amounts of stats being gathered, and pinpointing those that are needed. Other techniques involve the usage of rule defined solutions, as demonstrated on DB2 [7], where in it is recognized the need to offload the task of maintenance upkeep from the DBA, and offload this work to be done automatically by the database itself. Through usage of DB2’s RUNSTATS statistics collection utility [8, 9] and constant statistic monitoring, th</w:t>
+        <w:t xml:space="preserve">Further to the above, it is highlighted [6, 7, </w:t>
+      </w:r>
+      <w:proofErr w:type="gramStart"/>
+      <w:r>
+        <w:rPr>
+          <w:sz w:val="24"/>
+          <w:szCs w:val="24"/>
+        </w:rPr>
+        <w:t>10</w:t>
+      </w:r>
+      <w:proofErr w:type="gramEnd"/>
+      <w:r>
+        <w:rPr>
+          <w:sz w:val="24"/>
+          <w:szCs w:val="24"/>
+        </w:rPr>
+        <w:t>] that the issue is not simply a task of determining the occurrence of a maintenance window where in optimizer statistics can be gathered. It is also the quality of the gathered stats which determines the efficiency of an optimizer stats gathering processes, both in terms of the stats gathering job itself, and also the degree of accuracy with which it can anticipate subsequent reliance of stats in the future. Attempts have been made to tackle this fundamental aspect of statistics upkeep through automated means [3], particularly through use of novel techniques which aim to reduce the varied amounts of stats being gathered, and pinpointing those that are needed. Other techniques involve the usage of rule defined solutions, as demonstrated on DB2 [7], where in it is recognized the need to offload the task of maintenance upkeep from the DBA, and offload this work to be done automatically by the database itself. Through usage of DB2’s RUNSTATS statistics collection utility [8, 9] and constant statistic monitoring, th</w:t>
       </w:r>
       <w:r>
         <w:rPr>
@@ -543,6 +559,14 @@
         </w:rPr>
         <w:t>Methodology</w:t>
       </w:r>
+      <w:r>
+        <w:rPr>
+          <w:b/>
+          <w:sz w:val="24"/>
+          <w:szCs w:val="24"/>
+        </w:rPr>
+        <w:t xml:space="preserve"> – Data Acquisition</w:t>
+      </w:r>
     </w:p>
     <w:p>
       <w:pPr>
@@ -565,6 +589,13 @@
           <w:sz w:val="24"/>
           <w:szCs w:val="24"/>
         </w:rPr>
+        <w:t xml:space="preserve">previous </w:t>
+      </w:r>
+      <w:r>
+        <w:rPr>
+          <w:sz w:val="24"/>
+          <w:szCs w:val="24"/>
+        </w:rPr>
         <w:t>afore mentioned</w:t>
       </w:r>
       <w:r>
@@ -579,14 +610,42 @@
           <w:sz w:val="24"/>
           <w:szCs w:val="24"/>
         </w:rPr>
-        <w:t>a representative dataset is required to base any testing and evaluations upon.</w:t>
-      </w:r>
-      <w:r>
-        <w:rPr>
-          <w:sz w:val="24"/>
-          <w:szCs w:val="24"/>
-        </w:rPr>
-        <w:t xml:space="preserve"> A decision support TPC Benchmark Schema has been chosen, particularly for its varied</w:t>
+        <w:t>a representative dataset is required to base any testing and evaluatio</w:t>
+      </w:r>
+      <w:r>
+        <w:rPr>
+          <w:sz w:val="24"/>
+          <w:szCs w:val="24"/>
+        </w:rPr>
+        <w:t>n</w:t>
+      </w:r>
+      <w:r>
+        <w:rPr>
+          <w:sz w:val="24"/>
+          <w:szCs w:val="24"/>
+        </w:rPr>
+        <w:t xml:space="preserve"> upon.</w:t>
+      </w:r>
+      <w:r>
+        <w:rPr>
+          <w:sz w:val="24"/>
+          <w:szCs w:val="24"/>
+        </w:rPr>
+        <w:t xml:space="preserve"> A decision support TPC Benchmark Schema</w:t>
+      </w:r>
+      <w:r>
+        <w:rPr>
+          <w:sz w:val="24"/>
+          <w:szCs w:val="24"/>
+        </w:rPr>
+        <w:t xml:space="preserve"> [11, 12]</w:t>
+      </w:r>
+      <w:r>
+        <w:rPr>
+          <w:sz w:val="24"/>
+          <w:szCs w:val="24"/>
+        </w:rPr>
+        <w:t xml:space="preserve"> has been chosen, particularly for its varied</w:t>
       </w:r>
       <w:r>
         <w:rPr>
@@ -608,9 +667,859 @@
           <w:szCs w:val="24"/>
         </w:rPr>
         <w:t>instance under test.</w:t>
+      </w:r>
+      <w:r>
+        <w:rPr>
+          <w:sz w:val="24"/>
+          <w:szCs w:val="24"/>
+        </w:rPr>
+        <w:t xml:space="preserve"> Further to this, the TPC schema will be installed </w:t>
+      </w:r>
+      <w:r>
+        <w:rPr>
+          <w:sz w:val="24"/>
+          <w:szCs w:val="24"/>
+        </w:rPr>
+        <w:t>upon</w:t>
+      </w:r>
+      <w:r>
+        <w:rPr>
+          <w:sz w:val="24"/>
+          <w:szCs w:val="24"/>
+        </w:rPr>
+        <w:t xml:space="preserve"> an Oracle11g Release 2 [13] instance, which will serve as</w:t>
+      </w:r>
+      <w:r>
+        <w:rPr>
+          <w:sz w:val="24"/>
+          <w:szCs w:val="24"/>
+        </w:rPr>
+        <w:t xml:space="preserve"> the foundation for future testing. The decision to base the study upon an 11g instance in contrast to otherwise using more recent versions of Oracle DBMSs, or other non-oracle </w:t>
+      </w:r>
+      <w:r>
+        <w:rPr>
+          <w:sz w:val="24"/>
+          <w:szCs w:val="24"/>
+        </w:rPr>
+        <w:t>DBMSs,</w:t>
+      </w:r>
+      <w:r>
+        <w:rPr>
+          <w:sz w:val="24"/>
+          <w:szCs w:val="24"/>
+        </w:rPr>
+        <w:t xml:space="preserve"> </w:t>
+      </w:r>
+      <w:r>
+        <w:rPr>
+          <w:sz w:val="24"/>
+          <w:szCs w:val="24"/>
+        </w:rPr>
+        <w:t>takes the following into consideration</w:t>
+      </w:r>
+      <w:r>
+        <w:rPr>
+          <w:sz w:val="24"/>
+          <w:szCs w:val="24"/>
+        </w:rPr>
+        <w:t>:</w:t>
+      </w:r>
+    </w:p>
+    <w:p>
+      <w:pPr>
+        <w:pStyle w:val="ListParagraph"/>
+        <w:numPr>
+          <w:ilvl w:val="0"/>
+          <w:numId w:val="3"/>
+        </w:numPr>
+        <w:spacing w:before="160" w:after="0"/>
+        <w:jc w:val="both"/>
+        <w:rPr>
+          <w:sz w:val="24"/>
+          <w:szCs w:val="24"/>
+        </w:rPr>
+      </w:pPr>
+      <w:r>
+        <w:rPr>
+          <w:sz w:val="24"/>
+          <w:szCs w:val="24"/>
+        </w:rPr>
+        <w:t xml:space="preserve">The </w:t>
+      </w:r>
+      <w:r>
+        <w:rPr>
+          <w:sz w:val="24"/>
+          <w:szCs w:val="24"/>
+        </w:rPr>
+        <w:t>final proposed solution/s should be capable of generalizing, irrespective of underlying relational database vendor, or database version.</w:t>
+      </w:r>
+    </w:p>
+    <w:p>
+      <w:pPr>
+        <w:pStyle w:val="ListParagraph"/>
+        <w:numPr>
+          <w:ilvl w:val="0"/>
+          <w:numId w:val="3"/>
+        </w:numPr>
+        <w:spacing w:before="160" w:after="0"/>
+        <w:jc w:val="both"/>
+        <w:rPr>
+          <w:sz w:val="24"/>
+          <w:szCs w:val="24"/>
+        </w:rPr>
+      </w:pPr>
+      <w:r>
+        <w:rPr>
+          <w:sz w:val="24"/>
+          <w:szCs w:val="24"/>
+        </w:rPr>
+        <w:t xml:space="preserve">No changes </w:t>
+      </w:r>
+      <w:r>
+        <w:rPr>
+          <w:sz w:val="24"/>
+          <w:szCs w:val="24"/>
+        </w:rPr>
+        <w:t xml:space="preserve">pertaining to the proposed objectives </w:t>
+      </w:r>
+      <w:r>
+        <w:rPr>
+          <w:sz w:val="24"/>
+          <w:szCs w:val="24"/>
+        </w:rPr>
+        <w:t xml:space="preserve">between Oracle </w:t>
+      </w:r>
+      <w:r>
+        <w:rPr>
+          <w:sz w:val="24"/>
+          <w:szCs w:val="24"/>
+        </w:rPr>
+        <w:t>11g Release 2 and Oracle 12c, Oracle 18c.</w:t>
+      </w:r>
+    </w:p>
+    <w:p>
+      <w:pPr>
+        <w:pStyle w:val="ListParagraph"/>
+        <w:numPr>
+          <w:ilvl w:val="0"/>
+          <w:numId w:val="3"/>
+        </w:numPr>
+        <w:spacing w:before="160" w:after="0"/>
+        <w:jc w:val="both"/>
+        <w:rPr>
+          <w:sz w:val="24"/>
+          <w:szCs w:val="24"/>
+        </w:rPr>
+      </w:pPr>
+      <w:r>
+        <w:rPr>
+          <w:sz w:val="24"/>
+          <w:szCs w:val="24"/>
+        </w:rPr>
+        <w:t>Familiarity with Oracle relational database usage, in contrast to other technologies and versioning</w:t>
+      </w:r>
+      <w:r>
+        <w:rPr>
+          <w:sz w:val="24"/>
+          <w:szCs w:val="24"/>
+        </w:rPr>
+        <w:t>.</w:t>
+      </w:r>
+    </w:p>
+    <w:p>
+      <w:pPr>
+        <w:spacing w:before="160" w:after="0"/>
+        <w:jc w:val="both"/>
+        <w:rPr>
+          <w:sz w:val="24"/>
+          <w:szCs w:val="24"/>
+        </w:rPr>
+      </w:pPr>
+      <w:r>
+        <w:rPr>
+          <w:sz w:val="24"/>
+          <w:szCs w:val="24"/>
+        </w:rPr>
+        <w:t xml:space="preserve">As a test bed for future evaluation, a total of 4 schemas are created and loaded with the TPC-DS benchmark suite, sized as 1g, 10, 50g, 100g respectively. Following this, a thorough </w:t>
+      </w:r>
+      <w:r>
+        <w:rPr>
+          <w:sz w:val="24"/>
+          <w:szCs w:val="24"/>
+        </w:rPr>
+        <w:t>benchmark</w:t>
+      </w:r>
+      <w:r>
+        <w:rPr>
+          <w:sz w:val="24"/>
+          <w:szCs w:val="24"/>
+        </w:rPr>
+        <w:t xml:space="preserve"> of all TPC provided SQL transactions will be carried out (with / without optimizer statistics presence), so as to identify the top consumers and measure the performance degradation with respect to optimizer stats presence per schema.</w:t>
+      </w:r>
+    </w:p>
+    <w:p>
+      <w:pPr>
+        <w:spacing w:before="160" w:after="0"/>
+        <w:jc w:val="both"/>
+        <w:rPr>
+          <w:sz w:val="24"/>
+          <w:szCs w:val="24"/>
+        </w:rPr>
+      </w:pPr>
+      <w:r>
+        <w:rPr>
+          <w:sz w:val="24"/>
+          <w:szCs w:val="24"/>
+        </w:rPr>
+        <w:t xml:space="preserve">To simulate an active working database schedule, a number of simulated database schedules will be executed and monitored upon the already established volumes, built using the provided TPC-DS transactions. </w:t>
+      </w:r>
+      <w:r>
+        <w:rPr>
+          <w:sz w:val="24"/>
+          <w:szCs w:val="24"/>
+        </w:rPr>
+        <w:t>E</w:t>
+      </w:r>
+      <w:r>
+        <w:rPr>
+          <w:sz w:val="24"/>
+          <w:szCs w:val="24"/>
+        </w:rPr>
+        <w:t>ach</w:t>
+      </w:r>
+      <w:r>
+        <w:rPr>
+          <w:sz w:val="24"/>
+          <w:szCs w:val="24"/>
+        </w:rPr>
+        <w:t xml:space="preserve"> schedule would require to execute </w:t>
+      </w:r>
+      <w:r>
+        <w:rPr>
+          <w:sz w:val="24"/>
+          <w:szCs w:val="24"/>
+        </w:rPr>
+        <w:t>with varying degrees of transaction load</w:t>
+      </w:r>
+      <w:r>
+        <w:rPr>
+          <w:sz w:val="24"/>
+          <w:szCs w:val="24"/>
+        </w:rPr>
+        <w:t>s</w:t>
+      </w:r>
+      <w:r>
+        <w:rPr>
+          <w:sz w:val="24"/>
+          <w:szCs w:val="24"/>
+        </w:rPr>
+        <w:t xml:space="preserve">, underlying data volumes, rapidness of transaction execution, and more. During each schedule run, a number of metrics pertaining to the infrastructure </w:t>
+      </w:r>
+      <w:r>
+        <w:rPr>
+          <w:sz w:val="24"/>
+          <w:szCs w:val="24"/>
+        </w:rPr>
+        <w:lastRenderedPageBreak/>
+        <w:t>behavior and overall transaction load will be extracted, for which will be used for the next phase of the experiment</w:t>
+      </w:r>
+      <w:r>
+        <w:rPr>
+          <w:sz w:val="24"/>
+          <w:szCs w:val="24"/>
+        </w:rPr>
+        <w:t>, as highlighted below</w:t>
+      </w:r>
+      <w:r>
+        <w:rPr>
+          <w:sz w:val="24"/>
+          <w:szCs w:val="24"/>
+        </w:rPr>
+        <w:t xml:space="preserve">. </w:t>
+      </w:r>
+      <w:r>
+        <w:rPr>
+          <w:sz w:val="24"/>
+          <w:szCs w:val="24"/>
+        </w:rPr>
+        <w:t>The type of metrics eligible for extraction will pertain to each respective SQL behavior and respective resource consumption, briefly summarized as follows</w:t>
+      </w:r>
+    </w:p>
+    <w:p>
+      <w:pPr>
+        <w:pStyle w:val="ListParagraph"/>
+        <w:numPr>
+          <w:ilvl w:val="0"/>
+          <w:numId w:val="4"/>
+        </w:numPr>
+        <w:spacing w:before="160" w:after="0"/>
+        <w:jc w:val="both"/>
+        <w:rPr>
+          <w:sz w:val="24"/>
+          <w:szCs w:val="24"/>
+        </w:rPr>
+      </w:pPr>
+      <w:r>
+        <w:rPr>
+          <w:sz w:val="24"/>
+          <w:szCs w:val="24"/>
+        </w:rPr>
+        <w:t>CPU consumption</w:t>
+      </w:r>
+    </w:p>
+    <w:p>
+      <w:pPr>
+        <w:pStyle w:val="ListParagraph"/>
+        <w:numPr>
+          <w:ilvl w:val="0"/>
+          <w:numId w:val="4"/>
+        </w:numPr>
+        <w:spacing w:before="160" w:after="0"/>
+        <w:jc w:val="both"/>
+        <w:rPr>
+          <w:sz w:val="24"/>
+          <w:szCs w:val="24"/>
+        </w:rPr>
+      </w:pPr>
+      <w:r>
+        <w:rPr>
+          <w:sz w:val="24"/>
+          <w:szCs w:val="24"/>
+        </w:rPr>
+        <w:t>Number of physical data block reads/writes</w:t>
+      </w:r>
+    </w:p>
+    <w:p>
+      <w:pPr>
+        <w:pStyle w:val="ListParagraph"/>
+        <w:numPr>
+          <w:ilvl w:val="0"/>
+          <w:numId w:val="4"/>
+        </w:numPr>
+        <w:spacing w:before="160" w:after="0"/>
+        <w:jc w:val="both"/>
+        <w:rPr>
+          <w:sz w:val="24"/>
+          <w:szCs w:val="24"/>
+        </w:rPr>
+      </w:pPr>
+      <w:r>
+        <w:rPr>
+          <w:sz w:val="24"/>
+          <w:szCs w:val="24"/>
+        </w:rPr>
+        <w:t>Number of buffer hits</w:t>
+      </w:r>
+    </w:p>
+    <w:p>
+      <w:pPr>
+        <w:pStyle w:val="ListParagraph"/>
+        <w:numPr>
+          <w:ilvl w:val="0"/>
+          <w:numId w:val="4"/>
+        </w:numPr>
+        <w:spacing w:before="160" w:after="0"/>
+        <w:jc w:val="both"/>
+        <w:rPr>
+          <w:sz w:val="24"/>
+          <w:szCs w:val="24"/>
+        </w:rPr>
+      </w:pPr>
+      <w:r>
+        <w:rPr>
+          <w:sz w:val="24"/>
+          <w:szCs w:val="24"/>
+        </w:rPr>
+        <w:t>Result cache usage</w:t>
+      </w:r>
+    </w:p>
+    <w:p>
+      <w:pPr>
+        <w:pStyle w:val="ListParagraph"/>
+        <w:numPr>
+          <w:ilvl w:val="0"/>
+          <w:numId w:val="4"/>
+        </w:numPr>
+        <w:spacing w:before="160" w:after="0"/>
+        <w:jc w:val="both"/>
+        <w:rPr>
+          <w:sz w:val="24"/>
+          <w:szCs w:val="24"/>
+        </w:rPr>
+      </w:pPr>
+      <w:r>
+        <w:rPr>
+          <w:sz w:val="24"/>
+          <w:szCs w:val="24"/>
+        </w:rPr>
+        <w:t>Total elapsed time</w:t>
+      </w:r>
+    </w:p>
+    <w:p>
+      <w:pPr>
+        <w:spacing w:before="160" w:after="0"/>
+        <w:jc w:val="both"/>
+        <w:rPr>
+          <w:sz w:val="24"/>
+          <w:szCs w:val="24"/>
+        </w:rPr>
+      </w:pPr>
+      <w:r>
+        <w:rPr>
+          <w:sz w:val="24"/>
+          <w:szCs w:val="24"/>
+        </w:rPr>
+        <w:t>Effort</w:t>
+      </w:r>
+      <w:r>
+        <w:rPr>
+          <w:sz w:val="24"/>
+          <w:szCs w:val="24"/>
+        </w:rPr>
+        <w:t xml:space="preserve"> ha</w:t>
+      </w:r>
+      <w:r>
+        <w:rPr>
+          <w:sz w:val="24"/>
+          <w:szCs w:val="24"/>
+        </w:rPr>
+        <w:t>s</w:t>
+      </w:r>
+      <w:r>
+        <w:rPr>
+          <w:sz w:val="24"/>
+          <w:szCs w:val="24"/>
+        </w:rPr>
+        <w:t xml:space="preserve"> also been made </w:t>
+      </w:r>
+      <w:r>
+        <w:rPr>
+          <w:sz w:val="24"/>
+          <w:szCs w:val="24"/>
+        </w:rPr>
+        <w:t>so as</w:t>
+      </w:r>
+      <w:r>
+        <w:rPr>
+          <w:sz w:val="24"/>
+          <w:szCs w:val="24"/>
+        </w:rPr>
+        <w:t xml:space="preserve"> to collaborate </w:t>
+      </w:r>
+      <w:r>
+        <w:rPr>
+          <w:sz w:val="24"/>
+          <w:szCs w:val="24"/>
+        </w:rPr>
+        <w:t xml:space="preserve">with industry partners </w:t>
+      </w:r>
+      <w:r>
+        <w:rPr>
+          <w:sz w:val="24"/>
+          <w:szCs w:val="24"/>
+        </w:rPr>
+        <w:t>and acquire a similar workload/schedule dataset</w:t>
+      </w:r>
+      <w:r>
+        <w:rPr>
+          <w:sz w:val="24"/>
+          <w:szCs w:val="24"/>
+        </w:rPr>
+        <w:t xml:space="preserve">, which would </w:t>
+      </w:r>
+      <w:r>
+        <w:rPr>
+          <w:sz w:val="24"/>
+          <w:szCs w:val="24"/>
+        </w:rPr>
+        <w:t>portray a real-live working environment in contrast to a TPC synthesized schema. Due to</w:t>
+      </w:r>
+      <w:r>
+        <w:rPr>
+          <w:sz w:val="24"/>
+          <w:szCs w:val="24"/>
+        </w:rPr>
+        <w:t xml:space="preserve"> respective </w:t>
+      </w:r>
+      <w:r>
+        <w:rPr>
+          <w:sz w:val="24"/>
+          <w:szCs w:val="24"/>
+        </w:rPr>
+        <w:t>company data policies and University</w:t>
+      </w:r>
+      <w:r>
+        <w:rPr>
+          <w:sz w:val="24"/>
+          <w:szCs w:val="24"/>
+        </w:rPr>
+        <w:t xml:space="preserve"> of Malta</w:t>
+      </w:r>
+      <w:r>
+        <w:rPr>
+          <w:sz w:val="24"/>
+          <w:szCs w:val="24"/>
+        </w:rPr>
+        <w:t xml:space="preserve"> submission regulations, this option is being considered second after the publicly available TPC benchmark suite</w:t>
+      </w:r>
+      <w:r>
+        <w:rPr>
+          <w:sz w:val="24"/>
+          <w:szCs w:val="24"/>
+        </w:rPr>
+        <w:t>, prioritizing testing and evaluation on the synthesized data</w:t>
+      </w:r>
+      <w:r>
+        <w:rPr>
+          <w:sz w:val="24"/>
+          <w:szCs w:val="24"/>
+        </w:rPr>
+        <w:t>.</w:t>
+      </w:r>
+    </w:p>
+    <w:p>
+      <w:pPr>
+        <w:spacing w:before="160" w:after="0"/>
+        <w:jc w:val="both"/>
+        <w:rPr>
+          <w:b/>
+          <w:sz w:val="24"/>
+          <w:szCs w:val="24"/>
+        </w:rPr>
+      </w:pPr>
+      <w:r>
+        <w:rPr>
+          <w:b/>
+          <w:sz w:val="24"/>
+          <w:szCs w:val="24"/>
+        </w:rPr>
+        <w:t>Methodology –</w:t>
+      </w:r>
+      <w:r>
+        <w:rPr>
+          <w:b/>
+          <w:sz w:val="24"/>
+          <w:szCs w:val="24"/>
+        </w:rPr>
+        <w:t xml:space="preserve"> </w:t>
+      </w:r>
+      <w:r>
+        <w:rPr>
+          <w:b/>
+          <w:sz w:val="24"/>
+          <w:szCs w:val="24"/>
+        </w:rPr>
+        <w:t>Machine Learning</w:t>
+      </w:r>
+      <w:r>
+        <w:rPr>
+          <w:b/>
+          <w:sz w:val="24"/>
+          <w:szCs w:val="24"/>
+        </w:rPr>
+        <w:t xml:space="preserve"> Approach</w:t>
+      </w:r>
+    </w:p>
+    <w:p>
+      <w:pPr>
+        <w:spacing w:before="160" w:after="0"/>
+        <w:jc w:val="both"/>
+        <w:rPr>
+          <w:sz w:val="24"/>
+          <w:szCs w:val="24"/>
+        </w:rPr>
+      </w:pPr>
+      <w:r>
+        <w:rPr>
+          <w:sz w:val="24"/>
+          <w:szCs w:val="24"/>
+        </w:rPr>
+        <w:t xml:space="preserve">Using the </w:t>
+      </w:r>
+      <w:r>
+        <w:rPr>
+          <w:sz w:val="24"/>
+          <w:szCs w:val="24"/>
+        </w:rPr>
+        <w:t>pre-stored schedule metrics, attempts will be made to incorporate a series of machine learning methodologies upon the acquired and already stored scheduling metrics. These metrics will serve a two-fold purpose:</w:t>
+      </w:r>
+    </w:p>
+    <w:p>
+      <w:pPr>
+        <w:pStyle w:val="ListParagraph"/>
+        <w:numPr>
+          <w:ilvl w:val="0"/>
+          <w:numId w:val="5"/>
+        </w:numPr>
+        <w:spacing w:before="160" w:after="0"/>
+        <w:jc w:val="both"/>
+        <w:rPr>
+          <w:sz w:val="24"/>
+          <w:szCs w:val="24"/>
+        </w:rPr>
+      </w:pPr>
+      <w:r>
+        <w:rPr>
+          <w:sz w:val="24"/>
+          <w:szCs w:val="24"/>
+        </w:rPr>
+        <w:t xml:space="preserve">Incorporation of a number of regression / clustering techniques which can be applied to determine when during the day, a particular database instance is at its lowest, and highest activity, </w:t>
+      </w:r>
+      <w:r>
+        <w:rPr>
+          <w:sz w:val="24"/>
+          <w:szCs w:val="24"/>
+        </w:rPr>
+        <w:t>allowing better accuracy pertaining to ideal timeslots when optimizer statistics processes can be carried out</w:t>
+      </w:r>
+      <w:r>
+        <w:rPr>
+          <w:sz w:val="24"/>
+          <w:szCs w:val="24"/>
+        </w:rPr>
+        <w:t>.</w:t>
+      </w:r>
+    </w:p>
+    <w:p>
+      <w:pPr>
+        <w:pStyle w:val="ListParagraph"/>
+        <w:numPr>
+          <w:ilvl w:val="0"/>
+          <w:numId w:val="5"/>
+        </w:numPr>
+        <w:spacing w:before="160" w:after="0"/>
+        <w:jc w:val="both"/>
+        <w:rPr>
+          <w:sz w:val="24"/>
+          <w:szCs w:val="24"/>
+        </w:rPr>
+      </w:pPr>
+      <w:r>
+        <w:rPr>
+          <w:sz w:val="24"/>
+          <w:szCs w:val="24"/>
+        </w:rPr>
+        <w:t>Identification of SQL top consumers, and SQL explain plan supervised learning, allowing the drill down and identification of what makes an SQL execution so costly on the database, and attempting to lower this cost through optimizer statistics generation. The choice of which optimizer statistics, and which schema objects are most susceptible to improve from optimizer stats, should also be influenced through machine learned techniques.</w:t>
+      </w:r>
+    </w:p>
+    <w:p>
+      <w:pPr>
+        <w:spacing w:before="160" w:after="0"/>
+        <w:jc w:val="both"/>
+        <w:rPr>
+          <w:b/>
+          <w:sz w:val="24"/>
+          <w:szCs w:val="24"/>
+        </w:rPr>
+      </w:pPr>
+      <w:r>
+        <w:rPr>
+          <w:b/>
+          <w:sz w:val="24"/>
+          <w:szCs w:val="24"/>
+        </w:rPr>
+        <w:lastRenderedPageBreak/>
+        <w:t>Evaluation</w:t>
+      </w:r>
+    </w:p>
+    <w:p>
+      <w:pPr>
+        <w:spacing w:before="160" w:after="0"/>
+        <w:jc w:val="both"/>
+        <w:rPr>
+          <w:sz w:val="24"/>
+          <w:szCs w:val="24"/>
+        </w:rPr>
+      </w:pPr>
+      <w:r>
+        <w:rPr>
+          <w:sz w:val="24"/>
+          <w:szCs w:val="24"/>
+        </w:rPr>
+        <w:t>The evaluation process will be categorized and distributed over a number of categories highlighted below:</w:t>
+      </w:r>
+    </w:p>
+    <w:p>
+      <w:pPr>
+        <w:pStyle w:val="ListParagraph"/>
+        <w:numPr>
+          <w:ilvl w:val="0"/>
+          <w:numId w:val="6"/>
+        </w:numPr>
+        <w:spacing w:before="160" w:after="0"/>
+        <w:jc w:val="both"/>
+        <w:rPr>
+          <w:sz w:val="24"/>
+          <w:szCs w:val="24"/>
+        </w:rPr>
+      </w:pPr>
+      <w:r>
+        <w:rPr>
+          <w:sz w:val="24"/>
+          <w:szCs w:val="24"/>
+        </w:rPr>
+        <w:t>Initially, each TPC-DS transaction will be execute</w:t>
+      </w:r>
+      <w:r>
+        <w:rPr>
+          <w:sz w:val="24"/>
+          <w:szCs w:val="24"/>
+        </w:rPr>
+        <w:t>d across</w:t>
+      </w:r>
+      <w:r>
+        <w:rPr>
+          <w:sz w:val="24"/>
+          <w:szCs w:val="24"/>
+        </w:rPr>
+        <w:t xml:space="preserve"> varied </w:t>
+      </w:r>
+      <w:r>
+        <w:rPr>
+          <w:sz w:val="24"/>
+          <w:szCs w:val="24"/>
+        </w:rPr>
+        <w:t>volumes, with and without optimizer statistics, to establish the detrimental performance</w:t>
+      </w:r>
+      <w:r>
+        <w:rPr>
+          <w:sz w:val="24"/>
+          <w:szCs w:val="24"/>
+        </w:rPr>
+        <w:t xml:space="preserve"> of optimization stats upon the TPC-DS schema.</w:t>
+      </w:r>
+    </w:p>
+    <w:p>
+      <w:pPr>
+        <w:pStyle w:val="ListParagraph"/>
+        <w:numPr>
+          <w:ilvl w:val="0"/>
+          <w:numId w:val="6"/>
+        </w:numPr>
+        <w:spacing w:before="160" w:after="0"/>
+        <w:jc w:val="both"/>
+        <w:rPr>
+          <w:sz w:val="24"/>
+          <w:szCs w:val="24"/>
+        </w:rPr>
+      </w:pPr>
+      <w:r>
+        <w:rPr>
+          <w:sz w:val="24"/>
+          <w:szCs w:val="24"/>
+        </w:rPr>
+        <w:t>A</w:t>
+      </w:r>
+      <w:r>
+        <w:rPr>
+          <w:sz w:val="24"/>
+          <w:szCs w:val="24"/>
+        </w:rPr>
+        <w:t>fter executing a number of varied wor</w:t>
       </w:r>
       <w:bookmarkStart w:id="0" w:name="_GoBack"/>
       <w:bookmarkEnd w:id="0"/>
+      <w:r>
+        <w:rPr>
+          <w:sz w:val="24"/>
+          <w:szCs w:val="24"/>
+        </w:rPr>
+        <w:t xml:space="preserve">kload schedules against the pre-established TPC-DS schemas, </w:t>
+      </w:r>
+      <w:proofErr w:type="gramStart"/>
+      <w:r>
+        <w:rPr>
+          <w:sz w:val="24"/>
+          <w:szCs w:val="24"/>
+        </w:rPr>
+        <w:t>the afore</w:t>
+      </w:r>
+      <w:proofErr w:type="gramEnd"/>
+      <w:r>
+        <w:rPr>
+          <w:sz w:val="24"/>
+          <w:szCs w:val="24"/>
+        </w:rPr>
+        <w:t xml:space="preserve"> mentioned clustering and regression techniques need to be evaluated for their accuracy and precision with which a database window is categorized into activity windows. The effectiveness of these techniques can be measured through how accurately they categorize future timelines</w:t>
+      </w:r>
+      <w:r>
+        <w:rPr>
+          <w:sz w:val="24"/>
+          <w:szCs w:val="24"/>
+        </w:rPr>
+        <w:t>, in terms of database activity</w:t>
+      </w:r>
+      <w:r>
+        <w:rPr>
+          <w:sz w:val="24"/>
+          <w:szCs w:val="24"/>
+        </w:rPr>
+        <w:t>.</w:t>
+      </w:r>
+      <w:r>
+        <w:rPr>
+          <w:sz w:val="24"/>
+          <w:szCs w:val="24"/>
+        </w:rPr>
+        <w:t xml:space="preserve"> This is achieved by comparing predicted upcoming transactional activity, to actual database </w:t>
+      </w:r>
+      <w:r>
+        <w:rPr>
+          <w:sz w:val="24"/>
+          <w:szCs w:val="24"/>
+        </w:rPr>
+        <w:t>workload</w:t>
+      </w:r>
+      <w:r>
+        <w:rPr>
+          <w:sz w:val="24"/>
+          <w:szCs w:val="24"/>
+        </w:rPr>
+        <w:t xml:space="preserve"> activity.</w:t>
+      </w:r>
+    </w:p>
+    <w:p>
+      <w:pPr>
+        <w:pStyle w:val="ListParagraph"/>
+        <w:numPr>
+          <w:ilvl w:val="0"/>
+          <w:numId w:val="6"/>
+        </w:numPr>
+        <w:spacing w:before="160" w:after="0"/>
+        <w:jc w:val="both"/>
+        <w:rPr>
+          <w:sz w:val="24"/>
+          <w:szCs w:val="24"/>
+        </w:rPr>
+      </w:pPr>
+      <w:r>
+        <w:rPr>
+          <w:sz w:val="24"/>
+          <w:szCs w:val="24"/>
+        </w:rPr>
+        <w:t xml:space="preserve">Upon establishment of when optimizer statistics are to be run, the proposed solution should be capable of giving recommendations as to which stats </w:t>
+      </w:r>
+      <w:r>
+        <w:rPr>
+          <w:sz w:val="24"/>
+          <w:szCs w:val="24"/>
+        </w:rPr>
+        <w:t>should be</w:t>
+      </w:r>
+      <w:r>
+        <w:rPr>
+          <w:sz w:val="24"/>
+          <w:szCs w:val="24"/>
+        </w:rPr>
+        <w:t xml:space="preserve"> gathered. The effectiveness of these techniques require</w:t>
+      </w:r>
+      <w:r>
+        <w:rPr>
+          <w:sz w:val="24"/>
+          <w:szCs w:val="24"/>
+        </w:rPr>
+        <w:t xml:space="preserve"> the transactional processes to be executed individually, particularly focusing on TPC-DS top consumers, and executing these in a way so as to measure respective time taken, and relevant execution metrics (explain and execution plan results), after optimizer statistic generation as proposed by the solution.</w:t>
+      </w:r>
     </w:p>
     <w:p>
       <w:pPr>
@@ -652,7 +1561,43 @@
           <w:szCs w:val="24"/>
           <w:highlight w:val="white"/>
         </w:rPr>
-        <w:t>A. Kumar and M. Stonebraker, "The effect of join selectives on optimal nesting order", ACM SIGMOD Record, vol. 16, no. 1, pp. 28-41, 1987.</w:t>
+        <w:t xml:space="preserve">A. Kumar and M. </w:t>
+      </w:r>
+      <w:proofErr w:type="spellStart"/>
+      <w:r>
+        <w:rPr>
+          <w:sz w:val="24"/>
+          <w:szCs w:val="24"/>
+          <w:highlight w:val="white"/>
+        </w:rPr>
+        <w:t>Stonebraker</w:t>
+      </w:r>
+      <w:proofErr w:type="spellEnd"/>
+      <w:r>
+        <w:rPr>
+          <w:sz w:val="24"/>
+          <w:szCs w:val="24"/>
+          <w:highlight w:val="white"/>
+        </w:rPr>
+        <w:t xml:space="preserve">, "The effect of join </w:t>
+      </w:r>
+      <w:proofErr w:type="spellStart"/>
+      <w:r>
+        <w:rPr>
+          <w:sz w:val="24"/>
+          <w:szCs w:val="24"/>
+          <w:highlight w:val="white"/>
+        </w:rPr>
+        <w:t>selectives</w:t>
+      </w:r>
+      <w:proofErr w:type="spellEnd"/>
+      <w:r>
+        <w:rPr>
+          <w:sz w:val="24"/>
+          <w:szCs w:val="24"/>
+          <w:highlight w:val="white"/>
+        </w:rPr>
+        <w:t xml:space="preserve"> on optimal nesting order", ACM SIGMOD Record, vol. 16, no. 1, pp. 28-41, 1987.</w:t>
       </w:r>
     </w:p>
     <w:p>
@@ -688,25 +1633,116 @@
           <w:szCs w:val="24"/>
           <w:highlight w:val="white"/>
         </w:rPr>
-        <w:t>[3] S. Chaudhuri and V. Narasayya, "Automating statistics management for query optimizers", IEEE Transactions on Knowledge and Data Engineering, vol. 13, no. 1, pp. 7-20, 2001.</w:t>
-      </w:r>
-    </w:p>
-    <w:p>
-      <w:pPr>
-        <w:jc w:val="both"/>
-        <w:rPr>
-          <w:sz w:val="24"/>
-          <w:szCs w:val="24"/>
-          <w:highlight w:val="white"/>
-        </w:rPr>
-      </w:pPr>
-      <w:r>
-        <w:rPr>
-          <w:sz w:val="24"/>
-          <w:szCs w:val="24"/>
-          <w:highlight w:val="white"/>
-        </w:rPr>
-        <w:t>[4] R. Borovica-Gajic, S. Idreos, A. ilamaki, M. Zukowski and C. Fraser, "Smooth Scan: Statistics -Oblivious Access Paths", IEEE, Seoul, South Korea, 2015</w:t>
+        <w:t xml:space="preserve">[3] S. Chaudhuri and V. </w:t>
+      </w:r>
+      <w:proofErr w:type="spellStart"/>
+      <w:r>
+        <w:rPr>
+          <w:sz w:val="24"/>
+          <w:szCs w:val="24"/>
+          <w:highlight w:val="white"/>
+        </w:rPr>
+        <w:t>Narasayya</w:t>
+      </w:r>
+      <w:proofErr w:type="spellEnd"/>
+      <w:r>
+        <w:rPr>
+          <w:sz w:val="24"/>
+          <w:szCs w:val="24"/>
+          <w:highlight w:val="white"/>
+        </w:rPr>
+        <w:t>, "Automating statistics management for query optimizers", IEEE Transactions on Knowledge and Data Engineering, vol. 13, no. 1, pp. 7-20, 2001.</w:t>
+      </w:r>
+    </w:p>
+    <w:p>
+      <w:pPr>
+        <w:jc w:val="both"/>
+        <w:rPr>
+          <w:sz w:val="24"/>
+          <w:szCs w:val="24"/>
+          <w:highlight w:val="white"/>
+        </w:rPr>
+      </w:pPr>
+      <w:r>
+        <w:rPr>
+          <w:sz w:val="24"/>
+          <w:szCs w:val="24"/>
+          <w:highlight w:val="white"/>
+        </w:rPr>
+        <w:lastRenderedPageBreak/>
+        <w:t xml:space="preserve">[4] R. </w:t>
+      </w:r>
+      <w:proofErr w:type="spellStart"/>
+      <w:r>
+        <w:rPr>
+          <w:sz w:val="24"/>
+          <w:szCs w:val="24"/>
+          <w:highlight w:val="white"/>
+        </w:rPr>
+        <w:t>Borovica</w:t>
+      </w:r>
+      <w:proofErr w:type="spellEnd"/>
+      <w:r>
+        <w:rPr>
+          <w:sz w:val="24"/>
+          <w:szCs w:val="24"/>
+          <w:highlight w:val="white"/>
+        </w:rPr>
+        <w:t xml:space="preserve">-Gajic, S. </w:t>
+      </w:r>
+      <w:proofErr w:type="spellStart"/>
+      <w:r>
+        <w:rPr>
+          <w:sz w:val="24"/>
+          <w:szCs w:val="24"/>
+          <w:highlight w:val="white"/>
+        </w:rPr>
+        <w:t>Idreos</w:t>
+      </w:r>
+      <w:proofErr w:type="spellEnd"/>
+      <w:r>
+        <w:rPr>
+          <w:sz w:val="24"/>
+          <w:szCs w:val="24"/>
+          <w:highlight w:val="white"/>
+        </w:rPr>
+        <w:t xml:space="preserve">, A. </w:t>
+      </w:r>
+      <w:proofErr w:type="spellStart"/>
+      <w:r>
+        <w:rPr>
+          <w:sz w:val="24"/>
+          <w:szCs w:val="24"/>
+          <w:highlight w:val="white"/>
+        </w:rPr>
+        <w:t>ilamaki</w:t>
+      </w:r>
+      <w:proofErr w:type="spellEnd"/>
+      <w:r>
+        <w:rPr>
+          <w:sz w:val="24"/>
+          <w:szCs w:val="24"/>
+          <w:highlight w:val="white"/>
+        </w:rPr>
+        <w:t xml:space="preserve">, M. </w:t>
+      </w:r>
+      <w:proofErr w:type="spellStart"/>
+      <w:r>
+        <w:rPr>
+          <w:sz w:val="24"/>
+          <w:szCs w:val="24"/>
+          <w:highlight w:val="white"/>
+        </w:rPr>
+        <w:t>Zukowski</w:t>
+      </w:r>
+      <w:proofErr w:type="spellEnd"/>
+      <w:r>
+        <w:rPr>
+          <w:sz w:val="24"/>
+          <w:szCs w:val="24"/>
+          <w:highlight w:val="white"/>
+        </w:rPr>
+        <w:t xml:space="preserve"> and C. Fraser, "Smooth Scan: Statistics -Oblivious Access Paths", IEEE, Seoul, South Korea, 2015</w:t>
       </w:r>
     </w:p>
     <w:p>
@@ -760,25 +1796,114 @@
           <w:szCs w:val="24"/>
           <w:highlight w:val="white"/>
         </w:rPr>
-        <w:t>[7] A. Aboulnaga, P. Haas, M. Kandil, S. Lightstone, G. Lohman, V. Markl, I. Popivanov and V. Raman, "Automated statistics collection in DB2 UDB", Proceedings of the Thirtieth international conference on Very large data bases, vol. 30, no. 04, pp. 1158-1169, 2004.</w:t>
-      </w:r>
-    </w:p>
-    <w:p>
-      <w:pPr>
-        <w:jc w:val="both"/>
-        <w:rPr>
-          <w:sz w:val="24"/>
-          <w:szCs w:val="24"/>
-          <w:highlight w:val="white"/>
-        </w:rPr>
-      </w:pPr>
-      <w:r>
-        <w:rPr>
-          <w:sz w:val="24"/>
-          <w:szCs w:val="24"/>
-          <w:highlight w:val="white"/>
-        </w:rPr>
-        <w:lastRenderedPageBreak/>
+        <w:t xml:space="preserve">[7] A. </w:t>
+      </w:r>
+      <w:proofErr w:type="spellStart"/>
+      <w:r>
+        <w:rPr>
+          <w:sz w:val="24"/>
+          <w:szCs w:val="24"/>
+          <w:highlight w:val="white"/>
+        </w:rPr>
+        <w:t>Aboulnaga</w:t>
+      </w:r>
+      <w:proofErr w:type="spellEnd"/>
+      <w:r>
+        <w:rPr>
+          <w:sz w:val="24"/>
+          <w:szCs w:val="24"/>
+          <w:highlight w:val="white"/>
+        </w:rPr>
+        <w:t xml:space="preserve">, P. Haas, M. </w:t>
+      </w:r>
+      <w:proofErr w:type="spellStart"/>
+      <w:r>
+        <w:rPr>
+          <w:sz w:val="24"/>
+          <w:szCs w:val="24"/>
+          <w:highlight w:val="white"/>
+        </w:rPr>
+        <w:t>Kandil</w:t>
+      </w:r>
+      <w:proofErr w:type="spellEnd"/>
+      <w:r>
+        <w:rPr>
+          <w:sz w:val="24"/>
+          <w:szCs w:val="24"/>
+          <w:highlight w:val="white"/>
+        </w:rPr>
+        <w:t xml:space="preserve">, S. </w:t>
+      </w:r>
+      <w:proofErr w:type="spellStart"/>
+      <w:r>
+        <w:rPr>
+          <w:sz w:val="24"/>
+          <w:szCs w:val="24"/>
+          <w:highlight w:val="white"/>
+        </w:rPr>
+        <w:t>Lightstone</w:t>
+      </w:r>
+      <w:proofErr w:type="spellEnd"/>
+      <w:r>
+        <w:rPr>
+          <w:sz w:val="24"/>
+          <w:szCs w:val="24"/>
+          <w:highlight w:val="white"/>
+        </w:rPr>
+        <w:t xml:space="preserve">, G. Lohman, V. </w:t>
+      </w:r>
+      <w:proofErr w:type="spellStart"/>
+      <w:r>
+        <w:rPr>
+          <w:sz w:val="24"/>
+          <w:szCs w:val="24"/>
+          <w:highlight w:val="white"/>
+        </w:rPr>
+        <w:t>Markl</w:t>
+      </w:r>
+      <w:proofErr w:type="spellEnd"/>
+      <w:r>
+        <w:rPr>
+          <w:sz w:val="24"/>
+          <w:szCs w:val="24"/>
+          <w:highlight w:val="white"/>
+        </w:rPr>
+        <w:t xml:space="preserve">, I. </w:t>
+      </w:r>
+      <w:proofErr w:type="spellStart"/>
+      <w:r>
+        <w:rPr>
+          <w:sz w:val="24"/>
+          <w:szCs w:val="24"/>
+          <w:highlight w:val="white"/>
+        </w:rPr>
+        <w:t>Popivanov</w:t>
+      </w:r>
+      <w:proofErr w:type="spellEnd"/>
+      <w:r>
+        <w:rPr>
+          <w:sz w:val="24"/>
+          <w:szCs w:val="24"/>
+          <w:highlight w:val="white"/>
+        </w:rPr>
+        <w:t xml:space="preserve"> and V. Raman, "Automated statistics collection in DB2 UDB", Proceedings of the Thirtieth international conference on Very large data bases, vol. 30, no. 04, pp. 1158-1169, 2004.</w:t>
+      </w:r>
+    </w:p>
+    <w:p>
+      <w:pPr>
+        <w:jc w:val="both"/>
+        <w:rPr>
+          <w:sz w:val="24"/>
+          <w:szCs w:val="24"/>
+          <w:highlight w:val="white"/>
+        </w:rPr>
+      </w:pPr>
+      <w:r>
+        <w:rPr>
+          <w:sz w:val="24"/>
+          <w:szCs w:val="24"/>
+          <w:highlight w:val="white"/>
+        </w:rPr>
         <w:t>[8] International Business Machines Corporation, Armonk, N.Y., "SYSTEM FOR DATASTRUCTURE LOADING WITH CONCURRENT STATISTICAL ANALYSIS", 5,873,091, 1997.</w:t>
       </w:r>
     </w:p>
@@ -815,28 +1940,145 @@
           <w:szCs w:val="24"/>
           <w:highlight w:val="white"/>
         </w:rPr>
-        <w:t>[10] M. Ziauddin and F. Calif, "METHODS FOR COLLECTING QUERY Attorney, Agent, or Firm Wagner, Murabito &amp; Hao LLP WORKLOAD BASED STATISTICS ON COLUMN GROUPS IDENTIFIED BY RDBMS OPTIMIZER", 6,029,163, 2000.</w:t>
-      </w:r>
-    </w:p>
-    <w:p>
-      <w:pPr>
-        <w:jc w:val="both"/>
-        <w:rPr>
-          <w:sz w:val="24"/>
-          <w:szCs w:val="24"/>
-          <w:highlight w:val="white"/>
-        </w:rPr>
-      </w:pPr>
-    </w:p>
-    <w:p>
-      <w:pPr>
-        <w:jc w:val="both"/>
-        <w:rPr>
-          <w:sz w:val="24"/>
-          <w:szCs w:val="24"/>
-          <w:highlight w:val="white"/>
-        </w:rPr>
-      </w:pPr>
+        <w:t xml:space="preserve">[10] M. </w:t>
+      </w:r>
+      <w:proofErr w:type="spellStart"/>
+      <w:r>
+        <w:rPr>
+          <w:sz w:val="24"/>
+          <w:szCs w:val="24"/>
+          <w:highlight w:val="white"/>
+        </w:rPr>
+        <w:t>Ziauddin</w:t>
+      </w:r>
+      <w:proofErr w:type="spellEnd"/>
+      <w:r>
+        <w:rPr>
+          <w:sz w:val="24"/>
+          <w:szCs w:val="24"/>
+          <w:highlight w:val="white"/>
+        </w:rPr>
+        <w:t xml:space="preserve"> and F. Calif, "METHODS FOR COLLECTING QUERY Attorney, Agent, or Firm Wagner, </w:t>
+      </w:r>
+      <w:proofErr w:type="spellStart"/>
+      <w:r>
+        <w:rPr>
+          <w:sz w:val="24"/>
+          <w:szCs w:val="24"/>
+          <w:highlight w:val="white"/>
+        </w:rPr>
+        <w:t>Murabito</w:t>
+      </w:r>
+      <w:proofErr w:type="spellEnd"/>
+      <w:r>
+        <w:rPr>
+          <w:sz w:val="24"/>
+          <w:szCs w:val="24"/>
+          <w:highlight w:val="white"/>
+        </w:rPr>
+        <w:t xml:space="preserve"> &amp; </w:t>
+      </w:r>
+      <w:proofErr w:type="spellStart"/>
+      <w:r>
+        <w:rPr>
+          <w:sz w:val="24"/>
+          <w:szCs w:val="24"/>
+          <w:highlight w:val="white"/>
+        </w:rPr>
+        <w:t>Hao</w:t>
+      </w:r>
+      <w:proofErr w:type="spellEnd"/>
+      <w:r>
+        <w:rPr>
+          <w:sz w:val="24"/>
+          <w:szCs w:val="24"/>
+          <w:highlight w:val="white"/>
+        </w:rPr>
+        <w:t xml:space="preserve"> LLP WORKLOAD BASED STATISTICS ON COLUMN GROUPS IDENTIFIED BY RDBMS OPTIMIZER", 6,029,163, 2000.</w:t>
+      </w:r>
+    </w:p>
+    <w:p>
+      <w:pPr>
+        <w:jc w:val="both"/>
+        <w:rPr>
+          <w:sz w:val="24"/>
+          <w:szCs w:val="24"/>
+        </w:rPr>
+      </w:pPr>
+      <w:r>
+        <w:rPr>
+          <w:sz w:val="24"/>
+          <w:szCs w:val="24"/>
+          <w:highlight w:val="white"/>
+        </w:rPr>
+        <w:t xml:space="preserve">[11] </w:t>
+      </w:r>
+      <w:hyperlink r:id="rId7" w:history="1">
+        <w:r>
+          <w:rPr>
+            <w:rStyle w:val="Hyperlink"/>
+            <w:sz w:val="24"/>
+            <w:szCs w:val="24"/>
+          </w:rPr>
+          <w:t>http://www.tpc.org/tpcds/</w:t>
+        </w:r>
+      </w:hyperlink>
+    </w:p>
+    <w:p>
+      <w:pPr>
+        <w:jc w:val="both"/>
+        <w:rPr>
+          <w:sz w:val="24"/>
+          <w:szCs w:val="24"/>
+          <w:highlight w:val="white"/>
+        </w:rPr>
+      </w:pPr>
+      <w:r>
+        <w:rPr>
+          <w:sz w:val="24"/>
+          <w:szCs w:val="24"/>
+        </w:rPr>
+        <w:t xml:space="preserve">[12] </w:t>
+      </w:r>
+      <w:r>
+        <w:rPr>
+          <w:sz w:val="24"/>
+          <w:szCs w:val="24"/>
+        </w:rPr>
+        <w:t>http://www.tpc.org/tpc_documents_current_versions/pdf/tpc-ds_v2.9.0.pdf</w:t>
+      </w:r>
+    </w:p>
+    <w:p>
+      <w:pPr>
+        <w:jc w:val="both"/>
+        <w:rPr>
+          <w:sz w:val="24"/>
+          <w:szCs w:val="24"/>
+          <w:highlight w:val="white"/>
+        </w:rPr>
+      </w:pPr>
+      <w:r>
+        <w:rPr>
+          <w:sz w:val="24"/>
+          <w:szCs w:val="24"/>
+          <w:highlight w:val="white"/>
+        </w:rPr>
+        <w:t>[13]</w:t>
+      </w:r>
+      <w:r>
+        <w:rPr>
+          <w:sz w:val="24"/>
+          <w:szCs w:val="24"/>
+        </w:rPr>
+        <w:t xml:space="preserve"> </w:t>
+      </w:r>
+      <w:r>
+        <w:rPr>
+          <w:sz w:val="24"/>
+          <w:szCs w:val="24"/>
+        </w:rPr>
+        <w:t>http://www.oracle.com/technetwork/database/database-technologies/express-edition/downloads/index.html</w:t>
+      </w:r>
     </w:p>
     <w:p>
       <w:pPr>
@@ -849,7 +2091,7 @@
       </w:pPr>
     </w:p>
     <w:sectPr>
-      <w:footerReference w:type="default" r:id="rId7"/>
+      <w:footerReference w:type="default" r:id="rId8"/>
       <w:pgSz w:w="11909" w:h="16834"/>
       <w:pgMar w:top="1440" w:right="1440" w:bottom="1440" w:left="1440" w:header="0" w:footer="720" w:gutter="0"/>
       <w:pgNumType w:start="1"/>
@@ -903,7 +2145,7 @@
       <w:rPr>
         <w:noProof/>
       </w:rPr>
-      <w:t>5</w:t>
+      <w:t>7</w:t>
     </w:r>
     <w:r>
       <w:fldChar w:fldCharType="end"/>
@@ -940,6 +2182,178 @@
 <file path=word/numbering.xml><?xml version="1.0" encoding="utf-8"?>
 <w:numbering xmlns:wpc="http://schemas.microsoft.com/office/word/2010/wordprocessingCanvas" xmlns:mc="http://schemas.openxmlformats.org/markup-compatibility/2006" xmlns:o="urn:schemas-microsoft-com:office:office" xmlns:r="http://schemas.openxmlformats.org/officeDocument/2006/relationships" xmlns:m="http://schemas.openxmlformats.org/officeDocument/2006/math" xmlns:v="urn:schemas-microsoft-com:vml" xmlns:wp14="http://schemas.microsoft.com/office/word/2010/wordprocessingDrawing" xmlns:wp="http://schemas.openxmlformats.org/drawingml/2006/wordprocessingDrawing" xmlns:w10="urn:schemas-microsoft-com:office:word" xmlns:w="http://schemas.openxmlformats.org/wordprocessingml/2006/main" xmlns:w14="http://schemas.microsoft.com/office/word/2010/wordml" xmlns:w15="http://schemas.microsoft.com/office/word/2012/wordml" xmlns:wpg="http://schemas.microsoft.com/office/word/2010/wordprocessingGroup" xmlns:wpi="http://schemas.microsoft.com/office/word/2010/wordprocessingInk" xmlns:wne="http://schemas.microsoft.com/office/word/2006/wordml" xmlns:wps="http://schemas.microsoft.com/office/word/2010/wordprocessingShape" mc:Ignorable="w14 w15 wp14">
   <w:abstractNum w:abstractNumId="0" w15:restartNumberingAfterBreak="0">
+    <w:nsid w:val="1DB01195"/>
+    <w:multiLevelType w:val="hybridMultilevel"/>
+    <w:tmpl w:val="6A6C0F74"/>
+    <w:lvl w:ilvl="0" w:tplc="0409000F">
+      <w:start w:val="1"/>
+      <w:numFmt w:val="decimal"/>
+      <w:lvlText w:val="%1."/>
+      <w:lvlJc w:val="left"/>
+      <w:pPr>
+        <w:ind w:left="720" w:hanging="360"/>
+      </w:pPr>
+    </w:lvl>
+    <w:lvl w:ilvl="1" w:tplc="04090019" w:tentative="1">
+      <w:start w:val="1"/>
+      <w:numFmt w:val="lowerLetter"/>
+      <w:lvlText w:val="%2."/>
+      <w:lvlJc w:val="left"/>
+      <w:pPr>
+        <w:ind w:left="1440" w:hanging="360"/>
+      </w:pPr>
+    </w:lvl>
+    <w:lvl w:ilvl="2" w:tplc="0409001B" w:tentative="1">
+      <w:start w:val="1"/>
+      <w:numFmt w:val="lowerRoman"/>
+      <w:lvlText w:val="%3."/>
+      <w:lvlJc w:val="right"/>
+      <w:pPr>
+        <w:ind w:left="2160" w:hanging="180"/>
+      </w:pPr>
+    </w:lvl>
+    <w:lvl w:ilvl="3" w:tplc="0409000F" w:tentative="1">
+      <w:start w:val="1"/>
+      <w:numFmt w:val="decimal"/>
+      <w:lvlText w:val="%4."/>
+      <w:lvlJc w:val="left"/>
+      <w:pPr>
+        <w:ind w:left="2880" w:hanging="360"/>
+      </w:pPr>
+    </w:lvl>
+    <w:lvl w:ilvl="4" w:tplc="04090019" w:tentative="1">
+      <w:start w:val="1"/>
+      <w:numFmt w:val="lowerLetter"/>
+      <w:lvlText w:val="%5."/>
+      <w:lvlJc w:val="left"/>
+      <w:pPr>
+        <w:ind w:left="3600" w:hanging="360"/>
+      </w:pPr>
+    </w:lvl>
+    <w:lvl w:ilvl="5" w:tplc="0409001B" w:tentative="1">
+      <w:start w:val="1"/>
+      <w:numFmt w:val="lowerRoman"/>
+      <w:lvlText w:val="%6."/>
+      <w:lvlJc w:val="right"/>
+      <w:pPr>
+        <w:ind w:left="4320" w:hanging="180"/>
+      </w:pPr>
+    </w:lvl>
+    <w:lvl w:ilvl="6" w:tplc="0409000F" w:tentative="1">
+      <w:start w:val="1"/>
+      <w:numFmt w:val="decimal"/>
+      <w:lvlText w:val="%7."/>
+      <w:lvlJc w:val="left"/>
+      <w:pPr>
+        <w:ind w:left="5040" w:hanging="360"/>
+      </w:pPr>
+    </w:lvl>
+    <w:lvl w:ilvl="7" w:tplc="04090019" w:tentative="1">
+      <w:start w:val="1"/>
+      <w:numFmt w:val="lowerLetter"/>
+      <w:lvlText w:val="%8."/>
+      <w:lvlJc w:val="left"/>
+      <w:pPr>
+        <w:ind w:left="5760" w:hanging="360"/>
+      </w:pPr>
+    </w:lvl>
+    <w:lvl w:ilvl="8" w:tplc="0409001B" w:tentative="1">
+      <w:start w:val="1"/>
+      <w:numFmt w:val="lowerRoman"/>
+      <w:lvlText w:val="%9."/>
+      <w:lvlJc w:val="right"/>
+      <w:pPr>
+        <w:ind w:left="6480" w:hanging="180"/>
+      </w:pPr>
+    </w:lvl>
+  </w:abstractNum>
+  <w:abstractNum w:abstractNumId="1" w15:restartNumberingAfterBreak="0">
+    <w:nsid w:val="337836FD"/>
+    <w:multiLevelType w:val="hybridMultilevel"/>
+    <w:tmpl w:val="9208DDE0"/>
+    <w:lvl w:ilvl="0" w:tplc="0409000F">
+      <w:start w:val="1"/>
+      <w:numFmt w:val="decimal"/>
+      <w:lvlText w:val="%1."/>
+      <w:lvlJc w:val="left"/>
+      <w:pPr>
+        <w:ind w:left="720" w:hanging="360"/>
+      </w:pPr>
+    </w:lvl>
+    <w:lvl w:ilvl="1" w:tplc="04090019" w:tentative="1">
+      <w:start w:val="1"/>
+      <w:numFmt w:val="lowerLetter"/>
+      <w:lvlText w:val="%2."/>
+      <w:lvlJc w:val="left"/>
+      <w:pPr>
+        <w:ind w:left="1440" w:hanging="360"/>
+      </w:pPr>
+    </w:lvl>
+    <w:lvl w:ilvl="2" w:tplc="0409001B" w:tentative="1">
+      <w:start w:val="1"/>
+      <w:numFmt w:val="lowerRoman"/>
+      <w:lvlText w:val="%3."/>
+      <w:lvlJc w:val="right"/>
+      <w:pPr>
+        <w:ind w:left="2160" w:hanging="180"/>
+      </w:pPr>
+    </w:lvl>
+    <w:lvl w:ilvl="3" w:tplc="0409000F" w:tentative="1">
+      <w:start w:val="1"/>
+      <w:numFmt w:val="decimal"/>
+      <w:lvlText w:val="%4."/>
+      <w:lvlJc w:val="left"/>
+      <w:pPr>
+        <w:ind w:left="2880" w:hanging="360"/>
+      </w:pPr>
+    </w:lvl>
+    <w:lvl w:ilvl="4" w:tplc="04090019" w:tentative="1">
+      <w:start w:val="1"/>
+      <w:numFmt w:val="lowerLetter"/>
+      <w:lvlText w:val="%5."/>
+      <w:lvlJc w:val="left"/>
+      <w:pPr>
+        <w:ind w:left="3600" w:hanging="360"/>
+      </w:pPr>
+    </w:lvl>
+    <w:lvl w:ilvl="5" w:tplc="0409001B" w:tentative="1">
+      <w:start w:val="1"/>
+      <w:numFmt w:val="lowerRoman"/>
+      <w:lvlText w:val="%6."/>
+      <w:lvlJc w:val="right"/>
+      <w:pPr>
+        <w:ind w:left="4320" w:hanging="180"/>
+      </w:pPr>
+    </w:lvl>
+    <w:lvl w:ilvl="6" w:tplc="0409000F" w:tentative="1">
+      <w:start w:val="1"/>
+      <w:numFmt w:val="decimal"/>
+      <w:lvlText w:val="%7."/>
+      <w:lvlJc w:val="left"/>
+      <w:pPr>
+        <w:ind w:left="5040" w:hanging="360"/>
+      </w:pPr>
+    </w:lvl>
+    <w:lvl w:ilvl="7" w:tplc="04090019" w:tentative="1">
+      <w:start w:val="1"/>
+      <w:numFmt w:val="lowerLetter"/>
+      <w:lvlText w:val="%8."/>
+      <w:lvlJc w:val="left"/>
+      <w:pPr>
+        <w:ind w:left="5760" w:hanging="360"/>
+      </w:pPr>
+    </w:lvl>
+    <w:lvl w:ilvl="8" w:tplc="0409001B" w:tentative="1">
+      <w:start w:val="1"/>
+      <w:numFmt w:val="lowerRoman"/>
+      <w:lvlText w:val="%9."/>
+      <w:lvlJc w:val="right"/>
+      <w:pPr>
+        <w:ind w:left="6480" w:hanging="180"/>
+      </w:pPr>
+    </w:lvl>
+  </w:abstractNum>
+  <w:abstractNum w:abstractNumId="2" w15:restartNumberingAfterBreak="0">
     <w:nsid w:val="3CC20FF8"/>
     <w:multiLevelType w:val="multilevel"/>
     <w:tmpl w:val="B948822E"/>
@@ -1052,7 +2466,93 @@
       </w:rPr>
     </w:lvl>
   </w:abstractNum>
-  <w:abstractNum w:abstractNumId="1" w15:restartNumberingAfterBreak="0">
+  <w:abstractNum w:abstractNumId="3" w15:restartNumberingAfterBreak="0">
+    <w:nsid w:val="3D6D3930"/>
+    <w:multiLevelType w:val="hybridMultilevel"/>
+    <w:tmpl w:val="37C83C14"/>
+    <w:lvl w:ilvl="0" w:tplc="0409000F">
+      <w:start w:val="1"/>
+      <w:numFmt w:val="decimal"/>
+      <w:lvlText w:val="%1."/>
+      <w:lvlJc w:val="left"/>
+      <w:pPr>
+        <w:ind w:left="720" w:hanging="360"/>
+      </w:pPr>
+    </w:lvl>
+    <w:lvl w:ilvl="1" w:tplc="04090019" w:tentative="1">
+      <w:start w:val="1"/>
+      <w:numFmt w:val="lowerLetter"/>
+      <w:lvlText w:val="%2."/>
+      <w:lvlJc w:val="left"/>
+      <w:pPr>
+        <w:ind w:left="1440" w:hanging="360"/>
+      </w:pPr>
+    </w:lvl>
+    <w:lvl w:ilvl="2" w:tplc="0409001B" w:tentative="1">
+      <w:start w:val="1"/>
+      <w:numFmt w:val="lowerRoman"/>
+      <w:lvlText w:val="%3."/>
+      <w:lvlJc w:val="right"/>
+      <w:pPr>
+        <w:ind w:left="2160" w:hanging="180"/>
+      </w:pPr>
+    </w:lvl>
+    <w:lvl w:ilvl="3" w:tplc="0409000F" w:tentative="1">
+      <w:start w:val="1"/>
+      <w:numFmt w:val="decimal"/>
+      <w:lvlText w:val="%4."/>
+      <w:lvlJc w:val="left"/>
+      <w:pPr>
+        <w:ind w:left="2880" w:hanging="360"/>
+      </w:pPr>
+    </w:lvl>
+    <w:lvl w:ilvl="4" w:tplc="04090019" w:tentative="1">
+      <w:start w:val="1"/>
+      <w:numFmt w:val="lowerLetter"/>
+      <w:lvlText w:val="%5."/>
+      <w:lvlJc w:val="left"/>
+      <w:pPr>
+        <w:ind w:left="3600" w:hanging="360"/>
+      </w:pPr>
+    </w:lvl>
+    <w:lvl w:ilvl="5" w:tplc="0409001B" w:tentative="1">
+      <w:start w:val="1"/>
+      <w:numFmt w:val="lowerRoman"/>
+      <w:lvlText w:val="%6."/>
+      <w:lvlJc w:val="right"/>
+      <w:pPr>
+        <w:ind w:left="4320" w:hanging="180"/>
+      </w:pPr>
+    </w:lvl>
+    <w:lvl w:ilvl="6" w:tplc="0409000F" w:tentative="1">
+      <w:start w:val="1"/>
+      <w:numFmt w:val="decimal"/>
+      <w:lvlText w:val="%7."/>
+      <w:lvlJc w:val="left"/>
+      <w:pPr>
+        <w:ind w:left="5040" w:hanging="360"/>
+      </w:pPr>
+    </w:lvl>
+    <w:lvl w:ilvl="7" w:tplc="04090019" w:tentative="1">
+      <w:start w:val="1"/>
+      <w:numFmt w:val="lowerLetter"/>
+      <w:lvlText w:val="%8."/>
+      <w:lvlJc w:val="left"/>
+      <w:pPr>
+        <w:ind w:left="5760" w:hanging="360"/>
+      </w:pPr>
+    </w:lvl>
+    <w:lvl w:ilvl="8" w:tplc="0409001B" w:tentative="1">
+      <w:start w:val="1"/>
+      <w:numFmt w:val="lowerRoman"/>
+      <w:lvlText w:val="%9."/>
+      <w:lvlJc w:val="right"/>
+      <w:pPr>
+        <w:ind w:left="6480" w:hanging="180"/>
+      </w:pPr>
+    </w:lvl>
+  </w:abstractNum>
+  <w:abstractNum w:abstractNumId="4" w15:restartNumberingAfterBreak="0">
     <w:nsid w:val="4D3D728B"/>
     <w:multiLevelType w:val="multilevel"/>
     <w:tmpl w:val="02BC6212"/>
@@ -1165,10 +2665,135 @@
       </w:rPr>
     </w:lvl>
   </w:abstractNum>
+  <w:abstractNum w:abstractNumId="5" w15:restartNumberingAfterBreak="0">
+    <w:nsid w:val="755228A9"/>
+    <w:multiLevelType w:val="hybridMultilevel"/>
+    <w:tmpl w:val="2006E94E"/>
+    <w:lvl w:ilvl="0" w:tplc="04090001">
+      <w:start w:val="1"/>
+      <w:numFmt w:val="bullet"/>
+      <w:lvlText w:val=""/>
+      <w:lvlJc w:val="left"/>
+      <w:pPr>
+        <w:ind w:left="720" w:hanging="360"/>
+      </w:pPr>
+      <w:rPr>
+        <w:rFonts w:ascii="Symbol" w:hAnsi="Symbol" w:hint="default"/>
+      </w:rPr>
+    </w:lvl>
+    <w:lvl w:ilvl="1" w:tplc="04090003" w:tentative="1">
+      <w:start w:val="1"/>
+      <w:numFmt w:val="bullet"/>
+      <w:lvlText w:val="o"/>
+      <w:lvlJc w:val="left"/>
+      <w:pPr>
+        <w:ind w:left="1440" w:hanging="360"/>
+      </w:pPr>
+      <w:rPr>
+        <w:rFonts w:ascii="Courier New" w:hAnsi="Courier New" w:cs="Courier New" w:hint="default"/>
+      </w:rPr>
+    </w:lvl>
+    <w:lvl w:ilvl="2" w:tplc="04090005" w:tentative="1">
+      <w:start w:val="1"/>
+      <w:numFmt w:val="bullet"/>
+      <w:lvlText w:val=""/>
+      <w:lvlJc w:val="left"/>
+      <w:pPr>
+        <w:ind w:left="2160" w:hanging="360"/>
+      </w:pPr>
+      <w:rPr>
+        <w:rFonts w:ascii="Wingdings" w:hAnsi="Wingdings" w:hint="default"/>
+      </w:rPr>
+    </w:lvl>
+    <w:lvl w:ilvl="3" w:tplc="04090001" w:tentative="1">
+      <w:start w:val="1"/>
+      <w:numFmt w:val="bullet"/>
+      <w:lvlText w:val=""/>
+      <w:lvlJc w:val="left"/>
+      <w:pPr>
+        <w:ind w:left="2880" w:hanging="360"/>
+      </w:pPr>
+      <w:rPr>
+        <w:rFonts w:ascii="Symbol" w:hAnsi="Symbol" w:hint="default"/>
+      </w:rPr>
+    </w:lvl>
+    <w:lvl w:ilvl="4" w:tplc="04090003" w:tentative="1">
+      <w:start w:val="1"/>
+      <w:numFmt w:val="bullet"/>
+      <w:lvlText w:val="o"/>
+      <w:lvlJc w:val="left"/>
+      <w:pPr>
+        <w:ind w:left="3600" w:hanging="360"/>
+      </w:pPr>
+      <w:rPr>
+        <w:rFonts w:ascii="Courier New" w:hAnsi="Courier New" w:cs="Courier New" w:hint="default"/>
+      </w:rPr>
+    </w:lvl>
+    <w:lvl w:ilvl="5" w:tplc="04090005" w:tentative="1">
+      <w:start w:val="1"/>
+      <w:numFmt w:val="bullet"/>
+      <w:lvlText w:val=""/>
+      <w:lvlJc w:val="left"/>
+      <w:pPr>
+        <w:ind w:left="4320" w:hanging="360"/>
+      </w:pPr>
+      <w:rPr>
+        <w:rFonts w:ascii="Wingdings" w:hAnsi="Wingdings" w:hint="default"/>
+      </w:rPr>
+    </w:lvl>
+    <w:lvl w:ilvl="6" w:tplc="04090001" w:tentative="1">
+      <w:start w:val="1"/>
+      <w:numFmt w:val="bullet"/>
+      <w:lvlText w:val=""/>
+      <w:lvlJc w:val="left"/>
+      <w:pPr>
+        <w:ind w:left="5040" w:hanging="360"/>
+      </w:pPr>
+      <w:rPr>
+        <w:rFonts w:ascii="Symbol" w:hAnsi="Symbol" w:hint="default"/>
+      </w:rPr>
+    </w:lvl>
+    <w:lvl w:ilvl="7" w:tplc="04090003" w:tentative="1">
+      <w:start w:val="1"/>
+      <w:numFmt w:val="bullet"/>
+      <w:lvlText w:val="o"/>
+      <w:lvlJc w:val="left"/>
+      <w:pPr>
+        <w:ind w:left="5760" w:hanging="360"/>
+      </w:pPr>
+      <w:rPr>
+        <w:rFonts w:ascii="Courier New" w:hAnsi="Courier New" w:cs="Courier New" w:hint="default"/>
+      </w:rPr>
+    </w:lvl>
+    <w:lvl w:ilvl="8" w:tplc="04090005" w:tentative="1">
+      <w:start w:val="1"/>
+      <w:numFmt w:val="bullet"/>
+      <w:lvlText w:val=""/>
+      <w:lvlJc w:val="left"/>
+      <w:pPr>
+        <w:ind w:left="6480" w:hanging="360"/>
+      </w:pPr>
+      <w:rPr>
+        <w:rFonts w:ascii="Wingdings" w:hAnsi="Wingdings" w:hint="default"/>
+      </w:rPr>
+    </w:lvl>
+  </w:abstractNum>
   <w:num w:numId="1">
+    <w:abstractNumId w:val="2"/>
+  </w:num>
+  <w:num w:numId="2">
+    <w:abstractNumId w:val="4"/>
+  </w:num>
+  <w:num w:numId="3">
+    <w:abstractNumId w:val="3"/>
+  </w:num>
+  <w:num w:numId="4">
+    <w:abstractNumId w:val="5"/>
+  </w:num>
+  <w:num w:numId="5">
     <w:abstractNumId w:val="0"/>
   </w:num>
-  <w:num w:numId="2">
+  <w:num w:numId="6">
     <w:abstractNumId w:val="1"/>
   </w:num>
 </w:numbering>
@@ -1731,6 +3356,17 @@
       <w:contextualSpacing/>
     </w:pPr>
   </w:style>
+  <w:style w:type="character" w:styleId="Hyperlink">
+    <w:name w:val="Hyperlink"/>
+    <w:basedOn w:val="DefaultParagraphFont"/>
+    <w:uiPriority w:val="99"/>
+    <w:unhideWhenUsed/>
+    <w:rsid w:val="00C31FBB"/>
+    <w:rPr>
+      <w:color w:val="0000FF" w:themeColor="hyperlink"/>
+      <w:u w:val="single"/>
+    </w:rPr>
+  </w:style>
 </w:styles>
 </file>
 

</xml_diff>

<commit_message>
Updates to Progress Report
</commit_message>
<xml_diff>
--- a/docs/Progress Report.docx
+++ b/docs/Progress Report.docx
@@ -4,8 +4,10 @@
   <w:body>
     <w:p>
       <w:pPr>
-        <w:jc w:val="both"/>
-        <w:rPr>
+        <w:spacing w:line="276" w:lineRule="auto"/>
+        <w:jc w:val="both"/>
+        <w:rPr>
+          <w:rFonts w:asciiTheme="majorHAnsi" w:hAnsiTheme="majorHAnsi"/>
           <w:b/>
           <w:sz w:val="24"/>
           <w:szCs w:val="24"/>
@@ -13,6 +15,7 @@
       </w:pPr>
       <w:r>
         <w:rPr>
+          <w:rFonts w:asciiTheme="majorHAnsi" w:hAnsiTheme="majorHAnsi"/>
           <w:b/>
           <w:sz w:val="24"/>
           <w:szCs w:val="24"/>
@@ -22,8 +25,333 @@
     </w:p>
     <w:p>
       <w:pPr>
-        <w:jc w:val="both"/>
-        <w:rPr>
+        <w:spacing w:line="276" w:lineRule="auto"/>
+        <w:jc w:val="both"/>
+        <w:rPr>
+          <w:rFonts w:asciiTheme="majorHAnsi" w:hAnsiTheme="majorHAnsi"/>
+          <w:sz w:val="24"/>
+          <w:szCs w:val="24"/>
+        </w:rPr>
+      </w:pPr>
+      <w:r>
+        <w:rPr>
+          <w:rFonts w:asciiTheme="majorHAnsi" w:hAnsiTheme="majorHAnsi"/>
+          <w:sz w:val="24"/>
+          <w:szCs w:val="24"/>
+        </w:rPr>
+        <w:t>Modern, cost-based, relational database performance</w:t>
+      </w:r>
+      <w:r>
+        <w:rPr>
+          <w:rFonts w:asciiTheme="majorHAnsi" w:hAnsiTheme="majorHAnsi"/>
+          <w:sz w:val="24"/>
+          <w:szCs w:val="24"/>
+        </w:rPr>
+        <w:t xml:space="preserve"> is </w:t>
+      </w:r>
+      <w:r>
+        <w:rPr>
+          <w:rFonts w:asciiTheme="majorHAnsi" w:hAnsiTheme="majorHAnsi"/>
+          <w:sz w:val="24"/>
+          <w:szCs w:val="24"/>
+        </w:rPr>
+        <w:t>reliant upon a number of</w:t>
+      </w:r>
+      <w:r>
+        <w:rPr>
+          <w:rFonts w:asciiTheme="majorHAnsi" w:hAnsiTheme="majorHAnsi"/>
+          <w:sz w:val="24"/>
+          <w:szCs w:val="24"/>
+        </w:rPr>
+        <w:t xml:space="preserve"> optimizer</w:t>
+      </w:r>
+      <w:r>
+        <w:rPr>
+          <w:rFonts w:asciiTheme="majorHAnsi" w:hAnsiTheme="majorHAnsi"/>
+          <w:sz w:val="24"/>
+          <w:szCs w:val="24"/>
+        </w:rPr>
+        <w:t xml:space="preserve"> statistics</w:t>
+      </w:r>
+      <w:r>
+        <w:rPr>
+          <w:rFonts w:asciiTheme="majorHAnsi" w:hAnsiTheme="majorHAnsi"/>
+          <w:sz w:val="24"/>
+          <w:szCs w:val="24"/>
+        </w:rPr>
+        <w:t xml:space="preserve">, influencing </w:t>
+      </w:r>
+      <w:r>
+        <w:rPr>
+          <w:rFonts w:asciiTheme="majorHAnsi" w:hAnsiTheme="majorHAnsi"/>
+          <w:sz w:val="24"/>
+          <w:szCs w:val="24"/>
+        </w:rPr>
+        <w:t xml:space="preserve">decisions taken by </w:t>
+      </w:r>
+      <w:r>
+        <w:rPr>
+          <w:rFonts w:asciiTheme="majorHAnsi" w:hAnsiTheme="majorHAnsi"/>
+          <w:sz w:val="24"/>
+          <w:szCs w:val="24"/>
+        </w:rPr>
+        <w:t>cost-</w:t>
+      </w:r>
+      <w:r>
+        <w:rPr>
+          <w:rFonts w:asciiTheme="majorHAnsi" w:hAnsiTheme="majorHAnsi"/>
+          <w:sz w:val="24"/>
+          <w:szCs w:val="24"/>
+        </w:rPr>
+        <w:t>based optimizer</w:t>
+      </w:r>
+      <w:r>
+        <w:rPr>
+          <w:rFonts w:asciiTheme="majorHAnsi" w:hAnsiTheme="majorHAnsi"/>
+          <w:sz w:val="24"/>
+          <w:szCs w:val="24"/>
+        </w:rPr>
+        <w:t>s</w:t>
+      </w:r>
+      <w:r>
+        <w:rPr>
+          <w:rFonts w:asciiTheme="majorHAnsi" w:hAnsiTheme="majorHAnsi"/>
+          <w:sz w:val="24"/>
+          <w:szCs w:val="24"/>
+        </w:rPr>
+        <w:t xml:space="preserve">, making it a detrimental task to </w:t>
+      </w:r>
+      <w:r>
+        <w:rPr>
+          <w:rFonts w:asciiTheme="majorHAnsi" w:hAnsiTheme="majorHAnsi"/>
+          <w:sz w:val="24"/>
+          <w:szCs w:val="24"/>
+        </w:rPr>
+        <w:t>constantly</w:t>
+      </w:r>
+      <w:r>
+        <w:rPr>
+          <w:rFonts w:asciiTheme="majorHAnsi" w:hAnsiTheme="majorHAnsi"/>
+          <w:sz w:val="24"/>
+          <w:szCs w:val="24"/>
+        </w:rPr>
+        <w:t xml:space="preserve"> </w:t>
+      </w:r>
+      <w:r>
+        <w:rPr>
+          <w:rFonts w:asciiTheme="majorHAnsi" w:hAnsiTheme="majorHAnsi"/>
+          <w:sz w:val="24"/>
+          <w:szCs w:val="24"/>
+        </w:rPr>
+        <w:t xml:space="preserve">maintain </w:t>
+      </w:r>
+      <w:r>
+        <w:rPr>
+          <w:rFonts w:asciiTheme="majorHAnsi" w:hAnsiTheme="majorHAnsi"/>
+          <w:sz w:val="24"/>
+          <w:szCs w:val="24"/>
+        </w:rPr>
+        <w:t>a latest</w:t>
+      </w:r>
+      <w:r>
+        <w:rPr>
+          <w:rFonts w:asciiTheme="majorHAnsi" w:hAnsiTheme="majorHAnsi"/>
+          <w:sz w:val="24"/>
+          <w:szCs w:val="24"/>
+        </w:rPr>
+        <w:t xml:space="preserve"> version. Current techniques to ensure </w:t>
+      </w:r>
+      <w:r>
+        <w:rPr>
+          <w:rFonts w:asciiTheme="majorHAnsi" w:hAnsiTheme="majorHAnsi"/>
+          <w:sz w:val="24"/>
+          <w:szCs w:val="24"/>
+        </w:rPr>
+        <w:t xml:space="preserve">updated </w:t>
+      </w:r>
+      <w:r>
+        <w:rPr>
+          <w:rFonts w:asciiTheme="majorHAnsi" w:hAnsiTheme="majorHAnsi"/>
+          <w:sz w:val="24"/>
+          <w:szCs w:val="24"/>
+        </w:rPr>
+        <w:t>optimizer meta-data do</w:t>
+      </w:r>
+      <w:r>
+        <w:rPr>
+          <w:rFonts w:asciiTheme="majorHAnsi" w:hAnsiTheme="majorHAnsi"/>
+          <w:sz w:val="24"/>
+          <w:szCs w:val="24"/>
+        </w:rPr>
+        <w:t>es</w:t>
+      </w:r>
+      <w:r>
+        <w:rPr>
+          <w:rFonts w:asciiTheme="majorHAnsi" w:hAnsiTheme="majorHAnsi"/>
+          <w:sz w:val="24"/>
+          <w:szCs w:val="24"/>
+        </w:rPr>
+        <w:t xml:space="preserve"> not factor in underlying, shifting day-to-day workload</w:t>
+      </w:r>
+      <w:r>
+        <w:rPr>
+          <w:rFonts w:asciiTheme="majorHAnsi" w:hAnsiTheme="majorHAnsi"/>
+          <w:sz w:val="24"/>
+          <w:szCs w:val="24"/>
+        </w:rPr>
+        <w:t>s</w:t>
+      </w:r>
+      <w:r>
+        <w:rPr>
+          <w:rFonts w:asciiTheme="majorHAnsi" w:hAnsiTheme="majorHAnsi"/>
+          <w:sz w:val="24"/>
+          <w:szCs w:val="24"/>
+        </w:rPr>
+        <w:t>;</w:t>
+      </w:r>
+      <w:r>
+        <w:rPr>
+          <w:rFonts w:asciiTheme="majorHAnsi" w:hAnsiTheme="majorHAnsi"/>
+          <w:sz w:val="24"/>
+          <w:szCs w:val="24"/>
+        </w:rPr>
+        <w:t xml:space="preserve"> a scheduling </w:t>
+      </w:r>
+      <w:r>
+        <w:rPr>
+          <w:rFonts w:asciiTheme="majorHAnsi" w:hAnsiTheme="majorHAnsi"/>
+          <w:sz w:val="24"/>
+          <w:szCs w:val="24"/>
+        </w:rPr>
+        <w:t>puzzle</w:t>
+      </w:r>
+      <w:r>
+        <w:rPr>
+          <w:rFonts w:asciiTheme="majorHAnsi" w:hAnsiTheme="majorHAnsi"/>
+          <w:sz w:val="24"/>
+          <w:szCs w:val="24"/>
+        </w:rPr>
+        <w:t xml:space="preserve"> which varies between</w:t>
+      </w:r>
+      <w:r>
+        <w:rPr>
+          <w:rFonts w:asciiTheme="majorHAnsi" w:hAnsiTheme="majorHAnsi"/>
+          <w:sz w:val="24"/>
+          <w:szCs w:val="24"/>
+        </w:rPr>
+        <w:t xml:space="preserve"> different</w:t>
+      </w:r>
+      <w:r>
+        <w:rPr>
+          <w:rFonts w:asciiTheme="majorHAnsi" w:hAnsiTheme="majorHAnsi"/>
+          <w:sz w:val="24"/>
+          <w:szCs w:val="24"/>
+        </w:rPr>
+        <w:t xml:space="preserve"> </w:t>
+      </w:r>
+      <w:r>
+        <w:rPr>
+          <w:rFonts w:asciiTheme="majorHAnsi" w:hAnsiTheme="majorHAnsi"/>
+          <w:sz w:val="24"/>
+          <w:szCs w:val="24"/>
+        </w:rPr>
+        <w:t>environments</w:t>
+      </w:r>
+      <w:r>
+        <w:rPr>
+          <w:rFonts w:asciiTheme="majorHAnsi" w:hAnsiTheme="majorHAnsi"/>
+          <w:sz w:val="24"/>
+          <w:szCs w:val="24"/>
+        </w:rPr>
+        <w:t xml:space="preserve">. This study </w:t>
+      </w:r>
+      <w:r>
+        <w:rPr>
+          <w:rFonts w:asciiTheme="majorHAnsi" w:hAnsiTheme="majorHAnsi"/>
+          <w:sz w:val="24"/>
+          <w:szCs w:val="24"/>
+        </w:rPr>
+        <w:t>tackles</w:t>
+      </w:r>
+      <w:r>
+        <w:rPr>
+          <w:rFonts w:asciiTheme="majorHAnsi" w:hAnsiTheme="majorHAnsi"/>
+          <w:sz w:val="24"/>
+          <w:szCs w:val="24"/>
+        </w:rPr>
+        <w:t xml:space="preserve"> identification of underlying </w:t>
+      </w:r>
+      <w:r>
+        <w:rPr>
+          <w:rFonts w:asciiTheme="majorHAnsi" w:hAnsiTheme="majorHAnsi"/>
+          <w:sz w:val="24"/>
+          <w:szCs w:val="24"/>
+        </w:rPr>
+        <w:t xml:space="preserve">transactional </w:t>
+      </w:r>
+      <w:r>
+        <w:rPr>
+          <w:rFonts w:asciiTheme="majorHAnsi" w:hAnsiTheme="majorHAnsi"/>
+          <w:sz w:val="24"/>
+          <w:szCs w:val="24"/>
+        </w:rPr>
+        <w:t>activity patterns</w:t>
+      </w:r>
+      <w:r>
+        <w:rPr>
+          <w:rFonts w:asciiTheme="majorHAnsi" w:hAnsiTheme="majorHAnsi"/>
+          <w:sz w:val="24"/>
+          <w:szCs w:val="24"/>
+        </w:rPr>
+        <w:t xml:space="preserve"> so as to address this scheduling problem</w:t>
+      </w:r>
+      <w:r>
+        <w:rPr>
+          <w:rFonts w:asciiTheme="majorHAnsi" w:hAnsiTheme="majorHAnsi"/>
+          <w:sz w:val="24"/>
+          <w:szCs w:val="24"/>
+        </w:rPr>
+        <w:t xml:space="preserve"> through recommendation </w:t>
+      </w:r>
+      <w:r>
+        <w:rPr>
+          <w:rFonts w:asciiTheme="majorHAnsi" w:hAnsiTheme="majorHAnsi"/>
+          <w:sz w:val="24"/>
+          <w:szCs w:val="24"/>
+        </w:rPr>
+        <w:t>during</w:t>
+      </w:r>
+      <w:r>
+        <w:rPr>
+          <w:rFonts w:asciiTheme="majorHAnsi" w:hAnsiTheme="majorHAnsi"/>
+          <w:sz w:val="24"/>
+          <w:szCs w:val="24"/>
+        </w:rPr>
+        <w:t xml:space="preserve"> when and which statistics are eligible for </w:t>
+      </w:r>
+      <w:r>
+        <w:rPr>
+          <w:rFonts w:asciiTheme="majorHAnsi" w:hAnsiTheme="majorHAnsi"/>
+          <w:sz w:val="24"/>
+          <w:szCs w:val="24"/>
+        </w:rPr>
+        <w:t>upkeep</w:t>
+      </w:r>
+      <w:r>
+        <w:rPr>
+          <w:rFonts w:asciiTheme="majorHAnsi" w:hAnsiTheme="majorHAnsi"/>
+          <w:sz w:val="24"/>
+          <w:szCs w:val="24"/>
+        </w:rPr>
+        <w:t>.</w:t>
+      </w:r>
+    </w:p>
+    <w:p>
+      <w:pPr>
+        <w:spacing w:line="276" w:lineRule="auto"/>
+        <w:jc w:val="both"/>
+        <w:rPr>
+          <w:rFonts w:asciiTheme="majorHAnsi" w:hAnsiTheme="majorHAnsi"/>
           <w:b/>
           <w:sz w:val="24"/>
           <w:szCs w:val="24"/>
@@ -31,6 +359,7 @@
       </w:pPr>
       <w:r>
         <w:rPr>
+          <w:rFonts w:asciiTheme="majorHAnsi" w:hAnsiTheme="majorHAnsi"/>
           <w:b/>
           <w:sz w:val="24"/>
           <w:szCs w:val="24"/>
@@ -40,36 +369,89 @@
     </w:p>
     <w:p>
       <w:pPr>
-        <w:spacing w:before="160" w:after="0"/>
-        <w:jc w:val="both"/>
-        <w:rPr>
-          <w:sz w:val="24"/>
-          <w:szCs w:val="24"/>
-        </w:rPr>
-      </w:pPr>
-      <w:r>
-        <w:rPr>
-          <w:sz w:val="24"/>
-          <w:szCs w:val="24"/>
-        </w:rPr>
-        <w:t>Amongst the key processes to ensure efficient execution of queries in a relational database, is the writing of well-crafted query text and the execution of a compiled access plan that aligns with available run time computational resources. Informally referred to as an execution plan, an access plan is a set o</w:t>
-      </w:r>
-      <w:r>
-        <w:rPr>
-          <w:sz w:val="24"/>
-          <w:szCs w:val="24"/>
-        </w:rPr>
-        <w:t xml:space="preserve">f steps that constitutes safe, correct and efficient access and retrieval from </w:t>
-      </w:r>
-      <w:r>
-        <w:rPr>
-          <w:sz w:val="24"/>
-          <w:szCs w:val="24"/>
-        </w:rPr>
-        <w:t>an underlying database. Efficiency is a measure expressed in   terms of computational resources parameters (e.g. disk bandwidth, number of CPU cycles) and performance character</w:t>
-      </w:r>
-      <w:r>
-        <w:rPr>
+        <w:spacing w:before="160" w:after="0" w:line="276" w:lineRule="auto"/>
+        <w:jc w:val="both"/>
+        <w:rPr>
+          <w:rFonts w:asciiTheme="majorHAnsi" w:hAnsiTheme="majorHAnsi"/>
+          <w:sz w:val="24"/>
+          <w:szCs w:val="24"/>
+        </w:rPr>
+      </w:pPr>
+      <w:r>
+        <w:rPr>
+          <w:rFonts w:asciiTheme="majorHAnsi" w:hAnsiTheme="majorHAnsi"/>
+          <w:sz w:val="24"/>
+          <w:szCs w:val="24"/>
+        </w:rPr>
+        <w:t>Amongst the key processes to ensure efficient execution of queries in a relational database, is the writing of well-crafted query text and the execution of a compiled access plan that aligns with available run time computational resources</w:t>
+      </w:r>
+      <w:r>
+        <w:rPr>
+          <w:rFonts w:asciiTheme="majorHAnsi" w:hAnsiTheme="majorHAnsi"/>
+          <w:sz w:val="24"/>
+          <w:szCs w:val="24"/>
+        </w:rPr>
+        <w:t xml:space="preserve"> [15]</w:t>
+      </w:r>
+      <w:r>
+        <w:rPr>
+          <w:rFonts w:asciiTheme="majorHAnsi" w:hAnsiTheme="majorHAnsi"/>
+          <w:sz w:val="24"/>
+          <w:szCs w:val="24"/>
+        </w:rPr>
+        <w:t>. Informally referred to as an execution plan, an access plan is a set o</w:t>
+      </w:r>
+      <w:r>
+        <w:rPr>
+          <w:rFonts w:asciiTheme="majorHAnsi" w:hAnsiTheme="majorHAnsi"/>
+          <w:sz w:val="24"/>
+          <w:szCs w:val="24"/>
+        </w:rPr>
+        <w:t xml:space="preserve">f steps that constitutes safe, correct and efficient access and retrieval </w:t>
+      </w:r>
+      <w:r>
+        <w:rPr>
+          <w:rFonts w:asciiTheme="majorHAnsi" w:hAnsiTheme="majorHAnsi"/>
+          <w:sz w:val="24"/>
+          <w:szCs w:val="24"/>
+        </w:rPr>
+        <w:t xml:space="preserve">of data </w:t>
+      </w:r>
+      <w:r>
+        <w:rPr>
+          <w:rFonts w:asciiTheme="majorHAnsi" w:hAnsiTheme="majorHAnsi"/>
+          <w:sz w:val="24"/>
+          <w:szCs w:val="24"/>
+        </w:rPr>
+        <w:t xml:space="preserve">from </w:t>
+      </w:r>
+      <w:r>
+        <w:rPr>
+          <w:rFonts w:asciiTheme="majorHAnsi" w:hAnsiTheme="majorHAnsi"/>
+          <w:sz w:val="24"/>
+          <w:szCs w:val="24"/>
+        </w:rPr>
+        <w:t>an underlying database. Effici</w:t>
+      </w:r>
+      <w:r>
+        <w:rPr>
+          <w:rFonts w:asciiTheme="majorHAnsi" w:hAnsiTheme="majorHAnsi"/>
+          <w:sz w:val="24"/>
+          <w:szCs w:val="24"/>
+        </w:rPr>
+        <w:t xml:space="preserve">ency is a measure expressed in </w:t>
+      </w:r>
+      <w:r>
+        <w:rPr>
+          <w:rFonts w:asciiTheme="majorHAnsi" w:hAnsiTheme="majorHAnsi"/>
+          <w:sz w:val="24"/>
+          <w:szCs w:val="24"/>
+        </w:rPr>
+        <w:t>terms of computational resources parameters (e.g. disk bandwidth, number of CPU cycles) and performance character</w:t>
+      </w:r>
+      <w:r>
+        <w:rPr>
+          <w:rFonts w:asciiTheme="majorHAnsi" w:hAnsiTheme="majorHAnsi"/>
           <w:sz w:val="24"/>
           <w:szCs w:val="24"/>
         </w:rPr>
@@ -77,6 +459,7 @@
       </w:r>
       <w:r>
         <w:rPr>
+          <w:rFonts w:asciiTheme="majorHAnsi" w:hAnsiTheme="majorHAnsi"/>
           <w:sz w:val="24"/>
           <w:szCs w:val="24"/>
         </w:rPr>
@@ -84,6 +467,7 @@
       </w:r>
       <w:r>
         <w:rPr>
+          <w:rFonts w:asciiTheme="majorHAnsi" w:hAnsiTheme="majorHAnsi"/>
           <w:sz w:val="24"/>
           <w:szCs w:val="24"/>
         </w:rPr>
@@ -91,6 +475,7 @@
       </w:r>
       <w:r>
         <w:rPr>
+          <w:rFonts w:asciiTheme="majorHAnsi" w:hAnsiTheme="majorHAnsi"/>
           <w:sz w:val="24"/>
           <w:szCs w:val="24"/>
         </w:rPr>
@@ -98,6 +483,7 @@
       </w:r>
       <w:r>
         <w:rPr>
+          <w:rFonts w:asciiTheme="majorHAnsi" w:hAnsiTheme="majorHAnsi"/>
           <w:sz w:val="24"/>
           <w:szCs w:val="24"/>
         </w:rPr>
@@ -105,20 +491,55 @@
       </w:r>
       <w:r>
         <w:rPr>
-          <w:sz w:val="24"/>
-          <w:szCs w:val="24"/>
-        </w:rPr>
-        <w:t>and varied categories of database schemas, use statistics related measures [3]. They are also referred to as optimizer statistics, utilized to translate a query into a reasonable access plan. For the query optimizer component of a DBMS to make more informed decisions, statistics are generated based on the volume and distribution of the underlying data. Therefore this relationship ties the effectiveness of an SQL</w:t>
-      </w:r>
-      <w:r>
-        <w:rPr>
-          <w:sz w:val="24"/>
-          <w:szCs w:val="24"/>
-        </w:rPr>
-        <w:t xml:space="preserve"> execution plan generation upon the </w:t>
-      </w:r>
-      <w:r>
-        <w:rPr>
+          <w:rFonts w:asciiTheme="majorHAnsi" w:hAnsiTheme="majorHAnsi"/>
+          <w:sz w:val="24"/>
+          <w:szCs w:val="24"/>
+        </w:rPr>
+        <w:t xml:space="preserve">and varied categories of database schemas, use statistics related measures [3]. </w:t>
+      </w:r>
+      <w:r>
+        <w:rPr>
+          <w:rFonts w:asciiTheme="majorHAnsi" w:hAnsiTheme="majorHAnsi"/>
+          <w:sz w:val="24"/>
+          <w:szCs w:val="24"/>
+        </w:rPr>
+        <w:t>As indicated in the proposal report [15], t</w:t>
+      </w:r>
+      <w:r>
+        <w:rPr>
+          <w:rFonts w:asciiTheme="majorHAnsi" w:hAnsiTheme="majorHAnsi"/>
+          <w:sz w:val="24"/>
+          <w:szCs w:val="24"/>
+        </w:rPr>
+        <w:t>hey are also referred to as optimizer statistics,</w:t>
+      </w:r>
+      <w:r>
+        <w:rPr>
+          <w:rFonts w:asciiTheme="majorHAnsi" w:hAnsiTheme="majorHAnsi"/>
+          <w:sz w:val="24"/>
+          <w:szCs w:val="24"/>
+        </w:rPr>
+        <w:t xml:space="preserve"> and are</w:t>
+      </w:r>
+      <w:r>
+        <w:rPr>
+          <w:rFonts w:asciiTheme="majorHAnsi" w:hAnsiTheme="majorHAnsi"/>
+          <w:sz w:val="24"/>
+          <w:szCs w:val="24"/>
+        </w:rPr>
+        <w:t xml:space="preserve"> utilized to translate a query into a reasonable access plan. For the query optimizer component of a DBMS to make more informed decisions, statistics are generated based on the volume and distribution of the underlying data. Therefore this relationship ties the effectiveness of an SQL</w:t>
+      </w:r>
+      <w:r>
+        <w:rPr>
+          <w:rFonts w:asciiTheme="majorHAnsi" w:hAnsiTheme="majorHAnsi"/>
+          <w:sz w:val="24"/>
+          <w:szCs w:val="24"/>
+        </w:rPr>
+        <w:t xml:space="preserve"> execution plan upon the </w:t>
+      </w:r>
+      <w:r>
+        <w:rPr>
+          <w:rFonts w:asciiTheme="majorHAnsi" w:hAnsiTheme="majorHAnsi"/>
           <w:sz w:val="24"/>
           <w:szCs w:val="24"/>
         </w:rPr>
@@ -126,6 +547,7 @@
       </w:r>
       <w:r>
         <w:rPr>
+          <w:rFonts w:asciiTheme="majorHAnsi" w:hAnsiTheme="majorHAnsi"/>
           <w:sz w:val="24"/>
           <w:szCs w:val="24"/>
         </w:rPr>
@@ -133,6 +555,7 @@
       </w:r>
       <w:r>
         <w:rPr>
+          <w:rFonts w:asciiTheme="majorHAnsi" w:hAnsiTheme="majorHAnsi"/>
           <w:sz w:val="24"/>
           <w:szCs w:val="24"/>
         </w:rPr>
@@ -140,6 +563,7 @@
       </w:r>
       <w:r>
         <w:rPr>
+          <w:rFonts w:asciiTheme="majorHAnsi" w:hAnsiTheme="majorHAnsi"/>
           <w:sz w:val="24"/>
           <w:szCs w:val="24"/>
         </w:rPr>
@@ -147,6 +571,7 @@
       </w:r>
       <w:r>
         <w:rPr>
+          <w:rFonts w:asciiTheme="majorHAnsi" w:hAnsiTheme="majorHAnsi"/>
           <w:sz w:val="24"/>
           <w:szCs w:val="24"/>
         </w:rPr>
@@ -154,6 +579,7 @@
       </w:r>
       <w:r>
         <w:rPr>
+          <w:rFonts w:asciiTheme="majorHAnsi" w:hAnsiTheme="majorHAnsi"/>
           <w:sz w:val="24"/>
           <w:szCs w:val="24"/>
         </w:rPr>
@@ -161,6 +587,7 @@
       </w:r>
       <w:r>
         <w:rPr>
+          <w:rFonts w:asciiTheme="majorHAnsi" w:hAnsiTheme="majorHAnsi"/>
           <w:sz w:val="24"/>
           <w:szCs w:val="24"/>
         </w:rPr>
@@ -169,15 +596,17 @@
     </w:p>
     <w:p>
       <w:pPr>
-        <w:spacing w:before="160" w:after="0"/>
-        <w:jc w:val="both"/>
-        <w:rPr>
-          <w:sz w:val="24"/>
-          <w:szCs w:val="24"/>
-        </w:rPr>
-      </w:pPr>
-      <w:r>
-        <w:rPr>
+        <w:spacing w:before="160" w:after="0" w:line="276" w:lineRule="auto"/>
+        <w:jc w:val="both"/>
+        <w:rPr>
+          <w:rFonts w:asciiTheme="majorHAnsi" w:hAnsiTheme="majorHAnsi"/>
+          <w:sz w:val="24"/>
+          <w:szCs w:val="24"/>
+        </w:rPr>
+      </w:pPr>
+      <w:r>
+        <w:rPr>
+          <w:rFonts w:asciiTheme="majorHAnsi" w:hAnsiTheme="majorHAnsi"/>
           <w:b/>
           <w:sz w:val="24"/>
           <w:szCs w:val="24"/>
@@ -187,35 +616,57 @@
     </w:p>
     <w:p>
       <w:pPr>
-        <w:spacing w:before="160" w:after="0"/>
-        <w:jc w:val="both"/>
-        <w:rPr>
-          <w:sz w:val="24"/>
-          <w:szCs w:val="24"/>
-          <w:highlight w:val="white"/>
-        </w:rPr>
-      </w:pPr>
-      <w:r>
-        <w:rPr>
-          <w:sz w:val="24"/>
-          <w:szCs w:val="24"/>
-          <w:highlight w:val="white"/>
-        </w:rPr>
-        <w:t xml:space="preserve">Therefore this research will attempt to tackle the following challenges: </w:t>
-      </w:r>
-    </w:p>
-    <w:p>
-      <w:pPr>
-        <w:spacing w:before="160" w:after="0"/>
-        <w:jc w:val="both"/>
-        <w:rPr>
-          <w:sz w:val="24"/>
-          <w:szCs w:val="24"/>
-          <w:highlight w:val="white"/>
-        </w:rPr>
-      </w:pPr>
-      <w:r>
-        <w:rPr>
+        <w:spacing w:before="160" w:after="0" w:line="276" w:lineRule="auto"/>
+        <w:jc w:val="both"/>
+        <w:rPr>
+          <w:rFonts w:asciiTheme="majorHAnsi" w:hAnsiTheme="majorHAnsi"/>
+          <w:sz w:val="24"/>
+          <w:szCs w:val="24"/>
+          <w:highlight w:val="white"/>
+        </w:rPr>
+      </w:pPr>
+      <w:r>
+        <w:rPr>
+          <w:rFonts w:asciiTheme="majorHAnsi" w:hAnsiTheme="majorHAnsi"/>
+          <w:sz w:val="24"/>
+          <w:szCs w:val="24"/>
+          <w:highlight w:val="white"/>
+        </w:rPr>
+        <w:t>Therefore this research</w:t>
+      </w:r>
+      <w:r>
+        <w:rPr>
+          <w:rFonts w:asciiTheme="majorHAnsi" w:hAnsiTheme="majorHAnsi"/>
+          <w:sz w:val="24"/>
+          <w:szCs w:val="24"/>
+          <w:highlight w:val="white"/>
+        </w:rPr>
+        <w:t xml:space="preserve"> task</w:t>
+      </w:r>
+      <w:r>
+        <w:rPr>
+          <w:rFonts w:asciiTheme="majorHAnsi" w:hAnsiTheme="majorHAnsi"/>
+          <w:sz w:val="24"/>
+          <w:szCs w:val="24"/>
+          <w:highlight w:val="white"/>
+        </w:rPr>
+        <w:t xml:space="preserve"> will attempt to tackle the following challenges: </w:t>
+      </w:r>
+    </w:p>
+    <w:p>
+      <w:pPr>
+        <w:spacing w:before="160" w:after="0" w:line="276" w:lineRule="auto"/>
+        <w:jc w:val="both"/>
+        <w:rPr>
+          <w:rFonts w:asciiTheme="majorHAnsi" w:hAnsiTheme="majorHAnsi"/>
+          <w:sz w:val="24"/>
+          <w:szCs w:val="24"/>
+          <w:highlight w:val="white"/>
+        </w:rPr>
+      </w:pPr>
+      <w:r>
+        <w:rPr>
+          <w:rFonts w:asciiTheme="majorHAnsi" w:hAnsiTheme="majorHAnsi"/>
           <w:sz w:val="24"/>
           <w:szCs w:val="24"/>
           <w:highlight w:val="white"/>
@@ -224,6 +675,7 @@
       </w:r>
       <w:r>
         <w:rPr>
+          <w:rFonts w:asciiTheme="majorHAnsi" w:hAnsiTheme="majorHAnsi"/>
           <w:sz w:val="24"/>
           <w:szCs w:val="24"/>
           <w:highlight w:val="white"/>
@@ -232,6 +684,7 @@
       </w:r>
       <w:r>
         <w:rPr>
+          <w:rFonts w:asciiTheme="majorHAnsi" w:hAnsiTheme="majorHAnsi"/>
           <w:sz w:val="24"/>
           <w:szCs w:val="24"/>
           <w:highlight w:val="white"/>
@@ -241,16 +694,18 @@
     </w:p>
     <w:p>
       <w:pPr>
-        <w:spacing w:before="160" w:after="0"/>
-        <w:jc w:val="both"/>
-        <w:rPr>
-          <w:sz w:val="24"/>
-          <w:szCs w:val="24"/>
-          <w:highlight w:val="white"/>
-        </w:rPr>
-      </w:pPr>
-      <w:r>
-        <w:rPr>
+        <w:spacing w:before="160" w:after="0" w:line="276" w:lineRule="auto"/>
+        <w:jc w:val="both"/>
+        <w:rPr>
+          <w:rFonts w:asciiTheme="majorHAnsi" w:hAnsiTheme="majorHAnsi"/>
+          <w:sz w:val="24"/>
+          <w:szCs w:val="24"/>
+          <w:highlight w:val="white"/>
+        </w:rPr>
+      </w:pPr>
+      <w:r>
+        <w:rPr>
+          <w:rFonts w:asciiTheme="majorHAnsi" w:hAnsiTheme="majorHAnsi"/>
           <w:sz w:val="24"/>
           <w:szCs w:val="24"/>
           <w:highlight w:val="white"/>
@@ -265,17 +720,19 @@
           <w:ilvl w:val="0"/>
           <w:numId w:val="2"/>
         </w:numPr>
-        <w:spacing w:before="160" w:after="0"/>
+        <w:spacing w:before="160" w:after="0" w:line="276" w:lineRule="auto"/>
         <w:contextualSpacing/>
         <w:jc w:val="both"/>
         <w:rPr>
-          <w:sz w:val="24"/>
-          <w:szCs w:val="24"/>
-          <w:highlight w:val="white"/>
-        </w:rPr>
-      </w:pPr>
-      <w:r>
-        <w:rPr>
+          <w:rFonts w:asciiTheme="majorHAnsi" w:hAnsiTheme="majorHAnsi"/>
+          <w:sz w:val="24"/>
+          <w:szCs w:val="24"/>
+          <w:highlight w:val="white"/>
+        </w:rPr>
+      </w:pPr>
+      <w:r>
+        <w:rPr>
+          <w:rFonts w:asciiTheme="majorHAnsi" w:hAnsiTheme="majorHAnsi"/>
           <w:sz w:val="24"/>
           <w:szCs w:val="24"/>
           <w:highlight w:val="white"/>
@@ -284,11 +741,66 @@
       </w:r>
       <w:r>
         <w:rPr>
-          <w:sz w:val="24"/>
-          <w:szCs w:val="24"/>
-          <w:highlight w:val="white"/>
-        </w:rPr>
-        <w:t xml:space="preserve"> of which schema objects (e.g. database tables, columns, indexes, partitions) to gather stats upon. Due to the day to day execution workflow affecting and depending on multiple schema objects for efficient execution of operations, it is detrimental to gather optimizer stats for the correct database structures as required by the impending schedule. This pinpointing of specific objects to generate stats upon depends on the flow of execution, in which such a proposed system must be aware of what is going to be executed next so as to be pre-emptive with the stats generation process. </w:t>
+          <w:rFonts w:asciiTheme="majorHAnsi" w:hAnsiTheme="majorHAnsi"/>
+          <w:sz w:val="24"/>
+          <w:szCs w:val="24"/>
+          <w:highlight w:val="white"/>
+        </w:rPr>
+        <w:t xml:space="preserve"> of which schema objects (e.g. database tables, columns, indexes, partitions) to gather stats upon. Due to the day to day execution workflow affecting and depending on multiple schema objects for efficient execution of operations, it is detrimental to gather optimizer stats for the correct database structures as required by the impending schedule. This pinpointing of </w:t>
+      </w:r>
+      <w:r>
+        <w:rPr>
+          <w:rFonts w:asciiTheme="majorHAnsi" w:hAnsiTheme="majorHAnsi"/>
+          <w:sz w:val="24"/>
+          <w:szCs w:val="24"/>
+          <w:highlight w:val="white"/>
+        </w:rPr>
+        <w:t xml:space="preserve">which </w:t>
+      </w:r>
+      <w:r>
+        <w:rPr>
+          <w:rFonts w:asciiTheme="majorHAnsi" w:hAnsiTheme="majorHAnsi"/>
+          <w:sz w:val="24"/>
+          <w:szCs w:val="24"/>
+          <w:highlight w:val="white"/>
+        </w:rPr>
+        <w:t>specific objects to generate stats upon</w:t>
+      </w:r>
+      <w:r>
+        <w:rPr>
+          <w:rFonts w:asciiTheme="majorHAnsi" w:hAnsiTheme="majorHAnsi"/>
+          <w:sz w:val="24"/>
+          <w:szCs w:val="24"/>
+          <w:highlight w:val="white"/>
+        </w:rPr>
+        <w:t>,</w:t>
+      </w:r>
+      <w:r>
+        <w:rPr>
+          <w:rFonts w:asciiTheme="majorHAnsi" w:hAnsiTheme="majorHAnsi"/>
+          <w:sz w:val="24"/>
+          <w:szCs w:val="24"/>
+          <w:highlight w:val="white"/>
+        </w:rPr>
+        <w:t xml:space="preserve"> depends on the flow of execution, </w:t>
+      </w:r>
+      <w:r>
+        <w:rPr>
+          <w:rFonts w:asciiTheme="majorHAnsi" w:hAnsiTheme="majorHAnsi"/>
+          <w:sz w:val="24"/>
+          <w:szCs w:val="24"/>
+          <w:highlight w:val="white"/>
+        </w:rPr>
+        <w:t>during</w:t>
+      </w:r>
+      <w:r>
+        <w:rPr>
+          <w:rFonts w:asciiTheme="majorHAnsi" w:hAnsiTheme="majorHAnsi"/>
+          <w:sz w:val="24"/>
+          <w:szCs w:val="24"/>
+          <w:highlight w:val="white"/>
+        </w:rPr>
+        <w:t xml:space="preserve"> which such a proposed system must be aware of what is going to be executed next so as to be pre-emptive with the stats generation process. </w:t>
       </w:r>
     </w:p>
     <w:p>
@@ -297,17 +809,19 @@
           <w:ilvl w:val="0"/>
           <w:numId w:val="2"/>
         </w:numPr>
-        <w:spacing w:before="160" w:after="0"/>
+        <w:spacing w:before="160" w:after="0" w:line="276" w:lineRule="auto"/>
         <w:contextualSpacing/>
         <w:jc w:val="both"/>
         <w:rPr>
-          <w:sz w:val="24"/>
-          <w:szCs w:val="24"/>
-          <w:highlight w:val="white"/>
-        </w:rPr>
-      </w:pPr>
-      <w:r>
-        <w:rPr>
+          <w:rFonts w:asciiTheme="majorHAnsi" w:hAnsiTheme="majorHAnsi"/>
+          <w:sz w:val="24"/>
+          <w:szCs w:val="24"/>
+          <w:highlight w:val="white"/>
+        </w:rPr>
+      </w:pPr>
+      <w:r>
+        <w:rPr>
+          <w:rFonts w:asciiTheme="majorHAnsi" w:hAnsiTheme="majorHAnsi"/>
           <w:sz w:val="24"/>
           <w:szCs w:val="24"/>
           <w:highlight w:val="white"/>
@@ -316,11 +830,30 @@
       </w:r>
       <w:r>
         <w:rPr>
-          <w:sz w:val="24"/>
-          <w:szCs w:val="24"/>
-          <w:highlight w:val="white"/>
-        </w:rPr>
-        <w:t xml:space="preserve"> of which optimizer statistics to gather. With multiple types of statistics, each possessing varied importance subject to the task at hand, the decision making for statistics generation must be intelligent enough to prioritize certain types of statistics over others [15], whilst keeping within the constraints of the day to day schedule. </w:t>
+          <w:rFonts w:asciiTheme="majorHAnsi" w:hAnsiTheme="majorHAnsi"/>
+          <w:sz w:val="24"/>
+          <w:szCs w:val="24"/>
+          <w:highlight w:val="white"/>
+        </w:rPr>
+        <w:t xml:space="preserve"> of which optimizer statistics to gather. With multiple types of statistics, each possessing varied importance subject to the task at hand, the decision making for statistics generation must be intelligent enough to prioritize certain types of statistics over others [1</w:t>
+      </w:r>
+      <w:r>
+        <w:rPr>
+          <w:rFonts w:asciiTheme="majorHAnsi" w:hAnsiTheme="majorHAnsi"/>
+          <w:sz w:val="24"/>
+          <w:szCs w:val="24"/>
+          <w:highlight w:val="white"/>
+        </w:rPr>
+        <w:t>4</w:t>
+      </w:r>
+      <w:r>
+        <w:rPr>
+          <w:rFonts w:asciiTheme="majorHAnsi" w:hAnsiTheme="majorHAnsi"/>
+          <w:sz w:val="24"/>
+          <w:szCs w:val="24"/>
+          <w:highlight w:val="white"/>
+        </w:rPr>
+        <w:t xml:space="preserve">], whilst keeping within the constraints of the day to day schedule. </w:t>
       </w:r>
     </w:p>
     <w:p>
@@ -329,17 +862,19 @@
           <w:ilvl w:val="0"/>
           <w:numId w:val="2"/>
         </w:numPr>
-        <w:spacing w:before="160" w:after="0"/>
+        <w:spacing w:before="160" w:after="0" w:line="276" w:lineRule="auto"/>
         <w:contextualSpacing/>
         <w:jc w:val="both"/>
         <w:rPr>
-          <w:sz w:val="24"/>
-          <w:szCs w:val="24"/>
-          <w:highlight w:val="white"/>
-        </w:rPr>
-      </w:pPr>
-      <w:r>
-        <w:rPr>
+          <w:rFonts w:asciiTheme="majorHAnsi" w:hAnsiTheme="majorHAnsi"/>
+          <w:sz w:val="24"/>
+          <w:szCs w:val="24"/>
+          <w:highlight w:val="white"/>
+        </w:rPr>
+      </w:pPr>
+      <w:r>
+        <w:rPr>
+          <w:rFonts w:asciiTheme="majorHAnsi" w:hAnsiTheme="majorHAnsi"/>
           <w:sz w:val="24"/>
           <w:szCs w:val="24"/>
           <w:highlight w:val="white"/>
@@ -348,6 +883,7 @@
       </w:r>
       <w:r>
         <w:rPr>
+          <w:rFonts w:asciiTheme="majorHAnsi" w:hAnsiTheme="majorHAnsi"/>
           <w:sz w:val="24"/>
           <w:szCs w:val="24"/>
           <w:highlight w:val="white"/>
@@ -356,18 +892,38 @@
       </w:r>
       <w:r>
         <w:rPr>
-          <w:sz w:val="24"/>
-          <w:szCs w:val="24"/>
-          <w:highlight w:val="white"/>
-        </w:rPr>
-        <w:t xml:space="preserve"> of other maintenance jobs which are predicted to finish in the allocated time.</w:t>
-      </w:r>
-    </w:p>
-    <w:p>
-      <w:pPr>
-        <w:spacing w:before="160" w:after="0"/>
-        <w:jc w:val="both"/>
-        <w:rPr>
+          <w:rFonts w:asciiTheme="majorHAnsi" w:hAnsiTheme="majorHAnsi"/>
+          <w:sz w:val="24"/>
+          <w:szCs w:val="24"/>
+          <w:highlight w:val="white"/>
+        </w:rPr>
+        <w:t xml:space="preserve"> of other maintenance jobs which are predicted to finish in the allocated time</w:t>
+      </w:r>
+      <w:r>
+        <w:rPr>
+          <w:rFonts w:asciiTheme="majorHAnsi" w:hAnsiTheme="majorHAnsi"/>
+          <w:sz w:val="24"/>
+          <w:szCs w:val="24"/>
+          <w:highlight w:val="white"/>
+        </w:rPr>
+        <w:t>, and of more benefit for the overall upcoming schedule</w:t>
+      </w:r>
+      <w:r>
+        <w:rPr>
+          <w:rFonts w:asciiTheme="majorHAnsi" w:hAnsiTheme="majorHAnsi"/>
+          <w:sz w:val="24"/>
+          <w:szCs w:val="24"/>
+          <w:highlight w:val="white"/>
+        </w:rPr>
+        <w:t>.</w:t>
+      </w:r>
+    </w:p>
+    <w:p>
+      <w:pPr>
+        <w:spacing w:before="160" w:after="0" w:line="276" w:lineRule="auto"/>
+        <w:jc w:val="both"/>
+        <w:rPr>
+          <w:rFonts w:asciiTheme="majorHAnsi" w:hAnsiTheme="majorHAnsi"/>
           <w:b/>
           <w:sz w:val="24"/>
           <w:szCs w:val="24"/>
@@ -375,6 +931,7 @@
       </w:pPr>
       <w:r>
         <w:rPr>
+          <w:rFonts w:asciiTheme="majorHAnsi" w:hAnsiTheme="majorHAnsi"/>
           <w:b/>
           <w:sz w:val="24"/>
           <w:szCs w:val="24"/>
@@ -384,15 +941,17 @@
     </w:p>
     <w:p>
       <w:pPr>
-        <w:spacing w:before="160" w:after="0"/>
-        <w:jc w:val="both"/>
-        <w:rPr>
-          <w:sz w:val="24"/>
-          <w:szCs w:val="24"/>
-        </w:rPr>
-      </w:pPr>
-      <w:r>
-        <w:rPr>
+        <w:spacing w:before="160" w:after="0" w:line="276" w:lineRule="auto"/>
+        <w:jc w:val="both"/>
+        <w:rPr>
+          <w:rFonts w:asciiTheme="majorHAnsi" w:hAnsiTheme="majorHAnsi"/>
+          <w:sz w:val="24"/>
+          <w:szCs w:val="24"/>
+        </w:rPr>
+      </w:pPr>
+      <w:r>
+        <w:rPr>
+          <w:rFonts w:asciiTheme="majorHAnsi" w:hAnsiTheme="majorHAnsi"/>
           <w:sz w:val="24"/>
           <w:szCs w:val="24"/>
         </w:rPr>
@@ -400,6 +959,7 @@
       </w:r>
       <w:r>
         <w:rPr>
+          <w:rFonts w:asciiTheme="majorHAnsi" w:hAnsiTheme="majorHAnsi"/>
           <w:sz w:val="24"/>
           <w:szCs w:val="24"/>
         </w:rPr>
@@ -407,6 +967,7 @@
       </w:r>
       <w:r>
         <w:rPr>
+          <w:rFonts w:asciiTheme="majorHAnsi" w:hAnsiTheme="majorHAnsi"/>
           <w:sz w:val="24"/>
           <w:szCs w:val="24"/>
         </w:rPr>
@@ -414,6 +975,7 @@
       </w:r>
       <w:r>
         <w:rPr>
+          <w:rFonts w:asciiTheme="majorHAnsi" w:hAnsiTheme="majorHAnsi"/>
           <w:sz w:val="24"/>
           <w:szCs w:val="24"/>
         </w:rPr>
@@ -421,39 +983,68 @@
       </w:r>
       <w:r>
         <w:rPr>
-          <w:sz w:val="24"/>
-          <w:szCs w:val="24"/>
-        </w:rPr>
-        <w:t xml:space="preserve">4] whose work schedules are driven by service </w:t>
-      </w:r>
-      <w:r>
-        <w:rPr>
+          <w:rFonts w:asciiTheme="majorHAnsi" w:hAnsiTheme="majorHAnsi"/>
+          <w:sz w:val="24"/>
+          <w:szCs w:val="24"/>
+        </w:rPr>
+        <w:t>4] whose work schedules are driven by service level agreements (SLA) which must be met and delivered in time. Another facet of this problem is that due to very stringent time schedules of varied database workloads, it is often a problematic task to obtain an optimal time window which can be allocated for database maintenance and optimizer statistic generation, a slot of time where database activity is at its lowest so as to reduce any negative impact on the critical batch and online processing. Past litera</w:t>
+      </w:r>
+      <w:r>
+        <w:rPr>
+          <w:rFonts w:asciiTheme="majorHAnsi" w:hAnsiTheme="majorHAnsi"/>
+          <w:sz w:val="24"/>
+          <w:szCs w:val="24"/>
+        </w:rPr>
+        <w:t>ture [6] suggests ‘just in time’</w:t>
+      </w:r>
+      <w:r>
+        <w:rPr>
+          <w:rFonts w:asciiTheme="majorHAnsi" w:hAnsiTheme="majorHAnsi"/>
+          <w:sz w:val="24"/>
+          <w:szCs w:val="24"/>
+        </w:rPr>
+        <w:t xml:space="preserve"> approaches, where in relevant statistics are gathered prior to query execution. Such a task is considered too workload specific to </w:t>
+      </w:r>
+      <w:r>
+        <w:rPr>
+          <w:rFonts w:asciiTheme="majorHAnsi" w:hAnsiTheme="majorHAnsi"/>
           <w:sz w:val="24"/>
           <w:szCs w:val="24"/>
         </w:rPr>
         <w:lastRenderedPageBreak/>
-        <w:t>level agreements (SLA) which must be met and delivered in time. Another facet of this problem is that due to very stringent time schedules of varied database workloads, it is often a problematic task to obtain an optimal time window which can be allocated for database maintenance and optimizer statistic generation, a slot of time where database activity is at its lowest so as to reduce any negative impact on the critical batch and online processing. Past literature [6] suggests ‘just in time’ approaches, where in relevant statistics are gathered prior to query execution. Such a task is considered too workload specific to solve by traditional automatic approaches, and too costly to solve by manual intervention; consequently an ideal scenario for a machine learning approach.</w:t>
-      </w:r>
-    </w:p>
-    <w:p>
-      <w:pPr>
-        <w:spacing w:before="160" w:after="0"/>
-        <w:jc w:val="both"/>
-        <w:rPr>
-          <w:sz w:val="24"/>
-          <w:szCs w:val="24"/>
-        </w:rPr>
-      </w:pPr>
-      <w:r>
-        <w:rPr>
-          <w:sz w:val="24"/>
-          <w:szCs w:val="24"/>
-        </w:rPr>
-        <w:t xml:space="preserve">Further to the above, it is highlighted [6, 7, </w:t>
+        <w:t>solve by traditional automatic approaches, and too costly to solve by manual intervention; consequently an ideal scenario for a machine learning approach.</w:t>
+      </w:r>
+    </w:p>
+    <w:p>
+      <w:pPr>
+        <w:spacing w:before="160" w:after="0" w:line="276" w:lineRule="auto"/>
+        <w:jc w:val="both"/>
+        <w:rPr>
+          <w:rFonts w:asciiTheme="majorHAnsi" w:hAnsiTheme="majorHAnsi"/>
+          <w:sz w:val="24"/>
+          <w:szCs w:val="24"/>
+        </w:rPr>
+      </w:pPr>
+      <w:r>
+        <w:rPr>
+          <w:rFonts w:asciiTheme="majorHAnsi" w:hAnsiTheme="majorHAnsi"/>
+          <w:sz w:val="24"/>
+          <w:szCs w:val="24"/>
+        </w:rPr>
+        <w:t xml:space="preserve">Further to the </w:t>
+      </w:r>
+      <w:r>
+        <w:rPr>
+          <w:rFonts w:asciiTheme="majorHAnsi" w:hAnsiTheme="majorHAnsi"/>
+          <w:sz w:val="24"/>
+          <w:szCs w:val="24"/>
+        </w:rPr>
+        <w:t xml:space="preserve">above, it is highlighted [6, 7, </w:t>
       </w:r>
       <w:proofErr w:type="gramStart"/>
       <w:r>
         <w:rPr>
+          <w:rFonts w:asciiTheme="majorHAnsi" w:hAnsiTheme="majorHAnsi"/>
           <w:sz w:val="24"/>
           <w:szCs w:val="24"/>
         </w:rPr>
@@ -462,13 +1053,39 @@
       <w:proofErr w:type="gramEnd"/>
       <w:r>
         <w:rPr>
-          <w:sz w:val="24"/>
-          <w:szCs w:val="24"/>
-        </w:rPr>
-        <w:t>] that the issue is not simply a task of determining the occurrence of a maintenance window where in optimizer statistics can be gathered. It is also the quality of the gathered stats which determines the efficiency of an optimizer stats gathering processes, both in terms of the stats gathering job itself, and also the degree of accuracy with which it can anticipate subsequent reliance of stats in the future. Attempts have been made to tackle this fundamental aspect of statistics upkeep through automated means [3], particularly through use of novel techniques which aim to reduce the varied amounts of stats being gathered, and pinpointing those that are needed. Other techniques involve the usage of rule defined solutions, as demonstrated on DB2 [7], where in it is recognized the need to offload the task of maintenance upkeep from the DBA, and offload this work to be done automatically by the database itself. Through usage of DB2’s RUNSTATS statistics collection utility [8, 9] and constant statistic monitoring, th</w:t>
-      </w:r>
-      <w:r>
-        <w:rPr>
+          <w:rFonts w:asciiTheme="majorHAnsi" w:hAnsiTheme="majorHAnsi"/>
+          <w:sz w:val="24"/>
+          <w:szCs w:val="24"/>
+        </w:rPr>
+        <w:t xml:space="preserve">] that the issue is not simply a task of determining the occurrence of a maintenance window where in optimizer statistics can be gathered. It is also the quality of the gathered stats which determines the efficiency of an optimizer stats gathering processes, both in terms of the stats gathering job itself, and also the degree of accuracy with which it can anticipate subsequent reliance of stats in the future. Attempts have been made to tackle this fundamental aspect of statistics upkeep through automated means [3], particularly through use of novel techniques which aim to reduce the varied amounts of stats being gathered, and pinpointing those that are needed. Other techniques involve the usage of rule defined solutions, as demonstrated on DB2 [7], where in it is recognized the need to offload the task of maintenance upkeep from the DBA, and offload this work to be done automatically by the database itself. Through usage of DB2’s RUNSTATS statistics collection utility [8, 9] and </w:t>
+      </w:r>
+      <w:r>
+        <w:rPr>
+          <w:rFonts w:asciiTheme="majorHAnsi" w:hAnsiTheme="majorHAnsi"/>
+          <w:sz w:val="24"/>
+          <w:szCs w:val="24"/>
+        </w:rPr>
+        <w:t>its</w:t>
+      </w:r>
+      <w:r>
+        <w:rPr>
+          <w:rFonts w:asciiTheme="majorHAnsi" w:hAnsiTheme="majorHAnsi"/>
+          <w:sz w:val="24"/>
+          <w:szCs w:val="24"/>
+        </w:rPr>
+        <w:t xml:space="preserve"> </w:t>
+      </w:r>
+      <w:r>
+        <w:rPr>
+          <w:rFonts w:asciiTheme="majorHAnsi" w:hAnsiTheme="majorHAnsi"/>
+          <w:sz w:val="24"/>
+          <w:szCs w:val="24"/>
+        </w:rPr>
+        <w:t>constant statistic monitoring, th</w:t>
+      </w:r>
+      <w:r>
+        <w:rPr>
+          <w:rFonts w:asciiTheme="majorHAnsi" w:hAnsiTheme="majorHAnsi"/>
           <w:sz w:val="24"/>
           <w:szCs w:val="24"/>
         </w:rPr>
@@ -476,6 +1093,7 @@
       </w:r>
       <w:r>
         <w:rPr>
+          <w:rFonts w:asciiTheme="majorHAnsi" w:hAnsiTheme="majorHAnsi"/>
           <w:sz w:val="24"/>
           <w:szCs w:val="24"/>
         </w:rPr>
@@ -488,16 +1106,18 @@
           <w:ilvl w:val="0"/>
           <w:numId w:val="1"/>
         </w:numPr>
-        <w:spacing w:before="160" w:after="0"/>
+        <w:spacing w:before="160" w:after="0" w:line="276" w:lineRule="auto"/>
         <w:contextualSpacing/>
         <w:jc w:val="both"/>
         <w:rPr>
-          <w:sz w:val="24"/>
-          <w:szCs w:val="24"/>
-        </w:rPr>
-      </w:pPr>
-      <w:r>
-        <w:rPr>
+          <w:rFonts w:asciiTheme="majorHAnsi" w:hAnsiTheme="majorHAnsi"/>
+          <w:sz w:val="24"/>
+          <w:szCs w:val="24"/>
+        </w:rPr>
+      </w:pPr>
+      <w:r>
+        <w:rPr>
+          <w:rFonts w:asciiTheme="majorHAnsi" w:hAnsiTheme="majorHAnsi"/>
           <w:sz w:val="24"/>
           <w:szCs w:val="24"/>
         </w:rPr>
@@ -510,24 +1130,26 @@
           <w:ilvl w:val="0"/>
           <w:numId w:val="1"/>
         </w:numPr>
-        <w:spacing w:before="160" w:after="0"/>
+        <w:spacing w:before="160" w:after="0" w:line="276" w:lineRule="auto"/>
         <w:contextualSpacing/>
         <w:jc w:val="both"/>
         <w:rPr>
-          <w:sz w:val="24"/>
-          <w:szCs w:val="24"/>
-        </w:rPr>
-      </w:pPr>
-      <w:r>
-        <w:rPr>
-          <w:sz w:val="24"/>
-          <w:szCs w:val="24"/>
-        </w:rPr>
-        <w:lastRenderedPageBreak/>
+          <w:rFonts w:asciiTheme="majorHAnsi" w:hAnsiTheme="majorHAnsi"/>
+          <w:sz w:val="24"/>
+          <w:szCs w:val="24"/>
+        </w:rPr>
+      </w:pPr>
+      <w:r>
+        <w:rPr>
+          <w:rFonts w:asciiTheme="majorHAnsi" w:hAnsiTheme="majorHAnsi"/>
+          <w:sz w:val="24"/>
+          <w:szCs w:val="24"/>
+        </w:rPr>
         <w:t xml:space="preserve">Although the proposed solution attempts to achieve schema object priority for statistic generation, it does so only from the perspective of database tables, giving no attention and purpose to index and column statistics, which are equally </w:t>
       </w:r>
       <w:r>
         <w:rPr>
+          <w:rFonts w:asciiTheme="majorHAnsi" w:hAnsiTheme="majorHAnsi"/>
           <w:sz w:val="24"/>
           <w:szCs w:val="24"/>
         </w:rPr>
@@ -535,6 +1157,15 @@
       </w:r>
       <w:r>
         <w:rPr>
+          <w:rFonts w:asciiTheme="majorHAnsi" w:hAnsiTheme="majorHAnsi"/>
+          <w:sz w:val="24"/>
+          <w:szCs w:val="24"/>
+        </w:rPr>
+        <w:t xml:space="preserve"> to the proposed optimization problem</w:t>
+      </w:r>
+      <w:r>
+        <w:rPr>
+          <w:rFonts w:asciiTheme="majorHAnsi" w:hAnsiTheme="majorHAnsi"/>
           <w:sz w:val="24"/>
           <w:szCs w:val="24"/>
         </w:rPr>
@@ -543,9 +1174,10 @@
     </w:p>
     <w:p>
       <w:pPr>
-        <w:spacing w:before="160" w:after="0"/>
-        <w:jc w:val="both"/>
-        <w:rPr>
+        <w:spacing w:before="160" w:after="0" w:line="276" w:lineRule="auto"/>
+        <w:jc w:val="both"/>
+        <w:rPr>
+          <w:rFonts w:asciiTheme="majorHAnsi" w:hAnsiTheme="majorHAnsi"/>
           <w:b/>
           <w:sz w:val="24"/>
           <w:szCs w:val="24"/>
@@ -553,6 +1185,7 @@
       </w:pPr>
       <w:r>
         <w:rPr>
+          <w:rFonts w:asciiTheme="majorHAnsi" w:hAnsiTheme="majorHAnsi"/>
           <w:b/>
           <w:sz w:val="24"/>
           <w:szCs w:val="24"/>
@@ -561,6 +1194,7 @@
       </w:r>
       <w:r>
         <w:rPr>
+          <w:rFonts w:asciiTheme="majorHAnsi" w:hAnsiTheme="majorHAnsi"/>
           <w:b/>
           <w:sz w:val="24"/>
           <w:szCs w:val="24"/>
@@ -570,22 +1204,33 @@
     </w:p>
     <w:p>
       <w:pPr>
-        <w:spacing w:before="160" w:after="0"/>
-        <w:jc w:val="both"/>
-        <w:rPr>
-          <w:sz w:val="24"/>
-          <w:szCs w:val="24"/>
-        </w:rPr>
-      </w:pPr>
-      <w:r>
-        <w:rPr>
-          <w:sz w:val="24"/>
-          <w:szCs w:val="24"/>
-        </w:rPr>
-        <w:t xml:space="preserve">Therefore, to address the </w:t>
-      </w:r>
-      <w:r>
-        <w:rPr>
+        <w:spacing w:before="160" w:after="0" w:line="276" w:lineRule="auto"/>
+        <w:jc w:val="both"/>
+        <w:rPr>
+          <w:rFonts w:asciiTheme="majorHAnsi" w:hAnsiTheme="majorHAnsi"/>
+          <w:sz w:val="24"/>
+          <w:szCs w:val="24"/>
+        </w:rPr>
+      </w:pPr>
+      <w:r>
+        <w:rPr>
+          <w:rFonts w:asciiTheme="majorHAnsi" w:hAnsiTheme="majorHAnsi"/>
+          <w:sz w:val="24"/>
+          <w:szCs w:val="24"/>
+        </w:rPr>
+        <w:t>Therefore</w:t>
+      </w:r>
+      <w:r>
+        <w:rPr>
+          <w:rFonts w:asciiTheme="majorHAnsi" w:hAnsiTheme="majorHAnsi"/>
+          <w:sz w:val="24"/>
+          <w:szCs w:val="24"/>
+        </w:rPr>
+        <w:t xml:space="preserve"> to address the </w:t>
+      </w:r>
+      <w:r>
+        <w:rPr>
+          <w:rFonts w:asciiTheme="majorHAnsi" w:hAnsiTheme="majorHAnsi"/>
           <w:sz w:val="24"/>
           <w:szCs w:val="24"/>
         </w:rPr>
@@ -593,6 +1238,7 @@
       </w:r>
       <w:r>
         <w:rPr>
+          <w:rFonts w:asciiTheme="majorHAnsi" w:hAnsiTheme="majorHAnsi"/>
           <w:sz w:val="24"/>
           <w:szCs w:val="24"/>
         </w:rPr>
@@ -600,13 +1246,47 @@
       </w:r>
       <w:r>
         <w:rPr>
-          <w:sz w:val="24"/>
-          <w:szCs w:val="24"/>
-        </w:rPr>
-        <w:t xml:space="preserve"> objectives and effectively produce a number of proposals worthy of tackling the proposed challenges, </w:t>
-      </w:r>
-      <w:r>
-        <w:rPr>
+          <w:rFonts w:asciiTheme="majorHAnsi" w:hAnsiTheme="majorHAnsi"/>
+          <w:sz w:val="24"/>
+          <w:szCs w:val="24"/>
+        </w:rPr>
+        <w:t xml:space="preserve"> objectives and effectively produce a number of </w:t>
+      </w:r>
+      <w:r>
+        <w:rPr>
+          <w:rFonts w:asciiTheme="majorHAnsi" w:hAnsiTheme="majorHAnsi"/>
+          <w:sz w:val="24"/>
+          <w:szCs w:val="24"/>
+        </w:rPr>
+        <w:t>solutions</w:t>
+      </w:r>
+      <w:r>
+        <w:rPr>
+          <w:rFonts w:asciiTheme="majorHAnsi" w:hAnsiTheme="majorHAnsi"/>
+          <w:sz w:val="24"/>
+          <w:szCs w:val="24"/>
+        </w:rPr>
+        <w:t xml:space="preserve"> worthy of </w:t>
+      </w:r>
+      <w:r>
+        <w:rPr>
+          <w:rFonts w:asciiTheme="majorHAnsi" w:hAnsiTheme="majorHAnsi"/>
+          <w:sz w:val="24"/>
+          <w:szCs w:val="24"/>
+        </w:rPr>
+        <w:t>satisfying</w:t>
+      </w:r>
+      <w:r>
+        <w:rPr>
+          <w:rFonts w:asciiTheme="majorHAnsi" w:hAnsiTheme="majorHAnsi"/>
+          <w:sz w:val="24"/>
+          <w:szCs w:val="24"/>
+        </w:rPr>
+        <w:t xml:space="preserve"> the proposed challenges, </w:t>
+      </w:r>
+      <w:r>
+        <w:rPr>
+          <w:rFonts w:asciiTheme="majorHAnsi" w:hAnsiTheme="majorHAnsi"/>
           <w:sz w:val="24"/>
           <w:szCs w:val="24"/>
         </w:rPr>
@@ -614,6 +1294,7 @@
       </w:r>
       <w:r>
         <w:rPr>
+          <w:rFonts w:asciiTheme="majorHAnsi" w:hAnsiTheme="majorHAnsi"/>
           <w:sz w:val="24"/>
           <w:szCs w:val="24"/>
         </w:rPr>
@@ -621,6 +1302,7 @@
       </w:r>
       <w:r>
         <w:rPr>
+          <w:rFonts w:asciiTheme="majorHAnsi" w:hAnsiTheme="majorHAnsi"/>
           <w:sz w:val="24"/>
           <w:szCs w:val="24"/>
         </w:rPr>
@@ -628,13 +1310,31 @@
       </w:r>
       <w:r>
         <w:rPr>
-          <w:sz w:val="24"/>
-          <w:szCs w:val="24"/>
-        </w:rPr>
-        <w:t xml:space="preserve"> A decision support TPC Benchmark Schema</w:t>
-      </w:r>
-      <w:r>
-        <w:rPr>
+          <w:rFonts w:asciiTheme="majorHAnsi" w:hAnsiTheme="majorHAnsi"/>
+          <w:sz w:val="24"/>
+          <w:szCs w:val="24"/>
+        </w:rPr>
+        <w:t xml:space="preserve"> A </w:t>
+      </w:r>
+      <w:r>
+        <w:rPr>
+          <w:rFonts w:asciiTheme="majorHAnsi" w:hAnsiTheme="majorHAnsi"/>
+          <w:sz w:val="24"/>
+          <w:szCs w:val="24"/>
+        </w:rPr>
+        <w:t>decision support TPC Benchmark s</w:t>
+      </w:r>
+      <w:r>
+        <w:rPr>
+          <w:rFonts w:asciiTheme="majorHAnsi" w:hAnsiTheme="majorHAnsi"/>
+          <w:sz w:val="24"/>
+          <w:szCs w:val="24"/>
+        </w:rPr>
+        <w:t>chema</w:t>
+      </w:r>
+      <w:r>
+        <w:rPr>
+          <w:rFonts w:asciiTheme="majorHAnsi" w:hAnsiTheme="majorHAnsi"/>
           <w:sz w:val="24"/>
           <w:szCs w:val="24"/>
         </w:rPr>
@@ -642,41 +1342,71 @@
       </w:r>
       <w:r>
         <w:rPr>
-          <w:sz w:val="24"/>
-          <w:szCs w:val="24"/>
-        </w:rPr>
-        <w:t xml:space="preserve"> has been chosen, particularly for its varied</w:t>
-      </w:r>
-      <w:r>
-        <w:rPr>
-          <w:sz w:val="24"/>
-          <w:szCs w:val="24"/>
-        </w:rPr>
-        <w:t xml:space="preserve">, sizeable </w:t>
-      </w:r>
-      <w:r>
-        <w:rPr>
-          <w:sz w:val="24"/>
-          <w:szCs w:val="24"/>
-        </w:rPr>
-        <w:t xml:space="preserve">SQL transactions it is capable of imposing upon the </w:t>
-      </w:r>
-      <w:r>
-        <w:rPr>
-          <w:sz w:val="24"/>
-          <w:szCs w:val="24"/>
-        </w:rPr>
-        <w:t>instance under test.</w:t>
-      </w:r>
-      <w:r>
-        <w:rPr>
-          <w:sz w:val="24"/>
-          <w:szCs w:val="24"/>
-        </w:rPr>
-        <w:t xml:space="preserve"> Further to this, the TPC schema will be installed </w:t>
-      </w:r>
-      <w:r>
-        <w:rPr>
+          <w:rFonts w:asciiTheme="majorHAnsi" w:hAnsiTheme="majorHAnsi"/>
+          <w:sz w:val="24"/>
+          <w:szCs w:val="24"/>
+        </w:rPr>
+        <w:t xml:space="preserve"> has been chosen, particularly for its </w:t>
+      </w:r>
+      <w:r>
+        <w:rPr>
+          <w:rFonts w:asciiTheme="majorHAnsi" w:hAnsiTheme="majorHAnsi"/>
+          <w:sz w:val="24"/>
+          <w:szCs w:val="24"/>
+        </w:rPr>
+        <w:t xml:space="preserve">many </w:t>
+      </w:r>
+      <w:r>
+        <w:rPr>
+          <w:rFonts w:asciiTheme="majorHAnsi" w:hAnsiTheme="majorHAnsi"/>
+          <w:sz w:val="24"/>
+          <w:szCs w:val="24"/>
+        </w:rPr>
+        <w:t>varied</w:t>
+      </w:r>
+      <w:r>
+        <w:rPr>
+          <w:rFonts w:asciiTheme="majorHAnsi" w:hAnsiTheme="majorHAnsi"/>
+          <w:sz w:val="24"/>
+          <w:szCs w:val="24"/>
+        </w:rPr>
+        <w:t xml:space="preserve"> </w:t>
+      </w:r>
+      <w:r>
+        <w:rPr>
+          <w:rFonts w:asciiTheme="majorHAnsi" w:hAnsiTheme="majorHAnsi"/>
+          <w:sz w:val="24"/>
+          <w:szCs w:val="24"/>
+        </w:rPr>
+        <w:t>SQL transactions, large quantities of data capable of generating, and its open source nature.</w:t>
+      </w:r>
+      <w:r>
+        <w:rPr>
+          <w:rFonts w:asciiTheme="majorHAnsi" w:hAnsiTheme="majorHAnsi"/>
+          <w:sz w:val="24"/>
+          <w:szCs w:val="24"/>
+        </w:rPr>
+        <w:t xml:space="preserve"> </w:t>
+      </w:r>
+      <w:r>
+        <w:rPr>
+          <w:rFonts w:asciiTheme="majorHAnsi" w:hAnsiTheme="majorHAnsi"/>
+          <w:sz w:val="24"/>
+          <w:szCs w:val="24"/>
+        </w:rPr>
+        <w:t>T</w:t>
+      </w:r>
+      <w:r>
+        <w:rPr>
+          <w:rFonts w:asciiTheme="majorHAnsi" w:hAnsiTheme="majorHAnsi"/>
+          <w:sz w:val="24"/>
+          <w:szCs w:val="24"/>
+        </w:rPr>
+        <w:t xml:space="preserve">he TPC schema will be installed </w:t>
+      </w:r>
+      <w:r>
+        <w:rPr>
+          <w:rFonts w:asciiTheme="majorHAnsi" w:hAnsiTheme="majorHAnsi"/>
           <w:sz w:val="24"/>
           <w:szCs w:val="24"/>
         </w:rPr>
@@ -684,20 +1414,71 @@
       </w:r>
       <w:r>
         <w:rPr>
-          <w:sz w:val="24"/>
-          <w:szCs w:val="24"/>
-        </w:rPr>
-        <w:t xml:space="preserve"> an Oracle11g Release 2 [13] instance, which will serve as</w:t>
-      </w:r>
-      <w:r>
-        <w:rPr>
-          <w:sz w:val="24"/>
-          <w:szCs w:val="24"/>
-        </w:rPr>
-        <w:t xml:space="preserve"> the foundation for future testing. The decision to base the study upon an 11g instance in contrast to otherwise using more recent versions of Oracle DBMSs, or other non-oracle </w:t>
-      </w:r>
-      <w:r>
-        <w:rPr>
+          <w:rFonts w:asciiTheme="majorHAnsi" w:hAnsiTheme="majorHAnsi"/>
+          <w:sz w:val="24"/>
+          <w:szCs w:val="24"/>
+        </w:rPr>
+        <w:t xml:space="preserve"> an Oracle1</w:t>
+      </w:r>
+      <w:r>
+        <w:rPr>
+          <w:rFonts w:asciiTheme="majorHAnsi" w:hAnsiTheme="majorHAnsi"/>
+          <w:sz w:val="24"/>
+          <w:szCs w:val="24"/>
+        </w:rPr>
+        <w:t xml:space="preserve">2c </w:t>
+      </w:r>
+      <w:r>
+        <w:rPr>
+          <w:rFonts w:asciiTheme="majorHAnsi" w:hAnsiTheme="majorHAnsi"/>
+          <w:sz w:val="24"/>
+          <w:szCs w:val="24"/>
+        </w:rPr>
+        <w:t>[13] instance, which will serve as</w:t>
+      </w:r>
+      <w:r>
+        <w:rPr>
+          <w:rFonts w:asciiTheme="majorHAnsi" w:hAnsiTheme="majorHAnsi"/>
+          <w:sz w:val="24"/>
+          <w:szCs w:val="24"/>
+        </w:rPr>
+        <w:t xml:space="preserve"> the foundation for future testing. The decision to base the study upon an </w:t>
+      </w:r>
+      <w:r>
+        <w:rPr>
+          <w:rFonts w:asciiTheme="majorHAnsi" w:hAnsiTheme="majorHAnsi"/>
+          <w:sz w:val="24"/>
+          <w:szCs w:val="24"/>
+        </w:rPr>
+        <w:t>oracle</w:t>
+      </w:r>
+      <w:r>
+        <w:rPr>
+          <w:rFonts w:asciiTheme="majorHAnsi" w:hAnsiTheme="majorHAnsi"/>
+          <w:sz w:val="24"/>
+          <w:szCs w:val="24"/>
+        </w:rPr>
+        <w:t xml:space="preserve"> instance in contrast to otherwise using </w:t>
+      </w:r>
+      <w:r>
+        <w:rPr>
+          <w:rFonts w:asciiTheme="majorHAnsi" w:hAnsiTheme="majorHAnsi"/>
+          <w:sz w:val="24"/>
+          <w:szCs w:val="24"/>
+        </w:rPr>
+        <w:t>other</w:t>
+      </w:r>
+      <w:r>
+        <w:rPr>
+          <w:rFonts w:asciiTheme="majorHAnsi" w:hAnsiTheme="majorHAnsi"/>
+          <w:sz w:val="24"/>
+          <w:szCs w:val="24"/>
+        </w:rPr>
+        <w:t xml:space="preserve"> versions of Oracle DBMSs, or other non-oracle </w:t>
+      </w:r>
+      <w:r>
+        <w:rPr>
+          <w:rFonts w:asciiTheme="majorHAnsi" w:hAnsiTheme="majorHAnsi"/>
           <w:sz w:val="24"/>
           <w:szCs w:val="24"/>
         </w:rPr>
@@ -705,6 +1486,7 @@
       </w:r>
       <w:r>
         <w:rPr>
+          <w:rFonts w:asciiTheme="majorHAnsi" w:hAnsiTheme="majorHAnsi"/>
           <w:sz w:val="24"/>
           <w:szCs w:val="24"/>
         </w:rPr>
@@ -712,6 +1494,7 @@
       </w:r>
       <w:r>
         <w:rPr>
+          <w:rFonts w:asciiTheme="majorHAnsi" w:hAnsiTheme="majorHAnsi"/>
           <w:sz w:val="24"/>
           <w:szCs w:val="24"/>
         </w:rPr>
@@ -719,6 +1502,7 @@
       </w:r>
       <w:r>
         <w:rPr>
+          <w:rFonts w:asciiTheme="majorHAnsi" w:hAnsiTheme="majorHAnsi"/>
           <w:sz w:val="24"/>
           <w:szCs w:val="24"/>
         </w:rPr>
@@ -732,15 +1516,17 @@
           <w:ilvl w:val="0"/>
           <w:numId w:val="3"/>
         </w:numPr>
-        <w:spacing w:before="160" w:after="0"/>
-        <w:jc w:val="both"/>
-        <w:rPr>
-          <w:sz w:val="24"/>
-          <w:szCs w:val="24"/>
-        </w:rPr>
-      </w:pPr>
-      <w:r>
-        <w:rPr>
+        <w:spacing w:before="160" w:after="0" w:line="276" w:lineRule="auto"/>
+        <w:jc w:val="both"/>
+        <w:rPr>
+          <w:rFonts w:asciiTheme="majorHAnsi" w:hAnsiTheme="majorHAnsi"/>
+          <w:sz w:val="24"/>
+          <w:szCs w:val="24"/>
+        </w:rPr>
+      </w:pPr>
+      <w:r>
+        <w:rPr>
+          <w:rFonts w:asciiTheme="majorHAnsi" w:hAnsiTheme="majorHAnsi"/>
           <w:sz w:val="24"/>
           <w:szCs w:val="24"/>
         </w:rPr>
@@ -748,6 +1534,7 @@
       </w:r>
       <w:r>
         <w:rPr>
+          <w:rFonts w:asciiTheme="majorHAnsi" w:hAnsiTheme="majorHAnsi"/>
           <w:sz w:val="24"/>
           <w:szCs w:val="24"/>
         </w:rPr>
@@ -761,40 +1548,22 @@
           <w:ilvl w:val="0"/>
           <w:numId w:val="3"/>
         </w:numPr>
-        <w:spacing w:before="160" w:after="0"/>
-        <w:jc w:val="both"/>
-        <w:rPr>
-          <w:sz w:val="24"/>
-          <w:szCs w:val="24"/>
-        </w:rPr>
-      </w:pPr>
-      <w:r>
-        <w:rPr>
-          <w:sz w:val="24"/>
-          <w:szCs w:val="24"/>
-        </w:rPr>
-        <w:t xml:space="preserve">No changes </w:t>
-      </w:r>
-      <w:r>
-        <w:rPr>
-          <w:sz w:val="24"/>
-          <w:szCs w:val="24"/>
-        </w:rPr>
-        <w:t xml:space="preserve">pertaining to the proposed objectives </w:t>
-      </w:r>
-      <w:r>
-        <w:rPr>
-          <w:sz w:val="24"/>
-          <w:szCs w:val="24"/>
-        </w:rPr>
-        <w:t xml:space="preserve">between Oracle </w:t>
-      </w:r>
-      <w:r>
-        <w:rPr>
-          <w:sz w:val="24"/>
-          <w:szCs w:val="24"/>
-        </w:rPr>
-        <w:t>11g Release 2 and Oracle 12c, Oracle 18c.</w:t>
+        <w:spacing w:before="160" w:after="0" w:line="276" w:lineRule="auto"/>
+        <w:jc w:val="both"/>
+        <w:rPr>
+          <w:rFonts w:asciiTheme="majorHAnsi" w:hAnsiTheme="majorHAnsi"/>
+          <w:sz w:val="24"/>
+          <w:szCs w:val="24"/>
+        </w:rPr>
+      </w:pPr>
+      <w:r>
+        <w:rPr>
+          <w:rFonts w:asciiTheme="majorHAnsi" w:hAnsiTheme="majorHAnsi"/>
+          <w:sz w:val="24"/>
+          <w:szCs w:val="24"/>
+        </w:rPr>
+        <w:lastRenderedPageBreak/>
+        <w:t>The level of information capture offered by the technology in relation to runtime execution.</w:t>
       </w:r>
     </w:p>
     <w:p>
@@ -804,22 +1573,129 @@
           <w:ilvl w:val="0"/>
           <w:numId w:val="3"/>
         </w:numPr>
-        <w:spacing w:before="160" w:after="0"/>
-        <w:jc w:val="both"/>
-        <w:rPr>
-          <w:sz w:val="24"/>
-          <w:szCs w:val="24"/>
-        </w:rPr>
-      </w:pPr>
-      <w:r>
-        <w:rPr>
-          <w:sz w:val="24"/>
-          <w:szCs w:val="24"/>
-        </w:rPr>
-        <w:t>Familiarity with Oracle relational database usage, in contrast to other technologies and versioning</w:t>
-      </w:r>
-      <w:r>
-        <w:rPr>
+        <w:spacing w:before="160" w:after="0" w:line="276" w:lineRule="auto"/>
+        <w:jc w:val="both"/>
+        <w:rPr>
+          <w:rFonts w:asciiTheme="majorHAnsi" w:hAnsiTheme="majorHAnsi"/>
+          <w:sz w:val="24"/>
+          <w:szCs w:val="24"/>
+        </w:rPr>
+      </w:pPr>
+      <w:r>
+        <w:rPr>
+          <w:rFonts w:asciiTheme="majorHAnsi" w:hAnsiTheme="majorHAnsi"/>
+          <w:sz w:val="24"/>
+          <w:szCs w:val="24"/>
+        </w:rPr>
+        <w:t>No changes</w:t>
+      </w:r>
+      <w:r>
+        <w:rPr>
+          <w:rFonts w:asciiTheme="majorHAnsi" w:hAnsiTheme="majorHAnsi"/>
+          <w:sz w:val="24"/>
+          <w:szCs w:val="24"/>
+        </w:rPr>
+        <w:t xml:space="preserve"> present which</w:t>
+      </w:r>
+      <w:r>
+        <w:rPr>
+          <w:rFonts w:asciiTheme="majorHAnsi" w:hAnsiTheme="majorHAnsi"/>
+          <w:sz w:val="24"/>
+          <w:szCs w:val="24"/>
+        </w:rPr>
+        <w:t xml:space="preserve"> </w:t>
+      </w:r>
+      <w:r>
+        <w:rPr>
+          <w:rFonts w:asciiTheme="majorHAnsi" w:hAnsiTheme="majorHAnsi"/>
+          <w:sz w:val="24"/>
+          <w:szCs w:val="24"/>
+        </w:rPr>
+        <w:t xml:space="preserve">pertain </w:t>
+      </w:r>
+      <w:r>
+        <w:rPr>
+          <w:rFonts w:asciiTheme="majorHAnsi" w:hAnsiTheme="majorHAnsi"/>
+          <w:sz w:val="24"/>
+          <w:szCs w:val="24"/>
+        </w:rPr>
+        <w:t>to the proposed objectives</w:t>
+      </w:r>
+      <w:r>
+        <w:rPr>
+          <w:rFonts w:asciiTheme="majorHAnsi" w:hAnsiTheme="majorHAnsi"/>
+          <w:sz w:val="24"/>
+          <w:szCs w:val="24"/>
+        </w:rPr>
+        <w:t>,</w:t>
+      </w:r>
+      <w:r>
+        <w:rPr>
+          <w:rFonts w:asciiTheme="majorHAnsi" w:hAnsiTheme="majorHAnsi"/>
+          <w:sz w:val="24"/>
+          <w:szCs w:val="24"/>
+        </w:rPr>
+        <w:t xml:space="preserve"> </w:t>
+      </w:r>
+      <w:r>
+        <w:rPr>
+          <w:rFonts w:asciiTheme="majorHAnsi" w:hAnsiTheme="majorHAnsi"/>
+          <w:sz w:val="24"/>
+          <w:szCs w:val="24"/>
+        </w:rPr>
+        <w:t xml:space="preserve">between Oracle </w:t>
+      </w:r>
+      <w:r>
+        <w:rPr>
+          <w:rFonts w:asciiTheme="majorHAnsi" w:hAnsiTheme="majorHAnsi"/>
+          <w:sz w:val="24"/>
+          <w:szCs w:val="24"/>
+        </w:rPr>
+        <w:t>1</w:t>
+      </w:r>
+      <w:r>
+        <w:rPr>
+          <w:rFonts w:asciiTheme="majorHAnsi" w:hAnsiTheme="majorHAnsi"/>
+          <w:sz w:val="24"/>
+          <w:szCs w:val="24"/>
+        </w:rPr>
+        <w:t>2c</w:t>
+      </w:r>
+      <w:r>
+        <w:rPr>
+          <w:rFonts w:asciiTheme="majorHAnsi" w:hAnsiTheme="majorHAnsi"/>
+          <w:sz w:val="24"/>
+          <w:szCs w:val="24"/>
+        </w:rPr>
+        <w:t xml:space="preserve"> </w:t>
+      </w:r>
+      <w:r>
+        <w:rPr>
+          <w:rFonts w:asciiTheme="majorHAnsi" w:hAnsiTheme="majorHAnsi"/>
+          <w:sz w:val="24"/>
+          <w:szCs w:val="24"/>
+        </w:rPr>
+        <w:t xml:space="preserve">and </w:t>
+      </w:r>
+      <w:r>
+        <w:rPr>
+          <w:rFonts w:asciiTheme="majorHAnsi" w:hAnsiTheme="majorHAnsi"/>
+          <w:sz w:val="24"/>
+          <w:szCs w:val="24"/>
+        </w:rPr>
+        <w:t>Oracle 18c</w:t>
+      </w:r>
+      <w:r>
+        <w:rPr>
+          <w:rFonts w:asciiTheme="majorHAnsi" w:hAnsiTheme="majorHAnsi"/>
+          <w:sz w:val="24"/>
+          <w:szCs w:val="24"/>
+        </w:rPr>
+        <w:t xml:space="preserve"> versions</w:t>
+      </w:r>
+      <w:r>
+        <w:rPr>
+          <w:rFonts w:asciiTheme="majorHAnsi" w:hAnsiTheme="majorHAnsi"/>
           <w:sz w:val="24"/>
           <w:szCs w:val="24"/>
         </w:rPr>
@@ -828,22 +1704,153 @@
     </w:p>
     <w:p>
       <w:pPr>
-        <w:spacing w:before="160" w:after="0"/>
-        <w:jc w:val="both"/>
-        <w:rPr>
-          <w:sz w:val="24"/>
-          <w:szCs w:val="24"/>
-        </w:rPr>
-      </w:pPr>
-      <w:r>
-        <w:rPr>
-          <w:sz w:val="24"/>
-          <w:szCs w:val="24"/>
-        </w:rPr>
-        <w:t xml:space="preserve">As a test bed for future evaluation, a total of 4 schemas are created and loaded with the TPC-DS benchmark suite, sized as 1g, 10, 50g, 100g respectively. Following this, a thorough </w:t>
-      </w:r>
-      <w:r>
-        <w:rPr>
+        <w:pStyle w:val="ListParagraph"/>
+        <w:numPr>
+          <w:ilvl w:val="0"/>
+          <w:numId w:val="3"/>
+        </w:numPr>
+        <w:spacing w:before="160" w:after="0" w:line="276" w:lineRule="auto"/>
+        <w:jc w:val="both"/>
+        <w:rPr>
+          <w:rFonts w:asciiTheme="majorHAnsi" w:hAnsiTheme="majorHAnsi"/>
+          <w:sz w:val="24"/>
+          <w:szCs w:val="24"/>
+        </w:rPr>
+      </w:pPr>
+      <w:r>
+        <w:rPr>
+          <w:rFonts w:asciiTheme="majorHAnsi" w:hAnsiTheme="majorHAnsi"/>
+          <w:sz w:val="24"/>
+          <w:szCs w:val="24"/>
+        </w:rPr>
+        <w:t>Familiarity with Oracle relational database usage, in contrast to other</w:t>
+      </w:r>
+      <w:r>
+        <w:rPr>
+          <w:rFonts w:asciiTheme="majorHAnsi" w:hAnsiTheme="majorHAnsi"/>
+          <w:sz w:val="24"/>
+          <w:szCs w:val="24"/>
+        </w:rPr>
+        <w:t xml:space="preserve"> relational database</w:t>
+      </w:r>
+      <w:r>
+        <w:rPr>
+          <w:rFonts w:asciiTheme="majorHAnsi" w:hAnsiTheme="majorHAnsi"/>
+          <w:sz w:val="24"/>
+          <w:szCs w:val="24"/>
+        </w:rPr>
+        <w:t xml:space="preserve"> technologies</w:t>
+      </w:r>
+      <w:r>
+        <w:rPr>
+          <w:rFonts w:asciiTheme="majorHAnsi" w:hAnsiTheme="majorHAnsi"/>
+          <w:sz w:val="24"/>
+          <w:szCs w:val="24"/>
+        </w:rPr>
+        <w:t>.</w:t>
+      </w:r>
+    </w:p>
+    <w:p>
+      <w:pPr>
+        <w:spacing w:before="160" w:after="0" w:line="276" w:lineRule="auto"/>
+        <w:jc w:val="both"/>
+        <w:rPr>
+          <w:rFonts w:asciiTheme="majorHAnsi" w:hAnsiTheme="majorHAnsi"/>
+          <w:sz w:val="24"/>
+          <w:szCs w:val="24"/>
+        </w:rPr>
+      </w:pPr>
+      <w:r>
+        <w:rPr>
+          <w:rFonts w:asciiTheme="majorHAnsi" w:hAnsiTheme="majorHAnsi"/>
+          <w:sz w:val="24"/>
+          <w:szCs w:val="24"/>
+        </w:rPr>
+        <w:t xml:space="preserve">As a test bed for future evaluation, a total of </w:t>
+      </w:r>
+      <w:r>
+        <w:rPr>
+          <w:rFonts w:asciiTheme="majorHAnsi" w:hAnsiTheme="majorHAnsi"/>
+          <w:sz w:val="24"/>
+          <w:szCs w:val="24"/>
+        </w:rPr>
+        <w:t>three</w:t>
+      </w:r>
+      <w:r>
+        <w:rPr>
+          <w:rFonts w:asciiTheme="majorHAnsi" w:hAnsiTheme="majorHAnsi"/>
+          <w:sz w:val="24"/>
+          <w:szCs w:val="24"/>
+        </w:rPr>
+        <w:t xml:space="preserve"> schemas are created and loaded with the TPC-DS be</w:t>
+      </w:r>
+      <w:r>
+        <w:rPr>
+          <w:rFonts w:asciiTheme="majorHAnsi" w:hAnsiTheme="majorHAnsi"/>
+          <w:sz w:val="24"/>
+          <w:szCs w:val="24"/>
+        </w:rPr>
+        <w:t>nchmark suite, sized as 1G</w:t>
+      </w:r>
+      <w:r>
+        <w:rPr>
+          <w:rFonts w:asciiTheme="majorHAnsi" w:hAnsiTheme="majorHAnsi"/>
+          <w:sz w:val="24"/>
+          <w:szCs w:val="24"/>
+        </w:rPr>
+        <w:t>, 10</w:t>
+      </w:r>
+      <w:r>
+        <w:rPr>
+          <w:rFonts w:asciiTheme="majorHAnsi" w:hAnsiTheme="majorHAnsi"/>
+          <w:sz w:val="24"/>
+          <w:szCs w:val="24"/>
+        </w:rPr>
+        <w:t>G</w:t>
+      </w:r>
+      <w:r>
+        <w:rPr>
+          <w:rFonts w:asciiTheme="majorHAnsi" w:hAnsiTheme="majorHAnsi"/>
+          <w:sz w:val="24"/>
+          <w:szCs w:val="24"/>
+        </w:rPr>
+        <w:t xml:space="preserve">, </w:t>
+      </w:r>
+      <w:r>
+        <w:rPr>
+          <w:rFonts w:asciiTheme="majorHAnsi" w:hAnsiTheme="majorHAnsi"/>
+          <w:sz w:val="24"/>
+          <w:szCs w:val="24"/>
+        </w:rPr>
+        <w:t>and 100G</w:t>
+      </w:r>
+      <w:r>
+        <w:rPr>
+          <w:rFonts w:asciiTheme="majorHAnsi" w:hAnsiTheme="majorHAnsi"/>
+          <w:sz w:val="24"/>
+          <w:szCs w:val="24"/>
+        </w:rPr>
+        <w:t xml:space="preserve"> </w:t>
+      </w:r>
+      <w:r>
+        <w:rPr>
+          <w:rFonts w:asciiTheme="majorHAnsi" w:hAnsiTheme="majorHAnsi"/>
+          <w:sz w:val="24"/>
+          <w:szCs w:val="24"/>
+        </w:rPr>
+        <w:t xml:space="preserve">(Gigabytes) </w:t>
+      </w:r>
+      <w:r>
+        <w:rPr>
+          <w:rFonts w:asciiTheme="majorHAnsi" w:hAnsiTheme="majorHAnsi"/>
+          <w:sz w:val="24"/>
+          <w:szCs w:val="24"/>
+        </w:rPr>
+        <w:t xml:space="preserve">respectively. Following this, a thorough </w:t>
+      </w:r>
+      <w:r>
+        <w:rPr>
+          <w:rFonts w:asciiTheme="majorHAnsi" w:hAnsiTheme="majorHAnsi"/>
           <w:sz w:val="24"/>
           <w:szCs w:val="24"/>
         </w:rPr>
@@ -851,6 +1858,7 @@
       </w:r>
       <w:r>
         <w:rPr>
+          <w:rFonts w:asciiTheme="majorHAnsi" w:hAnsiTheme="majorHAnsi"/>
           <w:sz w:val="24"/>
           <w:szCs w:val="24"/>
         </w:rPr>
@@ -859,22 +1867,43 @@
     </w:p>
     <w:p>
       <w:pPr>
-        <w:spacing w:before="160" w:after="0"/>
-        <w:jc w:val="both"/>
-        <w:rPr>
-          <w:sz w:val="24"/>
-          <w:szCs w:val="24"/>
-        </w:rPr>
-      </w:pPr>
-      <w:r>
-        <w:rPr>
-          <w:sz w:val="24"/>
-          <w:szCs w:val="24"/>
-        </w:rPr>
-        <w:t xml:space="preserve">To simulate an active working database schedule, a number of simulated database schedules will be executed and monitored upon the already established volumes, built using the provided TPC-DS transactions. </w:t>
-      </w:r>
-      <w:r>
-        <w:rPr>
+        <w:spacing w:before="160" w:after="0" w:line="276" w:lineRule="auto"/>
+        <w:jc w:val="both"/>
+        <w:rPr>
+          <w:rFonts w:asciiTheme="majorHAnsi" w:hAnsiTheme="majorHAnsi"/>
+          <w:sz w:val="24"/>
+          <w:szCs w:val="24"/>
+        </w:rPr>
+      </w:pPr>
+      <w:r>
+        <w:rPr>
+          <w:rFonts w:asciiTheme="majorHAnsi" w:hAnsiTheme="majorHAnsi"/>
+          <w:sz w:val="24"/>
+          <w:szCs w:val="24"/>
+        </w:rPr>
+        <w:t>To simulate an active working database schedule, a number of simulated database schedules will be executed and monitored upon the already e</w:t>
+      </w:r>
+      <w:bookmarkStart w:id="0" w:name="_GoBack"/>
+      <w:r>
+        <w:rPr>
+          <w:rFonts w:asciiTheme="majorHAnsi" w:hAnsiTheme="majorHAnsi"/>
+          <w:sz w:val="24"/>
+          <w:szCs w:val="24"/>
+        </w:rPr>
+        <w:t>s</w:t>
+      </w:r>
+      <w:bookmarkEnd w:id="0"/>
+      <w:r>
+        <w:rPr>
+          <w:rFonts w:asciiTheme="majorHAnsi" w:hAnsiTheme="majorHAnsi"/>
+          <w:sz w:val="24"/>
+          <w:szCs w:val="24"/>
+        </w:rPr>
+        <w:t xml:space="preserve">tablished volumes, built using the provided TPC-DS transactions. </w:t>
+      </w:r>
+      <w:r>
+        <w:rPr>
+          <w:rFonts w:asciiTheme="majorHAnsi" w:hAnsiTheme="majorHAnsi"/>
           <w:sz w:val="24"/>
           <w:szCs w:val="24"/>
         </w:rPr>
@@ -882,6 +1911,7 @@
       </w:r>
       <w:r>
         <w:rPr>
+          <w:rFonts w:asciiTheme="majorHAnsi" w:hAnsiTheme="majorHAnsi"/>
           <w:sz w:val="24"/>
           <w:szCs w:val="24"/>
         </w:rPr>
@@ -889,6 +1919,7 @@
       </w:r>
       <w:r>
         <w:rPr>
+          <w:rFonts w:asciiTheme="majorHAnsi" w:hAnsiTheme="majorHAnsi"/>
           <w:sz w:val="24"/>
           <w:szCs w:val="24"/>
         </w:rPr>
@@ -896,6 +1927,7 @@
       </w:r>
       <w:r>
         <w:rPr>
+          <w:rFonts w:asciiTheme="majorHAnsi" w:hAnsiTheme="majorHAnsi"/>
           <w:sz w:val="24"/>
           <w:szCs w:val="24"/>
         </w:rPr>
@@ -903,6 +1935,7 @@
       </w:r>
       <w:r>
         <w:rPr>
+          <w:rFonts w:asciiTheme="majorHAnsi" w:hAnsiTheme="majorHAnsi"/>
           <w:sz w:val="24"/>
           <w:szCs w:val="24"/>
         </w:rPr>
@@ -910,21 +1943,15 @@
       </w:r>
       <w:r>
         <w:rPr>
-          <w:sz w:val="24"/>
-          <w:szCs w:val="24"/>
-        </w:rPr>
-        <w:t xml:space="preserve">, underlying data volumes, rapidness of transaction execution, and more. During each schedule run, a number of metrics pertaining to the infrastructure </w:t>
-      </w:r>
-      <w:r>
-        <w:rPr>
-          <w:sz w:val="24"/>
-          <w:szCs w:val="24"/>
-        </w:rPr>
-        <w:lastRenderedPageBreak/>
-        <w:t>behavior and overall transaction load will be extracted, for which will be used for the next phase of the experiment</w:t>
-      </w:r>
-      <w:r>
-        <w:rPr>
+          <w:rFonts w:asciiTheme="majorHAnsi" w:hAnsiTheme="majorHAnsi"/>
+          <w:sz w:val="24"/>
+          <w:szCs w:val="24"/>
+        </w:rPr>
+        <w:t>, underlying data volumes, rapidness of transaction execution, and more. During each schedule run, a number of metrics pertaining to the infrastructure behavior and overall transaction load will be extracted, for which will be used for the next phase of the experiment</w:t>
+      </w:r>
+      <w:r>
+        <w:rPr>
+          <w:rFonts w:asciiTheme="majorHAnsi" w:hAnsiTheme="majorHAnsi"/>
           <w:sz w:val="24"/>
           <w:szCs w:val="24"/>
         </w:rPr>
@@ -932,6 +1959,7 @@
       </w:r>
       <w:r>
         <w:rPr>
+          <w:rFonts w:asciiTheme="majorHAnsi" w:hAnsiTheme="majorHAnsi"/>
           <w:sz w:val="24"/>
           <w:szCs w:val="24"/>
         </w:rPr>
@@ -939,10 +1967,51 @@
       </w:r>
       <w:r>
         <w:rPr>
-          <w:sz w:val="24"/>
-          <w:szCs w:val="24"/>
-        </w:rPr>
-        <w:t>The type of metrics eligible for extraction will pertain to each respective SQL behavior and respective resource consumption, briefly summarized as follows</w:t>
+          <w:rFonts w:asciiTheme="majorHAnsi" w:hAnsiTheme="majorHAnsi"/>
+          <w:sz w:val="24"/>
+          <w:szCs w:val="24"/>
+        </w:rPr>
+        <w:t>The type of metrics eligible for extraction will pertain to each respective SQL behavior and respective resource consumption</w:t>
+      </w:r>
+      <w:r>
+        <w:rPr>
+          <w:rFonts w:asciiTheme="majorHAnsi" w:hAnsiTheme="majorHAnsi"/>
+          <w:sz w:val="24"/>
+          <w:szCs w:val="24"/>
+        </w:rPr>
+        <w:t>. A</w:t>
+      </w:r>
+      <w:r>
+        <w:rPr>
+          <w:rFonts w:asciiTheme="majorHAnsi" w:hAnsiTheme="majorHAnsi"/>
+          <w:sz w:val="24"/>
+          <w:szCs w:val="24"/>
+        </w:rPr>
+        <w:t xml:space="preserve"> brief</w:t>
+      </w:r>
+      <w:r>
+        <w:rPr>
+          <w:rFonts w:asciiTheme="majorHAnsi" w:hAnsiTheme="majorHAnsi"/>
+          <w:sz w:val="24"/>
+          <w:szCs w:val="24"/>
+        </w:rPr>
+        <w:t xml:space="preserve">, </w:t>
+      </w:r>
+      <w:r>
+        <w:rPr>
+          <w:rFonts w:asciiTheme="majorHAnsi" w:hAnsiTheme="majorHAnsi"/>
+          <w:sz w:val="24"/>
+          <w:szCs w:val="24"/>
+        </w:rPr>
+        <w:t xml:space="preserve">summarized </w:t>
+      </w:r>
+      <w:r>
+        <w:rPr>
+          <w:rFonts w:asciiTheme="majorHAnsi" w:hAnsiTheme="majorHAnsi"/>
+          <w:sz w:val="24"/>
+          <w:szCs w:val="24"/>
+        </w:rPr>
+        <w:t>outlook of the type of metrics which will be captured, proceed as follows:</w:t>
       </w:r>
     </w:p>
     <w:p>
@@ -952,19 +2021,29 @@
           <w:ilvl w:val="0"/>
           <w:numId w:val="4"/>
         </w:numPr>
-        <w:spacing w:before="160" w:after="0"/>
-        <w:jc w:val="both"/>
-        <w:rPr>
-          <w:sz w:val="24"/>
-          <w:szCs w:val="24"/>
-        </w:rPr>
-      </w:pPr>
-      <w:r>
-        <w:rPr>
+        <w:spacing w:before="160" w:after="0" w:line="276" w:lineRule="auto"/>
+        <w:jc w:val="both"/>
+        <w:rPr>
+          <w:rFonts w:asciiTheme="majorHAnsi" w:hAnsiTheme="majorHAnsi"/>
+          <w:sz w:val="24"/>
+          <w:szCs w:val="24"/>
+        </w:rPr>
+      </w:pPr>
+      <w:r>
+        <w:rPr>
+          <w:rFonts w:asciiTheme="majorHAnsi" w:hAnsiTheme="majorHAnsi"/>
           <w:sz w:val="24"/>
           <w:szCs w:val="24"/>
         </w:rPr>
         <w:t>CPU consumption</w:t>
+      </w:r>
+      <w:r>
+        <w:rPr>
+          <w:rFonts w:asciiTheme="majorHAnsi" w:hAnsiTheme="majorHAnsi"/>
+          <w:sz w:val="24"/>
+          <w:szCs w:val="24"/>
+        </w:rPr>
+        <w:t xml:space="preserve"> (CPU cycles under work)</w:t>
       </w:r>
     </w:p>
     <w:p>
@@ -974,15 +2053,17 @@
           <w:ilvl w:val="0"/>
           <w:numId w:val="4"/>
         </w:numPr>
-        <w:spacing w:before="160" w:after="0"/>
-        <w:jc w:val="both"/>
-        <w:rPr>
-          <w:sz w:val="24"/>
-          <w:szCs w:val="24"/>
-        </w:rPr>
-      </w:pPr>
-      <w:r>
-        <w:rPr>
+        <w:spacing w:before="160" w:after="0" w:line="276" w:lineRule="auto"/>
+        <w:jc w:val="both"/>
+        <w:rPr>
+          <w:rFonts w:asciiTheme="majorHAnsi" w:hAnsiTheme="majorHAnsi"/>
+          <w:sz w:val="24"/>
+          <w:szCs w:val="24"/>
+        </w:rPr>
+      </w:pPr>
+      <w:r>
+        <w:rPr>
+          <w:rFonts w:asciiTheme="majorHAnsi" w:hAnsiTheme="majorHAnsi"/>
           <w:sz w:val="24"/>
           <w:szCs w:val="24"/>
         </w:rPr>
@@ -996,19 +2077,37 @@
           <w:ilvl w:val="0"/>
           <w:numId w:val="4"/>
         </w:numPr>
-        <w:spacing w:before="160" w:after="0"/>
-        <w:jc w:val="both"/>
-        <w:rPr>
-          <w:sz w:val="24"/>
-          <w:szCs w:val="24"/>
-        </w:rPr>
-      </w:pPr>
-      <w:r>
-        <w:rPr>
-          <w:sz w:val="24"/>
-          <w:szCs w:val="24"/>
-        </w:rPr>
-        <w:t>Number of buffer hits</w:t>
+        <w:spacing w:before="160" w:after="0" w:line="276" w:lineRule="auto"/>
+        <w:jc w:val="both"/>
+        <w:rPr>
+          <w:rFonts w:asciiTheme="majorHAnsi" w:hAnsiTheme="majorHAnsi"/>
+          <w:sz w:val="24"/>
+          <w:szCs w:val="24"/>
+        </w:rPr>
+      </w:pPr>
+      <w:r>
+        <w:rPr>
+          <w:rFonts w:asciiTheme="majorHAnsi" w:hAnsiTheme="majorHAnsi"/>
+          <w:sz w:val="24"/>
+          <w:szCs w:val="24"/>
+        </w:rPr>
+        <w:t xml:space="preserve">Number of </w:t>
+      </w:r>
+      <w:r>
+        <w:rPr>
+          <w:rFonts w:asciiTheme="majorHAnsi" w:hAnsiTheme="majorHAnsi"/>
+          <w:sz w:val="24"/>
+          <w:szCs w:val="24"/>
+        </w:rPr>
+        <w:t xml:space="preserve">data </w:t>
+      </w:r>
+      <w:r>
+        <w:rPr>
+          <w:rFonts w:asciiTheme="majorHAnsi" w:hAnsiTheme="majorHAnsi"/>
+          <w:sz w:val="24"/>
+          <w:szCs w:val="24"/>
+        </w:rPr>
+        <w:t>buffer hits</w:t>
       </w:r>
     </w:p>
     <w:p>
@@ -1018,15 +2117,17 @@
           <w:ilvl w:val="0"/>
           <w:numId w:val="4"/>
         </w:numPr>
-        <w:spacing w:before="160" w:after="0"/>
-        <w:jc w:val="both"/>
-        <w:rPr>
-          <w:sz w:val="24"/>
-          <w:szCs w:val="24"/>
-        </w:rPr>
-      </w:pPr>
-      <w:r>
-        <w:rPr>
+        <w:spacing w:before="160" w:after="0" w:line="276" w:lineRule="auto"/>
+        <w:jc w:val="both"/>
+        <w:rPr>
+          <w:rFonts w:asciiTheme="majorHAnsi" w:hAnsiTheme="majorHAnsi"/>
+          <w:sz w:val="24"/>
+          <w:szCs w:val="24"/>
+        </w:rPr>
+      </w:pPr>
+      <w:r>
+        <w:rPr>
+          <w:rFonts w:asciiTheme="majorHAnsi" w:hAnsiTheme="majorHAnsi"/>
           <w:sz w:val="24"/>
           <w:szCs w:val="24"/>
         </w:rPr>
@@ -1040,15 +2141,17 @@
           <w:ilvl w:val="0"/>
           <w:numId w:val="4"/>
         </w:numPr>
-        <w:spacing w:before="160" w:after="0"/>
-        <w:jc w:val="both"/>
-        <w:rPr>
-          <w:sz w:val="24"/>
-          <w:szCs w:val="24"/>
-        </w:rPr>
-      </w:pPr>
-      <w:r>
-        <w:rPr>
+        <w:spacing w:before="160" w:after="0" w:line="276" w:lineRule="auto"/>
+        <w:jc w:val="both"/>
+        <w:rPr>
+          <w:rFonts w:asciiTheme="majorHAnsi" w:hAnsiTheme="majorHAnsi"/>
+          <w:sz w:val="24"/>
+          <w:szCs w:val="24"/>
+        </w:rPr>
+      </w:pPr>
+      <w:r>
+        <w:rPr>
+          <w:rFonts w:asciiTheme="majorHAnsi" w:hAnsiTheme="majorHAnsi"/>
           <w:sz w:val="24"/>
           <w:szCs w:val="24"/>
         </w:rPr>
@@ -1057,15 +2160,17 @@
     </w:p>
     <w:p>
       <w:pPr>
-        <w:spacing w:before="160" w:after="0"/>
-        <w:jc w:val="both"/>
-        <w:rPr>
-          <w:sz w:val="24"/>
-          <w:szCs w:val="24"/>
-        </w:rPr>
-      </w:pPr>
-      <w:r>
-        <w:rPr>
+        <w:spacing w:before="160" w:after="0" w:line="276" w:lineRule="auto"/>
+        <w:jc w:val="both"/>
+        <w:rPr>
+          <w:rFonts w:asciiTheme="majorHAnsi" w:hAnsiTheme="majorHAnsi"/>
+          <w:sz w:val="24"/>
+          <w:szCs w:val="24"/>
+        </w:rPr>
+      </w:pPr>
+      <w:r>
+        <w:rPr>
+          <w:rFonts w:asciiTheme="majorHAnsi" w:hAnsiTheme="majorHAnsi"/>
           <w:sz w:val="24"/>
           <w:szCs w:val="24"/>
         </w:rPr>
@@ -1073,6 +2178,7 @@
       </w:r>
       <w:r>
         <w:rPr>
+          <w:rFonts w:asciiTheme="majorHAnsi" w:hAnsiTheme="majorHAnsi"/>
           <w:sz w:val="24"/>
           <w:szCs w:val="24"/>
         </w:rPr>
@@ -1080,6 +2186,7 @@
       </w:r>
       <w:r>
         <w:rPr>
+          <w:rFonts w:asciiTheme="majorHAnsi" w:hAnsiTheme="majorHAnsi"/>
           <w:sz w:val="24"/>
           <w:szCs w:val="24"/>
         </w:rPr>
@@ -1087,6 +2194,7 @@
       </w:r>
       <w:r>
         <w:rPr>
+          <w:rFonts w:asciiTheme="majorHAnsi" w:hAnsiTheme="majorHAnsi"/>
           <w:sz w:val="24"/>
           <w:szCs w:val="24"/>
         </w:rPr>
@@ -1094,6 +2202,7 @@
       </w:r>
       <w:r>
         <w:rPr>
+          <w:rFonts w:asciiTheme="majorHAnsi" w:hAnsiTheme="majorHAnsi"/>
           <w:sz w:val="24"/>
           <w:szCs w:val="24"/>
         </w:rPr>
@@ -1101,6 +2210,7 @@
       </w:r>
       <w:r>
         <w:rPr>
+          <w:rFonts w:asciiTheme="majorHAnsi" w:hAnsiTheme="majorHAnsi"/>
           <w:sz w:val="24"/>
           <w:szCs w:val="24"/>
         </w:rPr>
@@ -1108,6 +2218,7 @@
       </w:r>
       <w:r>
         <w:rPr>
+          <w:rFonts w:asciiTheme="majorHAnsi" w:hAnsiTheme="majorHAnsi"/>
           <w:sz w:val="24"/>
           <w:szCs w:val="24"/>
         </w:rPr>
@@ -1115,6 +2226,7 @@
       </w:r>
       <w:r>
         <w:rPr>
+          <w:rFonts w:asciiTheme="majorHAnsi" w:hAnsiTheme="majorHAnsi"/>
           <w:sz w:val="24"/>
           <w:szCs w:val="24"/>
         </w:rPr>
@@ -1122,6 +2234,7 @@
       </w:r>
       <w:r>
         <w:rPr>
+          <w:rFonts w:asciiTheme="majorHAnsi" w:hAnsiTheme="majorHAnsi"/>
           <w:sz w:val="24"/>
           <w:szCs w:val="24"/>
         </w:rPr>
@@ -1129,6 +2242,7 @@
       </w:r>
       <w:r>
         <w:rPr>
+          <w:rFonts w:asciiTheme="majorHAnsi" w:hAnsiTheme="majorHAnsi"/>
           <w:sz w:val="24"/>
           <w:szCs w:val="24"/>
         </w:rPr>
@@ -1136,6 +2250,7 @@
       </w:r>
       <w:r>
         <w:rPr>
+          <w:rFonts w:asciiTheme="majorHAnsi" w:hAnsiTheme="majorHAnsi"/>
           <w:sz w:val="24"/>
           <w:szCs w:val="24"/>
         </w:rPr>
@@ -1143,6 +2258,7 @@
       </w:r>
       <w:r>
         <w:rPr>
+          <w:rFonts w:asciiTheme="majorHAnsi" w:hAnsiTheme="majorHAnsi"/>
           <w:sz w:val="24"/>
           <w:szCs w:val="24"/>
         </w:rPr>
@@ -1150,6 +2266,7 @@
       </w:r>
       <w:r>
         <w:rPr>
+          <w:rFonts w:asciiTheme="majorHAnsi" w:hAnsiTheme="majorHAnsi"/>
           <w:sz w:val="24"/>
           <w:szCs w:val="24"/>
         </w:rPr>
@@ -1157,6 +2274,7 @@
       </w:r>
       <w:r>
         <w:rPr>
+          <w:rFonts w:asciiTheme="majorHAnsi" w:hAnsiTheme="majorHAnsi"/>
           <w:sz w:val="24"/>
           <w:szCs w:val="24"/>
         </w:rPr>
@@ -1164,6 +2282,7 @@
       </w:r>
       <w:r>
         <w:rPr>
+          <w:rFonts w:asciiTheme="majorHAnsi" w:hAnsiTheme="majorHAnsi"/>
           <w:sz w:val="24"/>
           <w:szCs w:val="24"/>
         </w:rPr>
@@ -1171,6 +2290,7 @@
       </w:r>
       <w:r>
         <w:rPr>
+          <w:rFonts w:asciiTheme="majorHAnsi" w:hAnsiTheme="majorHAnsi"/>
           <w:sz w:val="24"/>
           <w:szCs w:val="24"/>
         </w:rPr>
@@ -1179,9 +2299,10 @@
     </w:p>
     <w:p>
       <w:pPr>
-        <w:spacing w:before="160" w:after="0"/>
-        <w:jc w:val="both"/>
-        <w:rPr>
+        <w:spacing w:before="160" w:after="0" w:line="276" w:lineRule="auto"/>
+        <w:jc w:val="both"/>
+        <w:rPr>
+          <w:rFonts w:asciiTheme="majorHAnsi" w:hAnsiTheme="majorHAnsi"/>
           <w:b/>
           <w:sz w:val="24"/>
           <w:szCs w:val="24"/>
@@ -1189,48 +2310,45 @@
       </w:pPr>
       <w:r>
         <w:rPr>
+          <w:rFonts w:asciiTheme="majorHAnsi" w:hAnsiTheme="majorHAnsi"/>
           <w:b/>
           <w:sz w:val="24"/>
           <w:szCs w:val="24"/>
         </w:rPr>
-        <w:t>Methodology –</w:t>
-      </w:r>
-      <w:r>
-        <w:rPr>
+        <w:t xml:space="preserve">Methodology – </w:t>
+      </w:r>
+      <w:r>
+        <w:rPr>
+          <w:rFonts w:asciiTheme="majorHAnsi" w:hAnsiTheme="majorHAnsi"/>
           <w:b/>
           <w:sz w:val="24"/>
           <w:szCs w:val="24"/>
         </w:rPr>
-        <w:t xml:space="preserve"> </w:t>
-      </w:r>
-      <w:r>
-        <w:rPr>
+        <w:t>Machine Learning</w:t>
+      </w:r>
+      <w:r>
+        <w:rPr>
+          <w:rFonts w:asciiTheme="majorHAnsi" w:hAnsiTheme="majorHAnsi"/>
           <w:b/>
           <w:sz w:val="24"/>
           <w:szCs w:val="24"/>
         </w:rPr>
-        <w:t>Machine Learning</w:t>
-      </w:r>
-      <w:r>
-        <w:rPr>
-          <w:b/>
-          <w:sz w:val="24"/>
-          <w:szCs w:val="24"/>
-        </w:rPr>
         <w:t xml:space="preserve"> Approach</w:t>
       </w:r>
     </w:p>
     <w:p>
       <w:pPr>
-        <w:spacing w:before="160" w:after="0"/>
-        <w:jc w:val="both"/>
-        <w:rPr>
-          <w:sz w:val="24"/>
-          <w:szCs w:val="24"/>
-        </w:rPr>
-      </w:pPr>
-      <w:r>
-        <w:rPr>
+        <w:spacing w:before="160" w:after="0" w:line="276" w:lineRule="auto"/>
+        <w:jc w:val="both"/>
+        <w:rPr>
+          <w:rFonts w:asciiTheme="majorHAnsi" w:hAnsiTheme="majorHAnsi"/>
+          <w:sz w:val="24"/>
+          <w:szCs w:val="24"/>
+        </w:rPr>
+      </w:pPr>
+      <w:r>
+        <w:rPr>
+          <w:rFonts w:asciiTheme="majorHAnsi" w:hAnsiTheme="majorHAnsi"/>
           <w:sz w:val="24"/>
           <w:szCs w:val="24"/>
         </w:rPr>
@@ -1238,6 +2356,7 @@
       </w:r>
       <w:r>
         <w:rPr>
+          <w:rFonts w:asciiTheme="majorHAnsi" w:hAnsiTheme="majorHAnsi"/>
           <w:sz w:val="24"/>
           <w:szCs w:val="24"/>
         </w:rPr>
@@ -1251,22 +2370,34 @@
           <w:ilvl w:val="0"/>
           <w:numId w:val="5"/>
         </w:numPr>
-        <w:spacing w:before="160" w:after="0"/>
-        <w:jc w:val="both"/>
-        <w:rPr>
-          <w:sz w:val="24"/>
-          <w:szCs w:val="24"/>
-        </w:rPr>
-      </w:pPr>
-      <w:r>
-        <w:rPr>
-          <w:sz w:val="24"/>
-          <w:szCs w:val="24"/>
-        </w:rPr>
-        <w:t xml:space="preserve">Incorporation of a number of regression / clustering techniques which can be applied to determine when during the day, a particular database instance is at its lowest, and highest activity, </w:t>
-      </w:r>
-      <w:r>
-        <w:rPr>
+        <w:spacing w:before="160" w:after="0" w:line="276" w:lineRule="auto"/>
+        <w:jc w:val="both"/>
+        <w:rPr>
+          <w:rFonts w:asciiTheme="majorHAnsi" w:hAnsiTheme="majorHAnsi"/>
+          <w:sz w:val="24"/>
+          <w:szCs w:val="24"/>
+        </w:rPr>
+      </w:pPr>
+      <w:r>
+        <w:rPr>
+          <w:rFonts w:asciiTheme="majorHAnsi" w:hAnsiTheme="majorHAnsi"/>
+          <w:sz w:val="24"/>
+          <w:szCs w:val="24"/>
+        </w:rPr>
+        <w:t xml:space="preserve">Incorporation of a number of regression / clustering techniques which can be applied to determine when during the day, a particular database instance is at its lowest, and </w:t>
+      </w:r>
+      <w:r>
+        <w:rPr>
+          <w:rFonts w:asciiTheme="majorHAnsi" w:hAnsiTheme="majorHAnsi"/>
+          <w:sz w:val="24"/>
+          <w:szCs w:val="24"/>
+        </w:rPr>
+        <w:lastRenderedPageBreak/>
+        <w:t xml:space="preserve">highest activity, </w:t>
+      </w:r>
+      <w:r>
+        <w:rPr>
+          <w:rFonts w:asciiTheme="majorHAnsi" w:hAnsiTheme="majorHAnsi"/>
           <w:sz w:val="24"/>
           <w:szCs w:val="24"/>
         </w:rPr>
@@ -1274,6 +2405,7 @@
       </w:r>
       <w:r>
         <w:rPr>
+          <w:rFonts w:asciiTheme="majorHAnsi" w:hAnsiTheme="majorHAnsi"/>
           <w:sz w:val="24"/>
           <w:szCs w:val="24"/>
         </w:rPr>
@@ -1287,15 +2419,17 @@
           <w:ilvl w:val="0"/>
           <w:numId w:val="5"/>
         </w:numPr>
-        <w:spacing w:before="160" w:after="0"/>
-        <w:jc w:val="both"/>
-        <w:rPr>
-          <w:sz w:val="24"/>
-          <w:szCs w:val="24"/>
-        </w:rPr>
-      </w:pPr>
-      <w:r>
-        <w:rPr>
+        <w:spacing w:before="160" w:after="0" w:line="276" w:lineRule="auto"/>
+        <w:jc w:val="both"/>
+        <w:rPr>
+          <w:rFonts w:asciiTheme="majorHAnsi" w:hAnsiTheme="majorHAnsi"/>
+          <w:sz w:val="24"/>
+          <w:szCs w:val="24"/>
+        </w:rPr>
+      </w:pPr>
+      <w:r>
+        <w:rPr>
+          <w:rFonts w:asciiTheme="majorHAnsi" w:hAnsiTheme="majorHAnsi"/>
           <w:sz w:val="24"/>
           <w:szCs w:val="24"/>
         </w:rPr>
@@ -1304,9 +2438,10 @@
     </w:p>
     <w:p>
       <w:pPr>
-        <w:spacing w:before="160" w:after="0"/>
-        <w:jc w:val="both"/>
-        <w:rPr>
+        <w:spacing w:before="160" w:after="0" w:line="276" w:lineRule="auto"/>
+        <w:jc w:val="both"/>
+        <w:rPr>
+          <w:rFonts w:asciiTheme="majorHAnsi" w:hAnsiTheme="majorHAnsi"/>
           <w:b/>
           <w:sz w:val="24"/>
           <w:szCs w:val="24"/>
@@ -1314,682 +2449,812 @@
       </w:pPr>
       <w:r>
         <w:rPr>
+          <w:rFonts w:asciiTheme="majorHAnsi" w:hAnsiTheme="majorHAnsi"/>
           <w:b/>
           <w:sz w:val="24"/>
           <w:szCs w:val="24"/>
         </w:rPr>
+        <w:t>Evaluation</w:t>
+      </w:r>
+    </w:p>
+    <w:p>
+      <w:pPr>
+        <w:spacing w:before="160" w:after="0" w:line="276" w:lineRule="auto"/>
+        <w:jc w:val="both"/>
+        <w:rPr>
+          <w:rFonts w:asciiTheme="majorHAnsi" w:hAnsiTheme="majorHAnsi"/>
+          <w:sz w:val="24"/>
+          <w:szCs w:val="24"/>
+        </w:rPr>
+      </w:pPr>
+      <w:r>
+        <w:rPr>
+          <w:rFonts w:asciiTheme="majorHAnsi" w:hAnsiTheme="majorHAnsi"/>
+          <w:sz w:val="24"/>
+          <w:szCs w:val="24"/>
+        </w:rPr>
+        <w:t>The evaluation process will be categorized and distributed over a number of</w:t>
+      </w:r>
+      <w:r>
+        <w:rPr>
+          <w:rFonts w:asciiTheme="majorHAnsi" w:hAnsiTheme="majorHAnsi"/>
+          <w:sz w:val="24"/>
+          <w:szCs w:val="24"/>
+        </w:rPr>
+        <w:t xml:space="preserve"> categories. </w:t>
+      </w:r>
+      <w:r>
+        <w:rPr>
+          <w:rFonts w:asciiTheme="majorHAnsi" w:hAnsiTheme="majorHAnsi"/>
+          <w:sz w:val="24"/>
+          <w:szCs w:val="24"/>
+        </w:rPr>
+        <w:t>Initially, each TPC-DS transaction will be executed across</w:t>
+      </w:r>
+      <w:r>
+        <w:rPr>
+          <w:rFonts w:asciiTheme="majorHAnsi" w:hAnsiTheme="majorHAnsi"/>
+          <w:sz w:val="24"/>
+          <w:szCs w:val="24"/>
+        </w:rPr>
+        <w:t xml:space="preserve"> varied </w:t>
+      </w:r>
+      <w:r>
+        <w:rPr>
+          <w:rFonts w:asciiTheme="majorHAnsi" w:hAnsiTheme="majorHAnsi"/>
+          <w:sz w:val="24"/>
+          <w:szCs w:val="24"/>
+        </w:rPr>
+        <w:t>volumes, with and without optimizer statistics, to establish the detrimental performance</w:t>
+      </w:r>
+      <w:r>
+        <w:rPr>
+          <w:rFonts w:asciiTheme="majorHAnsi" w:hAnsiTheme="majorHAnsi"/>
+          <w:sz w:val="24"/>
+          <w:szCs w:val="24"/>
+        </w:rPr>
+        <w:t xml:space="preserve"> of optimization stats upon the TPC-DS schema.</w:t>
+      </w:r>
+    </w:p>
+    <w:p>
+      <w:pPr>
+        <w:spacing w:before="160" w:after="0" w:line="276" w:lineRule="auto"/>
+        <w:jc w:val="both"/>
+        <w:rPr>
+          <w:rFonts w:asciiTheme="majorHAnsi" w:hAnsiTheme="majorHAnsi"/>
+          <w:sz w:val="24"/>
+          <w:szCs w:val="24"/>
+        </w:rPr>
+      </w:pPr>
+      <w:r>
+        <w:rPr>
+          <w:rFonts w:asciiTheme="majorHAnsi" w:hAnsiTheme="majorHAnsi"/>
+          <w:sz w:val="24"/>
+          <w:szCs w:val="24"/>
+        </w:rPr>
+        <w:t>A</w:t>
+      </w:r>
+      <w:r>
+        <w:rPr>
+          <w:rFonts w:asciiTheme="majorHAnsi" w:hAnsiTheme="majorHAnsi"/>
+          <w:sz w:val="24"/>
+          <w:szCs w:val="24"/>
+        </w:rPr>
+        <w:t xml:space="preserve">fter executing a number of varied workload schedules against the pre-established TPC-DS schemas, the </w:t>
+      </w:r>
+      <w:r>
+        <w:rPr>
+          <w:rFonts w:asciiTheme="majorHAnsi" w:hAnsiTheme="majorHAnsi"/>
+          <w:sz w:val="24"/>
+          <w:szCs w:val="24"/>
+        </w:rPr>
+        <w:t>be</w:t>
+      </w:r>
+      <w:r>
+        <w:rPr>
+          <w:rFonts w:asciiTheme="majorHAnsi" w:hAnsiTheme="majorHAnsi"/>
+          <w:sz w:val="24"/>
+          <w:szCs w:val="24"/>
+        </w:rPr>
+        <w:t>fore mentioned clustering and regression techniques need to be evaluated for their accuracy and precision with which a database window is categorized into activity windows. The effectiveness of these techniques can be measured through how accurately they categorize future timelines</w:t>
+      </w:r>
+      <w:r>
+        <w:rPr>
+          <w:rFonts w:asciiTheme="majorHAnsi" w:hAnsiTheme="majorHAnsi"/>
+          <w:sz w:val="24"/>
+          <w:szCs w:val="24"/>
+        </w:rPr>
+        <w:t>, in terms of database activity</w:t>
+      </w:r>
+      <w:r>
+        <w:rPr>
+          <w:rFonts w:asciiTheme="majorHAnsi" w:hAnsiTheme="majorHAnsi"/>
+          <w:sz w:val="24"/>
+          <w:szCs w:val="24"/>
+        </w:rPr>
+        <w:t xml:space="preserve"> (percentile usage)</w:t>
+      </w:r>
+      <w:r>
+        <w:rPr>
+          <w:rFonts w:asciiTheme="majorHAnsi" w:hAnsiTheme="majorHAnsi"/>
+          <w:sz w:val="24"/>
+          <w:szCs w:val="24"/>
+        </w:rPr>
+        <w:t>.</w:t>
+      </w:r>
+      <w:r>
+        <w:rPr>
+          <w:rFonts w:asciiTheme="majorHAnsi" w:hAnsiTheme="majorHAnsi"/>
+          <w:sz w:val="24"/>
+          <w:szCs w:val="24"/>
+        </w:rPr>
+        <w:t xml:space="preserve"> This is achieved by comparing predicted upcoming transactional activity, to actual database workload activity.</w:t>
+      </w:r>
+    </w:p>
+    <w:p>
+      <w:pPr>
+        <w:spacing w:before="160" w:after="0" w:line="276" w:lineRule="auto"/>
+        <w:jc w:val="both"/>
+        <w:rPr>
+          <w:rFonts w:asciiTheme="majorHAnsi" w:hAnsiTheme="majorHAnsi"/>
+          <w:sz w:val="24"/>
+          <w:szCs w:val="24"/>
+        </w:rPr>
+      </w:pPr>
+      <w:r>
+        <w:rPr>
+          <w:rFonts w:asciiTheme="majorHAnsi" w:hAnsiTheme="majorHAnsi"/>
+          <w:sz w:val="24"/>
+          <w:szCs w:val="24"/>
+        </w:rPr>
+        <w:t xml:space="preserve">Upon establishment of when optimizer statistics are to be run, the proposed solution should be capable of giving recommendations as to which stats </w:t>
+      </w:r>
+      <w:r>
+        <w:rPr>
+          <w:rFonts w:asciiTheme="majorHAnsi" w:hAnsiTheme="majorHAnsi"/>
+          <w:sz w:val="24"/>
+          <w:szCs w:val="24"/>
+        </w:rPr>
+        <w:t>should be</w:t>
+      </w:r>
+      <w:r>
+        <w:rPr>
+          <w:rFonts w:asciiTheme="majorHAnsi" w:hAnsiTheme="majorHAnsi"/>
+          <w:sz w:val="24"/>
+          <w:szCs w:val="24"/>
+        </w:rPr>
+        <w:t xml:space="preserve"> gathered. The effectiveness of these techniques require</w:t>
+      </w:r>
+      <w:r>
+        <w:rPr>
+          <w:rFonts w:asciiTheme="majorHAnsi" w:hAnsiTheme="majorHAnsi"/>
+          <w:sz w:val="24"/>
+          <w:szCs w:val="24"/>
+        </w:rPr>
+        <w:t xml:space="preserve"> the transactional processes to be executed individually, particularly focusing on TPC-DS top consumers, and executing these in a way so as to measure respective time taken, and relevant execution metrics (expl</w:t>
+      </w:r>
+      <w:r>
+        <w:rPr>
+          <w:rFonts w:asciiTheme="majorHAnsi" w:hAnsiTheme="majorHAnsi"/>
+          <w:sz w:val="24"/>
+          <w:szCs w:val="24"/>
+        </w:rPr>
+        <w:t>ain and execution plan results)</w:t>
+      </w:r>
+      <w:r>
+        <w:rPr>
+          <w:rFonts w:asciiTheme="majorHAnsi" w:hAnsiTheme="majorHAnsi"/>
+          <w:sz w:val="24"/>
+          <w:szCs w:val="24"/>
+        </w:rPr>
+        <w:t xml:space="preserve"> after optimizer statistic generation</w:t>
+      </w:r>
+      <w:r>
+        <w:rPr>
+          <w:rFonts w:asciiTheme="majorHAnsi" w:hAnsiTheme="majorHAnsi"/>
+          <w:sz w:val="24"/>
+          <w:szCs w:val="24"/>
+        </w:rPr>
+        <w:t>,</w:t>
+      </w:r>
+      <w:r>
+        <w:rPr>
+          <w:rFonts w:asciiTheme="majorHAnsi" w:hAnsiTheme="majorHAnsi"/>
+          <w:sz w:val="24"/>
+          <w:szCs w:val="24"/>
+        </w:rPr>
+        <w:t xml:space="preserve"> as proposed by the solution.</w:t>
+      </w:r>
+    </w:p>
+    <w:p>
+      <w:pPr>
+        <w:spacing w:before="160" w:after="0" w:line="276" w:lineRule="auto"/>
+        <w:jc w:val="both"/>
+        <w:rPr>
+          <w:rFonts w:asciiTheme="majorHAnsi" w:hAnsiTheme="majorHAnsi"/>
+          <w:b/>
+          <w:sz w:val="24"/>
+          <w:szCs w:val="24"/>
+        </w:rPr>
+      </w:pPr>
+      <w:r>
+        <w:rPr>
+          <w:rFonts w:asciiTheme="majorHAnsi" w:hAnsiTheme="majorHAnsi"/>
+          <w:b/>
+          <w:sz w:val="24"/>
+          <w:szCs w:val="24"/>
+        </w:rPr>
+        <w:t>Conclusion</w:t>
+      </w:r>
+    </w:p>
+    <w:p>
+      <w:pPr>
+        <w:spacing w:line="276" w:lineRule="auto"/>
+        <w:jc w:val="both"/>
+        <w:rPr>
+          <w:rFonts w:asciiTheme="majorHAnsi" w:hAnsiTheme="majorHAnsi"/>
+          <w:sz w:val="24"/>
+          <w:szCs w:val="24"/>
+        </w:rPr>
+      </w:pPr>
+      <w:r>
+        <w:rPr>
+          <w:rFonts w:asciiTheme="majorHAnsi" w:hAnsiTheme="majorHAnsi"/>
+          <w:sz w:val="24"/>
+          <w:szCs w:val="24"/>
+        </w:rPr>
+        <w:t xml:space="preserve">With a degree of coverage pertaining to the useful and more efficient gathering of optimizer statistics in relational databases, current literature leaves room to explore machine learned automated approaches in contrast to current rigid techniques. By carrying out work on the publically recognized TPC synthesized benchmark tools, attempts will be made to mimic realistic transactional workloads, and propose a number of </w:t>
+      </w:r>
+      <w:r>
+        <w:rPr>
+          <w:rFonts w:asciiTheme="majorHAnsi" w:hAnsiTheme="majorHAnsi"/>
+          <w:sz w:val="24"/>
+          <w:szCs w:val="24"/>
+        </w:rPr>
+        <w:t xml:space="preserve">machine learning based </w:t>
+      </w:r>
+      <w:r>
+        <w:rPr>
+          <w:rFonts w:asciiTheme="majorHAnsi" w:hAnsiTheme="majorHAnsi"/>
+          <w:sz w:val="24"/>
+          <w:szCs w:val="24"/>
+        </w:rPr>
+        <w:t>methods as to how the optimizer statistics scheduling process can be enhanced.</w:t>
+      </w:r>
+    </w:p>
+    <w:p>
+      <w:pPr>
+        <w:spacing w:line="276" w:lineRule="auto"/>
+        <w:jc w:val="both"/>
+        <w:rPr>
+          <w:rFonts w:asciiTheme="majorHAnsi" w:hAnsiTheme="majorHAnsi"/>
+          <w:b/>
+          <w:sz w:val="24"/>
+          <w:szCs w:val="24"/>
+        </w:rPr>
+      </w:pPr>
+      <w:r>
+        <w:rPr>
+          <w:rFonts w:asciiTheme="majorHAnsi" w:hAnsiTheme="majorHAnsi"/>
+          <w:b/>
+          <w:sz w:val="24"/>
+          <w:szCs w:val="24"/>
+        </w:rPr>
+        <w:t>References</w:t>
+      </w:r>
+    </w:p>
+    <w:p>
+      <w:pPr>
+        <w:spacing w:line="276" w:lineRule="auto"/>
+        <w:jc w:val="both"/>
+        <w:rPr>
+          <w:rFonts w:asciiTheme="majorHAnsi" w:hAnsiTheme="majorHAnsi"/>
+          <w:sz w:val="24"/>
+          <w:szCs w:val="24"/>
+          <w:highlight w:val="white"/>
+        </w:rPr>
+      </w:pPr>
+      <w:r>
+        <w:rPr>
+          <w:rFonts w:asciiTheme="majorHAnsi" w:hAnsiTheme="majorHAnsi"/>
+          <w:sz w:val="24"/>
+          <w:szCs w:val="24"/>
+        </w:rPr>
+        <w:t xml:space="preserve">[1] </w:t>
+      </w:r>
+      <w:r>
+        <w:rPr>
+          <w:rFonts w:asciiTheme="majorHAnsi" w:hAnsiTheme="majorHAnsi"/>
+          <w:sz w:val="24"/>
+          <w:szCs w:val="24"/>
+          <w:highlight w:val="white"/>
+        </w:rPr>
+        <w:t xml:space="preserve">A. Kumar and M. </w:t>
+      </w:r>
+      <w:proofErr w:type="spellStart"/>
+      <w:r>
+        <w:rPr>
+          <w:rFonts w:asciiTheme="majorHAnsi" w:hAnsiTheme="majorHAnsi"/>
+          <w:sz w:val="24"/>
+          <w:szCs w:val="24"/>
+          <w:highlight w:val="white"/>
+        </w:rPr>
+        <w:t>Stonebraker</w:t>
+      </w:r>
+      <w:proofErr w:type="spellEnd"/>
+      <w:r>
+        <w:rPr>
+          <w:rFonts w:asciiTheme="majorHAnsi" w:hAnsiTheme="majorHAnsi"/>
+          <w:sz w:val="24"/>
+          <w:szCs w:val="24"/>
+          <w:highlight w:val="white"/>
+        </w:rPr>
+        <w:t xml:space="preserve">, "The effect of join </w:t>
+      </w:r>
+      <w:proofErr w:type="spellStart"/>
+      <w:r>
+        <w:rPr>
+          <w:rFonts w:asciiTheme="majorHAnsi" w:hAnsiTheme="majorHAnsi"/>
+          <w:sz w:val="24"/>
+          <w:szCs w:val="24"/>
+          <w:highlight w:val="white"/>
+        </w:rPr>
+        <w:t>selectives</w:t>
+      </w:r>
+      <w:proofErr w:type="spellEnd"/>
+      <w:r>
+        <w:rPr>
+          <w:rFonts w:asciiTheme="majorHAnsi" w:hAnsiTheme="majorHAnsi"/>
+          <w:sz w:val="24"/>
+          <w:szCs w:val="24"/>
+          <w:highlight w:val="white"/>
+        </w:rPr>
+        <w:t xml:space="preserve"> on optimal nesting order", ACM SIGMOD Record, vol. 16, no. 1, pp. 28-41, 1987.</w:t>
+      </w:r>
+    </w:p>
+    <w:p>
+      <w:pPr>
+        <w:spacing w:line="276" w:lineRule="auto"/>
+        <w:jc w:val="both"/>
+        <w:rPr>
+          <w:rFonts w:asciiTheme="majorHAnsi" w:hAnsiTheme="majorHAnsi"/>
+          <w:sz w:val="24"/>
+          <w:szCs w:val="24"/>
+          <w:highlight w:val="white"/>
+        </w:rPr>
+      </w:pPr>
+      <w:r>
+        <w:rPr>
+          <w:rFonts w:asciiTheme="majorHAnsi" w:hAnsiTheme="majorHAnsi"/>
+          <w:sz w:val="24"/>
+          <w:szCs w:val="24"/>
+          <w:highlight w:val="white"/>
+        </w:rPr>
         <w:lastRenderedPageBreak/>
-        <w:t>Evaluation</w:t>
-      </w:r>
-    </w:p>
-    <w:p>
-      <w:pPr>
-        <w:spacing w:before="160" w:after="0"/>
-        <w:jc w:val="both"/>
-        <w:rPr>
-          <w:sz w:val="24"/>
-          <w:szCs w:val="24"/>
-        </w:rPr>
-      </w:pPr>
-      <w:r>
-        <w:rPr>
-          <w:sz w:val="24"/>
-          <w:szCs w:val="24"/>
-        </w:rPr>
-        <w:t>The evaluation process will be categorized and distributed over a number of categories highlighted below:</w:t>
-      </w:r>
-    </w:p>
-    <w:p>
-      <w:pPr>
-        <w:pStyle w:val="ListParagraph"/>
-        <w:numPr>
-          <w:ilvl w:val="0"/>
-          <w:numId w:val="6"/>
-        </w:numPr>
-        <w:spacing w:before="160" w:after="0"/>
-        <w:jc w:val="both"/>
-        <w:rPr>
-          <w:sz w:val="24"/>
-          <w:szCs w:val="24"/>
-        </w:rPr>
-      </w:pPr>
-      <w:r>
-        <w:rPr>
-          <w:sz w:val="24"/>
-          <w:szCs w:val="24"/>
-        </w:rPr>
-        <w:t>Initially, each TPC-DS transaction will be execute</w:t>
-      </w:r>
-      <w:r>
-        <w:rPr>
-          <w:sz w:val="24"/>
-          <w:szCs w:val="24"/>
-        </w:rPr>
-        <w:t>d across</w:t>
-      </w:r>
-      <w:r>
-        <w:rPr>
-          <w:sz w:val="24"/>
-          <w:szCs w:val="24"/>
-        </w:rPr>
-        <w:t xml:space="preserve"> varied </w:t>
-      </w:r>
-      <w:r>
-        <w:rPr>
-          <w:sz w:val="24"/>
-          <w:szCs w:val="24"/>
-        </w:rPr>
-        <w:t>volumes, with and without optimizer statistics, to establish the detrimental performance</w:t>
-      </w:r>
-      <w:r>
-        <w:rPr>
-          <w:sz w:val="24"/>
-          <w:szCs w:val="24"/>
-        </w:rPr>
-        <w:t xml:space="preserve"> of optimization stats upon the TPC-DS schema.</w:t>
-      </w:r>
-    </w:p>
-    <w:p>
-      <w:pPr>
-        <w:pStyle w:val="ListParagraph"/>
-        <w:numPr>
-          <w:ilvl w:val="0"/>
-          <w:numId w:val="6"/>
-        </w:numPr>
-        <w:spacing w:before="160" w:after="0"/>
-        <w:jc w:val="both"/>
-        <w:rPr>
-          <w:sz w:val="24"/>
-          <w:szCs w:val="24"/>
-        </w:rPr>
-      </w:pPr>
-      <w:r>
-        <w:rPr>
-          <w:sz w:val="24"/>
-          <w:szCs w:val="24"/>
-        </w:rPr>
-        <w:t>A</w:t>
-      </w:r>
-      <w:r>
-        <w:rPr>
-          <w:sz w:val="24"/>
-          <w:szCs w:val="24"/>
-        </w:rPr>
-        <w:t>fter executing a number of varied wor</w:t>
-      </w:r>
-      <w:bookmarkStart w:id="0" w:name="_GoBack"/>
-      <w:bookmarkEnd w:id="0"/>
-      <w:r>
-        <w:rPr>
-          <w:sz w:val="24"/>
-          <w:szCs w:val="24"/>
-        </w:rPr>
-        <w:t xml:space="preserve">kload schedules against the pre-established TPC-DS schemas, </w:t>
-      </w:r>
-      <w:proofErr w:type="gramStart"/>
-      <w:r>
-        <w:rPr>
-          <w:sz w:val="24"/>
-          <w:szCs w:val="24"/>
-        </w:rPr>
-        <w:t>the afore</w:t>
-      </w:r>
-      <w:proofErr w:type="gramEnd"/>
-      <w:r>
-        <w:rPr>
-          <w:sz w:val="24"/>
-          <w:szCs w:val="24"/>
-        </w:rPr>
-        <w:t xml:space="preserve"> mentioned clustering and regression techniques need to be evaluated for their accuracy and precision with which a database window is categorized into activity windows. The effectiveness of these techniques can be measured through how accurately they categorize future timelines</w:t>
-      </w:r>
-      <w:r>
-        <w:rPr>
-          <w:sz w:val="24"/>
-          <w:szCs w:val="24"/>
-        </w:rPr>
-        <w:t>, in terms of database activity</w:t>
-      </w:r>
-      <w:r>
-        <w:rPr>
-          <w:sz w:val="24"/>
-          <w:szCs w:val="24"/>
-        </w:rPr>
-        <w:t>.</w:t>
-      </w:r>
-      <w:r>
-        <w:rPr>
-          <w:sz w:val="24"/>
-          <w:szCs w:val="24"/>
-        </w:rPr>
-        <w:t xml:space="preserve"> This is achieved by comparing predicted upcoming transactional activity, to actual database </w:t>
-      </w:r>
-      <w:r>
-        <w:rPr>
-          <w:sz w:val="24"/>
-          <w:szCs w:val="24"/>
-        </w:rPr>
-        <w:t>workload</w:t>
-      </w:r>
-      <w:r>
-        <w:rPr>
-          <w:sz w:val="24"/>
-          <w:szCs w:val="24"/>
-        </w:rPr>
-        <w:t xml:space="preserve"> activity.</w:t>
-      </w:r>
-    </w:p>
-    <w:p>
-      <w:pPr>
-        <w:pStyle w:val="ListParagraph"/>
-        <w:numPr>
-          <w:ilvl w:val="0"/>
-          <w:numId w:val="6"/>
-        </w:numPr>
-        <w:spacing w:before="160" w:after="0"/>
-        <w:jc w:val="both"/>
-        <w:rPr>
-          <w:sz w:val="24"/>
-          <w:szCs w:val="24"/>
-        </w:rPr>
-      </w:pPr>
-      <w:r>
-        <w:rPr>
-          <w:sz w:val="24"/>
-          <w:szCs w:val="24"/>
-        </w:rPr>
-        <w:t xml:space="preserve">Upon establishment of when optimizer statistics are to be run, the proposed solution should be capable of giving recommendations as to which stats </w:t>
-      </w:r>
-      <w:r>
-        <w:rPr>
-          <w:sz w:val="24"/>
-          <w:szCs w:val="24"/>
-        </w:rPr>
-        <w:t>should be</w:t>
-      </w:r>
-      <w:r>
-        <w:rPr>
-          <w:sz w:val="24"/>
-          <w:szCs w:val="24"/>
-        </w:rPr>
-        <w:t xml:space="preserve"> gathered. The effectiveness of these techniques require</w:t>
-      </w:r>
-      <w:r>
-        <w:rPr>
-          <w:sz w:val="24"/>
-          <w:szCs w:val="24"/>
-        </w:rPr>
-        <w:t xml:space="preserve"> the transactional processes to be executed individually, particularly focusing on TPC-DS top consumers, and executing these in a way so as to measure respective time taken, and relevant execution metrics (explain and execution plan results), after optimizer statistic generation as proposed by the solution.</w:t>
-      </w:r>
-    </w:p>
-    <w:p>
-      <w:pPr>
-        <w:jc w:val="both"/>
-        <w:rPr>
-          <w:b/>
-          <w:sz w:val="24"/>
-          <w:szCs w:val="24"/>
-        </w:rPr>
-      </w:pPr>
-      <w:r>
-        <w:rPr>
-          <w:b/>
-          <w:sz w:val="24"/>
-          <w:szCs w:val="24"/>
-        </w:rPr>
-        <w:t>References</w:t>
-      </w:r>
-    </w:p>
-    <w:p>
-      <w:pPr>
-        <w:jc w:val="both"/>
-        <w:rPr>
-          <w:sz w:val="24"/>
-          <w:szCs w:val="24"/>
-          <w:highlight w:val="white"/>
-        </w:rPr>
-      </w:pPr>
-      <w:r>
-        <w:rPr>
-          <w:sz w:val="24"/>
-          <w:szCs w:val="24"/>
-        </w:rPr>
-        <w:t xml:space="preserve">[1] </w:t>
-      </w:r>
-      <w:r>
-        <w:rPr>
-          <w:sz w:val="24"/>
-          <w:szCs w:val="24"/>
-          <w:highlight w:val="white"/>
-        </w:rPr>
-        <w:t xml:space="preserve">A. Kumar and M. </w:t>
+        <w:t>[2] T. Ibaraki and T. Kameda, "On the optimal nesting order for computing N-relational joins", ACM Transactions on Database Systems, vol. 9, no. 3, pp. 482-502, 1984.</w:t>
+      </w:r>
+    </w:p>
+    <w:p>
+      <w:pPr>
+        <w:spacing w:line="276" w:lineRule="auto"/>
+        <w:jc w:val="both"/>
+        <w:rPr>
+          <w:rFonts w:asciiTheme="majorHAnsi" w:hAnsiTheme="majorHAnsi"/>
+          <w:sz w:val="24"/>
+          <w:szCs w:val="24"/>
+          <w:highlight w:val="white"/>
+        </w:rPr>
+      </w:pPr>
+      <w:r>
+        <w:rPr>
+          <w:rFonts w:asciiTheme="majorHAnsi" w:hAnsiTheme="majorHAnsi"/>
+          <w:sz w:val="24"/>
+          <w:szCs w:val="24"/>
+          <w:highlight w:val="white"/>
+        </w:rPr>
+        <w:t xml:space="preserve">[3] S. Chaudhuri and V. </w:t>
       </w:r>
       <w:proofErr w:type="spellStart"/>
       <w:r>
         <w:rPr>
-          <w:sz w:val="24"/>
-          <w:szCs w:val="24"/>
-          <w:highlight w:val="white"/>
-        </w:rPr>
-        <w:t>Stonebraker</w:t>
+          <w:rFonts w:asciiTheme="majorHAnsi" w:hAnsiTheme="majorHAnsi"/>
+          <w:sz w:val="24"/>
+          <w:szCs w:val="24"/>
+          <w:highlight w:val="white"/>
+        </w:rPr>
+        <w:t>Narasayya</w:t>
       </w:r>
       <w:proofErr w:type="spellEnd"/>
       <w:r>
         <w:rPr>
-          <w:sz w:val="24"/>
-          <w:szCs w:val="24"/>
-          <w:highlight w:val="white"/>
-        </w:rPr>
-        <w:t xml:space="preserve">, "The effect of join </w:t>
+          <w:rFonts w:asciiTheme="majorHAnsi" w:hAnsiTheme="majorHAnsi"/>
+          <w:sz w:val="24"/>
+          <w:szCs w:val="24"/>
+          <w:highlight w:val="white"/>
+        </w:rPr>
+        <w:t>, "Automating statistics management for query optimizers", IEEE Transactions on Knowledge and Data Engineering, vol. 13, no. 1, pp. 7-20, 2001.</w:t>
+      </w:r>
+    </w:p>
+    <w:p>
+      <w:pPr>
+        <w:spacing w:line="276" w:lineRule="auto"/>
+        <w:jc w:val="both"/>
+        <w:rPr>
+          <w:rFonts w:asciiTheme="majorHAnsi" w:hAnsiTheme="majorHAnsi"/>
+          <w:sz w:val="24"/>
+          <w:szCs w:val="24"/>
+          <w:highlight w:val="white"/>
+        </w:rPr>
+      </w:pPr>
+      <w:r>
+        <w:rPr>
+          <w:rFonts w:asciiTheme="majorHAnsi" w:hAnsiTheme="majorHAnsi"/>
+          <w:sz w:val="24"/>
+          <w:szCs w:val="24"/>
+          <w:highlight w:val="white"/>
+        </w:rPr>
+        <w:t xml:space="preserve">[4] R. </w:t>
       </w:r>
       <w:proofErr w:type="spellStart"/>
       <w:r>
         <w:rPr>
-          <w:sz w:val="24"/>
-          <w:szCs w:val="24"/>
-          <w:highlight w:val="white"/>
-        </w:rPr>
-        <w:t>selectives</w:t>
+          <w:rFonts w:asciiTheme="majorHAnsi" w:hAnsiTheme="majorHAnsi"/>
+          <w:sz w:val="24"/>
+          <w:szCs w:val="24"/>
+          <w:highlight w:val="white"/>
+        </w:rPr>
+        <w:t>Borovica</w:t>
       </w:r>
       <w:proofErr w:type="spellEnd"/>
       <w:r>
         <w:rPr>
-          <w:sz w:val="24"/>
-          <w:szCs w:val="24"/>
-          <w:highlight w:val="white"/>
-        </w:rPr>
-        <w:t xml:space="preserve"> on optimal nesting order", ACM SIGMOD Record, vol. 16, no. 1, pp. 28-41, 1987.</w:t>
-      </w:r>
-    </w:p>
-    <w:p>
-      <w:pPr>
-        <w:jc w:val="both"/>
-        <w:rPr>
-          <w:sz w:val="24"/>
-          <w:szCs w:val="24"/>
-          <w:highlight w:val="white"/>
-        </w:rPr>
-      </w:pPr>
-      <w:r>
-        <w:rPr>
-          <w:sz w:val="24"/>
-          <w:szCs w:val="24"/>
-          <w:highlight w:val="white"/>
-        </w:rPr>
-        <w:t>[2] T. Ibaraki and T. Kameda, "On the optimal nesting order for computing N-relational joins", ACM Transactions on Database Systems, vol. 9, no. 3, pp. 482-502, 1984.</w:t>
-      </w:r>
-    </w:p>
-    <w:p>
-      <w:pPr>
-        <w:jc w:val="both"/>
-        <w:rPr>
-          <w:sz w:val="24"/>
-          <w:szCs w:val="24"/>
-          <w:highlight w:val="white"/>
-        </w:rPr>
-      </w:pPr>
-      <w:r>
-        <w:rPr>
-          <w:sz w:val="24"/>
-          <w:szCs w:val="24"/>
-          <w:highlight w:val="white"/>
-        </w:rPr>
-        <w:t xml:space="preserve">[3] S. Chaudhuri and V. </w:t>
+          <w:rFonts w:asciiTheme="majorHAnsi" w:hAnsiTheme="majorHAnsi"/>
+          <w:sz w:val="24"/>
+          <w:szCs w:val="24"/>
+          <w:highlight w:val="white"/>
+        </w:rPr>
+        <w:t xml:space="preserve">-Gajic, S. </w:t>
       </w:r>
       <w:proofErr w:type="spellStart"/>
       <w:r>
         <w:rPr>
-          <w:sz w:val="24"/>
-          <w:szCs w:val="24"/>
-          <w:highlight w:val="white"/>
-        </w:rPr>
-        <w:t>Narasayya</w:t>
+          <w:rFonts w:asciiTheme="majorHAnsi" w:hAnsiTheme="majorHAnsi"/>
+          <w:sz w:val="24"/>
+          <w:szCs w:val="24"/>
+          <w:highlight w:val="white"/>
+        </w:rPr>
+        <w:t>Idreos</w:t>
       </w:r>
       <w:proofErr w:type="spellEnd"/>
       <w:r>
         <w:rPr>
-          <w:sz w:val="24"/>
-          <w:szCs w:val="24"/>
-          <w:highlight w:val="white"/>
-        </w:rPr>
-        <w:t>, "Automating statistics management for query optimizers", IEEE Transactions on Knowledge and Data Engineering, vol. 13, no. 1, pp. 7-20, 2001.</w:t>
-      </w:r>
-    </w:p>
-    <w:p>
-      <w:pPr>
-        <w:jc w:val="both"/>
-        <w:rPr>
-          <w:sz w:val="24"/>
-          <w:szCs w:val="24"/>
-          <w:highlight w:val="white"/>
-        </w:rPr>
-      </w:pPr>
-      <w:r>
-        <w:rPr>
-          <w:sz w:val="24"/>
-          <w:szCs w:val="24"/>
-          <w:highlight w:val="white"/>
-        </w:rPr>
-        <w:lastRenderedPageBreak/>
-        <w:t xml:space="preserve">[4] R. </w:t>
+          <w:rFonts w:asciiTheme="majorHAnsi" w:hAnsiTheme="majorHAnsi"/>
+          <w:sz w:val="24"/>
+          <w:szCs w:val="24"/>
+          <w:highlight w:val="white"/>
+        </w:rPr>
+        <w:t xml:space="preserve">, A. </w:t>
       </w:r>
       <w:proofErr w:type="spellStart"/>
       <w:r>
         <w:rPr>
-          <w:sz w:val="24"/>
-          <w:szCs w:val="24"/>
-          <w:highlight w:val="white"/>
-        </w:rPr>
-        <w:t>Borovica</w:t>
+          <w:rFonts w:asciiTheme="majorHAnsi" w:hAnsiTheme="majorHAnsi"/>
+          <w:sz w:val="24"/>
+          <w:szCs w:val="24"/>
+          <w:highlight w:val="white"/>
+        </w:rPr>
+        <w:t>ilamaki</w:t>
       </w:r>
       <w:proofErr w:type="spellEnd"/>
       <w:r>
         <w:rPr>
-          <w:sz w:val="24"/>
-          <w:szCs w:val="24"/>
-          <w:highlight w:val="white"/>
-        </w:rPr>
-        <w:t xml:space="preserve">-Gajic, S. </w:t>
+          <w:rFonts w:asciiTheme="majorHAnsi" w:hAnsiTheme="majorHAnsi"/>
+          <w:sz w:val="24"/>
+          <w:szCs w:val="24"/>
+          <w:highlight w:val="white"/>
+        </w:rPr>
+        <w:t xml:space="preserve">, M. </w:t>
       </w:r>
       <w:proofErr w:type="spellStart"/>
       <w:r>
         <w:rPr>
-          <w:sz w:val="24"/>
-          <w:szCs w:val="24"/>
-          <w:highlight w:val="white"/>
-        </w:rPr>
-        <w:t>Idreos</w:t>
+          <w:rFonts w:asciiTheme="majorHAnsi" w:hAnsiTheme="majorHAnsi"/>
+          <w:sz w:val="24"/>
+          <w:szCs w:val="24"/>
+          <w:highlight w:val="white"/>
+        </w:rPr>
+        <w:t>Zukowski</w:t>
       </w:r>
       <w:proofErr w:type="spellEnd"/>
       <w:r>
         <w:rPr>
-          <w:sz w:val="24"/>
-          <w:szCs w:val="24"/>
-          <w:highlight w:val="white"/>
-        </w:rPr>
-        <w:t xml:space="preserve">, A. </w:t>
+          <w:rFonts w:asciiTheme="majorHAnsi" w:hAnsiTheme="majorHAnsi"/>
+          <w:sz w:val="24"/>
+          <w:szCs w:val="24"/>
+          <w:highlight w:val="white"/>
+        </w:rPr>
+        <w:t xml:space="preserve"> and C. Fraser, "Smooth Scan: Statistics -Oblivious Access Paths", IEEE, Seoul, South Korea, 2015</w:t>
+      </w:r>
+    </w:p>
+    <w:p>
+      <w:pPr>
+        <w:spacing w:line="276" w:lineRule="auto"/>
+        <w:jc w:val="both"/>
+        <w:rPr>
+          <w:rFonts w:asciiTheme="majorHAnsi" w:hAnsiTheme="majorHAnsi"/>
+          <w:sz w:val="24"/>
+          <w:szCs w:val="24"/>
+          <w:highlight w:val="white"/>
+        </w:rPr>
+      </w:pPr>
+      <w:r>
+        <w:rPr>
+          <w:rFonts w:asciiTheme="majorHAnsi" w:hAnsiTheme="majorHAnsi"/>
+          <w:sz w:val="24"/>
+          <w:szCs w:val="24"/>
+          <w:highlight w:val="white"/>
+        </w:rPr>
+        <w:t>[5] D. K. Burleson, Oracle Tuning, The Definitive Reference Second Edition, 2nd ed. Ora, 2008, pp. 241 -280.</w:t>
+      </w:r>
+    </w:p>
+    <w:p>
+      <w:pPr>
+        <w:spacing w:line="276" w:lineRule="auto"/>
+        <w:jc w:val="both"/>
+        <w:rPr>
+          <w:rFonts w:asciiTheme="majorHAnsi" w:hAnsiTheme="majorHAnsi"/>
+          <w:sz w:val="24"/>
+          <w:szCs w:val="24"/>
+          <w:highlight w:val="white"/>
+        </w:rPr>
+      </w:pPr>
+      <w:r>
+        <w:rPr>
+          <w:rFonts w:asciiTheme="majorHAnsi" w:hAnsiTheme="majorHAnsi"/>
+          <w:sz w:val="24"/>
+          <w:szCs w:val="24"/>
+          <w:highlight w:val="white"/>
+        </w:rPr>
+        <w:t>[6] N. Bruno and S. Chaudhuri, "Exploiting Statistics on Query Expressions for Optimization", SIGMOD '02 Proceedings of the 2002 ACM SIGMOD international conference on Management of data , vol. 1, pp. 263-274, 2002.</w:t>
+      </w:r>
+    </w:p>
+    <w:p>
+      <w:pPr>
+        <w:spacing w:line="276" w:lineRule="auto"/>
+        <w:jc w:val="both"/>
+        <w:rPr>
+          <w:rFonts w:asciiTheme="majorHAnsi" w:hAnsiTheme="majorHAnsi"/>
+          <w:sz w:val="24"/>
+          <w:szCs w:val="24"/>
+          <w:highlight w:val="white"/>
+        </w:rPr>
+      </w:pPr>
+      <w:r>
+        <w:rPr>
+          <w:rFonts w:asciiTheme="majorHAnsi" w:hAnsiTheme="majorHAnsi"/>
+          <w:sz w:val="24"/>
+          <w:szCs w:val="24"/>
+          <w:highlight w:val="white"/>
+        </w:rPr>
+        <w:t xml:space="preserve">[7] A. </w:t>
       </w:r>
       <w:proofErr w:type="spellStart"/>
       <w:r>
         <w:rPr>
-          <w:sz w:val="24"/>
-          <w:szCs w:val="24"/>
-          <w:highlight w:val="white"/>
-        </w:rPr>
-        <w:t>ilamaki</w:t>
+          <w:rFonts w:asciiTheme="majorHAnsi" w:hAnsiTheme="majorHAnsi"/>
+          <w:sz w:val="24"/>
+          <w:szCs w:val="24"/>
+          <w:highlight w:val="white"/>
+        </w:rPr>
+        <w:t>Aboulnaga</w:t>
       </w:r>
       <w:proofErr w:type="spellEnd"/>
       <w:r>
         <w:rPr>
-          <w:sz w:val="24"/>
-          <w:szCs w:val="24"/>
-          <w:highlight w:val="white"/>
-        </w:rPr>
-        <w:t xml:space="preserve">, M. </w:t>
+          <w:rFonts w:asciiTheme="majorHAnsi" w:hAnsiTheme="majorHAnsi"/>
+          <w:sz w:val="24"/>
+          <w:szCs w:val="24"/>
+          <w:highlight w:val="white"/>
+        </w:rPr>
+        <w:t xml:space="preserve">, P. Haas, M. </w:t>
       </w:r>
       <w:proofErr w:type="spellStart"/>
       <w:r>
         <w:rPr>
-          <w:sz w:val="24"/>
-          <w:szCs w:val="24"/>
-          <w:highlight w:val="white"/>
-        </w:rPr>
-        <w:t>Zukowski</w:t>
+          <w:rFonts w:asciiTheme="majorHAnsi" w:hAnsiTheme="majorHAnsi"/>
+          <w:sz w:val="24"/>
+          <w:szCs w:val="24"/>
+          <w:highlight w:val="white"/>
+        </w:rPr>
+        <w:t>Kandil</w:t>
       </w:r>
       <w:proofErr w:type="spellEnd"/>
       <w:r>
         <w:rPr>
-          <w:sz w:val="24"/>
-          <w:szCs w:val="24"/>
-          <w:highlight w:val="white"/>
-        </w:rPr>
-        <w:t xml:space="preserve"> and C. Fraser, "Smooth Scan: Statistics -Oblivious Access Paths", IEEE, Seoul, South Korea, 2015</w:t>
-      </w:r>
-    </w:p>
-    <w:p>
-      <w:pPr>
-        <w:jc w:val="both"/>
-        <w:rPr>
-          <w:sz w:val="24"/>
-          <w:szCs w:val="24"/>
-          <w:highlight w:val="white"/>
-        </w:rPr>
-      </w:pPr>
-      <w:r>
-        <w:rPr>
-          <w:sz w:val="24"/>
-          <w:szCs w:val="24"/>
-          <w:highlight w:val="white"/>
-        </w:rPr>
-        <w:t>[5] D. K. Burleson, Oracle Tuning, The Definitive Reference Second Edition, 2nd ed. Ora, 2008, pp. 241 -280.</w:t>
-      </w:r>
-    </w:p>
-    <w:p>
-      <w:pPr>
-        <w:jc w:val="both"/>
-        <w:rPr>
-          <w:sz w:val="24"/>
-          <w:szCs w:val="24"/>
-          <w:highlight w:val="white"/>
-        </w:rPr>
-      </w:pPr>
-      <w:r>
-        <w:rPr>
-          <w:sz w:val="24"/>
-          <w:szCs w:val="24"/>
-          <w:highlight w:val="white"/>
-        </w:rPr>
-        <w:t>[6] N. Bruno and S. Chaudhuri, "Exploiting Statistics on Query Expressions for Optimization", SIGMOD '02 Proceedings of the 2002 ACM SIGMOD international conference on Management of data , vol. 1, pp. 263-274, 2002.</w:t>
-      </w:r>
-    </w:p>
-    <w:p>
-      <w:pPr>
-        <w:jc w:val="both"/>
-        <w:rPr>
-          <w:sz w:val="24"/>
-          <w:szCs w:val="24"/>
-          <w:highlight w:val="white"/>
-        </w:rPr>
-      </w:pPr>
-      <w:r>
-        <w:rPr>
-          <w:sz w:val="24"/>
-          <w:szCs w:val="24"/>
-          <w:highlight w:val="white"/>
-        </w:rPr>
-        <w:t xml:space="preserve">[7] A. </w:t>
+          <w:rFonts w:asciiTheme="majorHAnsi" w:hAnsiTheme="majorHAnsi"/>
+          <w:sz w:val="24"/>
+          <w:szCs w:val="24"/>
+          <w:highlight w:val="white"/>
+        </w:rPr>
+        <w:t xml:space="preserve">, S. </w:t>
       </w:r>
       <w:proofErr w:type="spellStart"/>
       <w:r>
         <w:rPr>
-          <w:sz w:val="24"/>
-          <w:szCs w:val="24"/>
-          <w:highlight w:val="white"/>
-        </w:rPr>
-        <w:t>Aboulnaga</w:t>
+          <w:rFonts w:asciiTheme="majorHAnsi" w:hAnsiTheme="majorHAnsi"/>
+          <w:sz w:val="24"/>
+          <w:szCs w:val="24"/>
+          <w:highlight w:val="white"/>
+        </w:rPr>
+        <w:t>Lightstone</w:t>
       </w:r>
       <w:proofErr w:type="spellEnd"/>
       <w:r>
         <w:rPr>
-          <w:sz w:val="24"/>
-          <w:szCs w:val="24"/>
-          <w:highlight w:val="white"/>
-        </w:rPr>
-        <w:t xml:space="preserve">, P. Haas, M. </w:t>
+          <w:rFonts w:asciiTheme="majorHAnsi" w:hAnsiTheme="majorHAnsi"/>
+          <w:sz w:val="24"/>
+          <w:szCs w:val="24"/>
+          <w:highlight w:val="white"/>
+        </w:rPr>
+        <w:t xml:space="preserve">, G. Lohman, V. </w:t>
       </w:r>
       <w:proofErr w:type="spellStart"/>
       <w:r>
         <w:rPr>
-          <w:sz w:val="24"/>
-          <w:szCs w:val="24"/>
-          <w:highlight w:val="white"/>
-        </w:rPr>
-        <w:t>Kandil</w:t>
+          <w:rFonts w:asciiTheme="majorHAnsi" w:hAnsiTheme="majorHAnsi"/>
+          <w:sz w:val="24"/>
+          <w:szCs w:val="24"/>
+          <w:highlight w:val="white"/>
+        </w:rPr>
+        <w:t>Markl</w:t>
       </w:r>
       <w:proofErr w:type="spellEnd"/>
       <w:r>
         <w:rPr>
-          <w:sz w:val="24"/>
-          <w:szCs w:val="24"/>
-          <w:highlight w:val="white"/>
-        </w:rPr>
-        <w:t xml:space="preserve">, S. </w:t>
+          <w:rFonts w:asciiTheme="majorHAnsi" w:hAnsiTheme="majorHAnsi"/>
+          <w:sz w:val="24"/>
+          <w:szCs w:val="24"/>
+          <w:highlight w:val="white"/>
+        </w:rPr>
+        <w:t xml:space="preserve">, I. </w:t>
       </w:r>
       <w:proofErr w:type="spellStart"/>
       <w:r>
         <w:rPr>
-          <w:sz w:val="24"/>
-          <w:szCs w:val="24"/>
-          <w:highlight w:val="white"/>
-        </w:rPr>
-        <w:t>Lightstone</w:t>
+          <w:rFonts w:asciiTheme="majorHAnsi" w:hAnsiTheme="majorHAnsi"/>
+          <w:sz w:val="24"/>
+          <w:szCs w:val="24"/>
+          <w:highlight w:val="white"/>
+        </w:rPr>
+        <w:t>Popivanov</w:t>
       </w:r>
       <w:proofErr w:type="spellEnd"/>
       <w:r>
         <w:rPr>
-          <w:sz w:val="24"/>
-          <w:szCs w:val="24"/>
-          <w:highlight w:val="white"/>
-        </w:rPr>
-        <w:t xml:space="preserve">, G. Lohman, V. </w:t>
+          <w:rFonts w:asciiTheme="majorHAnsi" w:hAnsiTheme="majorHAnsi"/>
+          <w:sz w:val="24"/>
+          <w:szCs w:val="24"/>
+          <w:highlight w:val="white"/>
+        </w:rPr>
+        <w:t xml:space="preserve"> and V. Raman, "Automated statistics collection in DB2 UDB", Proceedings of the Thirtieth international conference on Very large data bases, vol. 30, no. 04, pp. 1158-1169, 2004.</w:t>
+      </w:r>
+    </w:p>
+    <w:p>
+      <w:pPr>
+        <w:spacing w:line="276" w:lineRule="auto"/>
+        <w:jc w:val="both"/>
+        <w:rPr>
+          <w:rFonts w:asciiTheme="majorHAnsi" w:hAnsiTheme="majorHAnsi"/>
+          <w:sz w:val="24"/>
+          <w:szCs w:val="24"/>
+          <w:highlight w:val="white"/>
+        </w:rPr>
+      </w:pPr>
+      <w:r>
+        <w:rPr>
+          <w:rFonts w:asciiTheme="majorHAnsi" w:hAnsiTheme="majorHAnsi"/>
+          <w:sz w:val="24"/>
+          <w:szCs w:val="24"/>
+          <w:highlight w:val="white"/>
+        </w:rPr>
+        <w:t>[8] International Business Machines Corporation, Armonk, N.Y., "SYSTEM FOR DATASTRUCTURE LOADING WITH CONCURRENT STATISTICAL ANALYSIS", 5,873,091, 1997.</w:t>
+      </w:r>
+    </w:p>
+    <w:p>
+      <w:pPr>
+        <w:spacing w:line="276" w:lineRule="auto"/>
+        <w:jc w:val="both"/>
+        <w:rPr>
+          <w:rFonts w:asciiTheme="majorHAnsi" w:hAnsiTheme="majorHAnsi"/>
+          <w:sz w:val="24"/>
+          <w:szCs w:val="24"/>
+          <w:highlight w:val="white"/>
+        </w:rPr>
+      </w:pPr>
+      <w:r>
+        <w:rPr>
+          <w:rFonts w:asciiTheme="majorHAnsi" w:hAnsiTheme="majorHAnsi"/>
+          <w:sz w:val="24"/>
+          <w:szCs w:val="24"/>
+          <w:highlight w:val="white"/>
+        </w:rPr>
+        <w:t>[9] [3]"IBM Knowledge Center", Ibm.com, 2018. [Online]. Available: https://www.ibm.com/support/knowledgecenter/en/SSEPEK_10.0.0/ugref/src/tpc/db2z_utl_runstats.html. [Accessed: 17- Aug- 2018].</w:t>
+      </w:r>
+    </w:p>
+    <w:p>
+      <w:pPr>
+        <w:spacing w:line="276" w:lineRule="auto"/>
+        <w:jc w:val="both"/>
+        <w:rPr>
+          <w:rFonts w:asciiTheme="majorHAnsi" w:hAnsiTheme="majorHAnsi"/>
+          <w:sz w:val="24"/>
+          <w:szCs w:val="24"/>
+          <w:highlight w:val="white"/>
+        </w:rPr>
+      </w:pPr>
+      <w:r>
+        <w:rPr>
+          <w:rFonts w:asciiTheme="majorHAnsi" w:hAnsiTheme="majorHAnsi"/>
+          <w:sz w:val="24"/>
+          <w:szCs w:val="24"/>
+          <w:highlight w:val="white"/>
+        </w:rPr>
+        <w:t xml:space="preserve">[10] M. </w:t>
       </w:r>
       <w:proofErr w:type="spellStart"/>
       <w:r>
         <w:rPr>
-          <w:sz w:val="24"/>
-          <w:szCs w:val="24"/>
-          <w:highlight w:val="white"/>
-        </w:rPr>
-        <w:t>Markl</w:t>
+          <w:rFonts w:asciiTheme="majorHAnsi" w:hAnsiTheme="majorHAnsi"/>
+          <w:sz w:val="24"/>
+          <w:szCs w:val="24"/>
+          <w:highlight w:val="white"/>
+        </w:rPr>
+        <w:t>Ziauddin</w:t>
       </w:r>
       <w:proofErr w:type="spellEnd"/>
       <w:r>
         <w:rPr>
-          <w:sz w:val="24"/>
-          <w:szCs w:val="24"/>
-          <w:highlight w:val="white"/>
-        </w:rPr>
-        <w:t xml:space="preserve">, I. </w:t>
+          <w:rFonts w:asciiTheme="majorHAnsi" w:hAnsiTheme="majorHAnsi"/>
+          <w:sz w:val="24"/>
+          <w:szCs w:val="24"/>
+          <w:highlight w:val="white"/>
+        </w:rPr>
+        <w:t xml:space="preserve"> and F. Calif, "METHODS FOR COLLECTING QUERY Attorney, Agent, or Firm Wagner, </w:t>
       </w:r>
       <w:proofErr w:type="spellStart"/>
       <w:r>
         <w:rPr>
-          <w:sz w:val="24"/>
-          <w:szCs w:val="24"/>
-          <w:highlight w:val="white"/>
-        </w:rPr>
-        <w:t>Popivanov</w:t>
+          <w:rFonts w:asciiTheme="majorHAnsi" w:hAnsiTheme="majorHAnsi"/>
+          <w:sz w:val="24"/>
+          <w:szCs w:val="24"/>
+          <w:highlight w:val="white"/>
+        </w:rPr>
+        <w:t>Murabito</w:t>
       </w:r>
       <w:proofErr w:type="spellEnd"/>
       <w:r>
         <w:rPr>
-          <w:sz w:val="24"/>
-          <w:szCs w:val="24"/>
-          <w:highlight w:val="white"/>
-        </w:rPr>
-        <w:t xml:space="preserve"> and V. Raman, "Automated statistics collection in DB2 UDB", Proceedings of the Thirtieth international conference on Very large data bases, vol. 30, no. 04, pp. 1158-1169, 2004.</w:t>
-      </w:r>
-    </w:p>
-    <w:p>
-      <w:pPr>
-        <w:jc w:val="both"/>
-        <w:rPr>
-          <w:sz w:val="24"/>
-          <w:szCs w:val="24"/>
-          <w:highlight w:val="white"/>
-        </w:rPr>
-      </w:pPr>
-      <w:r>
-        <w:rPr>
-          <w:sz w:val="24"/>
-          <w:szCs w:val="24"/>
-          <w:highlight w:val="white"/>
-        </w:rPr>
-        <w:t>[8] International Business Machines Corporation, Armonk, N.Y., "SYSTEM FOR DATASTRUCTURE LOADING WITH CONCURRENT STATISTICAL ANALYSIS", 5,873,091, 1997.</w:t>
-      </w:r>
-    </w:p>
-    <w:p>
-      <w:pPr>
-        <w:jc w:val="both"/>
-        <w:rPr>
-          <w:sz w:val="24"/>
-          <w:szCs w:val="24"/>
-          <w:highlight w:val="white"/>
-        </w:rPr>
-      </w:pPr>
-      <w:r>
-        <w:rPr>
-          <w:sz w:val="24"/>
-          <w:szCs w:val="24"/>
-          <w:highlight w:val="white"/>
-        </w:rPr>
-        <w:t>[9] [3]"IBM Knowledge Center", Ibm.com, 2018. [Online]. Available: https://www.ibm.com/support/knowledgecenter/en/SSEPEK_10.0.0/ugref/src/tpc/db2z_utl_runstats.html. [Accessed: 17- Aug- 2018].</w:t>
-      </w:r>
-    </w:p>
-    <w:p>
-      <w:pPr>
-        <w:jc w:val="both"/>
-        <w:rPr>
-          <w:sz w:val="24"/>
-          <w:szCs w:val="24"/>
-          <w:highlight w:val="white"/>
-        </w:rPr>
-      </w:pPr>
-      <w:r>
-        <w:rPr>
-          <w:sz w:val="24"/>
-          <w:szCs w:val="24"/>
-          <w:highlight w:val="white"/>
-        </w:rPr>
-        <w:t xml:space="preserve">[10] M. </w:t>
+          <w:rFonts w:asciiTheme="majorHAnsi" w:hAnsiTheme="majorHAnsi"/>
+          <w:sz w:val="24"/>
+          <w:szCs w:val="24"/>
+          <w:highlight w:val="white"/>
+        </w:rPr>
+        <w:t xml:space="preserve"> &amp; </w:t>
       </w:r>
       <w:proofErr w:type="spellStart"/>
       <w:r>
         <w:rPr>
-          <w:sz w:val="24"/>
-          <w:szCs w:val="24"/>
-          <w:highlight w:val="white"/>
-        </w:rPr>
-        <w:t>Ziauddin</w:t>
+          <w:rFonts w:asciiTheme="majorHAnsi" w:hAnsiTheme="majorHAnsi"/>
+          <w:sz w:val="24"/>
+          <w:szCs w:val="24"/>
+          <w:highlight w:val="white"/>
+        </w:rPr>
+        <w:t>Hao</w:t>
       </w:r>
       <w:proofErr w:type="spellEnd"/>
       <w:r>
         <w:rPr>
-          <w:sz w:val="24"/>
-          <w:szCs w:val="24"/>
-          <w:highlight w:val="white"/>
-        </w:rPr>
-        <w:t xml:space="preserve"> and F. Calif, "METHODS FOR COLLECTING QUERY Attorney, Agent, or Firm Wagner, </w:t>
-      </w:r>
-      <w:proofErr w:type="spellStart"/>
-      <w:r>
-        <w:rPr>
-          <w:sz w:val="24"/>
-          <w:szCs w:val="24"/>
-          <w:highlight w:val="white"/>
-        </w:rPr>
-        <w:t>Murabito</w:t>
-      </w:r>
-      <w:proofErr w:type="spellEnd"/>
-      <w:r>
-        <w:rPr>
-          <w:sz w:val="24"/>
-          <w:szCs w:val="24"/>
-          <w:highlight w:val="white"/>
-        </w:rPr>
-        <w:t xml:space="preserve"> &amp; </w:t>
-      </w:r>
-      <w:proofErr w:type="spellStart"/>
-      <w:r>
-        <w:rPr>
-          <w:sz w:val="24"/>
-          <w:szCs w:val="24"/>
-          <w:highlight w:val="white"/>
-        </w:rPr>
-        <w:t>Hao</w:t>
-      </w:r>
-      <w:proofErr w:type="spellEnd"/>
-      <w:r>
-        <w:rPr>
+          <w:rFonts w:asciiTheme="majorHAnsi" w:hAnsiTheme="majorHAnsi"/>
           <w:sz w:val="24"/>
           <w:szCs w:val="24"/>
           <w:highlight w:val="white"/>
@@ -1999,24 +3264,28 @@
     </w:p>
     <w:p>
       <w:pPr>
-        <w:jc w:val="both"/>
-        <w:rPr>
-          <w:sz w:val="24"/>
-          <w:szCs w:val="24"/>
-        </w:rPr>
-      </w:pPr>
-      <w:r>
-        <w:rPr>
+        <w:spacing w:line="276" w:lineRule="auto"/>
+        <w:jc w:val="both"/>
+        <w:rPr>
+          <w:rFonts w:asciiTheme="majorHAnsi" w:hAnsiTheme="majorHAnsi"/>
+          <w:sz w:val="24"/>
+          <w:szCs w:val="24"/>
+        </w:rPr>
+      </w:pPr>
+      <w:r>
+        <w:rPr>
+          <w:rFonts w:asciiTheme="majorHAnsi" w:hAnsiTheme="majorHAnsi"/>
           <w:sz w:val="24"/>
           <w:szCs w:val="24"/>
           <w:highlight w:val="white"/>
         </w:rPr>
         <w:t xml:space="preserve">[11] </w:t>
       </w:r>
-      <w:hyperlink r:id="rId7" w:history="1">
+      <w:hyperlink r:id="rId8" w:history="1">
         <w:r>
           <w:rPr>
             <w:rStyle w:val="Hyperlink"/>
+            <w:rFonts w:asciiTheme="majorHAnsi" w:hAnsiTheme="majorHAnsi"/>
             <w:sz w:val="24"/>
             <w:szCs w:val="24"/>
           </w:rPr>
@@ -2026,39 +3295,38 @@
     </w:p>
     <w:p>
       <w:pPr>
-        <w:jc w:val="both"/>
-        <w:rPr>
-          <w:sz w:val="24"/>
-          <w:szCs w:val="24"/>
-          <w:highlight w:val="white"/>
-        </w:rPr>
-      </w:pPr>
-      <w:r>
-        <w:rPr>
-          <w:sz w:val="24"/>
-          <w:szCs w:val="24"/>
-        </w:rPr>
-        <w:t xml:space="preserve">[12] </w:t>
-      </w:r>
-      <w:r>
-        <w:rPr>
-          <w:sz w:val="24"/>
-          <w:szCs w:val="24"/>
-        </w:rPr>
-        <w:t>http://www.tpc.org/tpc_documents_current_versions/pdf/tpc-ds_v2.9.0.pdf</w:t>
-      </w:r>
-    </w:p>
-    <w:p>
-      <w:pPr>
-        <w:jc w:val="both"/>
-        <w:rPr>
-          <w:sz w:val="24"/>
-          <w:szCs w:val="24"/>
-          <w:highlight w:val="white"/>
-        </w:rPr>
-      </w:pPr>
-      <w:r>
-        <w:rPr>
+        <w:spacing w:line="276" w:lineRule="auto"/>
+        <w:jc w:val="both"/>
+        <w:rPr>
+          <w:rFonts w:asciiTheme="majorHAnsi" w:hAnsiTheme="majorHAnsi"/>
+          <w:sz w:val="24"/>
+          <w:szCs w:val="24"/>
+          <w:highlight w:val="white"/>
+        </w:rPr>
+      </w:pPr>
+      <w:r>
+        <w:rPr>
+          <w:rFonts w:asciiTheme="majorHAnsi" w:hAnsiTheme="majorHAnsi"/>
+          <w:sz w:val="24"/>
+          <w:szCs w:val="24"/>
+        </w:rPr>
+        <w:t>[12] http://www.tpc.org/tpc_documents_current_versions/pdf/tpc-ds_v2.9.0.pdf</w:t>
+      </w:r>
+    </w:p>
+    <w:p>
+      <w:pPr>
+        <w:spacing w:line="276" w:lineRule="auto"/>
+        <w:jc w:val="both"/>
+        <w:rPr>
+          <w:rFonts w:asciiTheme="majorHAnsi" w:hAnsiTheme="majorHAnsi"/>
+          <w:sz w:val="24"/>
+          <w:szCs w:val="24"/>
+          <w:highlight w:val="white"/>
+        </w:rPr>
+      </w:pPr>
+      <w:r>
+        <w:rPr>
+          <w:rFonts w:asciiTheme="majorHAnsi" w:hAnsiTheme="majorHAnsi"/>
           <w:sz w:val="24"/>
           <w:szCs w:val="24"/>
           <w:highlight w:val="white"/>
@@ -2067,6 +3335,7 @@
       </w:r>
       <w:r>
         <w:rPr>
+          <w:rFonts w:asciiTheme="majorHAnsi" w:hAnsiTheme="majorHAnsi"/>
           <w:sz w:val="24"/>
           <w:szCs w:val="24"/>
         </w:rPr>
@@ -2074,24 +3343,66 @@
       </w:r>
       <w:r>
         <w:rPr>
-          <w:sz w:val="24"/>
-          <w:szCs w:val="24"/>
-        </w:rPr>
-        <w:t>http://www.oracle.com/technetwork/database/database-technologies/express-edition/downloads/index.html</w:t>
-      </w:r>
-    </w:p>
-    <w:p>
-      <w:pPr>
-        <w:jc w:val="both"/>
-        <w:rPr>
-          <w:sz w:val="24"/>
-          <w:szCs w:val="24"/>
-          <w:highlight w:val="white"/>
-        </w:rPr>
-      </w:pPr>
+          <w:rFonts w:asciiTheme="majorHAnsi" w:hAnsiTheme="majorHAnsi"/>
+          <w:sz w:val="24"/>
+          <w:szCs w:val="24"/>
+        </w:rPr>
+        <w:t>http://www.oracle.com/us/corporate/features/database-12c/index.html</w:t>
+      </w:r>
+    </w:p>
+    <w:p>
+      <w:pPr>
+        <w:spacing w:line="276" w:lineRule="auto"/>
+        <w:jc w:val="both"/>
+        <w:rPr>
+          <w:rFonts w:asciiTheme="majorHAnsi" w:hAnsiTheme="majorHAnsi" w:cs="Arial"/>
+          <w:sz w:val="24"/>
+          <w:szCs w:val="24"/>
+          <w:shd w:val="clear" w:color="auto" w:fill="FFFFFF"/>
+        </w:rPr>
+      </w:pPr>
+      <w:r>
+        <w:rPr>
+          <w:rFonts w:asciiTheme="majorHAnsi" w:hAnsiTheme="majorHAnsi"/>
+          <w:sz w:val="24"/>
+          <w:szCs w:val="24"/>
+          <w:highlight w:val="white"/>
+        </w:rPr>
+        <w:t xml:space="preserve">[14] </w:t>
+      </w:r>
+      <w:r>
+        <w:rPr>
+          <w:rFonts w:asciiTheme="majorHAnsi" w:hAnsiTheme="majorHAnsi" w:cs="Arial"/>
+          <w:sz w:val="24"/>
+          <w:szCs w:val="24"/>
+          <w:shd w:val="clear" w:color="auto" w:fill="FFFFFF"/>
+        </w:rPr>
+        <w:t>Best Practices for Gathering Optimizer Statistics", Oracle White Paper, 2012</w:t>
+      </w:r>
+    </w:p>
+    <w:p>
+      <w:pPr>
+        <w:spacing w:line="276" w:lineRule="auto"/>
+        <w:jc w:val="both"/>
+        <w:rPr>
+          <w:rFonts w:asciiTheme="majorHAnsi" w:hAnsiTheme="majorHAnsi"/>
+          <w:sz w:val="24"/>
+          <w:szCs w:val="24"/>
+          <w:highlight w:val="white"/>
+        </w:rPr>
+      </w:pPr>
+      <w:r>
+        <w:rPr>
+          <w:rFonts w:asciiTheme="majorHAnsi" w:hAnsiTheme="majorHAnsi" w:cs="Arial"/>
+          <w:sz w:val="24"/>
+          <w:szCs w:val="24"/>
+          <w:shd w:val="clear" w:color="auto" w:fill="FFFFFF"/>
+        </w:rPr>
+        <w:t>[15] Proposal Report</w:t>
+      </w:r>
     </w:p>
     <w:sectPr>
-      <w:footerReference w:type="default" r:id="rId8"/>
+      <w:footerReference w:type="default" r:id="rId9"/>
       <w:pgSz w:w="11909" w:h="16834"/>
       <w:pgMar w:top="1440" w:right="1440" w:bottom="1440" w:left="1440" w:header="0" w:footer="720" w:gutter="0"/>
       <w:pgNumType w:start="1"/>
@@ -2145,7 +3456,7 @@
       <w:rPr>
         <w:noProof/>
       </w:rPr>
-      <w:t>7</w:t>
+      <w:t>5</w:t>
     </w:r>
     <w:r>
       <w:fldChar w:fldCharType="end"/>
@@ -3688,4 +4999,16 @@
   </a:objectDefaults>
   <a:extraClrSchemeLst/>
 </a:theme>
+</file>
+
+<file path=customXml/item1.xml><?xml version="1.0" encoding="utf-8"?>
+<b:Sources xmlns:b="http://schemas.openxmlformats.org/officeDocument/2006/bibliography" xmlns="http://schemas.openxmlformats.org/officeDocument/2006/bibliography" SelectedStyle="\APASixthEditionOfficeOnline.xsl" StyleName="APA" Version="6"/>
+</file>
+
+<file path=customXml/itemProps1.xml><?xml version="1.0" encoding="utf-8"?>
+<ds:datastoreItem xmlns:ds="http://schemas.openxmlformats.org/officeDocument/2006/customXml" ds:itemID="{48260010-94A0-4664-A9A8-58FB2DD415C1}">
+  <ds:schemaRefs>
+    <ds:schemaRef ds:uri="http://schemas.openxmlformats.org/officeDocument/2006/bibliography"/>
+  </ds:schemaRefs>
+</ds:datastoreItem>
 </file>
</xml_diff>

<commit_message>
Commit further progress to P.report
</commit_message>
<xml_diff>
--- a/docs/Progress Report.docx
+++ b/docs/Progress Report.docx
@@ -79,7 +79,39 @@
           <w:sz w:val="24"/>
           <w:szCs w:val="24"/>
         </w:rPr>
-        <w:t xml:space="preserve">, influencing </w:t>
+        <w:t xml:space="preserve">, </w:t>
+      </w:r>
+      <w:r>
+        <w:rPr>
+          <w:rFonts w:asciiTheme="majorHAnsi" w:hAnsiTheme="majorHAnsi"/>
+          <w:sz w:val="24"/>
+          <w:szCs w:val="24"/>
+        </w:rPr>
+        <w:t xml:space="preserve">which </w:t>
+      </w:r>
+      <w:r>
+        <w:rPr>
+          <w:rFonts w:asciiTheme="majorHAnsi" w:hAnsiTheme="majorHAnsi"/>
+          <w:sz w:val="24"/>
+          <w:szCs w:val="24"/>
+        </w:rPr>
+        <w:t>influenc</w:t>
+      </w:r>
+      <w:r>
+        <w:rPr>
+          <w:rFonts w:asciiTheme="majorHAnsi" w:hAnsiTheme="majorHAnsi"/>
+          <w:sz w:val="24"/>
+          <w:szCs w:val="24"/>
+        </w:rPr>
+        <w:t>es</w:t>
+      </w:r>
+      <w:r>
+        <w:rPr>
+          <w:rFonts w:asciiTheme="majorHAnsi" w:hAnsiTheme="majorHAnsi"/>
+          <w:sz w:val="24"/>
+          <w:szCs w:val="24"/>
+        </w:rPr>
+        <w:t xml:space="preserve"> </w:t>
       </w:r>
       <w:r>
         <w:rPr>
@@ -127,7 +159,135 @@
           <w:sz w:val="24"/>
           <w:szCs w:val="24"/>
         </w:rPr>
-        <w:t>constantly</w:t>
+        <w:t xml:space="preserve">constantly </w:t>
+      </w:r>
+      <w:r>
+        <w:rPr>
+          <w:rFonts w:asciiTheme="majorHAnsi" w:hAnsiTheme="majorHAnsi"/>
+          <w:sz w:val="24"/>
+          <w:szCs w:val="24"/>
+        </w:rPr>
+        <w:t xml:space="preserve">maintain </w:t>
+      </w:r>
+      <w:r>
+        <w:rPr>
+          <w:rFonts w:asciiTheme="majorHAnsi" w:hAnsiTheme="majorHAnsi"/>
+          <w:sz w:val="24"/>
+          <w:szCs w:val="24"/>
+        </w:rPr>
+        <w:t xml:space="preserve">an updated </w:t>
+      </w:r>
+      <w:r>
+        <w:rPr>
+          <w:rFonts w:asciiTheme="majorHAnsi" w:hAnsiTheme="majorHAnsi"/>
+          <w:sz w:val="24"/>
+          <w:szCs w:val="24"/>
+        </w:rPr>
+        <w:t>version</w:t>
+      </w:r>
+      <w:r>
+        <w:rPr>
+          <w:rFonts w:asciiTheme="majorHAnsi" w:hAnsiTheme="majorHAnsi"/>
+          <w:sz w:val="24"/>
+          <w:szCs w:val="24"/>
+        </w:rPr>
+        <w:t xml:space="preserve"> of this meta-</w:t>
+      </w:r>
+      <w:r>
+        <w:rPr>
+          <w:rFonts w:asciiTheme="majorHAnsi" w:hAnsiTheme="majorHAnsi"/>
+          <w:sz w:val="24"/>
+          <w:szCs w:val="24"/>
+        </w:rPr>
+        <w:t xml:space="preserve">. Current techniques to ensure </w:t>
+      </w:r>
+      <w:r>
+        <w:rPr>
+          <w:rFonts w:asciiTheme="majorHAnsi" w:hAnsiTheme="majorHAnsi"/>
+          <w:sz w:val="24"/>
+          <w:szCs w:val="24"/>
+        </w:rPr>
+        <w:t xml:space="preserve">updated </w:t>
+      </w:r>
+      <w:r>
+        <w:rPr>
+          <w:rFonts w:asciiTheme="majorHAnsi" w:hAnsiTheme="majorHAnsi"/>
+          <w:sz w:val="24"/>
+          <w:szCs w:val="24"/>
+        </w:rPr>
+        <w:t xml:space="preserve">optimizer </w:t>
+      </w:r>
+      <w:r>
+        <w:rPr>
+          <w:rFonts w:asciiTheme="majorHAnsi" w:hAnsiTheme="majorHAnsi"/>
+          <w:sz w:val="24"/>
+          <w:szCs w:val="24"/>
+        </w:rPr>
+        <w:t>statistics</w:t>
+      </w:r>
+      <w:r>
+        <w:rPr>
+          <w:rFonts w:asciiTheme="majorHAnsi" w:hAnsiTheme="majorHAnsi"/>
+          <w:sz w:val="24"/>
+          <w:szCs w:val="24"/>
+        </w:rPr>
+        <w:t xml:space="preserve"> do</w:t>
+      </w:r>
+      <w:r>
+        <w:rPr>
+          <w:rFonts w:asciiTheme="majorHAnsi" w:hAnsiTheme="majorHAnsi"/>
+          <w:sz w:val="24"/>
+          <w:szCs w:val="24"/>
+        </w:rPr>
+        <w:t>es</w:t>
+      </w:r>
+      <w:r>
+        <w:rPr>
+          <w:rFonts w:asciiTheme="majorHAnsi" w:hAnsiTheme="majorHAnsi"/>
+          <w:sz w:val="24"/>
+          <w:szCs w:val="24"/>
+        </w:rPr>
+        <w:t xml:space="preserve"> not factor in underlying, shifting day-to-day workload</w:t>
+      </w:r>
+      <w:r>
+        <w:rPr>
+          <w:rFonts w:asciiTheme="majorHAnsi" w:hAnsiTheme="majorHAnsi"/>
+          <w:sz w:val="24"/>
+          <w:szCs w:val="24"/>
+        </w:rPr>
+        <w:t>s</w:t>
+      </w:r>
+      <w:r>
+        <w:rPr>
+          <w:rFonts w:asciiTheme="majorHAnsi" w:hAnsiTheme="majorHAnsi"/>
+          <w:sz w:val="24"/>
+          <w:szCs w:val="24"/>
+        </w:rPr>
+        <w:t>;</w:t>
+      </w:r>
+      <w:r>
+        <w:rPr>
+          <w:rFonts w:asciiTheme="majorHAnsi" w:hAnsiTheme="majorHAnsi"/>
+          <w:sz w:val="24"/>
+          <w:szCs w:val="24"/>
+        </w:rPr>
+        <w:t xml:space="preserve"> a scheduling </w:t>
+      </w:r>
+      <w:r>
+        <w:rPr>
+          <w:rFonts w:asciiTheme="majorHAnsi" w:hAnsiTheme="majorHAnsi"/>
+          <w:sz w:val="24"/>
+          <w:szCs w:val="24"/>
+        </w:rPr>
+        <w:t>puzzle</w:t>
+      </w:r>
+      <w:r>
+        <w:rPr>
+          <w:rFonts w:asciiTheme="majorHAnsi" w:hAnsiTheme="majorHAnsi"/>
+          <w:sz w:val="24"/>
+          <w:szCs w:val="24"/>
+        </w:rPr>
+        <w:t xml:space="preserve"> which varies between</w:t>
       </w:r>
       <w:r>
         <w:rPr>
@@ -143,55 +303,87 @@
           <w:sz w:val="24"/>
           <w:szCs w:val="24"/>
         </w:rPr>
-        <w:t xml:space="preserve">maintain </w:t>
-      </w:r>
-      <w:r>
-        <w:rPr>
-          <w:rFonts w:asciiTheme="majorHAnsi" w:hAnsiTheme="majorHAnsi"/>
-          <w:sz w:val="24"/>
-          <w:szCs w:val="24"/>
-        </w:rPr>
-        <w:t>a latest</w:t>
-      </w:r>
-      <w:r>
-        <w:rPr>
-          <w:rFonts w:asciiTheme="majorHAnsi" w:hAnsiTheme="majorHAnsi"/>
-          <w:sz w:val="24"/>
-          <w:szCs w:val="24"/>
-        </w:rPr>
-        <w:t xml:space="preserve"> version. Current techniques to ensure </w:t>
-      </w:r>
-      <w:r>
-        <w:rPr>
-          <w:rFonts w:asciiTheme="majorHAnsi" w:hAnsiTheme="majorHAnsi"/>
-          <w:sz w:val="24"/>
-          <w:szCs w:val="24"/>
-        </w:rPr>
-        <w:t xml:space="preserve">updated </w:t>
-      </w:r>
-      <w:r>
-        <w:rPr>
-          <w:rFonts w:asciiTheme="majorHAnsi" w:hAnsiTheme="majorHAnsi"/>
-          <w:sz w:val="24"/>
-          <w:szCs w:val="24"/>
-        </w:rPr>
-        <w:t>optimizer meta-data do</w:t>
-      </w:r>
-      <w:r>
-        <w:rPr>
-          <w:rFonts w:asciiTheme="majorHAnsi" w:hAnsiTheme="majorHAnsi"/>
-          <w:sz w:val="24"/>
-          <w:szCs w:val="24"/>
-        </w:rPr>
-        <w:t>es</w:t>
-      </w:r>
-      <w:r>
-        <w:rPr>
-          <w:rFonts w:asciiTheme="majorHAnsi" w:hAnsiTheme="majorHAnsi"/>
-          <w:sz w:val="24"/>
-          <w:szCs w:val="24"/>
-        </w:rPr>
-        <w:t xml:space="preserve"> not factor in underlying, shifting day-to-day workload</w:t>
+        <w:t>environments</w:t>
+      </w:r>
+      <w:r>
+        <w:rPr>
+          <w:rFonts w:asciiTheme="majorHAnsi" w:hAnsiTheme="majorHAnsi"/>
+          <w:sz w:val="24"/>
+          <w:szCs w:val="24"/>
+        </w:rPr>
+        <w:t xml:space="preserve">. This study </w:t>
+      </w:r>
+      <w:r>
+        <w:rPr>
+          <w:rFonts w:asciiTheme="majorHAnsi" w:hAnsiTheme="majorHAnsi"/>
+          <w:sz w:val="24"/>
+          <w:szCs w:val="24"/>
+        </w:rPr>
+        <w:t>tackles</w:t>
+      </w:r>
+      <w:r>
+        <w:rPr>
+          <w:rFonts w:asciiTheme="majorHAnsi" w:hAnsiTheme="majorHAnsi"/>
+          <w:sz w:val="24"/>
+          <w:szCs w:val="24"/>
+        </w:rPr>
+        <w:t xml:space="preserve"> identification of underlying </w:t>
+      </w:r>
+      <w:r>
+        <w:rPr>
+          <w:rFonts w:asciiTheme="majorHAnsi" w:hAnsiTheme="majorHAnsi"/>
+          <w:sz w:val="24"/>
+          <w:szCs w:val="24"/>
+        </w:rPr>
+        <w:t xml:space="preserve">transactional </w:t>
+      </w:r>
+      <w:r>
+        <w:rPr>
+          <w:rFonts w:asciiTheme="majorHAnsi" w:hAnsiTheme="majorHAnsi"/>
+          <w:sz w:val="24"/>
+          <w:szCs w:val="24"/>
+        </w:rPr>
+        <w:t>activity patterns</w:t>
+      </w:r>
+      <w:r>
+        <w:rPr>
+          <w:rFonts w:asciiTheme="majorHAnsi" w:hAnsiTheme="majorHAnsi"/>
+          <w:sz w:val="24"/>
+          <w:szCs w:val="24"/>
+        </w:rPr>
+        <w:t>, aiming</w:t>
+      </w:r>
+      <w:r>
+        <w:rPr>
+          <w:rFonts w:asciiTheme="majorHAnsi" w:hAnsiTheme="majorHAnsi"/>
+          <w:sz w:val="24"/>
+          <w:szCs w:val="24"/>
+        </w:rPr>
+        <w:t xml:space="preserve"> to address this scheduling problem</w:t>
+      </w:r>
+      <w:r>
+        <w:rPr>
+          <w:rFonts w:asciiTheme="majorHAnsi" w:hAnsiTheme="majorHAnsi"/>
+          <w:sz w:val="24"/>
+          <w:szCs w:val="24"/>
+        </w:rPr>
+        <w:t xml:space="preserve"> through</w:t>
+      </w:r>
+      <w:r>
+        <w:rPr>
+          <w:rFonts w:asciiTheme="majorHAnsi" w:hAnsiTheme="majorHAnsi"/>
+          <w:sz w:val="24"/>
+          <w:szCs w:val="24"/>
+        </w:rPr>
+        <w:t xml:space="preserve"> intelligent based</w:t>
+      </w:r>
+      <w:r>
+        <w:rPr>
+          <w:rFonts w:asciiTheme="majorHAnsi" w:hAnsiTheme="majorHAnsi"/>
+          <w:sz w:val="24"/>
+          <w:szCs w:val="24"/>
+        </w:rPr>
+        <w:t xml:space="preserve"> recommendation</w:t>
       </w:r>
       <w:r>
         <w:rPr>
@@ -207,46 +399,6 @@
           <w:sz w:val="24"/>
           <w:szCs w:val="24"/>
         </w:rPr>
-        <w:t>;</w:t>
-      </w:r>
-      <w:r>
-        <w:rPr>
-          <w:rFonts w:asciiTheme="majorHAnsi" w:hAnsiTheme="majorHAnsi"/>
-          <w:sz w:val="24"/>
-          <w:szCs w:val="24"/>
-        </w:rPr>
-        <w:t xml:space="preserve"> a scheduling </w:t>
-      </w:r>
-      <w:r>
-        <w:rPr>
-          <w:rFonts w:asciiTheme="majorHAnsi" w:hAnsiTheme="majorHAnsi"/>
-          <w:sz w:val="24"/>
-          <w:szCs w:val="24"/>
-        </w:rPr>
-        <w:t>puzzle</w:t>
-      </w:r>
-      <w:r>
-        <w:rPr>
-          <w:rFonts w:asciiTheme="majorHAnsi" w:hAnsiTheme="majorHAnsi"/>
-          <w:sz w:val="24"/>
-          <w:szCs w:val="24"/>
-        </w:rPr>
-        <w:t xml:space="preserve"> which varies between</w:t>
-      </w:r>
-      <w:r>
-        <w:rPr>
-          <w:rFonts w:asciiTheme="majorHAnsi" w:hAnsiTheme="majorHAnsi"/>
-          <w:sz w:val="24"/>
-          <w:szCs w:val="24"/>
-        </w:rPr>
-        <w:t xml:space="preserve"> different</w:t>
-      </w:r>
-      <w:r>
-        <w:rPr>
-          <w:rFonts w:asciiTheme="majorHAnsi" w:hAnsiTheme="majorHAnsi"/>
-          <w:sz w:val="24"/>
-          <w:szCs w:val="24"/>
-        </w:rPr>
         <w:t xml:space="preserve"> </w:t>
       </w:r>
       <w:r>
@@ -255,95 +407,7 @@
           <w:sz w:val="24"/>
           <w:szCs w:val="24"/>
         </w:rPr>
-        <w:t>environments</w:t>
-      </w:r>
-      <w:r>
-        <w:rPr>
-          <w:rFonts w:asciiTheme="majorHAnsi" w:hAnsiTheme="majorHAnsi"/>
-          <w:sz w:val="24"/>
-          <w:szCs w:val="24"/>
-        </w:rPr>
-        <w:t xml:space="preserve">. This study </w:t>
-      </w:r>
-      <w:r>
-        <w:rPr>
-          <w:rFonts w:asciiTheme="majorHAnsi" w:hAnsiTheme="majorHAnsi"/>
-          <w:sz w:val="24"/>
-          <w:szCs w:val="24"/>
-        </w:rPr>
-        <w:t>tackles</w:t>
-      </w:r>
-      <w:r>
-        <w:rPr>
-          <w:rFonts w:asciiTheme="majorHAnsi" w:hAnsiTheme="majorHAnsi"/>
-          <w:sz w:val="24"/>
-          <w:szCs w:val="24"/>
-        </w:rPr>
-        <w:t xml:space="preserve"> identification of underlying </w:t>
-      </w:r>
-      <w:r>
-        <w:rPr>
-          <w:rFonts w:asciiTheme="majorHAnsi" w:hAnsiTheme="majorHAnsi"/>
-          <w:sz w:val="24"/>
-          <w:szCs w:val="24"/>
-        </w:rPr>
-        <w:t xml:space="preserve">transactional </w:t>
-      </w:r>
-      <w:r>
-        <w:rPr>
-          <w:rFonts w:asciiTheme="majorHAnsi" w:hAnsiTheme="majorHAnsi"/>
-          <w:sz w:val="24"/>
-          <w:szCs w:val="24"/>
-        </w:rPr>
-        <w:t>activity patterns</w:t>
-      </w:r>
-      <w:r>
-        <w:rPr>
-          <w:rFonts w:asciiTheme="majorHAnsi" w:hAnsiTheme="majorHAnsi"/>
-          <w:sz w:val="24"/>
-          <w:szCs w:val="24"/>
-        </w:rPr>
-        <w:t xml:space="preserve"> so as to address this scheduling problem</w:t>
-      </w:r>
-      <w:r>
-        <w:rPr>
-          <w:rFonts w:asciiTheme="majorHAnsi" w:hAnsiTheme="majorHAnsi"/>
-          <w:sz w:val="24"/>
-          <w:szCs w:val="24"/>
-        </w:rPr>
-        <w:t xml:space="preserve"> through recommendation </w:t>
-      </w:r>
-      <w:r>
-        <w:rPr>
-          <w:rFonts w:asciiTheme="majorHAnsi" w:hAnsiTheme="majorHAnsi"/>
-          <w:sz w:val="24"/>
-          <w:szCs w:val="24"/>
-        </w:rPr>
-        <w:t>during</w:t>
-      </w:r>
-      <w:r>
-        <w:rPr>
-          <w:rFonts w:asciiTheme="majorHAnsi" w:hAnsiTheme="majorHAnsi"/>
-          <w:sz w:val="24"/>
-          <w:szCs w:val="24"/>
-        </w:rPr>
-        <w:t xml:space="preserve"> when and which statistics are eligible for </w:t>
-      </w:r>
-      <w:r>
-        <w:rPr>
-          <w:rFonts w:asciiTheme="majorHAnsi" w:hAnsiTheme="majorHAnsi"/>
-          <w:sz w:val="24"/>
-          <w:szCs w:val="24"/>
-        </w:rPr>
-        <w:t>upkeep</w:t>
-      </w:r>
-      <w:r>
-        <w:rPr>
-          <w:rFonts w:asciiTheme="majorHAnsi" w:hAnsiTheme="majorHAnsi"/>
-          <w:sz w:val="24"/>
-          <w:szCs w:val="24"/>
-        </w:rPr>
-        <w:t>.</w:t>
+        <w:t>for statistics upkeep and maintenance.</w:t>
       </w:r>
     </w:p>
     <w:p>
@@ -746,7 +810,27 @@
           <w:szCs w:val="24"/>
           <w:highlight w:val="white"/>
         </w:rPr>
-        <w:t xml:space="preserve"> of which schema objects (e.g. database tables, columns, indexes, partitions) to gather stats upon. Due to the day to day execution workflow affecting and depending on multiple schema objects for efficient execution of operations, it is detrimental to gather optimizer stats for the correct database structures as required by the impending schedule. This pinpointing of </w:t>
+        <w:t xml:space="preserve"> of which schema objects (e.g. database tables, columns, indexes, partitions) to gather stats upon. Due to the day to day execution work</w:t>
+      </w:r>
+      <w:r>
+        <w:rPr>
+          <w:rFonts w:asciiTheme="majorHAnsi" w:hAnsiTheme="majorHAnsi"/>
+          <w:sz w:val="24"/>
+          <w:szCs w:val="24"/>
+          <w:highlight w:val="white"/>
+        </w:rPr>
+        <w:t xml:space="preserve"> </w:t>
+      </w:r>
+      <w:bookmarkStart w:id="0" w:name="_GoBack"/>
+      <w:bookmarkEnd w:id="0"/>
+      <w:r>
+        <w:rPr>
+          <w:rFonts w:asciiTheme="majorHAnsi" w:hAnsiTheme="majorHAnsi"/>
+          <w:sz w:val="24"/>
+          <w:szCs w:val="24"/>
+          <w:highlight w:val="white"/>
+        </w:rPr>
+        <w:t xml:space="preserve">flow affecting and depending on multiple schema objects for efficient execution of operations, it is detrimental to gather optimizer stats for the correct database structures as required by the impending schedule. This pinpointing of </w:t>
       </w:r>
       <w:r>
         <w:rPr>
@@ -1003,7 +1087,7 @@
           <w:sz w:val="24"/>
           <w:szCs w:val="24"/>
         </w:rPr>
-        <w:t xml:space="preserve"> approaches, where in relevant statistics are gathered prior to query execution. Such a task is considered too workload specific to </w:t>
+        <w:t xml:space="preserve"> approaches, where in relevant statistics are gathered prior to query execution. Such a task is considered too workload specific to solve by traditional automatic approaches, and too costly to solve by manual intervention; </w:t>
       </w:r>
       <w:r>
         <w:rPr>
@@ -1012,7 +1096,39 @@
           <w:szCs w:val="24"/>
         </w:rPr>
         <w:lastRenderedPageBreak/>
-        <w:t>solve by traditional automatic approaches, and too costly to solve by manual intervention; consequently an ideal scenario for a machine learning approach.</w:t>
+        <w:t>consequently an ideal scenario for a machine learning approach.</w:t>
+      </w:r>
+      <w:r>
+        <w:rPr>
+          <w:rFonts w:asciiTheme="majorHAnsi" w:hAnsiTheme="majorHAnsi"/>
+          <w:sz w:val="24"/>
+          <w:szCs w:val="24"/>
+        </w:rPr>
+        <w:t xml:space="preserve"> Other approaches [</w:t>
+      </w:r>
+      <w:r>
+        <w:rPr>
+          <w:rFonts w:asciiTheme="majorHAnsi" w:hAnsiTheme="majorHAnsi"/>
+          <w:sz w:val="24"/>
+          <w:szCs w:val="24"/>
+        </w:rPr>
+        <w:t>7</w:t>
+      </w:r>
+      <w:r>
+        <w:rPr>
+          <w:rFonts w:asciiTheme="majorHAnsi" w:hAnsiTheme="majorHAnsi"/>
+          <w:sz w:val="24"/>
+          <w:szCs w:val="24"/>
+        </w:rPr>
+        <w:t>] suggests the use of a throttling mechanism, were by stats generation is offloaded as a background process</w:t>
+      </w:r>
+      <w:r>
+        <w:rPr>
+          <w:rFonts w:asciiTheme="majorHAnsi" w:hAnsiTheme="majorHAnsi"/>
+          <w:sz w:val="24"/>
+          <w:szCs w:val="24"/>
+        </w:rPr>
+        <w:t xml:space="preserve"> which is constantly active. This risks long running executions of stats gathering, parallel execution of business logic influenced by older/stale optimizer statistics (leading into long running executions) and therefore possible missing of SLA cutoffs.</w:t>
       </w:r>
     </w:p>
     <w:p>
@@ -1081,7 +1197,23 @@
           <w:sz w:val="24"/>
           <w:szCs w:val="24"/>
         </w:rPr>
-        <w:t>constant statistic monitoring, th</w:t>
+        <w:t xml:space="preserve">constant </w:t>
+      </w:r>
+      <w:r>
+        <w:rPr>
+          <w:rFonts w:asciiTheme="majorHAnsi" w:hAnsiTheme="majorHAnsi"/>
+          <w:sz w:val="24"/>
+          <w:szCs w:val="24"/>
+        </w:rPr>
+        <w:t xml:space="preserve">optimizer </w:t>
+      </w:r>
+      <w:r>
+        <w:rPr>
+          <w:rFonts w:asciiTheme="majorHAnsi" w:hAnsiTheme="majorHAnsi"/>
+          <w:sz w:val="24"/>
+          <w:szCs w:val="24"/>
+        </w:rPr>
+        <w:t>statistic monitoring, th</w:t>
       </w:r>
       <w:r>
         <w:rPr>
@@ -1378,7 +1510,23 @@
           <w:sz w:val="24"/>
           <w:szCs w:val="24"/>
         </w:rPr>
-        <w:t>SQL transactions, large quantities of data capable of generating, and its open source nature.</w:t>
+        <w:t>SQL transactions,</w:t>
+      </w:r>
+      <w:r>
+        <w:rPr>
+          <w:rFonts w:asciiTheme="majorHAnsi" w:hAnsiTheme="majorHAnsi"/>
+          <w:sz w:val="24"/>
+          <w:szCs w:val="24"/>
+        </w:rPr>
+        <w:t xml:space="preserve"> capable of generating</w:t>
+      </w:r>
+      <w:r>
+        <w:rPr>
+          <w:rFonts w:asciiTheme="majorHAnsi" w:hAnsiTheme="majorHAnsi"/>
+          <w:sz w:val="24"/>
+          <w:szCs w:val="24"/>
+        </w:rPr>
+        <w:t xml:space="preserve"> large quantities of data, and its open source nature.</w:t>
       </w:r>
       <w:r>
         <w:rPr>
@@ -1458,7 +1606,7 @@
           <w:sz w:val="24"/>
           <w:szCs w:val="24"/>
         </w:rPr>
-        <w:t xml:space="preserve"> instance in contrast to otherwise using </w:t>
+        <w:t xml:space="preserve"> instance in contrast to </w:t>
       </w:r>
       <w:r>
         <w:rPr>
@@ -1474,7 +1622,23 @@
           <w:sz w:val="24"/>
           <w:szCs w:val="24"/>
         </w:rPr>
-        <w:t xml:space="preserve"> versions of Oracle DBMSs, or other non-oracle </w:t>
+        <w:t xml:space="preserve"> versions of Oracle DBMSs, or other </w:t>
+      </w:r>
+      <w:r>
+        <w:rPr>
+          <w:rFonts w:asciiTheme="majorHAnsi" w:hAnsiTheme="majorHAnsi"/>
+          <w:sz w:val="24"/>
+          <w:szCs w:val="24"/>
+        </w:rPr>
+        <w:t>vendor</w:t>
+      </w:r>
+      <w:r>
+        <w:rPr>
+          <w:rFonts w:asciiTheme="majorHAnsi" w:hAnsiTheme="majorHAnsi"/>
+          <w:sz w:val="24"/>
+          <w:szCs w:val="24"/>
+        </w:rPr>
+        <w:t xml:space="preserve"> </w:t>
       </w:r>
       <w:r>
         <w:rPr>
@@ -1530,6 +1694,7 @@
           <w:sz w:val="24"/>
           <w:szCs w:val="24"/>
         </w:rPr>
+        <w:lastRenderedPageBreak/>
         <w:t xml:space="preserve">The </w:t>
       </w:r>
       <w:r>
@@ -1562,7 +1727,6 @@
           <w:sz w:val="24"/>
           <w:szCs w:val="24"/>
         </w:rPr>
-        <w:lastRenderedPageBreak/>
         <w:t>The level of information capture offered by the technology in relation to runtime execution.</w:t>
       </w:r>
     </w:p>
@@ -1587,15 +1751,47 @@
           <w:sz w:val="24"/>
           <w:szCs w:val="24"/>
         </w:rPr>
-        <w:t>No changes</w:t>
-      </w:r>
-      <w:r>
-        <w:rPr>
-          <w:rFonts w:asciiTheme="majorHAnsi" w:hAnsiTheme="majorHAnsi"/>
-          <w:sz w:val="24"/>
-          <w:szCs w:val="24"/>
-        </w:rPr>
-        <w:t xml:space="preserve"> present which</w:t>
+        <w:t>The latest version of Oracle RDBMS technologies, Oracle18c, was</w:t>
+      </w:r>
+      <w:r>
+        <w:rPr>
+          <w:rFonts w:asciiTheme="majorHAnsi" w:hAnsiTheme="majorHAnsi"/>
+          <w:sz w:val="24"/>
+          <w:szCs w:val="24"/>
+        </w:rPr>
+        <w:t xml:space="preserve"> unreleased during time of consideration</w:t>
+      </w:r>
+      <w:r>
+        <w:rPr>
+          <w:rFonts w:asciiTheme="majorHAnsi" w:hAnsiTheme="majorHAnsi"/>
+          <w:sz w:val="24"/>
+          <w:szCs w:val="24"/>
+        </w:rPr>
+        <w:t xml:space="preserve">. </w:t>
+      </w:r>
+      <w:r>
+        <w:rPr>
+          <w:rFonts w:asciiTheme="majorHAnsi" w:hAnsiTheme="majorHAnsi"/>
+          <w:sz w:val="24"/>
+          <w:szCs w:val="24"/>
+        </w:rPr>
+        <w:t xml:space="preserve">No changes </w:t>
+      </w:r>
+      <w:r>
+        <w:rPr>
+          <w:rFonts w:asciiTheme="majorHAnsi" w:hAnsiTheme="majorHAnsi"/>
+          <w:sz w:val="24"/>
+          <w:szCs w:val="24"/>
+        </w:rPr>
+        <w:t xml:space="preserve">are </w:t>
+      </w:r>
+      <w:r>
+        <w:rPr>
+          <w:rFonts w:asciiTheme="majorHAnsi" w:hAnsiTheme="majorHAnsi"/>
+          <w:sz w:val="24"/>
+          <w:szCs w:val="24"/>
+        </w:rPr>
+        <w:t>present which pertain to the proposed objectives, between Oracle 12c and Oracle 18c</w:t>
       </w:r>
       <w:r>
         <w:rPr>
@@ -1611,95 +1807,7 @@
           <w:sz w:val="24"/>
           <w:szCs w:val="24"/>
         </w:rPr>
-        <w:t xml:space="preserve">pertain </w:t>
-      </w:r>
-      <w:r>
-        <w:rPr>
-          <w:rFonts w:asciiTheme="majorHAnsi" w:hAnsiTheme="majorHAnsi"/>
-          <w:sz w:val="24"/>
-          <w:szCs w:val="24"/>
-        </w:rPr>
-        <w:t>to the proposed objectives</w:t>
-      </w:r>
-      <w:r>
-        <w:rPr>
-          <w:rFonts w:asciiTheme="majorHAnsi" w:hAnsiTheme="majorHAnsi"/>
-          <w:sz w:val="24"/>
-          <w:szCs w:val="24"/>
-        </w:rPr>
-        <w:t>,</w:t>
-      </w:r>
-      <w:r>
-        <w:rPr>
-          <w:rFonts w:asciiTheme="majorHAnsi" w:hAnsiTheme="majorHAnsi"/>
-          <w:sz w:val="24"/>
-          <w:szCs w:val="24"/>
-        </w:rPr>
-        <w:t xml:space="preserve"> </w:t>
-      </w:r>
-      <w:r>
-        <w:rPr>
-          <w:rFonts w:asciiTheme="majorHAnsi" w:hAnsiTheme="majorHAnsi"/>
-          <w:sz w:val="24"/>
-          <w:szCs w:val="24"/>
-        </w:rPr>
-        <w:t xml:space="preserve">between Oracle </w:t>
-      </w:r>
-      <w:r>
-        <w:rPr>
-          <w:rFonts w:asciiTheme="majorHAnsi" w:hAnsiTheme="majorHAnsi"/>
-          <w:sz w:val="24"/>
-          <w:szCs w:val="24"/>
-        </w:rPr>
-        <w:t>1</w:t>
-      </w:r>
-      <w:r>
-        <w:rPr>
-          <w:rFonts w:asciiTheme="majorHAnsi" w:hAnsiTheme="majorHAnsi"/>
-          <w:sz w:val="24"/>
-          <w:szCs w:val="24"/>
-        </w:rPr>
-        <w:t>2c</w:t>
-      </w:r>
-      <w:r>
-        <w:rPr>
-          <w:rFonts w:asciiTheme="majorHAnsi" w:hAnsiTheme="majorHAnsi"/>
-          <w:sz w:val="24"/>
-          <w:szCs w:val="24"/>
-        </w:rPr>
-        <w:t xml:space="preserve"> </w:t>
-      </w:r>
-      <w:r>
-        <w:rPr>
-          <w:rFonts w:asciiTheme="majorHAnsi" w:hAnsiTheme="majorHAnsi"/>
-          <w:sz w:val="24"/>
-          <w:szCs w:val="24"/>
-        </w:rPr>
-        <w:t xml:space="preserve">and </w:t>
-      </w:r>
-      <w:r>
-        <w:rPr>
-          <w:rFonts w:asciiTheme="majorHAnsi" w:hAnsiTheme="majorHAnsi"/>
-          <w:sz w:val="24"/>
-          <w:szCs w:val="24"/>
-        </w:rPr>
-        <w:t>Oracle 18c</w:t>
-      </w:r>
-      <w:r>
-        <w:rPr>
-          <w:rFonts w:asciiTheme="majorHAnsi" w:hAnsiTheme="majorHAnsi"/>
-          <w:sz w:val="24"/>
-          <w:szCs w:val="24"/>
-        </w:rPr>
-        <w:t xml:space="preserve"> versions</w:t>
-      </w:r>
-      <w:r>
-        <w:rPr>
-          <w:rFonts w:asciiTheme="majorHAnsi" w:hAnsiTheme="majorHAnsi"/>
-          <w:sz w:val="24"/>
-          <w:szCs w:val="24"/>
-        </w:rPr>
-        <w:t>.</w:t>
+        <w:t>versions.</w:t>
       </w:r>
     </w:p>
     <w:p>
@@ -1864,6 +1972,38 @@
         </w:rPr>
         <w:t xml:space="preserve"> of all TPC provided SQL transactions will be carried out (with / without optimizer statistics presence), so as to identify the top consumers and measure the performance degradation with respect to optimizer stats presence per schema.</w:t>
       </w:r>
+      <w:r>
+        <w:rPr>
+          <w:rFonts w:asciiTheme="majorHAnsi" w:hAnsiTheme="majorHAnsi"/>
+          <w:sz w:val="24"/>
+          <w:szCs w:val="24"/>
+        </w:rPr>
+        <w:t xml:space="preserve"> The usage of flashback functionality [16] will allow efficient reversal of the transactional workloads so as to ensure that each workload</w:t>
+      </w:r>
+      <w:r>
+        <w:rPr>
+          <w:rFonts w:asciiTheme="majorHAnsi" w:hAnsiTheme="majorHAnsi"/>
+          <w:sz w:val="24"/>
+          <w:szCs w:val="24"/>
+        </w:rPr>
+        <w:t xml:space="preserve"> process</w:t>
+      </w:r>
+      <w:r>
+        <w:rPr>
+          <w:rFonts w:asciiTheme="majorHAnsi" w:hAnsiTheme="majorHAnsi"/>
+          <w:sz w:val="24"/>
+          <w:szCs w:val="24"/>
+        </w:rPr>
+        <w:t xml:space="preserve"> is based upon the same baseline</w:t>
+      </w:r>
+      <w:r>
+        <w:rPr>
+          <w:rFonts w:asciiTheme="majorHAnsi" w:hAnsiTheme="majorHAnsi"/>
+          <w:sz w:val="24"/>
+          <w:szCs w:val="24"/>
+        </w:rPr>
+        <w:t>.</w:t>
+      </w:r>
     </w:p>
     <w:p>
       <w:pPr>
@@ -1881,9 +2021,40 @@
           <w:sz w:val="24"/>
           <w:szCs w:val="24"/>
         </w:rPr>
-        <w:t>To simulate an active working database schedule, a number of simulated database schedules will be executed and monitored upon the already e</w:t>
-      </w:r>
-      <w:bookmarkStart w:id="0" w:name="_GoBack"/>
+        <w:t xml:space="preserve">To simulate an active working database schedule, a number of simulated database schedules will be executed and monitored upon the already established volumes, built using the provided TPC-DS transactions. </w:t>
+      </w:r>
+      <w:r>
+        <w:rPr>
+          <w:rFonts w:asciiTheme="majorHAnsi" w:hAnsiTheme="majorHAnsi"/>
+          <w:sz w:val="24"/>
+          <w:szCs w:val="24"/>
+        </w:rPr>
+        <w:t>E</w:t>
+      </w:r>
+      <w:r>
+        <w:rPr>
+          <w:rFonts w:asciiTheme="majorHAnsi" w:hAnsiTheme="majorHAnsi"/>
+          <w:sz w:val="24"/>
+          <w:szCs w:val="24"/>
+        </w:rPr>
+        <w:t>ach</w:t>
+      </w:r>
+      <w:r>
+        <w:rPr>
+          <w:rFonts w:asciiTheme="majorHAnsi" w:hAnsiTheme="majorHAnsi"/>
+          <w:sz w:val="24"/>
+          <w:szCs w:val="24"/>
+        </w:rPr>
+        <w:t xml:space="preserve"> schedule would require to execute </w:t>
+      </w:r>
+      <w:r>
+        <w:rPr>
+          <w:rFonts w:asciiTheme="majorHAnsi" w:hAnsiTheme="majorHAnsi"/>
+          <w:sz w:val="24"/>
+          <w:szCs w:val="24"/>
+        </w:rPr>
+        <w:t>with varying degrees of transaction load</w:t>
+      </w:r>
       <w:r>
         <w:rPr>
           <w:rFonts w:asciiTheme="majorHAnsi" w:hAnsiTheme="majorHAnsi"/>
@@ -1892,55 +2063,6 @@
         </w:rPr>
         <w:t>s</w:t>
       </w:r>
-      <w:bookmarkEnd w:id="0"/>
-      <w:r>
-        <w:rPr>
-          <w:rFonts w:asciiTheme="majorHAnsi" w:hAnsiTheme="majorHAnsi"/>
-          <w:sz w:val="24"/>
-          <w:szCs w:val="24"/>
-        </w:rPr>
-        <w:t xml:space="preserve">tablished volumes, built using the provided TPC-DS transactions. </w:t>
-      </w:r>
-      <w:r>
-        <w:rPr>
-          <w:rFonts w:asciiTheme="majorHAnsi" w:hAnsiTheme="majorHAnsi"/>
-          <w:sz w:val="24"/>
-          <w:szCs w:val="24"/>
-        </w:rPr>
-        <w:t>E</w:t>
-      </w:r>
-      <w:r>
-        <w:rPr>
-          <w:rFonts w:asciiTheme="majorHAnsi" w:hAnsiTheme="majorHAnsi"/>
-          <w:sz w:val="24"/>
-          <w:szCs w:val="24"/>
-        </w:rPr>
-        <w:t>ach</w:t>
-      </w:r>
-      <w:r>
-        <w:rPr>
-          <w:rFonts w:asciiTheme="majorHAnsi" w:hAnsiTheme="majorHAnsi"/>
-          <w:sz w:val="24"/>
-          <w:szCs w:val="24"/>
-        </w:rPr>
-        <w:t xml:space="preserve"> schedule would require to execute </w:t>
-      </w:r>
-      <w:r>
-        <w:rPr>
-          <w:rFonts w:asciiTheme="majorHAnsi" w:hAnsiTheme="majorHAnsi"/>
-          <w:sz w:val="24"/>
-          <w:szCs w:val="24"/>
-        </w:rPr>
-        <w:t>with varying degrees of transaction load</w:t>
-      </w:r>
-      <w:r>
-        <w:rPr>
-          <w:rFonts w:asciiTheme="majorHAnsi" w:hAnsiTheme="majorHAnsi"/>
-          <w:sz w:val="24"/>
-          <w:szCs w:val="24"/>
-        </w:rPr>
-        <w:t>s</w:t>
-      </w:r>
       <w:r>
         <w:rPr>
           <w:rFonts w:asciiTheme="majorHAnsi" w:hAnsiTheme="majorHAnsi"/>
@@ -2011,7 +2133,23 @@
           <w:sz w:val="24"/>
           <w:szCs w:val="24"/>
         </w:rPr>
-        <w:t>outlook of the type of metrics which will be captured, proceed as follows:</w:t>
+        <w:t>outlook of the type of metrics which will be captured</w:t>
+      </w:r>
+      <w:r>
+        <w:rPr>
+          <w:rFonts w:asciiTheme="majorHAnsi" w:hAnsiTheme="majorHAnsi"/>
+          <w:sz w:val="24"/>
+          <w:szCs w:val="24"/>
+        </w:rPr>
+        <w:t xml:space="preserve"> are as follows</w:t>
+      </w:r>
+      <w:r>
+        <w:rPr>
+          <w:rFonts w:asciiTheme="majorHAnsi" w:hAnsiTheme="majorHAnsi"/>
+          <w:sz w:val="24"/>
+          <w:szCs w:val="24"/>
+        </w:rPr>
+        <w:t>:</w:t>
       </w:r>
     </w:p>
     <w:p>
@@ -2352,6 +2490,7 @@
           <w:sz w:val="24"/>
           <w:szCs w:val="24"/>
         </w:rPr>
+        <w:lastRenderedPageBreak/>
         <w:t xml:space="preserve">Using the </w:t>
       </w:r>
       <w:r>
@@ -2360,7 +2499,39 @@
           <w:sz w:val="24"/>
           <w:szCs w:val="24"/>
         </w:rPr>
-        <w:t>pre-stored schedule metrics, attempts will be made to incorporate a series of machine learning methodologies upon the acquired and already stored scheduling metrics. These metrics will serve a two-fold purpose:</w:t>
+        <w:t>pre-stored schedul</w:t>
+      </w:r>
+      <w:r>
+        <w:rPr>
+          <w:rFonts w:asciiTheme="majorHAnsi" w:hAnsiTheme="majorHAnsi"/>
+          <w:sz w:val="24"/>
+          <w:szCs w:val="24"/>
+        </w:rPr>
+        <w:t>ing</w:t>
+      </w:r>
+      <w:r>
+        <w:rPr>
+          <w:rFonts w:asciiTheme="majorHAnsi" w:hAnsiTheme="majorHAnsi"/>
+          <w:sz w:val="24"/>
+          <w:szCs w:val="24"/>
+        </w:rPr>
+        <w:t xml:space="preserve"> metrics, attempts will be made to incorporate a series of machine learning </w:t>
+      </w:r>
+      <w:r>
+        <w:rPr>
+          <w:rFonts w:asciiTheme="majorHAnsi" w:hAnsiTheme="majorHAnsi"/>
+          <w:sz w:val="24"/>
+          <w:szCs w:val="24"/>
+        </w:rPr>
+        <w:t>heuristics</w:t>
+      </w:r>
+      <w:r>
+        <w:rPr>
+          <w:rFonts w:asciiTheme="majorHAnsi" w:hAnsiTheme="majorHAnsi"/>
+          <w:sz w:val="24"/>
+          <w:szCs w:val="24"/>
+        </w:rPr>
+        <w:t xml:space="preserve"> upon the acquired and already stored scheduling metrics. These metrics will serve a two-fold purpose:</w:t>
       </w:r>
     </w:p>
     <w:p>
@@ -2384,16 +2555,7 @@
           <w:sz w:val="24"/>
           <w:szCs w:val="24"/>
         </w:rPr>
-        <w:t xml:space="preserve">Incorporation of a number of regression / clustering techniques which can be applied to determine when during the day, a particular database instance is at its lowest, and </w:t>
-      </w:r>
-      <w:r>
-        <w:rPr>
-          <w:rFonts w:asciiTheme="majorHAnsi" w:hAnsiTheme="majorHAnsi"/>
-          <w:sz w:val="24"/>
-          <w:szCs w:val="24"/>
-        </w:rPr>
-        <w:lastRenderedPageBreak/>
-        <w:t xml:space="preserve">highest activity, </w:t>
+        <w:t xml:space="preserve">Incorporation of a number of regression / clustering techniques which can be applied to determine when during the day, a particular database instance is at its lowest, and highest activity, </w:t>
       </w:r>
       <w:r>
         <w:rPr>
@@ -2433,15 +2595,143 @@
           <w:sz w:val="24"/>
           <w:szCs w:val="24"/>
         </w:rPr>
-        <w:t>Identification of SQL top consumers, and SQL explain plan supervised learning, allowing the drill down and identification of what makes an SQL execution so costly on the database, and attempting to lower this cost through optimizer statistics generation. The choice of which optimizer statistics, and which schema objects are most susceptible to improve from optimizer stats, should also be influenced through machine learned techniques.</w:t>
-      </w:r>
-    </w:p>
-    <w:p>
-      <w:pPr>
+        <w:t>Identification of SQL top consumers, and SQL explain plan supervised learning, allowing the drill down and identification of what makes an SQL execution so costly on the database</w:t>
+      </w:r>
+      <w:r>
+        <w:rPr>
+          <w:rFonts w:asciiTheme="majorHAnsi" w:hAnsiTheme="majorHAnsi"/>
+          <w:sz w:val="24"/>
+          <w:szCs w:val="24"/>
+        </w:rPr>
+        <w:t>. Day to day access plans will be monitored for the top most expensive queries, and any inconsistencies</w:t>
+      </w:r>
+      <w:r>
+        <w:rPr>
+          <w:rFonts w:asciiTheme="majorHAnsi" w:hAnsiTheme="majorHAnsi"/>
+          <w:sz w:val="24"/>
+          <w:szCs w:val="24"/>
+        </w:rPr>
+        <w:t xml:space="preserve"> will be flagged</w:t>
+      </w:r>
+      <w:r>
+        <w:rPr>
+          <w:rFonts w:asciiTheme="majorHAnsi" w:hAnsiTheme="majorHAnsi"/>
+          <w:sz w:val="24"/>
+          <w:szCs w:val="24"/>
+        </w:rPr>
+        <w:t xml:space="preserve"> </w:t>
+      </w:r>
+      <w:r>
+        <w:rPr>
+          <w:rFonts w:asciiTheme="majorHAnsi" w:hAnsiTheme="majorHAnsi"/>
+          <w:sz w:val="24"/>
+          <w:szCs w:val="24"/>
+        </w:rPr>
+        <w:t>pertaining to</w:t>
+      </w:r>
+      <w:r>
+        <w:rPr>
+          <w:rFonts w:asciiTheme="majorHAnsi" w:hAnsiTheme="majorHAnsi"/>
+          <w:sz w:val="24"/>
+          <w:szCs w:val="24"/>
+        </w:rPr>
+        <w:t xml:space="preserve"> </w:t>
+      </w:r>
+      <w:r>
+        <w:rPr>
+          <w:rFonts w:asciiTheme="majorHAnsi" w:hAnsiTheme="majorHAnsi"/>
+          <w:sz w:val="24"/>
+          <w:szCs w:val="24"/>
+        </w:rPr>
+        <w:t xml:space="preserve">each respective SQL plan in </w:t>
+      </w:r>
+      <w:r>
+        <w:rPr>
+          <w:rFonts w:asciiTheme="majorHAnsi" w:hAnsiTheme="majorHAnsi"/>
+          <w:sz w:val="24"/>
+          <w:szCs w:val="24"/>
+        </w:rPr>
+        <w:t>advance</w:t>
+      </w:r>
+      <w:r>
+        <w:rPr>
+          <w:rFonts w:asciiTheme="majorHAnsi" w:hAnsiTheme="majorHAnsi"/>
+          <w:sz w:val="24"/>
+          <w:szCs w:val="24"/>
+        </w:rPr>
+        <w:t>, enabling a preemptive performance tuning process to occur before the transaction query has itself started processing.</w:t>
+      </w:r>
+      <w:r>
+        <w:rPr>
+          <w:rFonts w:asciiTheme="majorHAnsi" w:hAnsiTheme="majorHAnsi"/>
+          <w:sz w:val="24"/>
+          <w:szCs w:val="24"/>
+        </w:rPr>
+        <w:t xml:space="preserve"> </w:t>
+      </w:r>
+    </w:p>
+    <w:p>
+      <w:pPr>
+        <w:pStyle w:val="ListParagraph"/>
+        <w:numPr>
+          <w:ilvl w:val="0"/>
+          <w:numId w:val="5"/>
+        </w:numPr>
         <w:spacing w:before="160" w:after="0" w:line="276" w:lineRule="auto"/>
         <w:jc w:val="both"/>
         <w:rPr>
           <w:rFonts w:asciiTheme="majorHAnsi" w:hAnsiTheme="majorHAnsi"/>
+          <w:sz w:val="24"/>
+          <w:szCs w:val="24"/>
+        </w:rPr>
+      </w:pPr>
+      <w:r>
+        <w:rPr>
+          <w:rFonts w:asciiTheme="majorHAnsi" w:hAnsiTheme="majorHAnsi"/>
+          <w:sz w:val="24"/>
+          <w:szCs w:val="24"/>
+        </w:rPr>
+        <w:t>The choice of which optimizer statistics eligible for generation / updating should be incorporated in these artificially learned heuristics, enabling the relational database to take better informed decisions as to which type of optimizer stats are opted for.</w:t>
+      </w:r>
+    </w:p>
+    <w:p>
+      <w:pPr>
+        <w:pStyle w:val="ListParagraph"/>
+        <w:numPr>
+          <w:ilvl w:val="0"/>
+          <w:numId w:val="5"/>
+        </w:numPr>
+        <w:spacing w:before="160" w:after="0" w:line="276" w:lineRule="auto"/>
+        <w:jc w:val="both"/>
+        <w:rPr>
+          <w:rFonts w:asciiTheme="majorHAnsi" w:hAnsiTheme="majorHAnsi"/>
+          <w:sz w:val="24"/>
+          <w:szCs w:val="24"/>
+        </w:rPr>
+      </w:pPr>
+      <w:r>
+        <w:rPr>
+          <w:rFonts w:asciiTheme="majorHAnsi" w:hAnsiTheme="majorHAnsi"/>
+          <w:sz w:val="24"/>
+          <w:szCs w:val="24"/>
+        </w:rPr>
+        <w:t>The choice of which schema objects are most susceptible to improve from optimizer stats, should also be influenced through machine learned techniques.</w:t>
+      </w:r>
+      <w:r>
+        <w:rPr>
+          <w:rFonts w:asciiTheme="majorHAnsi" w:hAnsiTheme="majorHAnsi"/>
+          <w:sz w:val="24"/>
+          <w:szCs w:val="24"/>
+        </w:rPr>
+        <w:t xml:space="preserve"> Due to different schema naming conventions and object types between different database environments, it is difficult to apply a rule based and static solution to this identification process, making it a likely candidate for artificially learned heuristics. </w:t>
+      </w:r>
+    </w:p>
+    <w:p>
+      <w:pPr>
+        <w:spacing w:before="160" w:after="0" w:line="276" w:lineRule="auto"/>
+        <w:jc w:val="both"/>
+        <w:rPr>
+          <w:rFonts w:asciiTheme="majorHAnsi" w:hAnsiTheme="majorHAnsi"/>
           <w:b/>
           <w:sz w:val="24"/>
           <w:szCs w:val="24"/>
@@ -2515,6 +2805,14 @@
         </w:rPr>
         <w:t xml:space="preserve"> of optimization stats upon the TPC-DS schema.</w:t>
       </w:r>
+      <w:r>
+        <w:rPr>
+          <w:rFonts w:asciiTheme="majorHAnsi" w:hAnsiTheme="majorHAnsi"/>
+          <w:sz w:val="24"/>
+          <w:szCs w:val="24"/>
+        </w:rPr>
+        <w:t xml:space="preserve"> This would also serve to highlight which transactions are most heavy on the underlying data volumes, allowing future work and evaluation to cater for particular attention on these use cases.</w:t>
+      </w:r>
     </w:p>
     <w:p>
       <w:pPr>
@@ -2556,7 +2854,23 @@
           <w:sz w:val="24"/>
           <w:szCs w:val="24"/>
         </w:rPr>
-        <w:t>fore mentioned clustering and regression techniques need to be evaluated for their accuracy and precision with which a database window is categorized into activity windows. The effectiveness of these techniques can be measured through how accurately they categorize future timelines</w:t>
+        <w:t>fore mentioned clustering and regression techniques need to be evaluated for their accuracy and precision with which a database window is categorized into activity windows. The effectiveness of these techniques can be measured through</w:t>
+      </w:r>
+      <w:r>
+        <w:rPr>
+          <w:rFonts w:asciiTheme="majorHAnsi" w:hAnsiTheme="majorHAnsi"/>
+          <w:sz w:val="24"/>
+          <w:szCs w:val="24"/>
+        </w:rPr>
+        <w:t xml:space="preserve"> F-Score, Precision and Recall scorings, as to</w:t>
+      </w:r>
+      <w:r>
+        <w:rPr>
+          <w:rFonts w:asciiTheme="majorHAnsi" w:hAnsiTheme="majorHAnsi"/>
+          <w:sz w:val="24"/>
+          <w:szCs w:val="24"/>
+        </w:rPr>
+        <w:t xml:space="preserve"> how accurately they categorize future timelines</w:t>
       </w:r>
       <w:r>
         <w:rPr>
@@ -2607,6 +2921,74 @@
           <w:sz w:val="24"/>
           <w:szCs w:val="24"/>
         </w:rPr>
+        <w:t xml:space="preserve">The level of accuracy with which flagging of inconsistencies occurs within predicted explain plans, will also be evaluated. The precision with which inconsistencies are flagged within respective SQL, is perhaps amongst the most important, as this will form the basis upon </w:t>
+      </w:r>
+      <w:r>
+        <w:rPr>
+          <w:rFonts w:asciiTheme="majorHAnsi" w:hAnsiTheme="majorHAnsi"/>
+          <w:sz w:val="24"/>
+          <w:szCs w:val="24"/>
+        </w:rPr>
+        <w:lastRenderedPageBreak/>
+        <w:t xml:space="preserve">which future predictions will take place. By accurately predicting which transactions are </w:t>
+      </w:r>
+      <w:r>
+        <w:rPr>
+          <w:rFonts w:asciiTheme="majorHAnsi" w:hAnsiTheme="majorHAnsi"/>
+          <w:sz w:val="24"/>
+          <w:szCs w:val="24"/>
+        </w:rPr>
+        <w:t xml:space="preserve">most </w:t>
+      </w:r>
+      <w:r>
+        <w:rPr>
+          <w:rFonts w:asciiTheme="majorHAnsi" w:hAnsiTheme="majorHAnsi"/>
+          <w:sz w:val="24"/>
+          <w:szCs w:val="24"/>
+        </w:rPr>
+        <w:t>eligible to skew in performance,</w:t>
+      </w:r>
+      <w:r>
+        <w:rPr>
+          <w:rFonts w:asciiTheme="majorHAnsi" w:hAnsiTheme="majorHAnsi"/>
+          <w:sz w:val="24"/>
+          <w:szCs w:val="24"/>
+        </w:rPr>
+        <w:t xml:space="preserve"> this makes the proposed solution all the more efficient, since the flagged transactional workloads will serve as the basis upon which </w:t>
+      </w:r>
+      <w:r>
+        <w:rPr>
+          <w:rFonts w:asciiTheme="majorHAnsi" w:hAnsiTheme="majorHAnsi"/>
+          <w:sz w:val="24"/>
+          <w:szCs w:val="24"/>
+        </w:rPr>
+        <w:t>machine learned heuristics</w:t>
+      </w:r>
+      <w:r>
+        <w:rPr>
+          <w:rFonts w:asciiTheme="majorHAnsi" w:hAnsiTheme="majorHAnsi"/>
+          <w:sz w:val="24"/>
+          <w:szCs w:val="24"/>
+        </w:rPr>
+        <w:t xml:space="preserve"> and analysis will operate upon.</w:t>
+      </w:r>
+    </w:p>
+    <w:p>
+      <w:pPr>
+        <w:spacing w:before="160" w:after="0" w:line="276" w:lineRule="auto"/>
+        <w:jc w:val="both"/>
+        <w:rPr>
+          <w:rFonts w:asciiTheme="majorHAnsi" w:hAnsiTheme="majorHAnsi"/>
+          <w:sz w:val="24"/>
+          <w:szCs w:val="24"/>
+        </w:rPr>
+      </w:pPr>
+      <w:r>
+        <w:rPr>
+          <w:rFonts w:asciiTheme="majorHAnsi" w:hAnsiTheme="majorHAnsi"/>
+          <w:sz w:val="24"/>
+          <w:szCs w:val="24"/>
+        </w:rPr>
         <w:t xml:space="preserve">Upon establishment of when optimizer statistics are to be run, the proposed solution should be capable of giving recommendations as to which stats </w:t>
       </w:r>
       <w:r>
@@ -2663,7 +3045,23 @@
           <w:sz w:val="24"/>
           <w:szCs w:val="24"/>
         </w:rPr>
-        <w:t xml:space="preserve"> as proposed by the solution.</w:t>
+        <w:t xml:space="preserve"> as proposed </w:t>
+      </w:r>
+      <w:r>
+        <w:rPr>
+          <w:rFonts w:asciiTheme="majorHAnsi" w:hAnsiTheme="majorHAnsi"/>
+          <w:sz w:val="24"/>
+          <w:szCs w:val="24"/>
+        </w:rPr>
+        <w:t>originally</w:t>
+      </w:r>
+      <w:r>
+        <w:rPr>
+          <w:rFonts w:asciiTheme="majorHAnsi" w:hAnsiTheme="majorHAnsi"/>
+          <w:sz w:val="24"/>
+          <w:szCs w:val="24"/>
+        </w:rPr>
+        <w:t>.</w:t>
       </w:r>
     </w:p>
     <w:p>
@@ -2703,7 +3101,23 @@
           <w:sz w:val="24"/>
           <w:szCs w:val="24"/>
         </w:rPr>
-        <w:t xml:space="preserve">With a degree of coverage pertaining to the useful and more efficient gathering of optimizer statistics in relational databases, current literature leaves room to explore machine learned automated approaches in contrast to current rigid techniques. By carrying out work on the publically recognized TPC synthesized benchmark tools, attempts will be made to mimic realistic transactional workloads, and propose a number of </w:t>
+        <w:t>With a degree of coverage pertaining to the useful and more efficient gathering of optimizer statistics in relational databases, current literature leaves room to explore machine learned automated approaches in contrast to current rigid techniques</w:t>
+      </w:r>
+      <w:r>
+        <w:rPr>
+          <w:rFonts w:asciiTheme="majorHAnsi" w:hAnsiTheme="majorHAnsi"/>
+          <w:sz w:val="24"/>
+          <w:szCs w:val="24"/>
+        </w:rPr>
+        <w:t xml:space="preserve"> opted for by a range of DBMS vendors</w:t>
+      </w:r>
+      <w:r>
+        <w:rPr>
+          <w:rFonts w:asciiTheme="majorHAnsi" w:hAnsiTheme="majorHAnsi"/>
+          <w:sz w:val="24"/>
+          <w:szCs w:val="24"/>
+        </w:rPr>
+        <w:t xml:space="preserve">. By carrying out work on the publically recognized TPC synthesized benchmark tools, attempts will be made to mimic realistic transactional workloads, and propose a number of </w:t>
       </w:r>
       <w:r>
         <w:rPr>
@@ -2830,212 +3244,212 @@
           <w:szCs w:val="24"/>
           <w:highlight w:val="white"/>
         </w:rPr>
+        <w:t>[2] T. Ibaraki and T. Kameda, "On the optimal nesting order for computing N-relational joins", ACM Transactions on Database Systems, vol. 9, no. 3, pp. 482-502, 1984.</w:t>
+      </w:r>
+    </w:p>
+    <w:p>
+      <w:pPr>
+        <w:spacing w:line="276" w:lineRule="auto"/>
+        <w:jc w:val="both"/>
+        <w:rPr>
+          <w:rFonts w:asciiTheme="majorHAnsi" w:hAnsiTheme="majorHAnsi"/>
+          <w:sz w:val="24"/>
+          <w:szCs w:val="24"/>
+          <w:highlight w:val="white"/>
+        </w:rPr>
+      </w:pPr>
+      <w:r>
+        <w:rPr>
+          <w:rFonts w:asciiTheme="majorHAnsi" w:hAnsiTheme="majorHAnsi"/>
+          <w:sz w:val="24"/>
+          <w:szCs w:val="24"/>
+          <w:highlight w:val="white"/>
+        </w:rPr>
+        <w:t xml:space="preserve">[3] S. Chaudhuri and V. </w:t>
+      </w:r>
+      <w:proofErr w:type="spellStart"/>
+      <w:r>
+        <w:rPr>
+          <w:rFonts w:asciiTheme="majorHAnsi" w:hAnsiTheme="majorHAnsi"/>
+          <w:sz w:val="24"/>
+          <w:szCs w:val="24"/>
+          <w:highlight w:val="white"/>
+        </w:rPr>
+        <w:t>Narasayya</w:t>
+      </w:r>
+      <w:proofErr w:type="spellEnd"/>
+      <w:r>
+        <w:rPr>
+          <w:rFonts w:asciiTheme="majorHAnsi" w:hAnsiTheme="majorHAnsi"/>
+          <w:sz w:val="24"/>
+          <w:szCs w:val="24"/>
+          <w:highlight w:val="white"/>
+        </w:rPr>
+        <w:t>, "Automating statistics management for query optimizers", IEEE Transactions on Knowledge and Data Engineering, vol. 13, no. 1, pp. 7-20, 2001.</w:t>
+      </w:r>
+    </w:p>
+    <w:p>
+      <w:pPr>
+        <w:spacing w:line="276" w:lineRule="auto"/>
+        <w:jc w:val="both"/>
+        <w:rPr>
+          <w:rFonts w:asciiTheme="majorHAnsi" w:hAnsiTheme="majorHAnsi"/>
+          <w:sz w:val="24"/>
+          <w:szCs w:val="24"/>
+          <w:highlight w:val="white"/>
+        </w:rPr>
+      </w:pPr>
+      <w:r>
+        <w:rPr>
+          <w:rFonts w:asciiTheme="majorHAnsi" w:hAnsiTheme="majorHAnsi"/>
+          <w:sz w:val="24"/>
+          <w:szCs w:val="24"/>
+          <w:highlight w:val="white"/>
+        </w:rPr>
+        <w:t xml:space="preserve">[4] R. </w:t>
+      </w:r>
+      <w:proofErr w:type="spellStart"/>
+      <w:r>
+        <w:rPr>
+          <w:rFonts w:asciiTheme="majorHAnsi" w:hAnsiTheme="majorHAnsi"/>
+          <w:sz w:val="24"/>
+          <w:szCs w:val="24"/>
+          <w:highlight w:val="white"/>
+        </w:rPr>
+        <w:t>Borovica</w:t>
+      </w:r>
+      <w:proofErr w:type="spellEnd"/>
+      <w:r>
+        <w:rPr>
+          <w:rFonts w:asciiTheme="majorHAnsi" w:hAnsiTheme="majorHAnsi"/>
+          <w:sz w:val="24"/>
+          <w:szCs w:val="24"/>
+          <w:highlight w:val="white"/>
+        </w:rPr>
+        <w:t xml:space="preserve">-Gajic, S. </w:t>
+      </w:r>
+      <w:proofErr w:type="spellStart"/>
+      <w:r>
+        <w:rPr>
+          <w:rFonts w:asciiTheme="majorHAnsi" w:hAnsiTheme="majorHAnsi"/>
+          <w:sz w:val="24"/>
+          <w:szCs w:val="24"/>
+          <w:highlight w:val="white"/>
+        </w:rPr>
+        <w:t>Idreos</w:t>
+      </w:r>
+      <w:proofErr w:type="spellEnd"/>
+      <w:r>
+        <w:rPr>
+          <w:rFonts w:asciiTheme="majorHAnsi" w:hAnsiTheme="majorHAnsi"/>
+          <w:sz w:val="24"/>
+          <w:szCs w:val="24"/>
+          <w:highlight w:val="white"/>
+        </w:rPr>
+        <w:t xml:space="preserve">, A. </w:t>
+      </w:r>
+      <w:proofErr w:type="spellStart"/>
+      <w:r>
+        <w:rPr>
+          <w:rFonts w:asciiTheme="majorHAnsi" w:hAnsiTheme="majorHAnsi"/>
+          <w:sz w:val="24"/>
+          <w:szCs w:val="24"/>
+          <w:highlight w:val="white"/>
+        </w:rPr>
+        <w:t>ilamaki</w:t>
+      </w:r>
+      <w:proofErr w:type="spellEnd"/>
+      <w:r>
+        <w:rPr>
+          <w:rFonts w:asciiTheme="majorHAnsi" w:hAnsiTheme="majorHAnsi"/>
+          <w:sz w:val="24"/>
+          <w:szCs w:val="24"/>
+          <w:highlight w:val="white"/>
+        </w:rPr>
+        <w:t xml:space="preserve">, M. </w:t>
+      </w:r>
+      <w:proofErr w:type="spellStart"/>
+      <w:r>
+        <w:rPr>
+          <w:rFonts w:asciiTheme="majorHAnsi" w:hAnsiTheme="majorHAnsi"/>
+          <w:sz w:val="24"/>
+          <w:szCs w:val="24"/>
+          <w:highlight w:val="white"/>
+        </w:rPr>
+        <w:t>Zukowski</w:t>
+      </w:r>
+      <w:proofErr w:type="spellEnd"/>
+      <w:r>
+        <w:rPr>
+          <w:rFonts w:asciiTheme="majorHAnsi" w:hAnsiTheme="majorHAnsi"/>
+          <w:sz w:val="24"/>
+          <w:szCs w:val="24"/>
+          <w:highlight w:val="white"/>
+        </w:rPr>
+        <w:t xml:space="preserve"> and C. Fraser, "Smooth Scan: Statistics -Oblivious Access Paths", IEEE, Seoul, South Korea, 2015</w:t>
+      </w:r>
+    </w:p>
+    <w:p>
+      <w:pPr>
+        <w:spacing w:line="276" w:lineRule="auto"/>
+        <w:jc w:val="both"/>
+        <w:rPr>
+          <w:rFonts w:asciiTheme="majorHAnsi" w:hAnsiTheme="majorHAnsi"/>
+          <w:sz w:val="24"/>
+          <w:szCs w:val="24"/>
+          <w:highlight w:val="white"/>
+        </w:rPr>
+      </w:pPr>
+      <w:r>
+        <w:rPr>
+          <w:rFonts w:asciiTheme="majorHAnsi" w:hAnsiTheme="majorHAnsi"/>
+          <w:sz w:val="24"/>
+          <w:szCs w:val="24"/>
+          <w:highlight w:val="white"/>
+        </w:rPr>
+        <w:t>[5] D. K. Burleson, Oracle Tuning, The Definitive Reference Second Edition, 2nd ed. Ora, 2008, pp. 241 -280.</w:t>
+      </w:r>
+    </w:p>
+    <w:p>
+      <w:pPr>
+        <w:spacing w:line="276" w:lineRule="auto"/>
+        <w:jc w:val="both"/>
+        <w:rPr>
+          <w:rFonts w:asciiTheme="majorHAnsi" w:hAnsiTheme="majorHAnsi"/>
+          <w:sz w:val="24"/>
+          <w:szCs w:val="24"/>
+          <w:highlight w:val="white"/>
+        </w:rPr>
+      </w:pPr>
+      <w:r>
+        <w:rPr>
+          <w:rFonts w:asciiTheme="majorHAnsi" w:hAnsiTheme="majorHAnsi"/>
+          <w:sz w:val="24"/>
+          <w:szCs w:val="24"/>
+          <w:highlight w:val="white"/>
+        </w:rPr>
+        <w:t>[6] N. Bruno and S. Chaudhuri, "Exploiting Statistics on Query Expressions for Optimization", SIGMOD '02 Proceedings of the 2002 ACM SIGMOD international conference on Management of data , vol. 1, pp. 263-274, 2002.</w:t>
+      </w:r>
+    </w:p>
+    <w:p>
+      <w:pPr>
+        <w:spacing w:line="276" w:lineRule="auto"/>
+        <w:jc w:val="both"/>
+        <w:rPr>
+          <w:rFonts w:asciiTheme="majorHAnsi" w:hAnsiTheme="majorHAnsi"/>
+          <w:sz w:val="24"/>
+          <w:szCs w:val="24"/>
+          <w:highlight w:val="white"/>
+        </w:rPr>
+      </w:pPr>
+      <w:r>
+        <w:rPr>
+          <w:rFonts w:asciiTheme="majorHAnsi" w:hAnsiTheme="majorHAnsi"/>
+          <w:sz w:val="24"/>
+          <w:szCs w:val="24"/>
+          <w:highlight w:val="white"/>
+        </w:rPr>
         <w:lastRenderedPageBreak/>
-        <w:t>[2] T. Ibaraki and T. Kameda, "On the optimal nesting order for computing N-relational joins", ACM Transactions on Database Systems, vol. 9, no. 3, pp. 482-502, 1984.</w:t>
-      </w:r>
-    </w:p>
-    <w:p>
-      <w:pPr>
-        <w:spacing w:line="276" w:lineRule="auto"/>
-        <w:jc w:val="both"/>
-        <w:rPr>
-          <w:rFonts w:asciiTheme="majorHAnsi" w:hAnsiTheme="majorHAnsi"/>
-          <w:sz w:val="24"/>
-          <w:szCs w:val="24"/>
-          <w:highlight w:val="white"/>
-        </w:rPr>
-      </w:pPr>
-      <w:r>
-        <w:rPr>
-          <w:rFonts w:asciiTheme="majorHAnsi" w:hAnsiTheme="majorHAnsi"/>
-          <w:sz w:val="24"/>
-          <w:szCs w:val="24"/>
-          <w:highlight w:val="white"/>
-        </w:rPr>
-        <w:t xml:space="preserve">[3] S. Chaudhuri and V. </w:t>
-      </w:r>
-      <w:proofErr w:type="spellStart"/>
-      <w:r>
-        <w:rPr>
-          <w:rFonts w:asciiTheme="majorHAnsi" w:hAnsiTheme="majorHAnsi"/>
-          <w:sz w:val="24"/>
-          <w:szCs w:val="24"/>
-          <w:highlight w:val="white"/>
-        </w:rPr>
-        <w:t>Narasayya</w:t>
-      </w:r>
-      <w:proofErr w:type="spellEnd"/>
-      <w:r>
-        <w:rPr>
-          <w:rFonts w:asciiTheme="majorHAnsi" w:hAnsiTheme="majorHAnsi"/>
-          <w:sz w:val="24"/>
-          <w:szCs w:val="24"/>
-          <w:highlight w:val="white"/>
-        </w:rPr>
-        <w:t>, "Automating statistics management for query optimizers", IEEE Transactions on Knowledge and Data Engineering, vol. 13, no. 1, pp. 7-20, 2001.</w:t>
-      </w:r>
-    </w:p>
-    <w:p>
-      <w:pPr>
-        <w:spacing w:line="276" w:lineRule="auto"/>
-        <w:jc w:val="both"/>
-        <w:rPr>
-          <w:rFonts w:asciiTheme="majorHAnsi" w:hAnsiTheme="majorHAnsi"/>
-          <w:sz w:val="24"/>
-          <w:szCs w:val="24"/>
-          <w:highlight w:val="white"/>
-        </w:rPr>
-      </w:pPr>
-      <w:r>
-        <w:rPr>
-          <w:rFonts w:asciiTheme="majorHAnsi" w:hAnsiTheme="majorHAnsi"/>
-          <w:sz w:val="24"/>
-          <w:szCs w:val="24"/>
-          <w:highlight w:val="white"/>
-        </w:rPr>
-        <w:t xml:space="preserve">[4] R. </w:t>
-      </w:r>
-      <w:proofErr w:type="spellStart"/>
-      <w:r>
-        <w:rPr>
-          <w:rFonts w:asciiTheme="majorHAnsi" w:hAnsiTheme="majorHAnsi"/>
-          <w:sz w:val="24"/>
-          <w:szCs w:val="24"/>
-          <w:highlight w:val="white"/>
-        </w:rPr>
-        <w:t>Borovica</w:t>
-      </w:r>
-      <w:proofErr w:type="spellEnd"/>
-      <w:r>
-        <w:rPr>
-          <w:rFonts w:asciiTheme="majorHAnsi" w:hAnsiTheme="majorHAnsi"/>
-          <w:sz w:val="24"/>
-          <w:szCs w:val="24"/>
-          <w:highlight w:val="white"/>
-        </w:rPr>
-        <w:t xml:space="preserve">-Gajic, S. </w:t>
-      </w:r>
-      <w:proofErr w:type="spellStart"/>
-      <w:r>
-        <w:rPr>
-          <w:rFonts w:asciiTheme="majorHAnsi" w:hAnsiTheme="majorHAnsi"/>
-          <w:sz w:val="24"/>
-          <w:szCs w:val="24"/>
-          <w:highlight w:val="white"/>
-        </w:rPr>
-        <w:t>Idreos</w:t>
-      </w:r>
-      <w:proofErr w:type="spellEnd"/>
-      <w:r>
-        <w:rPr>
-          <w:rFonts w:asciiTheme="majorHAnsi" w:hAnsiTheme="majorHAnsi"/>
-          <w:sz w:val="24"/>
-          <w:szCs w:val="24"/>
-          <w:highlight w:val="white"/>
-        </w:rPr>
-        <w:t xml:space="preserve">, A. </w:t>
-      </w:r>
-      <w:proofErr w:type="spellStart"/>
-      <w:r>
-        <w:rPr>
-          <w:rFonts w:asciiTheme="majorHAnsi" w:hAnsiTheme="majorHAnsi"/>
-          <w:sz w:val="24"/>
-          <w:szCs w:val="24"/>
-          <w:highlight w:val="white"/>
-        </w:rPr>
-        <w:t>ilamaki</w:t>
-      </w:r>
-      <w:proofErr w:type="spellEnd"/>
-      <w:r>
-        <w:rPr>
-          <w:rFonts w:asciiTheme="majorHAnsi" w:hAnsiTheme="majorHAnsi"/>
-          <w:sz w:val="24"/>
-          <w:szCs w:val="24"/>
-          <w:highlight w:val="white"/>
-        </w:rPr>
-        <w:t xml:space="preserve">, M. </w:t>
-      </w:r>
-      <w:proofErr w:type="spellStart"/>
-      <w:r>
-        <w:rPr>
-          <w:rFonts w:asciiTheme="majorHAnsi" w:hAnsiTheme="majorHAnsi"/>
-          <w:sz w:val="24"/>
-          <w:szCs w:val="24"/>
-          <w:highlight w:val="white"/>
-        </w:rPr>
-        <w:t>Zukowski</w:t>
-      </w:r>
-      <w:proofErr w:type="spellEnd"/>
-      <w:r>
-        <w:rPr>
-          <w:rFonts w:asciiTheme="majorHAnsi" w:hAnsiTheme="majorHAnsi"/>
-          <w:sz w:val="24"/>
-          <w:szCs w:val="24"/>
-          <w:highlight w:val="white"/>
-        </w:rPr>
-        <w:t xml:space="preserve"> and C. Fraser, "Smooth Scan: Statistics -Oblivious Access Paths", IEEE, Seoul, South Korea, 2015</w:t>
-      </w:r>
-    </w:p>
-    <w:p>
-      <w:pPr>
-        <w:spacing w:line="276" w:lineRule="auto"/>
-        <w:jc w:val="both"/>
-        <w:rPr>
-          <w:rFonts w:asciiTheme="majorHAnsi" w:hAnsiTheme="majorHAnsi"/>
-          <w:sz w:val="24"/>
-          <w:szCs w:val="24"/>
-          <w:highlight w:val="white"/>
-        </w:rPr>
-      </w:pPr>
-      <w:r>
-        <w:rPr>
-          <w:rFonts w:asciiTheme="majorHAnsi" w:hAnsiTheme="majorHAnsi"/>
-          <w:sz w:val="24"/>
-          <w:szCs w:val="24"/>
-          <w:highlight w:val="white"/>
-        </w:rPr>
-        <w:t>[5] D. K. Burleson, Oracle Tuning, The Definitive Reference Second Edition, 2nd ed. Ora, 2008, pp. 241 -280.</w:t>
-      </w:r>
-    </w:p>
-    <w:p>
-      <w:pPr>
-        <w:spacing w:line="276" w:lineRule="auto"/>
-        <w:jc w:val="both"/>
-        <w:rPr>
-          <w:rFonts w:asciiTheme="majorHAnsi" w:hAnsiTheme="majorHAnsi"/>
-          <w:sz w:val="24"/>
-          <w:szCs w:val="24"/>
-          <w:highlight w:val="white"/>
-        </w:rPr>
-      </w:pPr>
-      <w:r>
-        <w:rPr>
-          <w:rFonts w:asciiTheme="majorHAnsi" w:hAnsiTheme="majorHAnsi"/>
-          <w:sz w:val="24"/>
-          <w:szCs w:val="24"/>
-          <w:highlight w:val="white"/>
-        </w:rPr>
-        <w:t>[6] N. Bruno and S. Chaudhuri, "Exploiting Statistics on Query Expressions for Optimization", SIGMOD '02 Proceedings of the 2002 ACM SIGMOD international conference on Management of data , vol. 1, pp. 263-274, 2002.</w:t>
-      </w:r>
-    </w:p>
-    <w:p>
-      <w:pPr>
-        <w:spacing w:line="276" w:lineRule="auto"/>
-        <w:jc w:val="both"/>
-        <w:rPr>
-          <w:rFonts w:asciiTheme="majorHAnsi" w:hAnsiTheme="majorHAnsi"/>
-          <w:sz w:val="24"/>
-          <w:szCs w:val="24"/>
-          <w:highlight w:val="white"/>
-        </w:rPr>
-      </w:pPr>
-      <w:r>
-        <w:rPr>
-          <w:rFonts w:asciiTheme="majorHAnsi" w:hAnsiTheme="majorHAnsi"/>
-          <w:sz w:val="24"/>
-          <w:szCs w:val="24"/>
-          <w:highlight w:val="white"/>
-        </w:rPr>
         <w:t xml:space="preserve">[7] A. </w:t>
       </w:r>
       <w:proofErr w:type="spellStart"/>
@@ -3385,20 +3799,50 @@
         <w:spacing w:line="276" w:lineRule="auto"/>
         <w:jc w:val="both"/>
         <w:rPr>
-          <w:rFonts w:asciiTheme="majorHAnsi" w:hAnsiTheme="majorHAnsi"/>
-          <w:sz w:val="24"/>
-          <w:szCs w:val="24"/>
-          <w:highlight w:val="white"/>
-        </w:rPr>
-      </w:pPr>
-      <w:r>
-        <w:rPr>
           <w:rFonts w:asciiTheme="majorHAnsi" w:hAnsiTheme="majorHAnsi" w:cs="Arial"/>
           <w:sz w:val="24"/>
           <w:szCs w:val="24"/>
           <w:shd w:val="clear" w:color="auto" w:fill="FFFFFF"/>
         </w:rPr>
+      </w:pPr>
+      <w:r>
+        <w:rPr>
+          <w:rFonts w:asciiTheme="majorHAnsi" w:hAnsiTheme="majorHAnsi" w:cs="Arial"/>
+          <w:sz w:val="24"/>
+          <w:szCs w:val="24"/>
+          <w:shd w:val="clear" w:color="auto" w:fill="FFFFFF"/>
+        </w:rPr>
         <w:t>[15] Proposal Report</w:t>
+      </w:r>
+    </w:p>
+    <w:p>
+      <w:pPr>
+        <w:spacing w:line="276" w:lineRule="auto"/>
+        <w:jc w:val="both"/>
+        <w:rPr>
+          <w:rFonts w:asciiTheme="majorHAnsi" w:hAnsiTheme="majorHAnsi"/>
+          <w:sz w:val="24"/>
+          <w:szCs w:val="24"/>
+          <w:highlight w:val="white"/>
+        </w:rPr>
+      </w:pPr>
+      <w:r>
+        <w:rPr>
+          <w:rFonts w:asciiTheme="majorHAnsi" w:hAnsiTheme="majorHAnsi" w:cs="Arial"/>
+          <w:sz w:val="24"/>
+          <w:szCs w:val="24"/>
+          <w:shd w:val="clear" w:color="auto" w:fill="FFFFFF"/>
+        </w:rPr>
+        <w:t xml:space="preserve">[16] </w:t>
+      </w:r>
+      <w:r>
+        <w:rPr>
+          <w:rFonts w:asciiTheme="majorHAnsi" w:hAnsiTheme="majorHAnsi" w:cs="Arial"/>
+          <w:sz w:val="24"/>
+          <w:szCs w:val="24"/>
+          <w:shd w:val="clear" w:color="auto" w:fill="FFFFFF"/>
+        </w:rPr>
+        <w:t>https://patentimages.storage.googleapis.com/3b/7e/5b/8762bfc8ced928/US7631018.pdf</w:t>
       </w:r>
     </w:p>
     <w:sectPr>
@@ -3456,7 +3900,7 @@
       <w:rPr>
         <w:noProof/>
       </w:rPr>
-      <w:t>5</w:t>
+      <w:t>7</w:t>
     </w:r>
     <w:r>
       <w:fldChar w:fldCharType="end"/>
@@ -5006,7 +5450,7 @@
 </file>
 
 <file path=customXml/itemProps1.xml><?xml version="1.0" encoding="utf-8"?>
-<ds:datastoreItem xmlns:ds="http://schemas.openxmlformats.org/officeDocument/2006/customXml" ds:itemID="{48260010-94A0-4664-A9A8-58FB2DD415C1}">
+<ds:datastoreItem xmlns:ds="http://schemas.openxmlformats.org/officeDocument/2006/customXml" ds:itemID="{79961FB9-32BB-4D2D-A0B5-3D585807BE79}">
   <ds:schemaRefs>
     <ds:schemaRef ds:uri="http://schemas.openxmlformats.org/officeDocument/2006/bibliography"/>
   </ds:schemaRefs>

</xml_diff>

<commit_message>
Added parallel 60 hint to REP_TPC_DESCRIBE
</commit_message>
<xml_diff>
--- a/docs/Progress Report.docx
+++ b/docs/Progress Report.docx
@@ -39,39 +39,145 @@
           <w:sz w:val="24"/>
           <w:szCs w:val="24"/>
         </w:rPr>
-        <w:t>Modern, cost-based, relational database performance</w:t>
-      </w:r>
-      <w:r>
-        <w:rPr>
-          <w:rFonts w:asciiTheme="majorHAnsi" w:hAnsiTheme="majorHAnsi"/>
-          <w:sz w:val="24"/>
-          <w:szCs w:val="24"/>
-        </w:rPr>
-        <w:t xml:space="preserve"> is </w:t>
-      </w:r>
-      <w:r>
-        <w:rPr>
-          <w:rFonts w:asciiTheme="majorHAnsi" w:hAnsiTheme="majorHAnsi"/>
-          <w:sz w:val="24"/>
-          <w:szCs w:val="24"/>
-        </w:rPr>
-        <w:t>reliant upon a number of</w:t>
-      </w:r>
-      <w:r>
-        <w:rPr>
-          <w:rFonts w:asciiTheme="majorHAnsi" w:hAnsiTheme="majorHAnsi"/>
-          <w:sz w:val="24"/>
-          <w:szCs w:val="24"/>
-        </w:rPr>
-        <w:t xml:space="preserve"> optimizer</w:t>
-      </w:r>
-      <w:r>
-        <w:rPr>
-          <w:rFonts w:asciiTheme="majorHAnsi" w:hAnsiTheme="majorHAnsi"/>
-          <w:sz w:val="24"/>
-          <w:szCs w:val="24"/>
-        </w:rPr>
-        <w:t xml:space="preserve"> statistics</w:t>
+        <w:t>Modern</w:t>
+      </w:r>
+      <w:bookmarkStart w:id="0" w:name="_GoBack"/>
+      <w:bookmarkEnd w:id="0"/>
+      <w:r>
+        <w:rPr>
+          <w:rFonts w:asciiTheme="majorHAnsi" w:hAnsiTheme="majorHAnsi"/>
+          <w:sz w:val="24"/>
+          <w:szCs w:val="24"/>
+        </w:rPr>
+        <w:t xml:space="preserve"> relational databases operate through usage of a cost based optimizer (CBO), whose job is to generate efficient access paths for compiled structured query language (SQL). Decisions taken by the optimizer are influenced by a number of regularly gathered statistics. By establishing regular maintenance windows, a database scheduler regularly generates and renews additional and past statistics respectively, in an effort to ensure that any decisions taken by the CBO are based off the latest gathered information. These maintenance windows are often scheduled in a fixed manner, with DBA established points in time, with little to no direction as to which statistics ought to be gathered or renewed. Depending on the underlying transactional workload, this approach might not be enough to satisfy the CBO's needs. This study tackles identification of underlying transactional activity patterns, aiming to address this scheduling problem through intelligent based recommendations for statistics upkeep and maintenance.</w:t>
+      </w:r>
+    </w:p>
+    <w:p>
+      <w:pPr>
+        <w:spacing w:line="276" w:lineRule="auto"/>
+        <w:jc w:val="both"/>
+        <w:rPr>
+          <w:rFonts w:asciiTheme="majorHAnsi" w:hAnsiTheme="majorHAnsi"/>
+          <w:b/>
+          <w:sz w:val="24"/>
+          <w:szCs w:val="24"/>
+        </w:rPr>
+      </w:pPr>
+      <w:r>
+        <w:rPr>
+          <w:rFonts w:asciiTheme="majorHAnsi" w:hAnsiTheme="majorHAnsi"/>
+          <w:b/>
+          <w:sz w:val="24"/>
+          <w:szCs w:val="24"/>
+        </w:rPr>
+        <w:t>Introduction</w:t>
+      </w:r>
+    </w:p>
+    <w:p>
+      <w:pPr>
+        <w:spacing w:before="160" w:after="0" w:line="276" w:lineRule="auto"/>
+        <w:jc w:val="both"/>
+        <w:rPr>
+          <w:rFonts w:asciiTheme="majorHAnsi" w:hAnsiTheme="majorHAnsi"/>
+          <w:sz w:val="24"/>
+          <w:szCs w:val="24"/>
+        </w:rPr>
+      </w:pPr>
+      <w:r>
+        <w:rPr>
+          <w:rFonts w:asciiTheme="majorHAnsi" w:hAnsiTheme="majorHAnsi"/>
+          <w:sz w:val="24"/>
+          <w:szCs w:val="24"/>
+        </w:rPr>
+        <w:t>Amongst the key processes to ensure efficient execution of queries in a relational database, is the writing of well-crafted query text and the execution of a compiled access plan that aligns with available run time computational resources</w:t>
+      </w:r>
+      <w:r>
+        <w:rPr>
+          <w:rFonts w:asciiTheme="majorHAnsi" w:hAnsiTheme="majorHAnsi"/>
+          <w:sz w:val="24"/>
+          <w:szCs w:val="24"/>
+        </w:rPr>
+        <w:t xml:space="preserve"> [15]</w:t>
+      </w:r>
+      <w:r>
+        <w:rPr>
+          <w:rFonts w:asciiTheme="majorHAnsi" w:hAnsiTheme="majorHAnsi"/>
+          <w:sz w:val="24"/>
+          <w:szCs w:val="24"/>
+        </w:rPr>
+        <w:t>. Informally referred to as an execution plan, an access plan is a set o</w:t>
+      </w:r>
+      <w:r>
+        <w:rPr>
+          <w:rFonts w:asciiTheme="majorHAnsi" w:hAnsiTheme="majorHAnsi"/>
+          <w:sz w:val="24"/>
+          <w:szCs w:val="24"/>
+        </w:rPr>
+        <w:t xml:space="preserve">f steps that constitutes safe, correct and efficient access and retrieval </w:t>
+      </w:r>
+      <w:r>
+        <w:rPr>
+          <w:rFonts w:asciiTheme="majorHAnsi" w:hAnsiTheme="majorHAnsi"/>
+          <w:sz w:val="24"/>
+          <w:szCs w:val="24"/>
+        </w:rPr>
+        <w:t xml:space="preserve">of data </w:t>
+      </w:r>
+      <w:r>
+        <w:rPr>
+          <w:rFonts w:asciiTheme="majorHAnsi" w:hAnsiTheme="majorHAnsi"/>
+          <w:sz w:val="24"/>
+          <w:szCs w:val="24"/>
+        </w:rPr>
+        <w:t xml:space="preserve">from </w:t>
+      </w:r>
+      <w:r>
+        <w:rPr>
+          <w:rFonts w:asciiTheme="majorHAnsi" w:hAnsiTheme="majorHAnsi"/>
+          <w:sz w:val="24"/>
+          <w:szCs w:val="24"/>
+        </w:rPr>
+        <w:t>an underlying database. Effici</w:t>
+      </w:r>
+      <w:r>
+        <w:rPr>
+          <w:rFonts w:asciiTheme="majorHAnsi" w:hAnsiTheme="majorHAnsi"/>
+          <w:sz w:val="24"/>
+          <w:szCs w:val="24"/>
+        </w:rPr>
+        <w:t xml:space="preserve">ency is a measure expressed in </w:t>
+      </w:r>
+      <w:r>
+        <w:rPr>
+          <w:rFonts w:asciiTheme="majorHAnsi" w:hAnsiTheme="majorHAnsi"/>
+          <w:sz w:val="24"/>
+          <w:szCs w:val="24"/>
+        </w:rPr>
+        <w:t>terms of computational resources parameters (e.g. disk bandwidth, number of CPU cycles) and performance character</w:t>
+      </w:r>
+      <w:r>
+        <w:rPr>
+          <w:rFonts w:asciiTheme="majorHAnsi" w:hAnsiTheme="majorHAnsi"/>
+          <w:sz w:val="24"/>
+          <w:szCs w:val="24"/>
+        </w:rPr>
+        <w:t xml:space="preserve">istics (e.g. response time). In general, </w:t>
+      </w:r>
+      <w:r>
+        <w:rPr>
+          <w:rFonts w:asciiTheme="majorHAnsi" w:hAnsiTheme="majorHAnsi"/>
+          <w:sz w:val="24"/>
+          <w:szCs w:val="24"/>
+        </w:rPr>
+        <w:t xml:space="preserve">finding the most efficient access plan for a general purpose relational calculus query, on which SQL’s queries were initially built, is a NP-hard problem [1, 2]. Query </w:t>
+      </w:r>
+      <w:r>
+        <w:rPr>
+          <w:rFonts w:asciiTheme="majorHAnsi" w:hAnsiTheme="majorHAnsi"/>
+          <w:sz w:val="24"/>
+          <w:szCs w:val="24"/>
+        </w:rPr>
+        <w:t>optimization</w:t>
       </w:r>
       <w:r>
         <w:rPr>
@@ -87,348 +193,131 @@
           <w:sz w:val="24"/>
           <w:szCs w:val="24"/>
         </w:rPr>
-        <w:t xml:space="preserve">which </w:t>
-      </w:r>
-      <w:r>
-        <w:rPr>
-          <w:rFonts w:asciiTheme="majorHAnsi" w:hAnsiTheme="majorHAnsi"/>
-          <w:sz w:val="24"/>
-          <w:szCs w:val="24"/>
-        </w:rPr>
-        <w:t>influenc</w:t>
-      </w:r>
-      <w:r>
-        <w:rPr>
-          <w:rFonts w:asciiTheme="majorHAnsi" w:hAnsiTheme="majorHAnsi"/>
-          <w:sz w:val="24"/>
-          <w:szCs w:val="24"/>
-        </w:rPr>
-        <w:t>es</w:t>
-      </w:r>
-      <w:r>
-        <w:rPr>
-          <w:rFonts w:asciiTheme="majorHAnsi" w:hAnsiTheme="majorHAnsi"/>
-          <w:sz w:val="24"/>
-          <w:szCs w:val="24"/>
-        </w:rPr>
-        <w:t xml:space="preserve"> </w:t>
-      </w:r>
-      <w:r>
-        <w:rPr>
-          <w:rFonts w:asciiTheme="majorHAnsi" w:hAnsiTheme="majorHAnsi"/>
-          <w:sz w:val="24"/>
-          <w:szCs w:val="24"/>
-        </w:rPr>
-        <w:t xml:space="preserve">decisions taken by </w:t>
-      </w:r>
-      <w:r>
-        <w:rPr>
-          <w:rFonts w:asciiTheme="majorHAnsi" w:hAnsiTheme="majorHAnsi"/>
-          <w:sz w:val="24"/>
-          <w:szCs w:val="24"/>
-        </w:rPr>
-        <w:t>cost-</w:t>
-      </w:r>
-      <w:r>
-        <w:rPr>
-          <w:rFonts w:asciiTheme="majorHAnsi" w:hAnsiTheme="majorHAnsi"/>
-          <w:sz w:val="24"/>
-          <w:szCs w:val="24"/>
-        </w:rPr>
-        <w:t>based optimizer</w:t>
-      </w:r>
-      <w:r>
-        <w:rPr>
-          <w:rFonts w:asciiTheme="majorHAnsi" w:hAnsiTheme="majorHAnsi"/>
-          <w:sz w:val="24"/>
-          <w:szCs w:val="24"/>
-        </w:rPr>
-        <w:t>s</w:t>
-      </w:r>
-      <w:r>
-        <w:rPr>
-          <w:rFonts w:asciiTheme="majorHAnsi" w:hAnsiTheme="majorHAnsi"/>
-          <w:sz w:val="24"/>
-          <w:szCs w:val="24"/>
-        </w:rPr>
-        <w:t xml:space="preserve">, making it a detrimental task to </w:t>
-      </w:r>
-      <w:r>
-        <w:rPr>
-          <w:rFonts w:asciiTheme="majorHAnsi" w:hAnsiTheme="majorHAnsi"/>
-          <w:sz w:val="24"/>
-          <w:szCs w:val="24"/>
-        </w:rPr>
-        <w:t xml:space="preserve">constantly </w:t>
-      </w:r>
-      <w:r>
-        <w:rPr>
-          <w:rFonts w:asciiTheme="majorHAnsi" w:hAnsiTheme="majorHAnsi"/>
-          <w:sz w:val="24"/>
-          <w:szCs w:val="24"/>
-        </w:rPr>
-        <w:t xml:space="preserve">maintain </w:t>
-      </w:r>
-      <w:r>
-        <w:rPr>
-          <w:rFonts w:asciiTheme="majorHAnsi" w:hAnsiTheme="majorHAnsi"/>
-          <w:sz w:val="24"/>
-          <w:szCs w:val="24"/>
-        </w:rPr>
-        <w:t xml:space="preserve">an updated </w:t>
-      </w:r>
-      <w:r>
-        <w:rPr>
-          <w:rFonts w:asciiTheme="majorHAnsi" w:hAnsiTheme="majorHAnsi"/>
-          <w:sz w:val="24"/>
-          <w:szCs w:val="24"/>
-        </w:rPr>
-        <w:t>version</w:t>
-      </w:r>
-      <w:r>
-        <w:rPr>
-          <w:rFonts w:asciiTheme="majorHAnsi" w:hAnsiTheme="majorHAnsi"/>
-          <w:sz w:val="24"/>
-          <w:szCs w:val="24"/>
-        </w:rPr>
-        <w:t xml:space="preserve"> of this meta-</w:t>
-      </w:r>
-      <w:r>
-        <w:rPr>
-          <w:rFonts w:asciiTheme="majorHAnsi" w:hAnsiTheme="majorHAnsi"/>
-          <w:sz w:val="24"/>
-          <w:szCs w:val="24"/>
-        </w:rPr>
-        <w:t xml:space="preserve">. Current techniques to ensure </w:t>
-      </w:r>
-      <w:r>
-        <w:rPr>
-          <w:rFonts w:asciiTheme="majorHAnsi" w:hAnsiTheme="majorHAnsi"/>
-          <w:sz w:val="24"/>
-          <w:szCs w:val="24"/>
-        </w:rPr>
-        <w:t xml:space="preserve">updated </w:t>
-      </w:r>
-      <w:r>
-        <w:rPr>
-          <w:rFonts w:asciiTheme="majorHAnsi" w:hAnsiTheme="majorHAnsi"/>
-          <w:sz w:val="24"/>
-          <w:szCs w:val="24"/>
-        </w:rPr>
-        <w:t xml:space="preserve">optimizer </w:t>
-      </w:r>
-      <w:r>
-        <w:rPr>
-          <w:rFonts w:asciiTheme="majorHAnsi" w:hAnsiTheme="majorHAnsi"/>
-          <w:sz w:val="24"/>
-          <w:szCs w:val="24"/>
-        </w:rPr>
-        <w:t>statistics</w:t>
-      </w:r>
-      <w:r>
-        <w:rPr>
-          <w:rFonts w:asciiTheme="majorHAnsi" w:hAnsiTheme="majorHAnsi"/>
-          <w:sz w:val="24"/>
-          <w:szCs w:val="24"/>
-        </w:rPr>
-        <w:t xml:space="preserve"> do</w:t>
-      </w:r>
-      <w:r>
-        <w:rPr>
-          <w:rFonts w:asciiTheme="majorHAnsi" w:hAnsiTheme="majorHAnsi"/>
-          <w:sz w:val="24"/>
-          <w:szCs w:val="24"/>
-        </w:rPr>
-        <w:t>es</w:t>
-      </w:r>
-      <w:r>
-        <w:rPr>
-          <w:rFonts w:asciiTheme="majorHAnsi" w:hAnsiTheme="majorHAnsi"/>
-          <w:sz w:val="24"/>
-          <w:szCs w:val="24"/>
-        </w:rPr>
-        <w:t xml:space="preserve"> not factor in underlying, shifting day-to-day workload</w:t>
-      </w:r>
-      <w:r>
-        <w:rPr>
-          <w:rFonts w:asciiTheme="majorHAnsi" w:hAnsiTheme="majorHAnsi"/>
-          <w:sz w:val="24"/>
-          <w:szCs w:val="24"/>
-        </w:rPr>
-        <w:t>s</w:t>
-      </w:r>
-      <w:r>
-        <w:rPr>
-          <w:rFonts w:asciiTheme="majorHAnsi" w:hAnsiTheme="majorHAnsi"/>
-          <w:sz w:val="24"/>
-          <w:szCs w:val="24"/>
-        </w:rPr>
-        <w:t>;</w:t>
-      </w:r>
-      <w:r>
-        <w:rPr>
-          <w:rFonts w:asciiTheme="majorHAnsi" w:hAnsiTheme="majorHAnsi"/>
-          <w:sz w:val="24"/>
-          <w:szCs w:val="24"/>
-        </w:rPr>
-        <w:t xml:space="preserve"> a scheduling </w:t>
-      </w:r>
-      <w:r>
-        <w:rPr>
-          <w:rFonts w:asciiTheme="majorHAnsi" w:hAnsiTheme="majorHAnsi"/>
-          <w:sz w:val="24"/>
-          <w:szCs w:val="24"/>
-        </w:rPr>
-        <w:t>puzzle</w:t>
-      </w:r>
-      <w:r>
-        <w:rPr>
-          <w:rFonts w:asciiTheme="majorHAnsi" w:hAnsiTheme="majorHAnsi"/>
-          <w:sz w:val="24"/>
-          <w:szCs w:val="24"/>
-        </w:rPr>
-        <w:t xml:space="preserve"> which varies between</w:t>
-      </w:r>
-      <w:r>
-        <w:rPr>
-          <w:rFonts w:asciiTheme="majorHAnsi" w:hAnsiTheme="majorHAnsi"/>
-          <w:sz w:val="24"/>
-          <w:szCs w:val="24"/>
-        </w:rPr>
-        <w:t xml:space="preserve"> </w:t>
-      </w:r>
-      <w:r>
-        <w:rPr>
-          <w:rFonts w:asciiTheme="majorHAnsi" w:hAnsiTheme="majorHAnsi"/>
-          <w:sz w:val="24"/>
-          <w:szCs w:val="24"/>
-        </w:rPr>
-        <w:t>environments</w:t>
-      </w:r>
-      <w:r>
-        <w:rPr>
-          <w:rFonts w:asciiTheme="majorHAnsi" w:hAnsiTheme="majorHAnsi"/>
-          <w:sz w:val="24"/>
-          <w:szCs w:val="24"/>
-        </w:rPr>
-        <w:t xml:space="preserve">. This study </w:t>
-      </w:r>
-      <w:r>
-        <w:rPr>
-          <w:rFonts w:asciiTheme="majorHAnsi" w:hAnsiTheme="majorHAnsi"/>
-          <w:sz w:val="24"/>
-          <w:szCs w:val="24"/>
-        </w:rPr>
-        <w:t>tackles</w:t>
-      </w:r>
-      <w:r>
-        <w:rPr>
-          <w:rFonts w:asciiTheme="majorHAnsi" w:hAnsiTheme="majorHAnsi"/>
-          <w:sz w:val="24"/>
-          <w:szCs w:val="24"/>
-        </w:rPr>
-        <w:t xml:space="preserve"> identification of underlying </w:t>
-      </w:r>
-      <w:r>
-        <w:rPr>
-          <w:rFonts w:asciiTheme="majorHAnsi" w:hAnsiTheme="majorHAnsi"/>
-          <w:sz w:val="24"/>
-          <w:szCs w:val="24"/>
-        </w:rPr>
-        <w:t xml:space="preserve">transactional </w:t>
-      </w:r>
-      <w:r>
-        <w:rPr>
-          <w:rFonts w:asciiTheme="majorHAnsi" w:hAnsiTheme="majorHAnsi"/>
-          <w:sz w:val="24"/>
-          <w:szCs w:val="24"/>
-        </w:rPr>
-        <w:t>activity patterns</w:t>
-      </w:r>
-      <w:r>
-        <w:rPr>
-          <w:rFonts w:asciiTheme="majorHAnsi" w:hAnsiTheme="majorHAnsi"/>
-          <w:sz w:val="24"/>
-          <w:szCs w:val="24"/>
-        </w:rPr>
-        <w:t>, aiming</w:t>
-      </w:r>
-      <w:r>
-        <w:rPr>
-          <w:rFonts w:asciiTheme="majorHAnsi" w:hAnsiTheme="majorHAnsi"/>
-          <w:sz w:val="24"/>
-          <w:szCs w:val="24"/>
-        </w:rPr>
-        <w:t xml:space="preserve"> to address this scheduling problem</w:t>
-      </w:r>
-      <w:r>
-        <w:rPr>
-          <w:rFonts w:asciiTheme="majorHAnsi" w:hAnsiTheme="majorHAnsi"/>
-          <w:sz w:val="24"/>
-          <w:szCs w:val="24"/>
-        </w:rPr>
-        <w:t xml:space="preserve"> through</w:t>
-      </w:r>
-      <w:r>
-        <w:rPr>
-          <w:rFonts w:asciiTheme="majorHAnsi" w:hAnsiTheme="majorHAnsi"/>
-          <w:sz w:val="24"/>
-          <w:szCs w:val="24"/>
-        </w:rPr>
-        <w:t xml:space="preserve"> intelligent based</w:t>
-      </w:r>
-      <w:r>
-        <w:rPr>
-          <w:rFonts w:asciiTheme="majorHAnsi" w:hAnsiTheme="majorHAnsi"/>
-          <w:sz w:val="24"/>
-          <w:szCs w:val="24"/>
-        </w:rPr>
-        <w:t xml:space="preserve"> recommendation</w:t>
-      </w:r>
-      <w:r>
-        <w:rPr>
-          <w:rFonts w:asciiTheme="majorHAnsi" w:hAnsiTheme="majorHAnsi"/>
-          <w:sz w:val="24"/>
-          <w:szCs w:val="24"/>
-        </w:rPr>
-        <w:t>s</w:t>
-      </w:r>
-      <w:r>
-        <w:rPr>
-          <w:rFonts w:asciiTheme="majorHAnsi" w:hAnsiTheme="majorHAnsi"/>
-          <w:sz w:val="24"/>
-          <w:szCs w:val="24"/>
-        </w:rPr>
-        <w:t xml:space="preserve"> </w:t>
-      </w:r>
-      <w:r>
-        <w:rPr>
-          <w:rFonts w:asciiTheme="majorHAnsi" w:hAnsiTheme="majorHAnsi"/>
-          <w:sz w:val="24"/>
-          <w:szCs w:val="24"/>
-        </w:rPr>
-        <w:t>for statistics upkeep and maintenance.</w:t>
-      </w:r>
-    </w:p>
-    <w:p>
-      <w:pPr>
-        <w:spacing w:line="276" w:lineRule="auto"/>
-        <w:jc w:val="both"/>
+        <w:t xml:space="preserve">that has to cater for multiple </w:t>
+      </w:r>
+      <w:r>
+        <w:rPr>
+          <w:rFonts w:asciiTheme="majorHAnsi" w:hAnsiTheme="majorHAnsi"/>
+          <w:sz w:val="24"/>
+          <w:szCs w:val="24"/>
+        </w:rPr>
+        <w:t xml:space="preserve">and varied categories of database schemas, use statistics related measures [3]. </w:t>
+      </w:r>
+      <w:r>
+        <w:rPr>
+          <w:rFonts w:asciiTheme="majorHAnsi" w:hAnsiTheme="majorHAnsi"/>
+          <w:sz w:val="24"/>
+          <w:szCs w:val="24"/>
+        </w:rPr>
+        <w:t>As indicated in the proposal report [15], t</w:t>
+      </w:r>
+      <w:r>
+        <w:rPr>
+          <w:rFonts w:asciiTheme="majorHAnsi" w:hAnsiTheme="majorHAnsi"/>
+          <w:sz w:val="24"/>
+          <w:szCs w:val="24"/>
+        </w:rPr>
+        <w:t>hey are also referred to as optimizer statistics,</w:t>
+      </w:r>
+      <w:r>
+        <w:rPr>
+          <w:rFonts w:asciiTheme="majorHAnsi" w:hAnsiTheme="majorHAnsi"/>
+          <w:sz w:val="24"/>
+          <w:szCs w:val="24"/>
+        </w:rPr>
+        <w:t xml:space="preserve"> and are</w:t>
+      </w:r>
+      <w:r>
+        <w:rPr>
+          <w:rFonts w:asciiTheme="majorHAnsi" w:hAnsiTheme="majorHAnsi"/>
+          <w:sz w:val="24"/>
+          <w:szCs w:val="24"/>
+        </w:rPr>
+        <w:t xml:space="preserve"> utilized to translate a query into a reasonable access plan. For the query optimizer component of a DBMS to make more informed decisions, statistics are generated based on the volume and distribution of the underlying data. Therefore this relationship ties the effectiveness of an SQL</w:t>
+      </w:r>
+      <w:r>
+        <w:rPr>
+          <w:rFonts w:asciiTheme="majorHAnsi" w:hAnsiTheme="majorHAnsi"/>
+          <w:sz w:val="24"/>
+          <w:szCs w:val="24"/>
+        </w:rPr>
+        <w:t xml:space="preserve"> execution plan upon the </w:t>
+      </w:r>
+      <w:r>
+        <w:rPr>
+          <w:rFonts w:asciiTheme="majorHAnsi" w:hAnsiTheme="majorHAnsi"/>
+          <w:sz w:val="24"/>
+          <w:szCs w:val="24"/>
+        </w:rPr>
+        <w:t xml:space="preserve">maintenance and upkeep of optimizer statistics, creating a dependence on maintaining accurate statistics pertaining to the overall system and application performance [4]. Optimizer statistics do not necessarily make query </w:t>
+      </w:r>
+      <w:r>
+        <w:rPr>
+          <w:rFonts w:asciiTheme="majorHAnsi" w:hAnsiTheme="majorHAnsi"/>
+          <w:sz w:val="24"/>
+          <w:szCs w:val="24"/>
+        </w:rPr>
+        <w:t>optimization</w:t>
+      </w:r>
+      <w:r>
+        <w:rPr>
+          <w:rFonts w:asciiTheme="majorHAnsi" w:hAnsiTheme="majorHAnsi"/>
+          <w:sz w:val="24"/>
+          <w:szCs w:val="24"/>
+        </w:rPr>
+        <w:t xml:space="preserve"> tractable and also comes at a cost; i.e. to generate and hold. The use of statistics in query </w:t>
+      </w:r>
+      <w:r>
+        <w:rPr>
+          <w:rFonts w:asciiTheme="majorHAnsi" w:hAnsiTheme="majorHAnsi"/>
+          <w:sz w:val="24"/>
+          <w:szCs w:val="24"/>
+        </w:rPr>
+        <w:t>optimization</w:t>
+      </w:r>
+      <w:r>
+        <w:rPr>
+          <w:rFonts w:asciiTheme="majorHAnsi" w:hAnsiTheme="majorHAnsi"/>
+          <w:sz w:val="24"/>
+          <w:szCs w:val="24"/>
+        </w:rPr>
+        <w:t xml:space="preserve"> can generate suboptimal plans and subpar performance in the case of no, insufficient or </w:t>
+      </w:r>
+      <w:r>
+        <w:rPr>
+          <w:rFonts w:asciiTheme="majorHAnsi" w:hAnsiTheme="majorHAnsi"/>
+          <w:sz w:val="24"/>
+          <w:szCs w:val="24"/>
+        </w:rPr>
+        <w:t>stale (</w:t>
+      </w:r>
+      <w:r>
+        <w:rPr>
+          <w:rFonts w:asciiTheme="majorHAnsi" w:hAnsiTheme="majorHAnsi"/>
+          <w:sz w:val="24"/>
+          <w:szCs w:val="24"/>
+        </w:rPr>
+        <w:t xml:space="preserve">non-updated) statistics (also referred to as stats here onward), which is often the case when new data is introduced in the underlying schema, as well as drastic and abrupt modifications of existing data, followed by no updating of optimizer stats [4]. </w:t>
+      </w:r>
+    </w:p>
+    <w:p>
+      <w:pPr>
+        <w:spacing w:before="160" w:after="0" w:line="276" w:lineRule="auto"/>
+        <w:jc w:val="both"/>
+        <w:rPr>
+          <w:rFonts w:asciiTheme="majorHAnsi" w:hAnsiTheme="majorHAnsi"/>
+          <w:sz w:val="24"/>
+          <w:szCs w:val="24"/>
+        </w:rPr>
+      </w:pPr>
+      <w:r>
         <w:rPr>
           <w:rFonts w:asciiTheme="majorHAnsi" w:hAnsiTheme="majorHAnsi"/>
           <w:b/>
           <w:sz w:val="24"/>
           <w:szCs w:val="24"/>
         </w:rPr>
-      </w:pPr>
-      <w:r>
-        <w:rPr>
-          <w:rFonts w:asciiTheme="majorHAnsi" w:hAnsiTheme="majorHAnsi"/>
-          <w:b/>
-          <w:sz w:val="24"/>
-          <w:szCs w:val="24"/>
-        </w:rPr>
-        <w:t>Introduction</w:t>
+        <w:t>Objectives</w:t>
       </w:r>
     </w:p>
     <w:p>
@@ -439,223 +328,36 @@
           <w:rFonts w:asciiTheme="majorHAnsi" w:hAnsiTheme="majorHAnsi"/>
           <w:sz w:val="24"/>
           <w:szCs w:val="24"/>
-        </w:rPr>
-      </w:pPr>
-      <w:r>
-        <w:rPr>
-          <w:rFonts w:asciiTheme="majorHAnsi" w:hAnsiTheme="majorHAnsi"/>
-          <w:sz w:val="24"/>
-          <w:szCs w:val="24"/>
-        </w:rPr>
-        <w:t>Amongst the key processes to ensure efficient execution of queries in a relational database, is the writing of well-crafted query text and the execution of a compiled access plan that aligns with available run time computational resources</w:t>
-      </w:r>
-      <w:r>
-        <w:rPr>
-          <w:rFonts w:asciiTheme="majorHAnsi" w:hAnsiTheme="majorHAnsi"/>
-          <w:sz w:val="24"/>
-          <w:szCs w:val="24"/>
-        </w:rPr>
-        <w:t xml:space="preserve"> [15]</w:t>
-      </w:r>
-      <w:r>
-        <w:rPr>
-          <w:rFonts w:asciiTheme="majorHAnsi" w:hAnsiTheme="majorHAnsi"/>
-          <w:sz w:val="24"/>
-          <w:szCs w:val="24"/>
-        </w:rPr>
-        <w:t>. Informally referred to as an execution plan, an access plan is a set o</w:t>
-      </w:r>
-      <w:r>
-        <w:rPr>
-          <w:rFonts w:asciiTheme="majorHAnsi" w:hAnsiTheme="majorHAnsi"/>
-          <w:sz w:val="24"/>
-          <w:szCs w:val="24"/>
-        </w:rPr>
-        <w:t xml:space="preserve">f steps that constitutes safe, correct and efficient access and retrieval </w:t>
-      </w:r>
-      <w:r>
-        <w:rPr>
-          <w:rFonts w:asciiTheme="majorHAnsi" w:hAnsiTheme="majorHAnsi"/>
-          <w:sz w:val="24"/>
-          <w:szCs w:val="24"/>
-        </w:rPr>
-        <w:t xml:space="preserve">of data </w:t>
-      </w:r>
-      <w:r>
-        <w:rPr>
-          <w:rFonts w:asciiTheme="majorHAnsi" w:hAnsiTheme="majorHAnsi"/>
-          <w:sz w:val="24"/>
-          <w:szCs w:val="24"/>
-        </w:rPr>
-        <w:t xml:space="preserve">from </w:t>
-      </w:r>
-      <w:r>
-        <w:rPr>
-          <w:rFonts w:asciiTheme="majorHAnsi" w:hAnsiTheme="majorHAnsi"/>
-          <w:sz w:val="24"/>
-          <w:szCs w:val="24"/>
-        </w:rPr>
-        <w:t>an underlying database. Effici</w:t>
-      </w:r>
-      <w:r>
-        <w:rPr>
-          <w:rFonts w:asciiTheme="majorHAnsi" w:hAnsiTheme="majorHAnsi"/>
-          <w:sz w:val="24"/>
-          <w:szCs w:val="24"/>
-        </w:rPr>
-        <w:t xml:space="preserve">ency is a measure expressed in </w:t>
-      </w:r>
-      <w:r>
-        <w:rPr>
-          <w:rFonts w:asciiTheme="majorHAnsi" w:hAnsiTheme="majorHAnsi"/>
-          <w:sz w:val="24"/>
-          <w:szCs w:val="24"/>
-        </w:rPr>
-        <w:t>terms of computational resources parameters (e.g. disk bandwidth, number of CPU cycles) and performance character</w:t>
-      </w:r>
-      <w:r>
-        <w:rPr>
-          <w:rFonts w:asciiTheme="majorHAnsi" w:hAnsiTheme="majorHAnsi"/>
-          <w:sz w:val="24"/>
-          <w:szCs w:val="24"/>
-        </w:rPr>
-        <w:t xml:space="preserve">istics (e.g. response time). In general, </w:t>
-      </w:r>
-      <w:r>
-        <w:rPr>
-          <w:rFonts w:asciiTheme="majorHAnsi" w:hAnsiTheme="majorHAnsi"/>
-          <w:sz w:val="24"/>
-          <w:szCs w:val="24"/>
-        </w:rPr>
-        <w:t xml:space="preserve">finding the most efficient access plan for a general purpose relational calculus query, on which SQL’s queries were initially built, is a NP-hard problem [1, 2]. Query </w:t>
-      </w:r>
-      <w:r>
-        <w:rPr>
-          <w:rFonts w:asciiTheme="majorHAnsi" w:hAnsiTheme="majorHAnsi"/>
-          <w:sz w:val="24"/>
-          <w:szCs w:val="24"/>
-        </w:rPr>
-        <w:t>optimization</w:t>
-      </w:r>
-      <w:r>
-        <w:rPr>
-          <w:rFonts w:asciiTheme="majorHAnsi" w:hAnsiTheme="majorHAnsi"/>
-          <w:sz w:val="24"/>
-          <w:szCs w:val="24"/>
-        </w:rPr>
-        <w:t xml:space="preserve">, </w:t>
-      </w:r>
-      <w:r>
-        <w:rPr>
-          <w:rFonts w:asciiTheme="majorHAnsi" w:hAnsiTheme="majorHAnsi"/>
-          <w:sz w:val="24"/>
-          <w:szCs w:val="24"/>
-        </w:rPr>
-        <w:t xml:space="preserve">that has to cater for multiple </w:t>
-      </w:r>
-      <w:r>
-        <w:rPr>
-          <w:rFonts w:asciiTheme="majorHAnsi" w:hAnsiTheme="majorHAnsi"/>
-          <w:sz w:val="24"/>
-          <w:szCs w:val="24"/>
-        </w:rPr>
-        <w:t xml:space="preserve">and varied categories of database schemas, use statistics related measures [3]. </w:t>
-      </w:r>
-      <w:r>
-        <w:rPr>
-          <w:rFonts w:asciiTheme="majorHAnsi" w:hAnsiTheme="majorHAnsi"/>
-          <w:sz w:val="24"/>
-          <w:szCs w:val="24"/>
-        </w:rPr>
-        <w:t>As indicated in the proposal report [15], t</w:t>
-      </w:r>
-      <w:r>
-        <w:rPr>
-          <w:rFonts w:asciiTheme="majorHAnsi" w:hAnsiTheme="majorHAnsi"/>
-          <w:sz w:val="24"/>
-          <w:szCs w:val="24"/>
-        </w:rPr>
-        <w:t>hey are also referred to as optimizer statistics,</w:t>
-      </w:r>
-      <w:r>
-        <w:rPr>
-          <w:rFonts w:asciiTheme="majorHAnsi" w:hAnsiTheme="majorHAnsi"/>
-          <w:sz w:val="24"/>
-          <w:szCs w:val="24"/>
-        </w:rPr>
-        <w:t xml:space="preserve"> and are</w:t>
-      </w:r>
-      <w:r>
-        <w:rPr>
-          <w:rFonts w:asciiTheme="majorHAnsi" w:hAnsiTheme="majorHAnsi"/>
-          <w:sz w:val="24"/>
-          <w:szCs w:val="24"/>
-        </w:rPr>
-        <w:t xml:space="preserve"> utilized to translate a query into a reasonable access plan. For the query optimizer component of a DBMS to make more informed decisions, statistics are generated based on the volume and distribution of the underlying data. Therefore this relationship ties the effectiveness of an SQL</w:t>
-      </w:r>
-      <w:r>
-        <w:rPr>
-          <w:rFonts w:asciiTheme="majorHAnsi" w:hAnsiTheme="majorHAnsi"/>
-          <w:sz w:val="24"/>
-          <w:szCs w:val="24"/>
-        </w:rPr>
-        <w:t xml:space="preserve"> execution plan upon the </w:t>
-      </w:r>
-      <w:r>
-        <w:rPr>
-          <w:rFonts w:asciiTheme="majorHAnsi" w:hAnsiTheme="majorHAnsi"/>
-          <w:sz w:val="24"/>
-          <w:szCs w:val="24"/>
-        </w:rPr>
-        <w:t xml:space="preserve">maintenance and upkeep of optimizer statistics, creating a dependence on maintaining accurate statistics pertaining to the overall system and application performance [4]. Optimizer statistics do not necessarily make query </w:t>
-      </w:r>
-      <w:r>
-        <w:rPr>
-          <w:rFonts w:asciiTheme="majorHAnsi" w:hAnsiTheme="majorHAnsi"/>
-          <w:sz w:val="24"/>
-          <w:szCs w:val="24"/>
-        </w:rPr>
-        <w:t>optimization</w:t>
-      </w:r>
-      <w:r>
-        <w:rPr>
-          <w:rFonts w:asciiTheme="majorHAnsi" w:hAnsiTheme="majorHAnsi"/>
-          <w:sz w:val="24"/>
-          <w:szCs w:val="24"/>
-        </w:rPr>
-        <w:t xml:space="preserve"> tractable and also comes at a cost; i.e. to generate and hold. The use of statistics in query </w:t>
-      </w:r>
-      <w:r>
-        <w:rPr>
-          <w:rFonts w:asciiTheme="majorHAnsi" w:hAnsiTheme="majorHAnsi"/>
-          <w:sz w:val="24"/>
-          <w:szCs w:val="24"/>
-        </w:rPr>
-        <w:t>optimization</w:t>
-      </w:r>
-      <w:r>
-        <w:rPr>
-          <w:rFonts w:asciiTheme="majorHAnsi" w:hAnsiTheme="majorHAnsi"/>
-          <w:sz w:val="24"/>
-          <w:szCs w:val="24"/>
-        </w:rPr>
-        <w:t xml:space="preserve"> can generate suboptimal plans and subpar performance in the case of no, insufficient or </w:t>
-      </w:r>
-      <w:r>
-        <w:rPr>
-          <w:rFonts w:asciiTheme="majorHAnsi" w:hAnsiTheme="majorHAnsi"/>
-          <w:sz w:val="24"/>
-          <w:szCs w:val="24"/>
-        </w:rPr>
-        <w:t>stale (</w:t>
-      </w:r>
-      <w:r>
-        <w:rPr>
-          <w:rFonts w:asciiTheme="majorHAnsi" w:hAnsiTheme="majorHAnsi"/>
-          <w:sz w:val="24"/>
-          <w:szCs w:val="24"/>
-        </w:rPr>
-        <w:t xml:space="preserve">non-updated) statistics (also referred to as stats here onward), which is often the case when new data is introduced in the underlying schema, as well as drastic and abrupt modifications of existing data, followed by no updating of optimizer stats [4]. </w:t>
+          <w:highlight w:val="white"/>
+        </w:rPr>
+      </w:pPr>
+      <w:r>
+        <w:rPr>
+          <w:rFonts w:asciiTheme="majorHAnsi" w:hAnsiTheme="majorHAnsi"/>
+          <w:sz w:val="24"/>
+          <w:szCs w:val="24"/>
+          <w:highlight w:val="white"/>
+        </w:rPr>
+        <w:lastRenderedPageBreak/>
+        <w:t>Therefore this research</w:t>
+      </w:r>
+      <w:r>
+        <w:rPr>
+          <w:rFonts w:asciiTheme="majorHAnsi" w:hAnsiTheme="majorHAnsi"/>
+          <w:sz w:val="24"/>
+          <w:szCs w:val="24"/>
+          <w:highlight w:val="white"/>
+        </w:rPr>
+        <w:t xml:space="preserve"> task</w:t>
+      </w:r>
+      <w:r>
+        <w:rPr>
+          <w:rFonts w:asciiTheme="majorHAnsi" w:hAnsiTheme="majorHAnsi"/>
+          <w:sz w:val="24"/>
+          <w:szCs w:val="24"/>
+          <w:highlight w:val="white"/>
+        </w:rPr>
+        <w:t xml:space="preserve"> will attempt to tackle the following challenges: </w:t>
       </w:r>
     </w:p>
     <w:p>
@@ -666,16 +368,35 @@
           <w:rFonts w:asciiTheme="majorHAnsi" w:hAnsiTheme="majorHAnsi"/>
           <w:sz w:val="24"/>
           <w:szCs w:val="24"/>
-        </w:rPr>
-      </w:pPr>
-      <w:r>
-        <w:rPr>
-          <w:rFonts w:asciiTheme="majorHAnsi" w:hAnsiTheme="majorHAnsi"/>
-          <w:b/>
-          <w:sz w:val="24"/>
-          <w:szCs w:val="24"/>
-        </w:rPr>
-        <w:t>Objectives</w:t>
+          <w:highlight w:val="white"/>
+        </w:rPr>
+      </w:pPr>
+      <w:r>
+        <w:rPr>
+          <w:rFonts w:asciiTheme="majorHAnsi" w:hAnsiTheme="majorHAnsi"/>
+          <w:sz w:val="24"/>
+          <w:szCs w:val="24"/>
+          <w:highlight w:val="white"/>
+        </w:rPr>
+        <w:t>1. Identification of optimum maintenance windows in the database day to day schedul</w:t>
+      </w:r>
+      <w:r>
+        <w:rPr>
+          <w:rFonts w:asciiTheme="majorHAnsi" w:hAnsiTheme="majorHAnsi"/>
+          <w:sz w:val="24"/>
+          <w:szCs w:val="24"/>
+          <w:highlight w:val="white"/>
+        </w:rPr>
+        <w:t xml:space="preserve">e of lowest database activity, </w:t>
+      </w:r>
+      <w:r>
+        <w:rPr>
+          <w:rFonts w:asciiTheme="majorHAnsi" w:hAnsiTheme="majorHAnsi"/>
+          <w:sz w:val="24"/>
+          <w:szCs w:val="24"/>
+          <w:highlight w:val="white"/>
+        </w:rPr>
+        <w:t>where maintenance windows can be established to generate optimizer statistics without compromising the day to day batch execution.</w:t>
       </w:r>
     </w:p>
     <w:p>
@@ -696,85 +417,6 @@
           <w:szCs w:val="24"/>
           <w:highlight w:val="white"/>
         </w:rPr>
-        <w:t>Therefore this research</w:t>
-      </w:r>
-      <w:r>
-        <w:rPr>
-          <w:rFonts w:asciiTheme="majorHAnsi" w:hAnsiTheme="majorHAnsi"/>
-          <w:sz w:val="24"/>
-          <w:szCs w:val="24"/>
-          <w:highlight w:val="white"/>
-        </w:rPr>
-        <w:t xml:space="preserve"> task</w:t>
-      </w:r>
-      <w:r>
-        <w:rPr>
-          <w:rFonts w:asciiTheme="majorHAnsi" w:hAnsiTheme="majorHAnsi"/>
-          <w:sz w:val="24"/>
-          <w:szCs w:val="24"/>
-          <w:highlight w:val="white"/>
-        </w:rPr>
-        <w:t xml:space="preserve"> will attempt to tackle the following challenges: </w:t>
-      </w:r>
-    </w:p>
-    <w:p>
-      <w:pPr>
-        <w:spacing w:before="160" w:after="0" w:line="276" w:lineRule="auto"/>
-        <w:jc w:val="both"/>
-        <w:rPr>
-          <w:rFonts w:asciiTheme="majorHAnsi" w:hAnsiTheme="majorHAnsi"/>
-          <w:sz w:val="24"/>
-          <w:szCs w:val="24"/>
-          <w:highlight w:val="white"/>
-        </w:rPr>
-      </w:pPr>
-      <w:r>
-        <w:rPr>
-          <w:rFonts w:asciiTheme="majorHAnsi" w:hAnsiTheme="majorHAnsi"/>
-          <w:sz w:val="24"/>
-          <w:szCs w:val="24"/>
-          <w:highlight w:val="white"/>
-        </w:rPr>
-        <w:t>1. Identification of optimum maintenance windows in the database day to day schedul</w:t>
-      </w:r>
-      <w:r>
-        <w:rPr>
-          <w:rFonts w:asciiTheme="majorHAnsi" w:hAnsiTheme="majorHAnsi"/>
-          <w:sz w:val="24"/>
-          <w:szCs w:val="24"/>
-          <w:highlight w:val="white"/>
-        </w:rPr>
-        <w:t xml:space="preserve">e of lowest database activity, </w:t>
-      </w:r>
-      <w:r>
-        <w:rPr>
-          <w:rFonts w:asciiTheme="majorHAnsi" w:hAnsiTheme="majorHAnsi"/>
-          <w:sz w:val="24"/>
-          <w:szCs w:val="24"/>
-          <w:highlight w:val="white"/>
-        </w:rPr>
-        <w:t>where maintenance windows can be established to generate optimizer statistics without compromising the day to day batch execution.</w:t>
-      </w:r>
-    </w:p>
-    <w:p>
-      <w:pPr>
-        <w:spacing w:before="160" w:after="0" w:line="276" w:lineRule="auto"/>
-        <w:jc w:val="both"/>
-        <w:rPr>
-          <w:rFonts w:asciiTheme="majorHAnsi" w:hAnsiTheme="majorHAnsi"/>
-          <w:sz w:val="24"/>
-          <w:szCs w:val="24"/>
-          <w:highlight w:val="white"/>
-        </w:rPr>
-      </w:pPr>
-      <w:r>
-        <w:rPr>
-          <w:rFonts w:asciiTheme="majorHAnsi" w:hAnsiTheme="majorHAnsi"/>
-          <w:sz w:val="24"/>
-          <w:szCs w:val="24"/>
-          <w:highlight w:val="white"/>
-        </w:rPr>
-        <w:lastRenderedPageBreak/>
         <w:t xml:space="preserve">2. Once a maintenance time window has been established, three challenges can be highlighted: </w:t>
       </w:r>
     </w:p>
@@ -821,8 +463,6 @@
         </w:rPr>
         <w:t xml:space="preserve"> </w:t>
       </w:r>
-      <w:bookmarkStart w:id="0" w:name="_GoBack"/>
-      <w:bookmarkEnd w:id="0"/>
       <w:r>
         <w:rPr>
           <w:rFonts w:asciiTheme="majorHAnsi" w:hAnsiTheme="majorHAnsi"/>
@@ -1071,7 +711,16 @@
           <w:sz w:val="24"/>
           <w:szCs w:val="24"/>
         </w:rPr>
-        <w:t>4] whose work schedules are driven by service level agreements (SLA) which must be met and delivered in time. Another facet of this problem is that due to very stringent time schedules of varied database workloads, it is often a problematic task to obtain an optimal time window which can be allocated for database maintenance and optimizer statistic generation, a slot of time where database activity is at its lowest so as to reduce any negative impact on the critical batch and online processing. Past litera</w:t>
+        <w:t xml:space="preserve">4] whose work schedules are driven by service level agreements (SLA) which must be met and delivered in time. Another facet of this problem is that due to very stringent time schedules of varied database workloads, it is often a problematic task to obtain an optimal time window which can be allocated for </w:t>
+      </w:r>
+      <w:r>
+        <w:rPr>
+          <w:rFonts w:asciiTheme="majorHAnsi" w:hAnsiTheme="majorHAnsi"/>
+          <w:sz w:val="24"/>
+          <w:szCs w:val="24"/>
+        </w:rPr>
+        <w:lastRenderedPageBreak/>
+        <w:t>database maintenance and optimizer statistic generation, a slot of time where database activity is at its lowest so as to reduce any negative impact on the critical batch and online processing. Past litera</w:t>
       </w:r>
       <w:r>
         <w:rPr>
@@ -1087,16 +736,7 @@
           <w:sz w:val="24"/>
           <w:szCs w:val="24"/>
         </w:rPr>
-        <w:t xml:space="preserve"> approaches, where in relevant statistics are gathered prior to query execution. Such a task is considered too workload specific to solve by traditional automatic approaches, and too costly to solve by manual intervention; </w:t>
-      </w:r>
-      <w:r>
-        <w:rPr>
-          <w:rFonts w:asciiTheme="majorHAnsi" w:hAnsiTheme="majorHAnsi"/>
-          <w:sz w:val="24"/>
-          <w:szCs w:val="24"/>
-        </w:rPr>
-        <w:lastRenderedPageBreak/>
-        <w:t>consequently an ideal scenario for a machine learning approach.</w:t>
+        <w:t xml:space="preserve"> approaches, where in relevant statistics are gathered prior to query execution. Such a task is considered too workload specific to solve by traditional automatic approaches, and too costly to solve by manual intervention; consequently an ideal scenario for a machine learning approach.</w:t>
       </w:r>
       <w:r>
         <w:rPr>
@@ -1518,7 +1158,16 @@
           <w:sz w:val="24"/>
           <w:szCs w:val="24"/>
         </w:rPr>
-        <w:t xml:space="preserve"> capable of generating</w:t>
+        <w:t xml:space="preserve"> capable </w:t>
+      </w:r>
+      <w:r>
+        <w:rPr>
+          <w:rFonts w:asciiTheme="majorHAnsi" w:hAnsiTheme="majorHAnsi"/>
+          <w:sz w:val="24"/>
+          <w:szCs w:val="24"/>
+        </w:rPr>
+        <w:lastRenderedPageBreak/>
+        <w:t>of generating</w:t>
       </w:r>
       <w:r>
         <w:rPr>
@@ -1694,7 +1343,6 @@
           <w:sz w:val="24"/>
           <w:szCs w:val="24"/>
         </w:rPr>
-        <w:lastRenderedPageBreak/>
         <w:t xml:space="preserve">The </w:t>
       </w:r>
       <w:r>
@@ -1751,23 +1399,7 @@
           <w:sz w:val="24"/>
           <w:szCs w:val="24"/>
         </w:rPr>
-        <w:t>The latest version of Oracle RDBMS technologies, Oracle18c, was</w:t>
-      </w:r>
-      <w:r>
-        <w:rPr>
-          <w:rFonts w:asciiTheme="majorHAnsi" w:hAnsiTheme="majorHAnsi"/>
-          <w:sz w:val="24"/>
-          <w:szCs w:val="24"/>
-        </w:rPr>
-        <w:t xml:space="preserve"> unreleased during time of consideration</w:t>
-      </w:r>
-      <w:r>
-        <w:rPr>
-          <w:rFonts w:asciiTheme="majorHAnsi" w:hAnsiTheme="majorHAnsi"/>
-          <w:sz w:val="24"/>
-          <w:szCs w:val="24"/>
-        </w:rPr>
-        <w:t xml:space="preserve">. </w:t>
+        <w:t xml:space="preserve">The latest version of Oracle RDBMS technologies, Oracle18c, was unreleased during time of consideration. </w:t>
       </w:r>
       <w:r>
         <w:rPr>
@@ -2416,7 +2048,16 @@
           <w:sz w:val="24"/>
           <w:szCs w:val="24"/>
         </w:rPr>
-        <w:t xml:space="preserve"> submission regulations, this option is being considered second after the publicly available TPC benchmark suite</w:t>
+        <w:t xml:space="preserve"> submission regulations, this option is being considered second after the </w:t>
+      </w:r>
+      <w:r>
+        <w:rPr>
+          <w:rFonts w:asciiTheme="majorHAnsi" w:hAnsiTheme="majorHAnsi"/>
+          <w:sz w:val="24"/>
+          <w:szCs w:val="24"/>
+        </w:rPr>
+        <w:lastRenderedPageBreak/>
+        <w:t>publicly available TPC benchmark suite</w:t>
       </w:r>
       <w:r>
         <w:rPr>
@@ -2490,7 +2131,6 @@
           <w:sz w:val="24"/>
           <w:szCs w:val="24"/>
         </w:rPr>
-        <w:lastRenderedPageBreak/>
         <w:t xml:space="preserve">Using the </w:t>
       </w:r>
       <w:r>
@@ -2921,16 +2561,8 @@
           <w:sz w:val="24"/>
           <w:szCs w:val="24"/>
         </w:rPr>
-        <w:t xml:space="preserve">The level of accuracy with which flagging of inconsistencies occurs within predicted explain plans, will also be evaluated. The precision with which inconsistencies are flagged within respective SQL, is perhaps amongst the most important, as this will form the basis upon </w:t>
-      </w:r>
-      <w:r>
-        <w:rPr>
-          <w:rFonts w:asciiTheme="majorHAnsi" w:hAnsiTheme="majorHAnsi"/>
-          <w:sz w:val="24"/>
-          <w:szCs w:val="24"/>
-        </w:rPr>
         <w:lastRenderedPageBreak/>
-        <w:t xml:space="preserve">which future predictions will take place. By accurately predicting which transactions are </w:t>
+        <w:t xml:space="preserve">The level of accuracy with which flagging of inconsistencies occurs within predicted explain plans, will also be evaluated. The precision with which inconsistencies are flagged within respective SQL, is perhaps amongst the most important, as this will form the basis upon which future predictions will take place. By accurately predicting which transactions are </w:t>
       </w:r>
       <w:r>
         <w:rPr>
@@ -5450,7 +5082,7 @@
 </file>
 
 <file path=customXml/itemProps1.xml><?xml version="1.0" encoding="utf-8"?>
-<ds:datastoreItem xmlns:ds="http://schemas.openxmlformats.org/officeDocument/2006/customXml" ds:itemID="{79961FB9-32BB-4D2D-A0B5-3D585807BE79}">
+<ds:datastoreItem xmlns:ds="http://schemas.openxmlformats.org/officeDocument/2006/customXml" ds:itemID="{B1A820E2-1177-4054-B09B-C368C6BF01D9}">
   <ds:schemaRefs>
     <ds:schemaRef ds:uri="http://schemas.openxmlformats.org/officeDocument/2006/bibliography"/>
   </ds:schemaRefs>

</xml_diff>